<commit_message>
Further changes added to report
</commit_message>
<xml_diff>
--- a/CITS3001Report.docx
+++ b/CITS3001Report.docx
@@ -25,17 +25,62 @@
     <w:p>
       <w:pPr>
         <w:spacing w:line="240" w:lineRule="auto"/>
-        <w:contextualSpacing/>
-      </w:pPr>
-      <w:r>
-        <w:tab/>
-      </w:r>
-    </w:p>
-    <w:p>
-      <w:pPr>
-        <w:spacing w:line="240" w:lineRule="auto"/>
-        <w:contextualSpacing/>
-      </w:pPr>
+        <w:ind w:left="720"/>
+        <w:contextualSpacing/>
+      </w:pPr>
+      <w:r>
+        <w:t xml:space="preserve">Hanabi is a cooperative card game with incomplete information. Each player is able to view every other player’s hand, but not their own. </w:t>
+      </w:r>
+      <w:r>
+        <w:t>The goal of the game is to complete five separate stacks representing</w:t>
+      </w:r>
+      <w:r>
+        <w:t xml:space="preserve"> different coloured</w:t>
+      </w:r>
+      <w:r>
+        <w:t xml:space="preserve"> fireworks. A player has the ability to play</w:t>
+      </w:r>
+      <w:r>
+        <w:t>/</w:t>
+      </w:r>
+      <w:r>
+        <w:t xml:space="preserve">discard a card or give a hint to another player. </w:t>
+      </w:r>
+    </w:p>
+    <w:p>
+      <w:pPr>
+        <w:spacing w:line="240" w:lineRule="auto"/>
+        <w:ind w:left="720"/>
+        <w:contextualSpacing/>
+      </w:pPr>
+    </w:p>
+    <w:p>
+      <w:pPr>
+        <w:spacing w:line="240" w:lineRule="auto"/>
+        <w:ind w:left="720"/>
+        <w:contextualSpacing/>
+      </w:pPr>
+      <w:r>
+        <w:t>The inability to access all information within a game brings its</w:t>
+      </w:r>
+      <w:r>
+        <w:t xml:space="preserve"> unique </w:t>
+      </w:r>
+      <w:r>
+        <w:t xml:space="preserve">challenges. This paper explores the possible strategies </w:t>
+      </w:r>
+      <w:r>
+        <w:t>that help combat this limitation and explores the selected strategies for our own agents playing the game.</w:t>
+      </w:r>
+    </w:p>
+    <w:p>
+      <w:pPr>
+        <w:spacing w:line="240" w:lineRule="auto"/>
+        <w:contextualSpacing/>
+      </w:pPr>
+      <w:r>
+        <w:t xml:space="preserve"> </w:t>
+      </w:r>
     </w:p>
     <w:p>
       <w:pPr>
@@ -209,34 +254,10 @@
         <w:t xml:space="preserve"> </w:t>
       </w:r>
       <w:r>
-        <w:t>The restrict</w:t>
-      </w:r>
-      <w:r>
-        <w:t xml:space="preserve">ion </w:t>
-      </w:r>
-      <w:r>
-        <w:t xml:space="preserve">to interact </w:t>
-      </w:r>
-      <w:r>
-        <w:t>with other</w:t>
-      </w:r>
-      <w:r>
-        <w:t xml:space="preserve"> players is further limited.</w:t>
-      </w:r>
-      <w:r>
-        <w:t xml:space="preserve"> </w:t>
-      </w:r>
-      <w:r>
-        <w:t xml:space="preserve">If </w:t>
-      </w:r>
-      <w:r>
-        <w:t>receiving a hint</w:t>
-      </w:r>
-      <w:r>
-        <w:t>,</w:t>
-      </w:r>
-      <w:r>
-        <w:t xml:space="preserve"> the information gained should be considered carefully. </w:t>
+        <w:t xml:space="preserve">The </w:t>
+      </w:r>
+      <w:r>
+        <w:t xml:space="preserve">information gained should be considered carefully. </w:t>
       </w:r>
       <w:r>
         <w:t xml:space="preserve">A hint gives two pieces of information. Those cards that </w:t>
@@ -283,454 +304,710 @@
     <w:p>
       <w:pPr>
         <w:spacing w:line="240" w:lineRule="auto"/>
-        <w:ind w:left="720"/>
-        <w:contextualSpacing/>
-      </w:pPr>
-    </w:p>
-    <w:p>
-      <w:pPr>
-        <w:spacing w:line="240" w:lineRule="auto"/>
-        <w:ind w:left="720"/>
-        <w:contextualSpacing/>
-      </w:pPr>
-      <w:r>
-        <w:t xml:space="preserve">If Hanabi were played such that there was </w:t>
-      </w:r>
-      <w:r>
-        <w:rPr>
-          <w:b/>
-          <w:u w:val="single"/>
-        </w:rPr>
-        <w:t>complete information</w:t>
-      </w:r>
-      <w:r>
-        <w:t xml:space="preserve"> then a player would only give a hint if they wanted to skip a turn [Solving Hanabi]. </w:t>
-      </w:r>
-      <w:r>
-        <w:t>An agent would not</w:t>
-      </w:r>
-      <w:r>
-        <w:t xml:space="preserve"> be required to</w:t>
-      </w:r>
+        <w:contextualSpacing/>
+      </w:pPr>
       <w:r>
         <w:t xml:space="preserve"> </w:t>
       </w:r>
-      <w:r>
-        <w:t>interpret</w:t>
+    </w:p>
+    <w:p>
+      <w:pPr>
+        <w:spacing w:line="240" w:lineRule="auto"/>
+        <w:ind w:left="720"/>
+        <w:contextualSpacing/>
+      </w:pPr>
+      <w:r>
+        <w:t xml:space="preserve">Various articles offer different approaches to handle this restriction. [Solving Hanabi] </w:t>
+      </w:r>
+      <w:r>
+        <w:t>offers an outline for a “self-recognition” strategy.</w:t>
+      </w:r>
+      <w:r>
+        <w:t xml:space="preserve"> This is built on top of a </w:t>
+      </w:r>
+      <w:proofErr w:type="gramStart"/>
+      <w:r>
+        <w:t>rule based</w:t>
+      </w:r>
+      <w:proofErr w:type="gramEnd"/>
+      <w:r>
+        <w:t xml:space="preserve"> agent as described below. </w:t>
+      </w:r>
+    </w:p>
+    <w:p>
+      <w:pPr>
+        <w:pStyle w:val="Heading3"/>
+      </w:pPr>
+      <w:r>
+        <w:t>2</w:t>
+      </w:r>
+      <w:r>
+        <w:t>.2</w:t>
+      </w:r>
+      <w:r>
+        <w:tab/>
+        <w:t>Rule Based Approach</w:t>
       </w:r>
       <w:r>
         <w:t xml:space="preserve"> </w:t>
       </w:r>
-      <w:r>
-        <w:t>other</w:t>
+    </w:p>
+    <w:p>
+      <w:pPr>
+        <w:spacing w:line="240" w:lineRule="auto"/>
+        <w:contextualSpacing/>
+      </w:pPr>
+    </w:p>
+    <w:p>
+      <w:pPr>
+        <w:spacing w:line="240" w:lineRule="auto"/>
+        <w:ind w:left="720"/>
+        <w:contextualSpacing/>
+      </w:pPr>
+      <w:r>
+        <w:t>When playing</w:t>
+      </w:r>
+      <w:r>
+        <w:t xml:space="preserve"> Hanabi</w:t>
+      </w:r>
+      <w:r>
+        <w:t xml:space="preserve">, intuitively a number of rules become apparent when attempting to maximise the </w:t>
+      </w:r>
+      <w:r>
+        <w:t>end score of the game</w:t>
+      </w:r>
+      <w:r>
+        <w:t xml:space="preserve">. </w:t>
+      </w:r>
+    </w:p>
+    <w:p>
+      <w:pPr>
+        <w:spacing w:line="240" w:lineRule="auto"/>
+        <w:ind w:left="720"/>
+        <w:contextualSpacing/>
+      </w:pPr>
+    </w:p>
+    <w:p>
+      <w:pPr>
+        <w:spacing w:line="240" w:lineRule="auto"/>
+        <w:ind w:left="720"/>
+        <w:contextualSpacing/>
+      </w:pPr>
+      <w:r>
+        <w:tab/>
+        <w:t>When all fireworks are empty</w:t>
+      </w:r>
+      <w:r>
+        <w:t>,</w:t>
+      </w:r>
+      <w:r>
+        <w:t xml:space="preserve"> any card with the value of </w:t>
+      </w:r>
+      <w:r>
+        <w:t>“</w:t>
+      </w:r>
+      <w:r>
+        <w:t>one</w:t>
+      </w:r>
+      <w:r>
+        <w:t>”</w:t>
+      </w:r>
+      <w:r>
+        <w:t xml:space="preserve"> can be played</w:t>
+      </w:r>
+    </w:p>
+    <w:p>
+      <w:pPr>
+        <w:spacing w:line="240" w:lineRule="auto"/>
+        <w:ind w:left="720"/>
+        <w:contextualSpacing/>
+      </w:pPr>
+    </w:p>
+    <w:p>
+      <w:pPr>
+        <w:spacing w:line="240" w:lineRule="auto"/>
+        <w:ind w:left="1440"/>
+        <w:contextualSpacing/>
+      </w:pPr>
+      <w:r>
+        <w:t>When all fireworks stacks are above a certain value, any cards below</w:t>
+      </w:r>
+      <w:r>
+        <w:t>/equal to</w:t>
+      </w:r>
+      <w:r>
+        <w:t xml:space="preserve"> th</w:t>
+      </w:r>
+      <w:r>
+        <w:t>is value</w:t>
+      </w:r>
+      <w:r>
+        <w:t xml:space="preserve"> can be discarded</w:t>
+      </w:r>
+    </w:p>
+    <w:p>
+      <w:pPr>
+        <w:spacing w:line="240" w:lineRule="auto"/>
+        <w:ind w:left="1440"/>
+        <w:contextualSpacing/>
+      </w:pPr>
+    </w:p>
+    <w:p>
+      <w:pPr>
+        <w:spacing w:line="240" w:lineRule="auto"/>
+        <w:ind w:left="1440"/>
+        <w:contextualSpacing/>
+      </w:pPr>
+      <w:r>
+        <w:t>There is only a single five for each colour so they must not be discarded when in a player’s hand</w:t>
+      </w:r>
+    </w:p>
+    <w:p>
+      <w:pPr>
+        <w:spacing w:line="240" w:lineRule="auto"/>
+        <w:ind w:left="1440"/>
+        <w:contextualSpacing/>
+      </w:pPr>
+    </w:p>
+    <w:p>
+      <w:pPr>
+        <w:spacing w:line="240" w:lineRule="auto"/>
+        <w:ind w:left="1440"/>
+        <w:contextualSpacing/>
+      </w:pPr>
+      <w:r>
+        <w:lastRenderedPageBreak/>
+        <w:t>2s, 3s and 4s all have duplicates – however if any one of these is discarded the remaining card must be treated appropriately.</w:t>
+      </w:r>
+    </w:p>
+    <w:p>
+      <w:pPr>
+        <w:spacing w:line="240" w:lineRule="auto"/>
+        <w:contextualSpacing/>
+      </w:pPr>
+      <w:r>
+        <w:tab/>
+      </w:r>
+    </w:p>
+    <w:p>
+      <w:pPr>
+        <w:spacing w:line="240" w:lineRule="auto"/>
+        <w:ind w:left="720"/>
+        <w:contextualSpacing/>
+      </w:pPr>
+      <w:r>
+        <w:t>These rules can be hard</w:t>
+      </w:r>
+      <w:r>
+        <w:t>-</w:t>
+      </w:r>
+      <w:r>
+        <w:t>code quite easily into a simple reflex agent.</w:t>
+      </w:r>
+      <w:r>
+        <w:t xml:space="preserve"> However, issues arise when introducing the concept of hints. Which hint</w:t>
+      </w:r>
+      <w:r>
+        <w:t xml:space="preserve"> will maximise the final payoff</w:t>
+      </w:r>
+      <w:r>
+        <w:t xml:space="preserve">? How is an agent meant to interpret a hint? </w:t>
+      </w:r>
+      <w:r>
+        <w:t>An agent is limited by the number of hint tokens available too.</w:t>
+      </w:r>
+      <w:r>
+        <w:t xml:space="preserve"> </w:t>
+      </w:r>
+    </w:p>
+    <w:p>
+      <w:pPr>
+        <w:spacing w:line="240" w:lineRule="auto"/>
+        <w:ind w:left="720"/>
+        <w:contextualSpacing/>
+      </w:pPr>
+    </w:p>
+    <w:p>
+      <w:pPr>
+        <w:spacing w:line="240" w:lineRule="auto"/>
+        <w:ind w:left="720"/>
+        <w:contextualSpacing/>
+      </w:pPr>
+      <w:r>
+        <w:t>The approach considered and implemented was that of a conservative/cautious agent which would follow a hierarchy of actions.</w:t>
+      </w:r>
+    </w:p>
+    <w:p>
+      <w:pPr>
+        <w:spacing w:line="240" w:lineRule="auto"/>
+        <w:ind w:left="720"/>
+        <w:contextualSpacing/>
+      </w:pPr>
+    </w:p>
+    <w:p>
+      <w:pPr>
+        <w:spacing w:line="240" w:lineRule="auto"/>
+        <w:ind w:left="720"/>
+        <w:contextualSpacing/>
+      </w:pPr>
+      <w:r>
+        <w:tab/>
+        <w:t>Play a card that is guaranteed to work</w:t>
+      </w:r>
+    </w:p>
+    <w:p>
+      <w:pPr>
+        <w:spacing w:line="240" w:lineRule="auto"/>
+        <w:ind w:left="720"/>
+        <w:contextualSpacing/>
+      </w:pPr>
+    </w:p>
+    <w:p>
+      <w:pPr>
+        <w:spacing w:line="240" w:lineRule="auto"/>
+        <w:ind w:left="720"/>
+        <w:contextualSpacing/>
+      </w:pPr>
+      <w:r>
+        <w:tab/>
+      </w:r>
+      <w:r>
+        <w:t xml:space="preserve">Give a hint to another players card which </w:t>
+      </w:r>
+      <w:r>
+        <w:t xml:space="preserve">should </w:t>
+      </w:r>
+      <w:r>
+        <w:t>maximise payout</w:t>
+      </w:r>
+    </w:p>
+    <w:p>
+      <w:pPr>
+        <w:spacing w:line="240" w:lineRule="auto"/>
+        <w:ind w:left="720"/>
+        <w:contextualSpacing/>
+      </w:pPr>
+    </w:p>
+    <w:p>
+      <w:pPr>
+        <w:spacing w:line="240" w:lineRule="auto"/>
+        <w:ind w:left="720"/>
+        <w:contextualSpacing/>
+      </w:pPr>
+      <w:r>
+        <w:tab/>
+        <w:t>Discard a card</w:t>
+      </w:r>
+    </w:p>
+    <w:p>
+      <w:pPr>
+        <w:spacing w:line="240" w:lineRule="auto"/>
+        <w:ind w:left="720"/>
+        <w:contextualSpacing/>
+      </w:pPr>
+    </w:p>
+    <w:p>
+      <w:pPr>
+        <w:spacing w:line="240" w:lineRule="auto"/>
+        <w:ind w:left="720"/>
+        <w:contextualSpacing/>
+      </w:pPr>
+      <w:r>
+        <w:t xml:space="preserve">Hints were prioritised </w:t>
+      </w:r>
+      <w:r>
+        <w:t>by</w:t>
+      </w:r>
+      <w:r>
+        <w:t xml:space="preserve"> the amount of information that can be obtained from </w:t>
+      </w:r>
+      <w:r>
+        <w:t xml:space="preserve">them. </w:t>
+      </w:r>
+      <w:r>
+        <w:t>It was important that discarding was limited as it was a risk</w:t>
+      </w:r>
+      <w:r>
+        <w:t xml:space="preserve"> and could limit the maximum score obtai</w:t>
+      </w:r>
+      <w:r>
+        <w:t>ned</w:t>
+      </w:r>
+      <w:r>
+        <w:t xml:space="preserve">. </w:t>
+      </w:r>
+    </w:p>
+    <w:p>
+      <w:pPr>
+        <w:spacing w:line="240" w:lineRule="auto"/>
+        <w:contextualSpacing/>
+      </w:pPr>
+    </w:p>
+    <w:p>
+      <w:pPr>
+        <w:spacing w:line="240" w:lineRule="auto"/>
+        <w:ind w:left="720"/>
+        <w:contextualSpacing/>
+      </w:pPr>
+      <w:r>
+        <w:t>For every state, a utility was assigned to each card based on the information known.</w:t>
+      </w:r>
+      <w:r>
+        <w:t xml:space="preserve"> </w:t>
+      </w:r>
+      <w:r>
+        <w:t xml:space="preserve">Therefore, the current agent was able to identify </w:t>
+      </w:r>
+      <w:r>
+        <w:t xml:space="preserve">(based on the above rules) which of their cards and other players cards were important, and which were not. </w:t>
+      </w:r>
+    </w:p>
+    <w:p>
+      <w:pPr>
+        <w:spacing w:line="240" w:lineRule="auto"/>
+        <w:ind w:left="720"/>
+        <w:contextualSpacing/>
+      </w:pPr>
+    </w:p>
+    <w:p>
+      <w:pPr>
+        <w:spacing w:line="240" w:lineRule="auto"/>
+        <w:ind w:left="720"/>
+        <w:contextualSpacing/>
+      </w:pPr>
+      <w:r>
+        <w:t>Furthermore</w:t>
+      </w:r>
+      <w:r>
+        <w:t>,</w:t>
+      </w:r>
+      <w:r>
+        <w:t xml:space="preserve"> hints</w:t>
+      </w:r>
+      <w:r>
+        <w:t xml:space="preserve"> to other players</w:t>
+      </w:r>
+      <w:r>
+        <w:t xml:space="preserve"> were checked against a memory bank so as to make sure agents weren’t wasting hint tokens on giving </w:t>
+      </w:r>
+      <w:r>
+        <w:t xml:space="preserve">the same </w:t>
+      </w:r>
+      <w:r>
+        <w:t xml:space="preserve">hints. </w:t>
+      </w:r>
+    </w:p>
+    <w:p>
+      <w:pPr>
+        <w:spacing w:line="240" w:lineRule="auto"/>
+        <w:contextualSpacing/>
+      </w:pPr>
+      <w:r>
+        <w:tab/>
+      </w:r>
+    </w:p>
+    <w:p>
+      <w:pPr>
+        <w:pStyle w:val="Heading3"/>
+      </w:pPr>
+      <w:r>
+        <w:t>2.3</w:t>
+      </w:r>
+      <w:r>
+        <w:tab/>
+        <w:t>Self-Recognition Strategy</w:t>
+      </w:r>
+    </w:p>
+    <w:p>
+      <w:pPr>
+        <w:spacing w:line="240" w:lineRule="auto"/>
+        <w:contextualSpacing/>
+      </w:pPr>
+    </w:p>
+    <w:p>
+      <w:pPr>
+        <w:spacing w:line="240" w:lineRule="auto"/>
+        <w:ind w:left="720"/>
+        <w:contextualSpacing/>
+      </w:pPr>
+      <w:r>
+        <w:t>Since Hanabi is a cooperative game i</w:t>
+      </w:r>
+      <w:r>
+        <w:t>t is in each player</w:t>
+      </w:r>
+      <w:r>
+        <w:t>’</w:t>
+      </w:r>
+      <w:r>
+        <w:t xml:space="preserve">s own interest to play </w:t>
+      </w:r>
+      <w:r>
+        <w:t>rationality</w:t>
+      </w:r>
+      <w:r>
+        <w:t xml:space="preserve">. That is, to </w:t>
+      </w:r>
+      <w:r>
+        <w:t xml:space="preserve">play so that each action attempts to maximise utility. To predict other agent’s actions, it is not unreasonable to simulate our own rational agent and record what actions it took. Any agents which are uncooperative will harm both everyone else’s utility and its own, an undesirable outcome. </w:t>
+      </w:r>
+    </w:p>
+    <w:p>
+      <w:pPr>
+        <w:spacing w:line="240" w:lineRule="auto"/>
+        <w:ind w:left="720"/>
+        <w:contextualSpacing/>
+      </w:pPr>
+    </w:p>
+    <w:p>
+      <w:pPr>
+        <w:spacing w:line="240" w:lineRule="auto"/>
+        <w:ind w:left="720"/>
+        <w:contextualSpacing/>
+      </w:pPr>
+      <w:r>
+        <w:t xml:space="preserve">The Self-Recognition Strategy </w:t>
+      </w:r>
+      <w:r>
+        <w:t xml:space="preserve">assumes each agent </w:t>
+      </w:r>
+      <w:r>
+        <w:t>has</w:t>
+      </w:r>
+      <w:r>
+        <w:t xml:space="preserve"> the same strategy.</w:t>
+      </w:r>
+      <w:r>
+        <w:t xml:space="preserve"> It also has a similar strategy to the rule</w:t>
+      </w:r>
+      <w:r>
+        <w:t>-</w:t>
+      </w:r>
+      <w:r>
+        <w:t>based agent with an additional step</w:t>
+      </w:r>
+      <w:r>
+        <w:t xml:space="preserve"> explored below.</w:t>
+      </w:r>
+    </w:p>
+    <w:p>
+      <w:pPr>
+        <w:spacing w:line="240" w:lineRule="auto"/>
+        <w:ind w:left="720"/>
+        <w:contextualSpacing/>
+      </w:pPr>
+    </w:p>
+    <w:p>
+      <w:pPr>
+        <w:spacing w:line="240" w:lineRule="auto"/>
+        <w:ind w:left="720"/>
+        <w:contextualSpacing/>
+      </w:pPr>
+      <w:r>
+        <w:t>Initially e</w:t>
+      </w:r>
+      <w:r>
+        <w:t>very possible hand our agent could have is generated. We then simulate the action the previous player would have played</w:t>
+      </w:r>
+      <w:r>
+        <w:t>,</w:t>
+      </w:r>
+      <w:r>
+        <w:t xml:space="preserve"> given each of these hypothetical hands. If the hypothetical action is the same as the actual action the </w:t>
+      </w:r>
+      <w:r>
+        <w:t>hand is kept in memory, otherwise it is discarded.</w:t>
+      </w:r>
+      <w:r>
+        <w:t xml:space="preserve"> This continues until all hypothetical hands have been exhausted.</w:t>
+      </w:r>
+      <w:r>
+        <w:t xml:space="preserve"> </w:t>
+      </w:r>
+      <w:r>
+        <w:t xml:space="preserve">The two cards with the greatest chance of occurring within the agent’s hand is stored in the variables </w:t>
+      </w:r>
+      <m:oMath>
+        <m:r>
+          <w:rPr>
+            <w:rFonts w:ascii="Cambria Math" w:hAnsi="Cambria Math"/>
+          </w:rPr>
+          <m:t>x</m:t>
+        </m:r>
+      </m:oMath>
+      <w:r>
+        <w:t xml:space="preserve"> and </w:t>
+      </w:r>
+      <m:oMath>
+        <m:r>
+          <w:rPr>
+            <w:rFonts w:ascii="Cambria Math" w:hAnsi="Cambria Math"/>
+          </w:rPr>
+          <m:t>y</m:t>
+        </m:r>
+      </m:oMath>
+      <w:r>
+        <w:t xml:space="preserve">. If </w:t>
+      </w:r>
+      <m:oMath>
+        <m:f>
+          <m:fPr>
+            <m:ctrlPr>
+              <w:rPr>
+                <w:rFonts w:ascii="Cambria Math" w:hAnsi="Cambria Math"/>
+                <w:i/>
+              </w:rPr>
+            </m:ctrlPr>
+          </m:fPr>
+          <m:num>
+            <m:r>
+              <w:rPr>
+                <w:rFonts w:ascii="Cambria Math" w:hAnsi="Cambria Math"/>
+              </w:rPr>
+              <m:t>x</m:t>
+            </m:r>
+          </m:num>
+          <m:den>
+            <m:r>
+              <w:rPr>
+                <w:rFonts w:ascii="Cambria Math" w:hAnsi="Cambria Math"/>
+              </w:rPr>
+              <m:t>y</m:t>
+            </m:r>
+          </m:den>
+        </m:f>
+        <m:r>
+          <w:rPr>
+            <w:rFonts w:ascii="Cambria Math" w:hAnsi="Cambria Math"/>
+          </w:rPr>
+          <m:t xml:space="preserve"> &gt;a</m:t>
+        </m:r>
+      </m:oMath>
+      <w:r>
+        <w:t xml:space="preserve">  then we estimate that this card is within the player’s hand.</w:t>
+      </w:r>
+      <w:r>
+        <w:t xml:space="preserve"> [Solving Hanabi] found that a threshold value (</w:t>
+      </w:r>
+      <m:oMath>
+        <m:r>
+          <w:rPr>
+            <w:rFonts w:ascii="Cambria Math" w:hAnsi="Cambria Math"/>
+          </w:rPr>
+          <m:t>a</m:t>
+        </m:r>
+      </m:oMath>
+      <w:r>
+        <w:t xml:space="preserve">) of 2.5 is optimal. </w:t>
+      </w:r>
+    </w:p>
+    <w:p>
+      <w:pPr>
+        <w:spacing w:line="240" w:lineRule="auto"/>
+        <w:contextualSpacing/>
+      </w:pPr>
+    </w:p>
+    <w:p>
+      <w:pPr>
+        <w:spacing w:line="240" w:lineRule="auto"/>
+        <w:ind w:left="720"/>
+        <w:contextualSpacing/>
+      </w:pPr>
+      <w:r>
+        <w:t xml:space="preserve">An agent with this strategy infers the state of their hand by using the assumed behaviour of others to interpret new information. This agent </w:t>
+      </w:r>
+      <w:r>
+        <w:t xml:space="preserve">appears to act humanly. </w:t>
+      </w:r>
+      <w:r>
+        <w:t xml:space="preserve"> </w:t>
+      </w:r>
+    </w:p>
+    <w:p>
+      <w:pPr>
+        <w:spacing w:line="240" w:lineRule="auto"/>
+        <w:contextualSpacing/>
+      </w:pPr>
+      <w:r>
+        <w:tab/>
+      </w:r>
+      <w:r>
+        <w:t xml:space="preserve"> </w:t>
+      </w:r>
+    </w:p>
+    <w:p>
+      <w:pPr>
+        <w:spacing w:line="240" w:lineRule="auto"/>
+        <w:contextualSpacing/>
+      </w:pPr>
+      <w:r>
+        <w:lastRenderedPageBreak/>
+        <w:tab/>
+      </w:r>
+      <w:r>
+        <w:tab/>
+      </w:r>
+    </w:p>
+    <w:p>
+      <w:pPr>
+        <w:pStyle w:val="Heading3"/>
+      </w:pPr>
+      <w:r>
+        <w:t>2.4</w:t>
+      </w:r>
+      <w:r>
+        <w:tab/>
+      </w:r>
+      <w:r>
+        <w:t>Monte Carlo Tree Search</w:t>
+      </w:r>
+    </w:p>
+    <w:p>
+      <w:pPr>
+        <w:spacing w:line="240" w:lineRule="auto"/>
+      </w:pPr>
+      <w:r>
+        <w:tab/>
+      </w:r>
+    </w:p>
+    <w:p>
+      <w:pPr>
+        <w:spacing w:line="240" w:lineRule="auto"/>
+      </w:pPr>
+      <w:r>
+        <w:tab/>
+      </w:r>
+      <w:r>
+        <w:t xml:space="preserve">The Monte Carlo Tree Search </w:t>
       </w:r>
       <w:bookmarkStart w:id="0" w:name="_GoBack"/>
       <w:bookmarkEnd w:id="0"/>
-      <w:r>
-        <w:t xml:space="preserve"> agent’s actions.</w:t>
-      </w:r>
-    </w:p>
-    <w:p>
-      <w:pPr>
-        <w:spacing w:line="240" w:lineRule="auto"/>
-        <w:contextualSpacing/>
-      </w:pPr>
-    </w:p>
-    <w:p>
-      <w:pPr>
-        <w:pStyle w:val="Heading3"/>
-      </w:pPr>
-      <w:r>
-        <w:t>2</w:t>
-      </w:r>
+    </w:p>
+    <w:p>
+      <w:pPr>
+        <w:spacing w:line="240" w:lineRule="auto"/>
+      </w:pPr>
+    </w:p>
+    <w:p>
+      <w:pPr>
+        <w:spacing w:line="240" w:lineRule="auto"/>
+      </w:pPr>
       <w:r>
         <w:tab/>
-        <w:t>Rule Based Approach</w:t>
-      </w:r>
-      <w:r>
-        <w:t xml:space="preserve"> </w:t>
-      </w:r>
-    </w:p>
-    <w:p>
-      <w:pPr>
-        <w:spacing w:line="240" w:lineRule="auto"/>
-        <w:contextualSpacing/>
-      </w:pPr>
-    </w:p>
-    <w:p>
-      <w:pPr>
-        <w:spacing w:line="240" w:lineRule="auto"/>
-        <w:ind w:left="720"/>
-        <w:contextualSpacing/>
-      </w:pPr>
-      <w:r>
-        <w:t>When playing</w:t>
-      </w:r>
-      <w:r>
-        <w:t xml:space="preserve"> Hanabi</w:t>
-      </w:r>
-      <w:r>
-        <w:t xml:space="preserve">, intuitively a number of rules become apparent when attempting to maximise the </w:t>
-      </w:r>
-      <w:r>
-        <w:t>end score of the game</w:t>
-      </w:r>
-      <w:r>
-        <w:t xml:space="preserve">. </w:t>
-      </w:r>
-    </w:p>
-    <w:p>
-      <w:pPr>
-        <w:spacing w:line="240" w:lineRule="auto"/>
-        <w:ind w:left="720"/>
-        <w:contextualSpacing/>
-      </w:pPr>
-    </w:p>
-    <w:p>
-      <w:pPr>
-        <w:spacing w:line="240" w:lineRule="auto"/>
-        <w:ind w:left="720"/>
-        <w:contextualSpacing/>
-      </w:pPr>
-      <w:r>
-        <w:tab/>
-        <w:t>When all fireworks are empty</w:t>
-      </w:r>
-      <w:r>
-        <w:t>,</w:t>
-      </w:r>
-      <w:r>
-        <w:t xml:space="preserve"> any card with the value of </w:t>
-      </w:r>
-      <w:r>
-        <w:t>“</w:t>
-      </w:r>
-      <w:r>
-        <w:t>one</w:t>
-      </w:r>
-      <w:r>
-        <w:t>”</w:t>
-      </w:r>
-      <w:r>
-        <w:t xml:space="preserve"> can be played</w:t>
-      </w:r>
-    </w:p>
-    <w:p>
-      <w:pPr>
-        <w:spacing w:line="240" w:lineRule="auto"/>
-        <w:ind w:left="720"/>
-        <w:contextualSpacing/>
-      </w:pPr>
-    </w:p>
-    <w:p>
-      <w:pPr>
-        <w:spacing w:line="240" w:lineRule="auto"/>
-        <w:ind w:left="1440"/>
-        <w:contextualSpacing/>
-      </w:pPr>
-      <w:r>
-        <w:t>When all fireworks stacks are above a certain value, any cards below</w:t>
-      </w:r>
-      <w:r>
-        <w:t>/equal to</w:t>
-      </w:r>
-      <w:r>
-        <w:t xml:space="preserve"> th</w:t>
-      </w:r>
-      <w:r>
-        <w:t>is value</w:t>
-      </w:r>
-      <w:r>
-        <w:t xml:space="preserve"> can be discarded</w:t>
-      </w:r>
-    </w:p>
-    <w:p>
-      <w:pPr>
-        <w:spacing w:line="240" w:lineRule="auto"/>
-        <w:ind w:left="1440"/>
-        <w:contextualSpacing/>
-      </w:pPr>
-    </w:p>
-    <w:p>
-      <w:pPr>
-        <w:spacing w:line="240" w:lineRule="auto"/>
-        <w:ind w:left="1440"/>
-        <w:contextualSpacing/>
-      </w:pPr>
-      <w:r>
-        <w:t>There is only a single five for each colour so they must not be discarded when in a player’s hand</w:t>
-      </w:r>
-    </w:p>
-    <w:p>
-      <w:pPr>
-        <w:spacing w:line="240" w:lineRule="auto"/>
-        <w:ind w:left="1440"/>
-        <w:contextualSpacing/>
-      </w:pPr>
-    </w:p>
-    <w:p>
-      <w:pPr>
-        <w:spacing w:line="240" w:lineRule="auto"/>
-        <w:ind w:left="1440"/>
-        <w:contextualSpacing/>
-      </w:pPr>
-      <w:r>
-        <w:t>2s, 3s and 4s all have duplicates – however if any one of these is discarded the remaining card must be treated appropriately.</w:t>
-      </w:r>
-    </w:p>
-    <w:p>
-      <w:pPr>
-        <w:spacing w:line="240" w:lineRule="auto"/>
-        <w:contextualSpacing/>
-      </w:pPr>
-      <w:r>
-        <w:tab/>
-      </w:r>
-    </w:p>
-    <w:p>
-      <w:pPr>
-        <w:spacing w:line="240" w:lineRule="auto"/>
-        <w:ind w:left="720"/>
-        <w:contextualSpacing/>
-      </w:pPr>
-      <w:r>
-        <w:t>These rules can be hard</w:t>
-      </w:r>
-      <w:r>
-        <w:t>-</w:t>
-      </w:r>
-      <w:r>
-        <w:t>code quite easily into a simple reflex agent.</w:t>
-      </w:r>
-      <w:r>
-        <w:t xml:space="preserve"> However, issues arise when introducing the concept of hints. Which hint</w:t>
-      </w:r>
-      <w:r>
-        <w:t xml:space="preserve"> will maximise the final payoff</w:t>
-      </w:r>
-      <w:r>
-        <w:t xml:space="preserve">? How is an </w:t>
-      </w:r>
-      <w:r>
-        <w:lastRenderedPageBreak/>
-        <w:t xml:space="preserve">agent meant to interpret a hint? </w:t>
-      </w:r>
-      <w:r>
-        <w:t>An agent is limited by the number of hint tokens available too.</w:t>
-      </w:r>
-      <w:r>
-        <w:t xml:space="preserve"> </w:t>
-      </w:r>
-    </w:p>
-    <w:p>
-      <w:pPr>
-        <w:spacing w:line="240" w:lineRule="auto"/>
-        <w:ind w:left="720"/>
-        <w:contextualSpacing/>
-      </w:pPr>
-    </w:p>
-    <w:p>
-      <w:pPr>
-        <w:spacing w:line="240" w:lineRule="auto"/>
-        <w:ind w:left="720"/>
-        <w:contextualSpacing/>
-      </w:pPr>
-      <w:r>
-        <w:t>The approach considered and implemented was that of a conservative/cautious agent which would follow a hierarchy of actions.</w:t>
-      </w:r>
-    </w:p>
-    <w:p>
-      <w:pPr>
-        <w:spacing w:line="240" w:lineRule="auto"/>
-        <w:ind w:left="720"/>
-        <w:contextualSpacing/>
-      </w:pPr>
-    </w:p>
-    <w:p>
-      <w:pPr>
-        <w:spacing w:line="240" w:lineRule="auto"/>
-        <w:ind w:left="720"/>
-        <w:contextualSpacing/>
-      </w:pPr>
-      <w:r>
-        <w:tab/>
-        <w:t>Play a card that is guaranteed to work</w:t>
-      </w:r>
-    </w:p>
-    <w:p>
-      <w:pPr>
-        <w:spacing w:line="240" w:lineRule="auto"/>
-        <w:ind w:left="720"/>
-        <w:contextualSpacing/>
-      </w:pPr>
-    </w:p>
-    <w:p>
-      <w:pPr>
-        <w:spacing w:line="240" w:lineRule="auto"/>
-        <w:ind w:left="720"/>
-        <w:contextualSpacing/>
-      </w:pPr>
-      <w:r>
-        <w:tab/>
-      </w:r>
-      <w:r>
-        <w:t xml:space="preserve">Give a hint to another players card which </w:t>
-      </w:r>
-      <w:r>
-        <w:t xml:space="preserve">should </w:t>
-      </w:r>
-      <w:r>
-        <w:t>maximise payout</w:t>
-      </w:r>
-    </w:p>
-    <w:p>
-      <w:pPr>
-        <w:spacing w:line="240" w:lineRule="auto"/>
-        <w:ind w:left="720"/>
-        <w:contextualSpacing/>
-      </w:pPr>
-    </w:p>
-    <w:p>
-      <w:pPr>
-        <w:spacing w:line="240" w:lineRule="auto"/>
-        <w:ind w:left="720"/>
-        <w:contextualSpacing/>
-      </w:pPr>
-      <w:r>
-        <w:tab/>
-        <w:t>Discard a card</w:t>
-      </w:r>
-    </w:p>
-    <w:p>
-      <w:pPr>
-        <w:spacing w:line="240" w:lineRule="auto"/>
-        <w:ind w:left="720"/>
-        <w:contextualSpacing/>
-      </w:pPr>
-    </w:p>
-    <w:p>
-      <w:pPr>
-        <w:spacing w:line="240" w:lineRule="auto"/>
-        <w:ind w:left="720"/>
-        <w:contextualSpacing/>
-      </w:pPr>
-      <w:r>
-        <w:t xml:space="preserve">Hints were prioritised </w:t>
-      </w:r>
-      <w:r>
-        <w:t>by</w:t>
-      </w:r>
-      <w:r>
-        <w:t xml:space="preserve"> the amount of information that can be obtained from </w:t>
-      </w:r>
-      <w:r>
-        <w:t xml:space="preserve">them. </w:t>
-      </w:r>
-      <w:r>
-        <w:t>It was important that discarding was limited as it was a risk</w:t>
-      </w:r>
-      <w:r>
-        <w:t xml:space="preserve"> and could limit the maximum score obtai</w:t>
-      </w:r>
-      <w:r>
-        <w:t>ned</w:t>
-      </w:r>
-      <w:r>
-        <w:t xml:space="preserve">. </w:t>
-      </w:r>
-    </w:p>
-    <w:p>
-      <w:pPr>
-        <w:spacing w:line="240" w:lineRule="auto"/>
-        <w:contextualSpacing/>
-      </w:pPr>
-    </w:p>
-    <w:p>
-      <w:pPr>
-        <w:spacing w:line="240" w:lineRule="auto"/>
-        <w:ind w:left="720"/>
-        <w:contextualSpacing/>
-      </w:pPr>
-      <w:r>
-        <w:t>For every state, a utility was assigned to each card based on the information known.</w:t>
-      </w:r>
-      <w:r>
-        <w:t xml:space="preserve"> </w:t>
-      </w:r>
-      <w:r>
-        <w:t xml:space="preserve">Therefore, the current agent was able to identify </w:t>
-      </w:r>
-      <w:r>
-        <w:t xml:space="preserve">(based on the above rules) which of their cards and other players cards were important, and which were not. </w:t>
-      </w:r>
-    </w:p>
-    <w:p>
-      <w:pPr>
-        <w:spacing w:line="240" w:lineRule="auto"/>
-        <w:contextualSpacing/>
-      </w:pPr>
-      <w:r>
-        <w:tab/>
-      </w:r>
-    </w:p>
-    <w:p>
-      <w:pPr>
-        <w:spacing w:line="240" w:lineRule="auto"/>
-        <w:contextualSpacing/>
-      </w:pPr>
-    </w:p>
-    <w:p>
-      <w:pPr>
-        <w:pStyle w:val="Heading3"/>
-      </w:pPr>
-      <w:r>
-        <w:t>3</w:t>
-      </w:r>
-      <w:r>
-        <w:tab/>
-      </w:r>
-      <w:r>
-        <w:t>Monte Carlo Tree Search</w:t>
-      </w:r>
-    </w:p>
-    <w:p>
-      <w:pPr>
-        <w:spacing w:line="240" w:lineRule="auto"/>
-      </w:pPr>
-    </w:p>
-    <w:p>
-      <w:pPr>
-        <w:spacing w:line="240" w:lineRule="auto"/>
-      </w:pPr>
-      <w:r>
-        <w:tab/>
-      </w:r>
-      <w:r>
-        <w:tab/>
-      </w:r>
-    </w:p>
-    <w:p>
-      <w:pPr>
-        <w:spacing w:line="240" w:lineRule="auto"/>
-      </w:pPr>
-    </w:p>
-    <w:p>
-      <w:pPr>
-        <w:pStyle w:val="Heading3"/>
-      </w:pPr>
-      <w:r>
-        <w:t>4</w:t>
-      </w:r>
-      <w:r>
-        <w:tab/>
-        <w:t>Dynamic Programming</w:t>
-      </w:r>
-      <w:r>
-        <w:tab/>
-      </w:r>
-      <w:r>
-        <w:tab/>
-      </w:r>
+      </w:r>
+      <w:hyperlink r:id="rId5" w:history="1">
+        <w:r>
+          <w:rPr>
+            <w:rStyle w:val="Hyperlink"/>
+          </w:rPr>
+          <w:t>https://ieeexplore.ieee.org/stamp/stamp.jsp?tp=&amp;arnumber=8080417</w:t>
+        </w:r>
+      </w:hyperlink>
+    </w:p>
+    <w:p>
+      <w:pPr>
+        <w:spacing w:line="240" w:lineRule="auto"/>
+      </w:pPr>
       <w:r>
         <w:tab/>
       </w:r>
@@ -1571,6 +1848,39 @@
       <w:color w:val="2F5496" w:themeColor="accent1" w:themeShade="BF"/>
     </w:rPr>
   </w:style>
+  <w:style w:type="character" w:styleId="Hyperlink">
+    <w:name w:val="Hyperlink"/>
+    <w:basedOn w:val="DefaultParagraphFont"/>
+    <w:uiPriority w:val="99"/>
+    <w:unhideWhenUsed/>
+    <w:rsid w:val="00292FD3"/>
+    <w:rPr>
+      <w:color w:val="0563C1" w:themeColor="hyperlink"/>
+      <w:u w:val="single"/>
+    </w:rPr>
+  </w:style>
+  <w:style w:type="character" w:styleId="UnresolvedMention">
+    <w:name w:val="Unresolved Mention"/>
+    <w:basedOn w:val="DefaultParagraphFont"/>
+    <w:uiPriority w:val="99"/>
+    <w:semiHidden/>
+    <w:unhideWhenUsed/>
+    <w:rsid w:val="00292FD3"/>
+    <w:rPr>
+      <w:color w:val="605E5C"/>
+      <w:shd w:val="clear" w:color="auto" w:fill="E1DFDD"/>
+    </w:rPr>
+  </w:style>
+  <w:style w:type="character" w:styleId="PlaceholderText">
+    <w:name w:val="Placeholder Text"/>
+    <w:basedOn w:val="DefaultParagraphFont"/>
+    <w:uiPriority w:val="99"/>
+    <w:semiHidden/>
+    <w:rsid w:val="00603A46"/>
+    <w:rPr>
+      <w:color w:val="808080"/>
+    </w:rPr>
+  </w:style>
 </w:styles>
 </file>
 

</xml_diff>

<commit_message>
Excel Document With All Graphs Completed And Added
</commit_message>
<xml_diff>
--- a/CITS3001Report.docx
+++ b/CITS3001Report.docx
@@ -2386,8 +2386,6 @@
       <w:r>
         <w:t>,</w:t>
       </w:r>
-      <w:bookmarkStart w:id="0" w:name="_GoBack"/>
-      <w:bookmarkEnd w:id="0"/>
       <w:r>
         <w:t xml:space="preserve"> we settled on two agents. The primary agent implements a simple version of the outer-state strategy.</w:t>
       </w:r>
@@ -2534,9 +2532,52 @@
     </w:p>
     <w:p>
       <w:pPr>
+        <w:spacing w:line="240" w:lineRule="auto"/>
+        <w:contextualSpacing/>
+      </w:pPr>
+    </w:p>
+    <w:p>
+      <w:pPr>
+        <w:spacing w:line="240" w:lineRule="auto"/>
+        <w:contextualSpacing/>
+      </w:pPr>
+    </w:p>
+    <w:p>
+      <w:pPr>
+        <w:spacing w:line="240" w:lineRule="auto"/>
+        <w:contextualSpacing/>
+      </w:pPr>
+    </w:p>
+    <w:p>
+      <w:pPr>
+        <w:spacing w:line="240" w:lineRule="auto"/>
+        <w:contextualSpacing/>
+      </w:pPr>
+    </w:p>
+    <w:p>
+      <w:pPr>
+        <w:spacing w:line="240" w:lineRule="auto"/>
+        <w:contextualSpacing/>
+      </w:pPr>
+    </w:p>
+    <w:p>
+      <w:pPr>
+        <w:spacing w:line="240" w:lineRule="auto"/>
+        <w:contextualSpacing/>
+      </w:pPr>
+    </w:p>
+    <w:p>
+      <w:pPr>
+        <w:spacing w:line="240" w:lineRule="auto"/>
+        <w:contextualSpacing/>
+      </w:pPr>
+    </w:p>
+    <w:p>
+      <w:pPr>
         <w:pStyle w:val="Heading2"/>
       </w:pPr>
       <w:r>
+        <w:lastRenderedPageBreak/>
         <w:t>Validation</w:t>
       </w:r>
     </w:p>
@@ -2560,6 +2601,185 @@
         <w:spacing w:line="240" w:lineRule="auto"/>
         <w:contextualSpacing/>
       </w:pPr>
+      <w:r>
+        <w:rPr>
+          <w:noProof/>
+        </w:rPr>
+        <w:drawing>
+          <wp:inline distT="0" distB="0" distL="0" distR="0" wp14:anchorId="135B01DA" wp14:editId="62BB1D1A">
+            <wp:extent cx="5664200" cy="2914650"/>
+            <wp:effectExtent l="0" t="0" r="12700" b="0"/>
+            <wp:docPr id="1" name="Chart 1">
+              <a:extLst xmlns:a="http://schemas.openxmlformats.org/drawingml/2006/main">
+                <a:ext uri="{FF2B5EF4-FFF2-40B4-BE49-F238E27FC236}">
+                  <a16:creationId xmlns:a16="http://schemas.microsoft.com/office/drawing/2014/main" id="{8A763E82-422F-4AE5-BA38-5D677C5A43F8}"/>
+                </a:ext>
+              </a:extLst>
+            </wp:docPr>
+            <wp:cNvGraphicFramePr/>
+            <a:graphic xmlns:a="http://schemas.openxmlformats.org/drawingml/2006/main">
+              <a:graphicData uri="http://schemas.openxmlformats.org/drawingml/2006/chart">
+                <c:chart xmlns:c="http://schemas.openxmlformats.org/drawingml/2006/chart" xmlns:r="http://schemas.openxmlformats.org/officeDocument/2006/relationships" r:id="rId5"/>
+              </a:graphicData>
+            </a:graphic>
+          </wp:inline>
+        </w:drawing>
+      </w:r>
+    </w:p>
+    <w:p>
+      <w:pPr>
+        <w:spacing w:line="240" w:lineRule="auto"/>
+        <w:contextualSpacing/>
+      </w:pPr>
+    </w:p>
+    <w:p>
+      <w:pPr>
+        <w:spacing w:line="240" w:lineRule="auto"/>
+        <w:contextualSpacing/>
+      </w:pPr>
+    </w:p>
+    <w:p>
+      <w:pPr>
+        <w:spacing w:line="240" w:lineRule="auto"/>
+        <w:contextualSpacing/>
+        <w:rPr>
+          <w:noProof/>
+        </w:rPr>
+      </w:pPr>
+      <w:r>
+        <w:rPr>
+          <w:noProof/>
+        </w:rPr>
+        <w:t>- Consistency between conservative and advanced agent compared to basic agent</w:t>
+      </w:r>
+    </w:p>
+    <w:p>
+      <w:pPr>
+        <w:spacing w:line="240" w:lineRule="auto"/>
+        <w:contextualSpacing/>
+      </w:pPr>
+      <w:r>
+        <w:t>- Substantial improvement compared to the basic agent</w:t>
+      </w:r>
+    </w:p>
+    <w:p>
+      <w:pPr>
+        <w:spacing w:line="240" w:lineRule="auto"/>
+        <w:contextualSpacing/>
+      </w:pPr>
+      <w:r>
+        <w:t xml:space="preserve">- </w:t>
+      </w:r>
+      <w:r>
+        <w:t>Conservative + Advanced agent scored similar scores – conservative performed slightly better at 4 while advanced performed slightly better at 5 players</w:t>
+      </w:r>
+    </w:p>
+    <w:p>
+      <w:pPr>
+        <w:spacing w:line="240" w:lineRule="auto"/>
+        <w:contextualSpacing/>
+      </w:pPr>
+      <w:r>
+        <w:t xml:space="preserve">- Improvement in performance is down to the core basic rules </w:t>
+      </w:r>
+    </w:p>
+    <w:p>
+      <w:pPr>
+        <w:spacing w:line="240" w:lineRule="auto"/>
+        <w:contextualSpacing/>
+      </w:pPr>
+      <w:r>
+        <w:t>- Non-determinism (randomness) is to account for lack of perfect scores</w:t>
+      </w:r>
+    </w:p>
+    <w:p>
+      <w:pPr>
+        <w:spacing w:line="240" w:lineRule="auto"/>
+        <w:contextualSpacing/>
+      </w:pPr>
+      <w:r>
+        <w:t>- Advanced Agent additional rules were “fringe cases”? Conservative Agent depends on a good starting game?</w:t>
+      </w:r>
+      <w:bookmarkStart w:id="0" w:name="_GoBack"/>
+      <w:bookmarkEnd w:id="0"/>
+    </w:p>
+    <w:p>
+      <w:pPr>
+        <w:spacing w:line="240" w:lineRule="auto"/>
+        <w:contextualSpacing/>
+      </w:pPr>
+    </w:p>
+    <w:p>
+      <w:pPr>
+        <w:spacing w:line="240" w:lineRule="auto"/>
+        <w:contextualSpacing/>
+      </w:pPr>
+    </w:p>
+    <w:p>
+      <w:pPr>
+        <w:spacing w:line="240" w:lineRule="auto"/>
+        <w:contextualSpacing/>
+      </w:pPr>
+    </w:p>
+    <w:p>
+      <w:pPr>
+        <w:spacing w:line="240" w:lineRule="auto"/>
+        <w:contextualSpacing/>
+      </w:pPr>
+    </w:p>
+    <w:p>
+      <w:pPr>
+        <w:spacing w:line="240" w:lineRule="auto"/>
+        <w:contextualSpacing/>
+      </w:pPr>
+    </w:p>
+    <w:p>
+      <w:pPr>
+        <w:spacing w:line="240" w:lineRule="auto"/>
+        <w:contextualSpacing/>
+      </w:pPr>
+    </w:p>
+    <w:p>
+      <w:pPr>
+        <w:spacing w:line="240" w:lineRule="auto"/>
+        <w:contextualSpacing/>
+      </w:pPr>
+    </w:p>
+    <w:p>
+      <w:pPr>
+        <w:spacing w:line="240" w:lineRule="auto"/>
+        <w:contextualSpacing/>
+      </w:pPr>
+    </w:p>
+    <w:p>
+      <w:pPr>
+        <w:spacing w:line="240" w:lineRule="auto"/>
+        <w:contextualSpacing/>
+      </w:pPr>
+    </w:p>
+    <w:p>
+      <w:pPr>
+        <w:spacing w:line="240" w:lineRule="auto"/>
+        <w:contextualSpacing/>
+      </w:pPr>
+    </w:p>
+    <w:p>
+      <w:pPr>
+        <w:spacing w:line="240" w:lineRule="auto"/>
+        <w:contextualSpacing/>
+      </w:pPr>
+    </w:p>
+    <w:p>
+      <w:pPr>
+        <w:spacing w:line="240" w:lineRule="auto"/>
+        <w:contextualSpacing/>
+      </w:pPr>
+    </w:p>
+    <w:p>
+      <w:pPr>
+        <w:spacing w:line="240" w:lineRule="auto"/>
+        <w:contextualSpacing/>
+      </w:pPr>
     </w:p>
     <w:p>
       <w:pPr>
@@ -2637,6 +2857,7 @@
         <w:contextualSpacing/>
       </w:pPr>
       <w:r>
+        <w:lastRenderedPageBreak/>
         <w:t>Monte Carlo Tree Search</w:t>
       </w:r>
     </w:p>
@@ -2645,7 +2866,7 @@
         <w:spacing w:line="240" w:lineRule="auto"/>
         <w:contextualSpacing/>
       </w:pPr>
-      <w:hyperlink r:id="rId5" w:history="1">
+      <w:hyperlink r:id="rId6" w:history="1">
         <w:r>
           <w:rPr>
             <w:rStyle w:val="Hyperlink"/>
@@ -2679,7 +2900,7 @@
         <w:spacing w:line="240" w:lineRule="auto"/>
         <w:contextualSpacing/>
       </w:pPr>
-      <w:hyperlink r:id="rId6" w:history="1">
+      <w:hyperlink r:id="rId7" w:history="1">
         <w:r>
           <w:rPr>
             <w:rStyle w:val="Hyperlink"/>
@@ -3633,6 +3854,1104 @@
 </w:styles>
 </file>
 
+<file path=word/charts/chart1.xml><?xml version="1.0" encoding="utf-8"?>
+<c:chartSpace xmlns:c="http://schemas.openxmlformats.org/drawingml/2006/chart" xmlns:a="http://schemas.openxmlformats.org/drawingml/2006/main" xmlns:r="http://schemas.openxmlformats.org/officeDocument/2006/relationships" xmlns:c16r2="http://schemas.microsoft.com/office/drawing/2015/06/chart">
+  <c:date1904 val="0"/>
+  <c:lang val="en-US"/>
+  <c:roundedCorners val="0"/>
+  <mc:AlternateContent xmlns:mc="http://schemas.openxmlformats.org/markup-compatibility/2006">
+    <mc:Choice xmlns:c14="http://schemas.microsoft.com/office/drawing/2007/8/2/chart" Requires="c14">
+      <c14:style val="102"/>
+    </mc:Choice>
+    <mc:Fallback>
+      <c:style val="2"/>
+    </mc:Fallback>
+  </mc:AlternateContent>
+  <c:chart>
+    <c:title>
+      <c:tx>
+        <c:rich>
+          <a:bodyPr rot="0" spcFirstLastPara="1" vertOverflow="ellipsis" vert="horz" wrap="square" anchor="ctr" anchorCtr="1"/>
+          <a:lstStyle/>
+          <a:p>
+            <a:pPr>
+              <a:defRPr sz="1400" b="0" i="0" u="none" strike="noStrike" kern="1200" spc="0" baseline="0">
+                <a:solidFill>
+                  <a:schemeClr val="tx1">
+                    <a:lumMod val="65000"/>
+                    <a:lumOff val="35000"/>
+                  </a:schemeClr>
+                </a:solidFill>
+                <a:latin typeface="+mn-lt"/>
+                <a:ea typeface="+mn-ea"/>
+                <a:cs typeface="+mn-cs"/>
+              </a:defRPr>
+            </a:pPr>
+            <a:r>
+              <a:rPr lang="en-AU"/>
+              <a:t>Average</a:t>
+            </a:r>
+            <a:r>
+              <a:rPr lang="en-AU" baseline="0"/>
+              <a:t> Scores For Three Different Agents Playing Hanabi</a:t>
+            </a:r>
+            <a:endParaRPr lang="en-AU"/>
+          </a:p>
+        </c:rich>
+      </c:tx>
+      <c:overlay val="0"/>
+      <c:spPr>
+        <a:noFill/>
+        <a:ln>
+          <a:noFill/>
+        </a:ln>
+        <a:effectLst/>
+      </c:spPr>
+      <c:txPr>
+        <a:bodyPr rot="0" spcFirstLastPara="1" vertOverflow="ellipsis" vert="horz" wrap="square" anchor="ctr" anchorCtr="1"/>
+        <a:lstStyle/>
+        <a:p>
+          <a:pPr>
+            <a:defRPr sz="1400" b="0" i="0" u="none" strike="noStrike" kern="1200" spc="0" baseline="0">
+              <a:solidFill>
+                <a:schemeClr val="tx1">
+                  <a:lumMod val="65000"/>
+                  <a:lumOff val="35000"/>
+                </a:schemeClr>
+              </a:solidFill>
+              <a:latin typeface="+mn-lt"/>
+              <a:ea typeface="+mn-ea"/>
+              <a:cs typeface="+mn-cs"/>
+            </a:defRPr>
+          </a:pPr>
+          <a:endParaRPr lang="en-US"/>
+        </a:p>
+      </c:txPr>
+    </c:title>
+    <c:autoTitleDeleted val="0"/>
+    <c:plotArea>
+      <c:layout/>
+      <c:barChart>
+        <c:barDir val="col"/>
+        <c:grouping val="clustered"/>
+        <c:varyColors val="0"/>
+        <c:ser>
+          <c:idx val="0"/>
+          <c:order val="0"/>
+          <c:tx>
+            <c:v>3 Players</c:v>
+          </c:tx>
+          <c:spPr>
+            <a:solidFill>
+              <a:schemeClr val="accent1"/>
+            </a:solidFill>
+            <a:ln>
+              <a:noFill/>
+            </a:ln>
+            <a:effectLst/>
+          </c:spPr>
+          <c:invertIfNegative val="0"/>
+          <c:errBars>
+            <c:errBarType val="both"/>
+            <c:errValType val="stdErr"/>
+            <c:noEndCap val="0"/>
+            <c:spPr>
+              <a:noFill/>
+              <a:ln w="9525" cap="flat" cmpd="sng" algn="ctr">
+                <a:solidFill>
+                  <a:schemeClr val="tx1">
+                    <a:lumMod val="65000"/>
+                    <a:lumOff val="35000"/>
+                  </a:schemeClr>
+                </a:solidFill>
+                <a:round/>
+              </a:ln>
+              <a:effectLst/>
+            </c:spPr>
+          </c:errBars>
+          <c:cat>
+            <c:strRef>
+              <c:f>'BAR GRAPH'!$A$4:$A$6</c:f>
+              <c:strCache>
+                <c:ptCount val="3"/>
+                <c:pt idx="0">
+                  <c:v>Basic Av Score</c:v>
+                </c:pt>
+                <c:pt idx="1">
+                  <c:v>Conservative Av Score</c:v>
+                </c:pt>
+                <c:pt idx="2">
+                  <c:v>Advanced Av Score</c:v>
+                </c:pt>
+              </c:strCache>
+            </c:strRef>
+          </c:cat>
+          <c:val>
+            <c:numRef>
+              <c:f>'BAR GRAPH'!$B$4:$B$6</c:f>
+              <c:numCache>
+                <c:formatCode>General</c:formatCode>
+                <c:ptCount val="3"/>
+                <c:pt idx="0">
+                  <c:v>8.4</c:v>
+                </c:pt>
+                <c:pt idx="1">
+                  <c:v>12.73</c:v>
+                </c:pt>
+                <c:pt idx="2">
+                  <c:v>12.33</c:v>
+                </c:pt>
+              </c:numCache>
+            </c:numRef>
+          </c:val>
+          <c:extLst>
+            <c:ext xmlns:c16="http://schemas.microsoft.com/office/drawing/2014/chart" uri="{C3380CC4-5D6E-409C-BE32-E72D297353CC}">
+              <c16:uniqueId val="{00000000-7A62-4CA8-8D86-746273AD242F}"/>
+            </c:ext>
+          </c:extLst>
+        </c:ser>
+        <c:ser>
+          <c:idx val="1"/>
+          <c:order val="1"/>
+          <c:tx>
+            <c:v>4 Players</c:v>
+          </c:tx>
+          <c:spPr>
+            <a:solidFill>
+              <a:schemeClr val="accent2"/>
+            </a:solidFill>
+            <a:ln>
+              <a:noFill/>
+            </a:ln>
+            <a:effectLst/>
+          </c:spPr>
+          <c:invertIfNegative val="0"/>
+          <c:errBars>
+            <c:errBarType val="both"/>
+            <c:errValType val="stdErr"/>
+            <c:noEndCap val="0"/>
+            <c:spPr>
+              <a:noFill/>
+              <a:ln w="9525" cap="flat" cmpd="sng" algn="ctr">
+                <a:solidFill>
+                  <a:schemeClr val="tx1">
+                    <a:lumMod val="65000"/>
+                    <a:lumOff val="35000"/>
+                  </a:schemeClr>
+                </a:solidFill>
+                <a:round/>
+              </a:ln>
+              <a:effectLst/>
+            </c:spPr>
+          </c:errBars>
+          <c:cat>
+            <c:strRef>
+              <c:f>'BAR GRAPH'!$A$4:$A$6</c:f>
+              <c:strCache>
+                <c:ptCount val="3"/>
+                <c:pt idx="0">
+                  <c:v>Basic Av Score</c:v>
+                </c:pt>
+                <c:pt idx="1">
+                  <c:v>Conservative Av Score</c:v>
+                </c:pt>
+                <c:pt idx="2">
+                  <c:v>Advanced Av Score</c:v>
+                </c:pt>
+              </c:strCache>
+            </c:strRef>
+          </c:cat>
+          <c:val>
+            <c:numRef>
+              <c:f>'BAR GRAPH'!$C$4:$C$6</c:f>
+              <c:numCache>
+                <c:formatCode>General</c:formatCode>
+                <c:ptCount val="3"/>
+                <c:pt idx="0">
+                  <c:v>7.23</c:v>
+                </c:pt>
+                <c:pt idx="1">
+                  <c:v>13.8</c:v>
+                </c:pt>
+                <c:pt idx="2">
+                  <c:v>13.2</c:v>
+                </c:pt>
+              </c:numCache>
+            </c:numRef>
+          </c:val>
+          <c:extLst>
+            <c:ext xmlns:c16="http://schemas.microsoft.com/office/drawing/2014/chart" uri="{C3380CC4-5D6E-409C-BE32-E72D297353CC}">
+              <c16:uniqueId val="{00000001-7A62-4CA8-8D86-746273AD242F}"/>
+            </c:ext>
+          </c:extLst>
+        </c:ser>
+        <c:ser>
+          <c:idx val="2"/>
+          <c:order val="2"/>
+          <c:tx>
+            <c:v>5 Players</c:v>
+          </c:tx>
+          <c:spPr>
+            <a:solidFill>
+              <a:schemeClr val="accent3"/>
+            </a:solidFill>
+            <a:ln>
+              <a:noFill/>
+            </a:ln>
+            <a:effectLst/>
+          </c:spPr>
+          <c:invertIfNegative val="0"/>
+          <c:errBars>
+            <c:errBarType val="both"/>
+            <c:errValType val="stdErr"/>
+            <c:noEndCap val="0"/>
+            <c:spPr>
+              <a:noFill/>
+              <a:ln w="9525" cap="flat" cmpd="sng" algn="ctr">
+                <a:solidFill>
+                  <a:schemeClr val="tx1">
+                    <a:lumMod val="65000"/>
+                    <a:lumOff val="35000"/>
+                  </a:schemeClr>
+                </a:solidFill>
+                <a:round/>
+              </a:ln>
+              <a:effectLst/>
+            </c:spPr>
+          </c:errBars>
+          <c:cat>
+            <c:strRef>
+              <c:f>'BAR GRAPH'!$A$4:$A$6</c:f>
+              <c:strCache>
+                <c:ptCount val="3"/>
+                <c:pt idx="0">
+                  <c:v>Basic Av Score</c:v>
+                </c:pt>
+                <c:pt idx="1">
+                  <c:v>Conservative Av Score</c:v>
+                </c:pt>
+                <c:pt idx="2">
+                  <c:v>Advanced Av Score</c:v>
+                </c:pt>
+              </c:strCache>
+            </c:strRef>
+          </c:cat>
+          <c:val>
+            <c:numRef>
+              <c:f>'BAR GRAPH'!$D$4:$D$6</c:f>
+              <c:numCache>
+                <c:formatCode>General</c:formatCode>
+                <c:ptCount val="3"/>
+                <c:pt idx="0">
+                  <c:v>8.4</c:v>
+                </c:pt>
+                <c:pt idx="1">
+                  <c:v>12.33</c:v>
+                </c:pt>
+                <c:pt idx="2">
+                  <c:v>13.13</c:v>
+                </c:pt>
+              </c:numCache>
+            </c:numRef>
+          </c:val>
+          <c:extLst>
+            <c:ext xmlns:c16="http://schemas.microsoft.com/office/drawing/2014/chart" uri="{C3380CC4-5D6E-409C-BE32-E72D297353CC}">
+              <c16:uniqueId val="{00000002-7A62-4CA8-8D86-746273AD242F}"/>
+            </c:ext>
+          </c:extLst>
+        </c:ser>
+        <c:dLbls>
+          <c:showLegendKey val="0"/>
+          <c:showVal val="0"/>
+          <c:showCatName val="0"/>
+          <c:showSerName val="0"/>
+          <c:showPercent val="0"/>
+          <c:showBubbleSize val="0"/>
+        </c:dLbls>
+        <c:gapWidth val="219"/>
+        <c:overlap val="-27"/>
+        <c:axId val="892184512"/>
+        <c:axId val="892186808"/>
+      </c:barChart>
+      <c:catAx>
+        <c:axId val="892184512"/>
+        <c:scaling>
+          <c:orientation val="minMax"/>
+        </c:scaling>
+        <c:delete val="0"/>
+        <c:axPos val="b"/>
+        <c:numFmt formatCode="General" sourceLinked="1"/>
+        <c:majorTickMark val="none"/>
+        <c:minorTickMark val="none"/>
+        <c:tickLblPos val="nextTo"/>
+        <c:spPr>
+          <a:noFill/>
+          <a:ln w="9525" cap="flat" cmpd="sng" algn="ctr">
+            <a:solidFill>
+              <a:schemeClr val="tx1">
+                <a:lumMod val="15000"/>
+                <a:lumOff val="85000"/>
+              </a:schemeClr>
+            </a:solidFill>
+            <a:round/>
+          </a:ln>
+          <a:effectLst/>
+        </c:spPr>
+        <c:txPr>
+          <a:bodyPr rot="-60000000" spcFirstLastPara="1" vertOverflow="ellipsis" vert="horz" wrap="square" anchor="ctr" anchorCtr="1"/>
+          <a:lstStyle/>
+          <a:p>
+            <a:pPr>
+              <a:defRPr sz="900" b="0" i="0" u="none" strike="noStrike" kern="1200" baseline="0">
+                <a:solidFill>
+                  <a:schemeClr val="tx1">
+                    <a:lumMod val="65000"/>
+                    <a:lumOff val="35000"/>
+                  </a:schemeClr>
+                </a:solidFill>
+                <a:latin typeface="+mn-lt"/>
+                <a:ea typeface="+mn-ea"/>
+                <a:cs typeface="+mn-cs"/>
+              </a:defRPr>
+            </a:pPr>
+            <a:endParaRPr lang="en-US"/>
+          </a:p>
+        </c:txPr>
+        <c:crossAx val="892186808"/>
+        <c:crosses val="autoZero"/>
+        <c:auto val="1"/>
+        <c:lblAlgn val="ctr"/>
+        <c:lblOffset val="100"/>
+        <c:noMultiLvlLbl val="0"/>
+      </c:catAx>
+      <c:valAx>
+        <c:axId val="892186808"/>
+        <c:scaling>
+          <c:orientation val="minMax"/>
+        </c:scaling>
+        <c:delete val="0"/>
+        <c:axPos val="l"/>
+        <c:majorGridlines>
+          <c:spPr>
+            <a:ln w="9525" cap="flat" cmpd="sng" algn="ctr">
+              <a:solidFill>
+                <a:schemeClr val="tx1">
+                  <a:lumMod val="15000"/>
+                  <a:lumOff val="85000"/>
+                </a:schemeClr>
+              </a:solidFill>
+              <a:round/>
+            </a:ln>
+            <a:effectLst/>
+          </c:spPr>
+        </c:majorGridlines>
+        <c:title>
+          <c:tx>
+            <c:rich>
+              <a:bodyPr rot="-5400000" spcFirstLastPara="1" vertOverflow="ellipsis" vert="horz" wrap="square" anchor="ctr" anchorCtr="1"/>
+              <a:lstStyle/>
+              <a:p>
+                <a:pPr>
+                  <a:defRPr sz="1000" b="0" i="0" u="none" strike="noStrike" kern="1200" baseline="0">
+                    <a:solidFill>
+                      <a:schemeClr val="tx1">
+                        <a:lumMod val="65000"/>
+                        <a:lumOff val="35000"/>
+                      </a:schemeClr>
+                    </a:solidFill>
+                    <a:latin typeface="+mn-lt"/>
+                    <a:ea typeface="+mn-ea"/>
+                    <a:cs typeface="+mn-cs"/>
+                  </a:defRPr>
+                </a:pPr>
+                <a:r>
+                  <a:rPr lang="en-AU"/>
+                  <a:t>AVERAGE SCORE</a:t>
+                </a:r>
+              </a:p>
+            </c:rich>
+          </c:tx>
+          <c:overlay val="0"/>
+          <c:spPr>
+            <a:noFill/>
+            <a:ln>
+              <a:noFill/>
+            </a:ln>
+            <a:effectLst/>
+          </c:spPr>
+          <c:txPr>
+            <a:bodyPr rot="-5400000" spcFirstLastPara="1" vertOverflow="ellipsis" vert="horz" wrap="square" anchor="ctr" anchorCtr="1"/>
+            <a:lstStyle/>
+            <a:p>
+              <a:pPr>
+                <a:defRPr sz="1000" b="0" i="0" u="none" strike="noStrike" kern="1200" baseline="0">
+                  <a:solidFill>
+                    <a:schemeClr val="tx1">
+                      <a:lumMod val="65000"/>
+                      <a:lumOff val="35000"/>
+                    </a:schemeClr>
+                  </a:solidFill>
+                  <a:latin typeface="+mn-lt"/>
+                  <a:ea typeface="+mn-ea"/>
+                  <a:cs typeface="+mn-cs"/>
+                </a:defRPr>
+              </a:pPr>
+              <a:endParaRPr lang="en-US"/>
+            </a:p>
+          </c:txPr>
+        </c:title>
+        <c:numFmt formatCode="General" sourceLinked="1"/>
+        <c:majorTickMark val="none"/>
+        <c:minorTickMark val="none"/>
+        <c:tickLblPos val="nextTo"/>
+        <c:spPr>
+          <a:noFill/>
+          <a:ln>
+            <a:noFill/>
+          </a:ln>
+          <a:effectLst/>
+        </c:spPr>
+        <c:txPr>
+          <a:bodyPr rot="-60000000" spcFirstLastPara="1" vertOverflow="ellipsis" vert="horz" wrap="square" anchor="ctr" anchorCtr="1"/>
+          <a:lstStyle/>
+          <a:p>
+            <a:pPr>
+              <a:defRPr sz="900" b="0" i="0" u="none" strike="noStrike" kern="1200" baseline="0">
+                <a:solidFill>
+                  <a:schemeClr val="tx1">
+                    <a:lumMod val="65000"/>
+                    <a:lumOff val="35000"/>
+                  </a:schemeClr>
+                </a:solidFill>
+                <a:latin typeface="+mn-lt"/>
+                <a:ea typeface="+mn-ea"/>
+                <a:cs typeface="+mn-cs"/>
+              </a:defRPr>
+            </a:pPr>
+            <a:endParaRPr lang="en-US"/>
+          </a:p>
+        </c:txPr>
+        <c:crossAx val="892184512"/>
+        <c:crosses val="autoZero"/>
+        <c:crossBetween val="between"/>
+      </c:valAx>
+      <c:spPr>
+        <a:noFill/>
+        <a:ln>
+          <a:noFill/>
+        </a:ln>
+        <a:effectLst/>
+      </c:spPr>
+    </c:plotArea>
+    <c:legend>
+      <c:legendPos val="b"/>
+      <c:overlay val="0"/>
+      <c:spPr>
+        <a:noFill/>
+        <a:ln>
+          <a:noFill/>
+        </a:ln>
+        <a:effectLst/>
+      </c:spPr>
+      <c:txPr>
+        <a:bodyPr rot="0" spcFirstLastPara="1" vertOverflow="ellipsis" vert="horz" wrap="square" anchor="ctr" anchorCtr="1"/>
+        <a:lstStyle/>
+        <a:p>
+          <a:pPr>
+            <a:defRPr sz="900" b="0" i="0" u="none" strike="noStrike" kern="1200" baseline="0">
+              <a:solidFill>
+                <a:schemeClr val="tx1">
+                  <a:lumMod val="65000"/>
+                  <a:lumOff val="35000"/>
+                </a:schemeClr>
+              </a:solidFill>
+              <a:latin typeface="+mn-lt"/>
+              <a:ea typeface="+mn-ea"/>
+              <a:cs typeface="+mn-cs"/>
+            </a:defRPr>
+          </a:pPr>
+          <a:endParaRPr lang="en-US"/>
+        </a:p>
+      </c:txPr>
+    </c:legend>
+    <c:plotVisOnly val="1"/>
+    <c:dispBlanksAs val="gap"/>
+    <c:showDLblsOverMax val="0"/>
+  </c:chart>
+  <c:spPr>
+    <a:solidFill>
+      <a:schemeClr val="bg1"/>
+    </a:solidFill>
+    <a:ln w="9525" cap="flat" cmpd="sng" algn="ctr">
+      <a:solidFill>
+        <a:schemeClr val="tx1">
+          <a:lumMod val="15000"/>
+          <a:lumOff val="85000"/>
+        </a:schemeClr>
+      </a:solidFill>
+      <a:round/>
+    </a:ln>
+    <a:effectLst/>
+  </c:spPr>
+  <c:txPr>
+    <a:bodyPr/>
+    <a:lstStyle/>
+    <a:p>
+      <a:pPr>
+        <a:defRPr/>
+      </a:pPr>
+      <a:endParaRPr lang="en-US"/>
+    </a:p>
+  </c:txPr>
+  <c:externalData r:id="rId3">
+    <c:autoUpdate val="0"/>
+  </c:externalData>
+</c:chartSpace>
+</file>
+
+<file path=word/charts/colors1.xml><?xml version="1.0" encoding="utf-8"?>
+<cs:colorStyle xmlns:cs="http://schemas.microsoft.com/office/drawing/2012/chartStyle" xmlns:a="http://schemas.openxmlformats.org/drawingml/2006/main" meth="cycle" id="10">
+  <a:schemeClr val="accent1"/>
+  <a:schemeClr val="accent2"/>
+  <a:schemeClr val="accent3"/>
+  <a:schemeClr val="accent4"/>
+  <a:schemeClr val="accent5"/>
+  <a:schemeClr val="accent6"/>
+  <cs:variation/>
+  <cs:variation>
+    <a:lumMod val="60000"/>
+  </cs:variation>
+  <cs:variation>
+    <a:lumMod val="80000"/>
+    <a:lumOff val="20000"/>
+  </cs:variation>
+  <cs:variation>
+    <a:lumMod val="80000"/>
+  </cs:variation>
+  <cs:variation>
+    <a:lumMod val="60000"/>
+    <a:lumOff val="40000"/>
+  </cs:variation>
+  <cs:variation>
+    <a:lumMod val="50000"/>
+  </cs:variation>
+  <cs:variation>
+    <a:lumMod val="70000"/>
+    <a:lumOff val="30000"/>
+  </cs:variation>
+  <cs:variation>
+    <a:lumMod val="70000"/>
+  </cs:variation>
+  <cs:variation>
+    <a:lumMod val="50000"/>
+    <a:lumOff val="50000"/>
+  </cs:variation>
+</cs:colorStyle>
+</file>
+
+<file path=word/charts/style1.xml><?xml version="1.0" encoding="utf-8"?>
+<cs:chartStyle xmlns:cs="http://schemas.microsoft.com/office/drawing/2012/chartStyle" xmlns:a="http://schemas.openxmlformats.org/drawingml/2006/main" id="201">
+  <cs:axisTitle>
+    <cs:lnRef idx="0"/>
+    <cs:fillRef idx="0"/>
+    <cs:effectRef idx="0"/>
+    <cs:fontRef idx="minor">
+      <a:schemeClr val="tx1">
+        <a:lumMod val="65000"/>
+        <a:lumOff val="35000"/>
+      </a:schemeClr>
+    </cs:fontRef>
+    <cs:defRPr sz="1000" kern="1200"/>
+  </cs:axisTitle>
+  <cs:categoryAxis>
+    <cs:lnRef idx="0"/>
+    <cs:fillRef idx="0"/>
+    <cs:effectRef idx="0"/>
+    <cs:fontRef idx="minor">
+      <a:schemeClr val="tx1">
+        <a:lumMod val="65000"/>
+        <a:lumOff val="35000"/>
+      </a:schemeClr>
+    </cs:fontRef>
+    <cs:spPr>
+      <a:ln w="9525" cap="flat" cmpd="sng" algn="ctr">
+        <a:solidFill>
+          <a:schemeClr val="tx1">
+            <a:lumMod val="15000"/>
+            <a:lumOff val="85000"/>
+          </a:schemeClr>
+        </a:solidFill>
+        <a:round/>
+      </a:ln>
+    </cs:spPr>
+    <cs:defRPr sz="900" kern="1200"/>
+  </cs:categoryAxis>
+  <cs:chartArea mods="allowNoFillOverride allowNoLineOverride">
+    <cs:lnRef idx="0"/>
+    <cs:fillRef idx="0"/>
+    <cs:effectRef idx="0"/>
+    <cs:fontRef idx="minor">
+      <a:schemeClr val="tx1"/>
+    </cs:fontRef>
+    <cs:spPr>
+      <a:solidFill>
+        <a:schemeClr val="bg1"/>
+      </a:solidFill>
+      <a:ln w="9525" cap="flat" cmpd="sng" algn="ctr">
+        <a:solidFill>
+          <a:schemeClr val="tx1">
+            <a:lumMod val="15000"/>
+            <a:lumOff val="85000"/>
+          </a:schemeClr>
+        </a:solidFill>
+        <a:round/>
+      </a:ln>
+    </cs:spPr>
+    <cs:defRPr sz="1000" kern="1200"/>
+  </cs:chartArea>
+  <cs:dataLabel>
+    <cs:lnRef idx="0"/>
+    <cs:fillRef idx="0"/>
+    <cs:effectRef idx="0"/>
+    <cs:fontRef idx="minor">
+      <a:schemeClr val="tx1">
+        <a:lumMod val="75000"/>
+        <a:lumOff val="25000"/>
+      </a:schemeClr>
+    </cs:fontRef>
+    <cs:defRPr sz="900" kern="1200"/>
+  </cs:dataLabel>
+  <cs:dataLabelCallout>
+    <cs:lnRef idx="0"/>
+    <cs:fillRef idx="0"/>
+    <cs:effectRef idx="0"/>
+    <cs:fontRef idx="minor">
+      <a:schemeClr val="dk1">
+        <a:lumMod val="65000"/>
+        <a:lumOff val="35000"/>
+      </a:schemeClr>
+    </cs:fontRef>
+    <cs:spPr>
+      <a:solidFill>
+        <a:schemeClr val="lt1"/>
+      </a:solidFill>
+      <a:ln>
+        <a:solidFill>
+          <a:schemeClr val="dk1">
+            <a:lumMod val="25000"/>
+            <a:lumOff val="75000"/>
+          </a:schemeClr>
+        </a:solidFill>
+      </a:ln>
+    </cs:spPr>
+    <cs:defRPr sz="900" kern="1200"/>
+    <cs:bodyPr rot="0" spcFirstLastPara="1" vertOverflow="clip" horzOverflow="clip" vert="horz" wrap="square" lIns="36576" tIns="18288" rIns="36576" bIns="18288" anchor="ctr" anchorCtr="1">
+      <a:spAutoFit/>
+    </cs:bodyPr>
+  </cs:dataLabelCallout>
+  <cs:dataPoint>
+    <cs:lnRef idx="0"/>
+    <cs:fillRef idx="1">
+      <cs:styleClr val="auto"/>
+    </cs:fillRef>
+    <cs:effectRef idx="0"/>
+    <cs:fontRef idx="minor">
+      <a:schemeClr val="tx1"/>
+    </cs:fontRef>
+  </cs:dataPoint>
+  <cs:dataPoint3D>
+    <cs:lnRef idx="0"/>
+    <cs:fillRef idx="1">
+      <cs:styleClr val="auto"/>
+    </cs:fillRef>
+    <cs:effectRef idx="0"/>
+    <cs:fontRef idx="minor">
+      <a:schemeClr val="tx1"/>
+    </cs:fontRef>
+  </cs:dataPoint3D>
+  <cs:dataPointLine>
+    <cs:lnRef idx="0">
+      <cs:styleClr val="auto"/>
+    </cs:lnRef>
+    <cs:fillRef idx="1"/>
+    <cs:effectRef idx="0"/>
+    <cs:fontRef idx="minor">
+      <a:schemeClr val="tx1"/>
+    </cs:fontRef>
+    <cs:spPr>
+      <a:ln w="28575" cap="rnd">
+        <a:solidFill>
+          <a:schemeClr val="phClr"/>
+        </a:solidFill>
+        <a:round/>
+      </a:ln>
+    </cs:spPr>
+  </cs:dataPointLine>
+  <cs:dataPointMarker>
+    <cs:lnRef idx="0">
+      <cs:styleClr val="auto"/>
+    </cs:lnRef>
+    <cs:fillRef idx="1">
+      <cs:styleClr val="auto"/>
+    </cs:fillRef>
+    <cs:effectRef idx="0"/>
+    <cs:fontRef idx="minor">
+      <a:schemeClr val="tx1"/>
+    </cs:fontRef>
+    <cs:spPr>
+      <a:ln w="9525">
+        <a:solidFill>
+          <a:schemeClr val="phClr"/>
+        </a:solidFill>
+      </a:ln>
+    </cs:spPr>
+  </cs:dataPointMarker>
+  <cs:dataPointMarkerLayout symbol="circle" size="5"/>
+  <cs:dataPointWireframe>
+    <cs:lnRef idx="0">
+      <cs:styleClr val="auto"/>
+    </cs:lnRef>
+    <cs:fillRef idx="1"/>
+    <cs:effectRef idx="0"/>
+    <cs:fontRef idx="minor">
+      <a:schemeClr val="tx1"/>
+    </cs:fontRef>
+    <cs:spPr>
+      <a:ln w="9525" cap="rnd">
+        <a:solidFill>
+          <a:schemeClr val="phClr"/>
+        </a:solidFill>
+        <a:round/>
+      </a:ln>
+    </cs:spPr>
+  </cs:dataPointWireframe>
+  <cs:dataTable>
+    <cs:lnRef idx="0"/>
+    <cs:fillRef idx="0"/>
+    <cs:effectRef idx="0"/>
+    <cs:fontRef idx="minor">
+      <a:schemeClr val="tx1">
+        <a:lumMod val="65000"/>
+        <a:lumOff val="35000"/>
+      </a:schemeClr>
+    </cs:fontRef>
+    <cs:spPr>
+      <a:noFill/>
+      <a:ln w="9525" cap="flat" cmpd="sng" algn="ctr">
+        <a:solidFill>
+          <a:schemeClr val="tx1">
+            <a:lumMod val="15000"/>
+            <a:lumOff val="85000"/>
+          </a:schemeClr>
+        </a:solidFill>
+        <a:round/>
+      </a:ln>
+    </cs:spPr>
+    <cs:defRPr sz="900" kern="1200"/>
+  </cs:dataTable>
+  <cs:downBar>
+    <cs:lnRef idx="0"/>
+    <cs:fillRef idx="0"/>
+    <cs:effectRef idx="0"/>
+    <cs:fontRef idx="minor">
+      <a:schemeClr val="dk1"/>
+    </cs:fontRef>
+    <cs:spPr>
+      <a:solidFill>
+        <a:schemeClr val="dk1">
+          <a:lumMod val="65000"/>
+          <a:lumOff val="35000"/>
+        </a:schemeClr>
+      </a:solidFill>
+      <a:ln w="9525">
+        <a:solidFill>
+          <a:schemeClr val="tx1">
+            <a:lumMod val="65000"/>
+            <a:lumOff val="35000"/>
+          </a:schemeClr>
+        </a:solidFill>
+      </a:ln>
+    </cs:spPr>
+  </cs:downBar>
+  <cs:dropLine>
+    <cs:lnRef idx="0"/>
+    <cs:fillRef idx="0"/>
+    <cs:effectRef idx="0"/>
+    <cs:fontRef idx="minor">
+      <a:schemeClr val="tx1"/>
+    </cs:fontRef>
+    <cs:spPr>
+      <a:ln w="9525" cap="flat" cmpd="sng" algn="ctr">
+        <a:solidFill>
+          <a:schemeClr val="tx1">
+            <a:lumMod val="35000"/>
+            <a:lumOff val="65000"/>
+          </a:schemeClr>
+        </a:solidFill>
+        <a:round/>
+      </a:ln>
+    </cs:spPr>
+  </cs:dropLine>
+  <cs:errorBar>
+    <cs:lnRef idx="0"/>
+    <cs:fillRef idx="0"/>
+    <cs:effectRef idx="0"/>
+    <cs:fontRef idx="minor">
+      <a:schemeClr val="tx1"/>
+    </cs:fontRef>
+    <cs:spPr>
+      <a:ln w="9525" cap="flat" cmpd="sng" algn="ctr">
+        <a:solidFill>
+          <a:schemeClr val="tx1">
+            <a:lumMod val="65000"/>
+            <a:lumOff val="35000"/>
+          </a:schemeClr>
+        </a:solidFill>
+        <a:round/>
+      </a:ln>
+    </cs:spPr>
+  </cs:errorBar>
+  <cs:floor>
+    <cs:lnRef idx="0"/>
+    <cs:fillRef idx="0"/>
+    <cs:effectRef idx="0"/>
+    <cs:fontRef idx="minor">
+      <a:schemeClr val="tx1"/>
+    </cs:fontRef>
+    <cs:spPr>
+      <a:noFill/>
+      <a:ln>
+        <a:noFill/>
+      </a:ln>
+    </cs:spPr>
+  </cs:floor>
+  <cs:gridlineMajor>
+    <cs:lnRef idx="0"/>
+    <cs:fillRef idx="0"/>
+    <cs:effectRef idx="0"/>
+    <cs:fontRef idx="minor">
+      <a:schemeClr val="tx1"/>
+    </cs:fontRef>
+    <cs:spPr>
+      <a:ln w="9525" cap="flat" cmpd="sng" algn="ctr">
+        <a:solidFill>
+          <a:schemeClr val="tx1">
+            <a:lumMod val="15000"/>
+            <a:lumOff val="85000"/>
+          </a:schemeClr>
+        </a:solidFill>
+        <a:round/>
+      </a:ln>
+    </cs:spPr>
+  </cs:gridlineMajor>
+  <cs:gridlineMinor>
+    <cs:lnRef idx="0"/>
+    <cs:fillRef idx="0"/>
+    <cs:effectRef idx="0"/>
+    <cs:fontRef idx="minor">
+      <a:schemeClr val="tx1"/>
+    </cs:fontRef>
+    <cs:spPr>
+      <a:ln w="9525" cap="flat" cmpd="sng" algn="ctr">
+        <a:solidFill>
+          <a:schemeClr val="tx1">
+            <a:lumMod val="5000"/>
+            <a:lumOff val="95000"/>
+          </a:schemeClr>
+        </a:solidFill>
+        <a:round/>
+      </a:ln>
+    </cs:spPr>
+  </cs:gridlineMinor>
+  <cs:hiLoLine>
+    <cs:lnRef idx="0"/>
+    <cs:fillRef idx="0"/>
+    <cs:effectRef idx="0"/>
+    <cs:fontRef idx="minor">
+      <a:schemeClr val="tx1"/>
+    </cs:fontRef>
+    <cs:spPr>
+      <a:ln w="9525" cap="flat" cmpd="sng" algn="ctr">
+        <a:solidFill>
+          <a:schemeClr val="tx1">
+            <a:lumMod val="75000"/>
+            <a:lumOff val="25000"/>
+          </a:schemeClr>
+        </a:solidFill>
+        <a:round/>
+      </a:ln>
+    </cs:spPr>
+  </cs:hiLoLine>
+  <cs:leaderLine>
+    <cs:lnRef idx="0"/>
+    <cs:fillRef idx="0"/>
+    <cs:effectRef idx="0"/>
+    <cs:fontRef idx="minor">
+      <a:schemeClr val="tx1"/>
+    </cs:fontRef>
+    <cs:spPr>
+      <a:ln w="9525" cap="flat" cmpd="sng" algn="ctr">
+        <a:solidFill>
+          <a:schemeClr val="tx1">
+            <a:lumMod val="35000"/>
+            <a:lumOff val="65000"/>
+          </a:schemeClr>
+        </a:solidFill>
+        <a:round/>
+      </a:ln>
+    </cs:spPr>
+  </cs:leaderLine>
+  <cs:legend>
+    <cs:lnRef idx="0"/>
+    <cs:fillRef idx="0"/>
+    <cs:effectRef idx="0"/>
+    <cs:fontRef idx="minor">
+      <a:schemeClr val="tx1">
+        <a:lumMod val="65000"/>
+        <a:lumOff val="35000"/>
+      </a:schemeClr>
+    </cs:fontRef>
+    <cs:defRPr sz="900" kern="1200"/>
+  </cs:legend>
+  <cs:plotArea mods="allowNoFillOverride allowNoLineOverride">
+    <cs:lnRef idx="0"/>
+    <cs:fillRef idx="0"/>
+    <cs:effectRef idx="0"/>
+    <cs:fontRef idx="minor">
+      <a:schemeClr val="tx1"/>
+    </cs:fontRef>
+  </cs:plotArea>
+  <cs:plotArea3D mods="allowNoFillOverride allowNoLineOverride">
+    <cs:lnRef idx="0"/>
+    <cs:fillRef idx="0"/>
+    <cs:effectRef idx="0"/>
+    <cs:fontRef idx="minor">
+      <a:schemeClr val="tx1"/>
+    </cs:fontRef>
+  </cs:plotArea3D>
+  <cs:seriesAxis>
+    <cs:lnRef idx="0"/>
+    <cs:fillRef idx="0"/>
+    <cs:effectRef idx="0"/>
+    <cs:fontRef idx="minor">
+      <a:schemeClr val="tx1">
+        <a:lumMod val="65000"/>
+        <a:lumOff val="35000"/>
+      </a:schemeClr>
+    </cs:fontRef>
+    <cs:defRPr sz="900" kern="1200"/>
+  </cs:seriesAxis>
+  <cs:seriesLine>
+    <cs:lnRef idx="0"/>
+    <cs:fillRef idx="0"/>
+    <cs:effectRef idx="0"/>
+    <cs:fontRef idx="minor">
+      <a:schemeClr val="tx1"/>
+    </cs:fontRef>
+    <cs:spPr>
+      <a:ln w="9525" cap="flat" cmpd="sng" algn="ctr">
+        <a:solidFill>
+          <a:schemeClr val="tx1">
+            <a:lumMod val="35000"/>
+            <a:lumOff val="65000"/>
+          </a:schemeClr>
+        </a:solidFill>
+        <a:round/>
+      </a:ln>
+    </cs:spPr>
+  </cs:seriesLine>
+  <cs:title>
+    <cs:lnRef idx="0"/>
+    <cs:fillRef idx="0"/>
+    <cs:effectRef idx="0"/>
+    <cs:fontRef idx="minor">
+      <a:schemeClr val="tx1">
+        <a:lumMod val="65000"/>
+        <a:lumOff val="35000"/>
+      </a:schemeClr>
+    </cs:fontRef>
+    <cs:defRPr sz="1400" b="0" kern="1200" spc="0" baseline="0"/>
+  </cs:title>
+  <cs:trendline>
+    <cs:lnRef idx="0">
+      <cs:styleClr val="auto"/>
+    </cs:lnRef>
+    <cs:fillRef idx="0"/>
+    <cs:effectRef idx="0"/>
+    <cs:fontRef idx="minor">
+      <a:schemeClr val="tx1"/>
+    </cs:fontRef>
+    <cs:spPr>
+      <a:ln w="19050" cap="rnd">
+        <a:solidFill>
+          <a:schemeClr val="phClr"/>
+        </a:solidFill>
+        <a:prstDash val="sysDot"/>
+      </a:ln>
+    </cs:spPr>
+  </cs:trendline>
+  <cs:trendlineLabel>
+    <cs:lnRef idx="0"/>
+    <cs:fillRef idx="0"/>
+    <cs:effectRef idx="0"/>
+    <cs:fontRef idx="minor">
+      <a:schemeClr val="tx1">
+        <a:lumMod val="65000"/>
+        <a:lumOff val="35000"/>
+      </a:schemeClr>
+    </cs:fontRef>
+    <cs:defRPr sz="900" kern="1200"/>
+  </cs:trendlineLabel>
+  <cs:upBar>
+    <cs:lnRef idx="0"/>
+    <cs:fillRef idx="0"/>
+    <cs:effectRef idx="0"/>
+    <cs:fontRef idx="minor">
+      <a:schemeClr val="dk1"/>
+    </cs:fontRef>
+    <cs:spPr>
+      <a:solidFill>
+        <a:schemeClr val="lt1"/>
+      </a:solidFill>
+      <a:ln w="9525">
+        <a:solidFill>
+          <a:schemeClr val="tx1">
+            <a:lumMod val="15000"/>
+            <a:lumOff val="85000"/>
+          </a:schemeClr>
+        </a:solidFill>
+      </a:ln>
+    </cs:spPr>
+  </cs:upBar>
+  <cs:valueAxis>
+    <cs:lnRef idx="0"/>
+    <cs:fillRef idx="0"/>
+    <cs:effectRef idx="0"/>
+    <cs:fontRef idx="minor">
+      <a:schemeClr val="tx1">
+        <a:lumMod val="65000"/>
+        <a:lumOff val="35000"/>
+      </a:schemeClr>
+    </cs:fontRef>
+    <cs:defRPr sz="900" kern="1200"/>
+  </cs:valueAxis>
+  <cs:wall>
+    <cs:lnRef idx="0"/>
+    <cs:fillRef idx="0"/>
+    <cs:effectRef idx="0"/>
+    <cs:fontRef idx="minor">
+      <a:schemeClr val="tx1"/>
+    </cs:fontRef>
+    <cs:spPr>
+      <a:noFill/>
+      <a:ln>
+        <a:noFill/>
+      </a:ln>
+    </cs:spPr>
+  </cs:wall>
+</cs:chartStyle>
+</file>
+
 <file path=word/theme/theme1.xml><?xml version="1.0" encoding="utf-8"?>
 <a:theme xmlns:a="http://schemas.openxmlformats.org/drawingml/2006/main" name="Office Theme">
   <a:themeElements>

</xml_diff>

<commit_message>
Did the rationale section
</commit_message>
<xml_diff>
--- a/CITS3001Report.docx
+++ b/CITS3001Report.docx
@@ -1,6 +1,6 @@
 
 <file path=word/document.xml><?xml version="1.0" encoding="utf-8"?>
-<w:document xmlns:wpc="http://schemas.microsoft.com/office/word/2010/wordprocessingCanvas" xmlns:cx="http://schemas.microsoft.com/office/drawing/2014/chartex" xmlns:cx1="http://schemas.microsoft.com/office/drawing/2015/9/8/chartex" xmlns:cx2="http://schemas.microsoft.com/office/drawing/2015/10/21/chartex" xmlns:cx3="http://schemas.microsoft.com/office/drawing/2016/5/9/chartex" xmlns:cx4="http://schemas.microsoft.com/office/drawing/2016/5/10/chartex" xmlns:cx5="http://schemas.microsoft.com/office/drawing/2016/5/11/chartex" xmlns:cx6="http://schemas.microsoft.com/office/drawing/2016/5/12/chartex" xmlns:cx7="http://schemas.microsoft.com/office/drawing/2016/5/13/chartex" xmlns:cx8="http://schemas.microsoft.com/office/drawing/2016/5/14/chartex" xmlns:mc="http://schemas.openxmlformats.org/markup-compatibility/2006" xmlns:aink="http://schemas.microsoft.com/office/drawing/2016/ink" xmlns:am3d="http://schemas.microsoft.com/office/drawing/2017/model3d" xmlns:o="urn:schemas-microsoft-com:office:office" xmlns:r="http://schemas.openxmlformats.org/officeDocument/2006/relationships" xmlns:m="http://schemas.openxmlformats.org/officeDocument/2006/math" xmlns:v="urn:schemas-microsoft-com:vml" xmlns:wp14="http://schemas.microsoft.com/office/word/2010/wordprocessingDrawing" xmlns:wp="http://schemas.openxmlformats.org/drawingml/2006/wordprocessingDrawing" xmlns:w10="urn:schemas-microsoft-com:office:word" xmlns:w="http://schemas.openxmlformats.org/wordprocessingml/2006/main" xmlns:w14="http://schemas.microsoft.com/office/word/2010/wordml" xmlns:w15="http://schemas.microsoft.com/office/word/2012/wordml" xmlns:w16cid="http://schemas.microsoft.com/office/word/2016/wordml/cid" xmlns:w16se="http://schemas.microsoft.com/office/word/2015/wordml/symex" xmlns:wpg="http://schemas.microsoft.com/office/word/2010/wordprocessingGroup" xmlns:wpi="http://schemas.microsoft.com/office/word/2010/wordprocessingInk" xmlns:wne="http://schemas.microsoft.com/office/word/2006/wordml" xmlns:wps="http://schemas.microsoft.com/office/word/2010/wordprocessingShape" mc:Ignorable="w14 w15 w16se w16cid wp14">
+<w:document xmlns:wpc="http://schemas.microsoft.com/office/word/2010/wordprocessingCanvas" xmlns:cx="http://schemas.microsoft.com/office/drawing/2014/chartex" xmlns:cx1="http://schemas.microsoft.com/office/drawing/2015/9/8/chartex" xmlns:mc="http://schemas.openxmlformats.org/markup-compatibility/2006" xmlns:o="urn:schemas-microsoft-com:office:office" xmlns:r="http://schemas.openxmlformats.org/officeDocument/2006/relationships" xmlns:m="http://schemas.openxmlformats.org/officeDocument/2006/math" xmlns:v="urn:schemas-microsoft-com:vml" xmlns:wp14="http://schemas.microsoft.com/office/word/2010/wordprocessingDrawing" xmlns:wp="http://schemas.openxmlformats.org/drawingml/2006/wordprocessingDrawing" xmlns:w10="urn:schemas-microsoft-com:office:word" xmlns:w="http://schemas.openxmlformats.org/wordprocessingml/2006/main" xmlns:w14="http://schemas.microsoft.com/office/word/2010/wordml" xmlns:w15="http://schemas.microsoft.com/office/word/2012/wordml" xmlns:w16se="http://schemas.microsoft.com/office/word/2015/wordml/symex" xmlns:wpg="http://schemas.microsoft.com/office/word/2010/wordprocessingGroup" xmlns:wpi="http://schemas.microsoft.com/office/word/2010/wordprocessingInk" xmlns:wne="http://schemas.microsoft.com/office/word/2006/wordml" xmlns:wps="http://schemas.microsoft.com/office/word/2010/wordprocessingShape" mc:Ignorable="w14 w15 w16se wp14">
   <w:body>
     <w:p>
       <w:pPr>
@@ -93,15 +93,7 @@
         <w:tab/>
       </w:r>
       <w:r>
-        <w:t xml:space="preserve">Literature Review </w:t>
-      </w:r>
-      <w:proofErr w:type="gramStart"/>
-      <w:r>
-        <w:t>Of</w:t>
-      </w:r>
-      <w:proofErr w:type="gramEnd"/>
-      <w:r>
-        <w:t xml:space="preserve"> Suitable Techniques</w:t>
+        <w:t>Literature Review Of Suitable Techniques</w:t>
       </w:r>
     </w:p>
     <w:p>
@@ -127,15 +119,7 @@
         <w:t>Incomplete</w:t>
       </w:r>
       <w:r>
-        <w:t xml:space="preserve"> Information </w:t>
-      </w:r>
-      <w:proofErr w:type="gramStart"/>
-      <w:r>
-        <w:t>And</w:t>
-      </w:r>
-      <w:proofErr w:type="gramEnd"/>
-      <w:r>
-        <w:t xml:space="preserve"> </w:t>
+        <w:t xml:space="preserve"> Information And </w:t>
       </w:r>
       <w:r>
         <w:t>Its</w:t>
@@ -323,15 +307,7 @@
         <w:t>offers an outline for a “self-recognition” strategy.</w:t>
       </w:r>
       <w:r>
-        <w:t xml:space="preserve"> This is built on top of a </w:t>
-      </w:r>
-      <w:proofErr w:type="gramStart"/>
-      <w:r>
-        <w:t>rule based</w:t>
-      </w:r>
-      <w:proofErr w:type="gramEnd"/>
-      <w:r>
-        <w:t xml:space="preserve"> agent as described below. </w:t>
+        <w:t xml:space="preserve"> This is built on top of a rule based agent as described below. </w:t>
       </w:r>
     </w:p>
     <w:p>
@@ -1395,21 +1371,12 @@
       <w:r>
         <w:t xml:space="preserve">When a leaf node is reached the </w:t>
       </w:r>
-      <w:proofErr w:type="gramStart"/>
       <w:r>
         <w:rPr>
           <w:b/>
           <w:u w:val="single"/>
         </w:rPr>
-        <w:t>expansion</w:t>
-      </w:r>
-      <w:proofErr w:type="gramEnd"/>
-      <w:r>
-        <w:rPr>
-          <w:b/>
-          <w:u w:val="single"/>
-        </w:rPr>
-        <w:t xml:space="preserve"> stage</w:t>
+        <w:t>expansion stage</w:t>
       </w:r>
       <w:r>
         <w:t xml:space="preserve"> adds all valid actions as children. </w:t>
@@ -1578,15 +1545,7 @@
         <w:contextualSpacing/>
       </w:pPr>
       <w:r>
-        <w:t xml:space="preserve">[An Intentional AI </w:t>
-      </w:r>
-      <w:proofErr w:type="gramStart"/>
-      <w:r>
-        <w:t>For</w:t>
-      </w:r>
-      <w:proofErr w:type="gramEnd"/>
-      <w:r>
-        <w:t xml:space="preserve"> Hanabi] outlines </w:t>
+        <w:t xml:space="preserve">[An Intentional AI For Hanabi] outlines </w:t>
       </w:r>
       <w:r>
         <w:t xml:space="preserve">what is called the </w:t>
@@ -2357,15 +2316,7 @@
         <w:pStyle w:val="Heading2"/>
       </w:pPr>
       <w:r>
-        <w:t xml:space="preserve">Rationale </w:t>
-      </w:r>
-      <w:proofErr w:type="gramStart"/>
-      <w:r>
-        <w:t>Of</w:t>
-      </w:r>
-      <w:proofErr w:type="gramEnd"/>
-      <w:r>
-        <w:t xml:space="preserve"> Selected Technique</w:t>
+        <w:t>Rationale Of Selected Technique</w:t>
       </w:r>
     </w:p>
     <w:p>
@@ -2389,6 +2340,82 @@
       <w:r>
         <w:t xml:space="preserve"> we settled on two agents. The primary agent implements a simple version of the outer-state strategy.</w:t>
       </w:r>
+      <w:r>
+        <w:t xml:space="preserve"> Like the internal-state strategy, the agent memorizes the hints it receives and will play a card it knows is playable. It will also prioritize cards it knows are safe to discard when it chooses to discard. When it comes to giving hints, the agent will recognize cards that are currently playable in another player’s hand and give hints towards that card. Additionally, the agent will remember all hints that have been given in the game and will not give duplicate hints. It is thus able to identify priority cards in another player’s hand and give complimentary hints if that player has partial knowledge on the card. However, the agent will </w:t>
+      </w:r>
+      <w:r>
+        <w:rPr>
+          <w:i/>
+        </w:rPr>
+        <w:t>only</w:t>
+      </w:r>
+      <w:r>
+        <w:t xml:space="preserve"> play cards it knows the colour/value of and knows it is playable. Since it will never make a risky or uncertain play, we have called the agent “ConservativeAgent”.</w:t>
+      </w:r>
+    </w:p>
+    <w:p>
+      <w:pPr>
+        <w:spacing w:line="240" w:lineRule="auto"/>
+        <w:ind w:left="360"/>
+        <w:contextualSpacing/>
+      </w:pPr>
+      <w:r>
+        <w:t xml:space="preserve">The other completed agent </w:t>
+      </w:r>
+      <w:r>
+        <w:t>is based on the ConservativeAgent but with limited capacity to make risky moves. If the agent has a card with partial knowledge, it will look at all viewable cards (discard pile, fireworks pile, other player hands and known cards in own hand) and attempt to guess the unknown attribute of the card. If it fails to find a single answer, but finds that there is a 50% chance that the card is playable, it will play the card anyway if there are fuse tokens to spare.</w:t>
+      </w:r>
+    </w:p>
+    <w:p>
+      <w:pPr>
+        <w:spacing w:line="240" w:lineRule="auto"/>
+        <w:ind w:left="360"/>
+        <w:contextualSpacing/>
+      </w:pPr>
+      <w:r>
+        <w:t>Self-Recognition and Monte-Carlo Tree based agents were prototyped and explored, but ultimately dropped. The Monte-Carlo Tree method requires simulating the actions other players will take, but without the knowledge of the player’s hand it cannot accurately simulate another player, as it would be simulating a round where one player’s hand is missing. The value of such an uncertain and incomplete simulation is thus questionable.</w:t>
+      </w:r>
+    </w:p>
+    <w:p>
+      <w:pPr>
+        <w:spacing w:line="240" w:lineRule="auto"/>
+        <w:ind w:left="360"/>
+        <w:contextualSpacing/>
+      </w:pPr>
+      <w:r>
+        <w:t xml:space="preserve">The Self-recognition strategy involves analysing the previous action (when given a hint) and from the superset of all possible hands, narrow it down to the set of all possible hands that fit the hint that was given. This was impractical primarily due to the excessive computation required to generate even a subset of all known hands. Additionally, the flaw of all probability-based agents is the limitation of fuse tokens: the worst possible outcome in a game is to run out of fuse tokens and receive 0 score. As there are only 3 fuse tokens with the game lost at 0, that leaves only 2 chances for mistakes shared across all players. Once any two mistakes have been made, all agents </w:t>
+      </w:r>
+      <w:r>
+        <w:rPr>
+          <w:i/>
+        </w:rPr>
+        <w:t>must</w:t>
+      </w:r>
+      <w:r>
+        <w:t xml:space="preserve"> then default to the conservative outer-state strategy to avoid total failure. Given this limitation it is clear that </w:t>
+      </w:r>
+      <w:r>
+        <w:t>there are diminishing returns to relying too heavily on probability-based strategies as there is a high chance that such strategies would need to be discarded early in the game, or if the acceptable risk probability is low then would result in similar performance to the conservative agent.</w:t>
+      </w:r>
+    </w:p>
+    <w:p>
+      <w:pPr>
+        <w:spacing w:line="240" w:lineRule="auto"/>
+        <w:ind w:left="360"/>
+        <w:contextualSpacing/>
+      </w:pPr>
+    </w:p>
+    <w:p>
+      <w:pPr>
+        <w:spacing w:line="240" w:lineRule="auto"/>
+        <w:ind w:left="360"/>
+        <w:contextualSpacing/>
+      </w:pPr>
+      <w:r>
+        <w:t>[delete the below dot points later]</w:t>
+      </w:r>
+      <w:bookmarkStart w:id="0" w:name="_GoBack"/>
+      <w:bookmarkEnd w:id="0"/>
     </w:p>
     <w:p>
       <w:pPr>
@@ -2400,6 +2427,7 @@
         <w:spacing w:line="240" w:lineRule="auto"/>
       </w:pPr>
       <w:r>
+        <w:lastRenderedPageBreak/>
         <w:t>Uses utility to prioritize playable cards and important other player cards to hint</w:t>
       </w:r>
     </w:p>
@@ -2465,15 +2493,7 @@
         <w:spacing w:line="240" w:lineRule="auto"/>
       </w:pPr>
       <w:r>
-        <w:t xml:space="preserve">Monte Carlo impractical for current implementation, cannot simulate other players hands as current players hand cannot be seen by itself due to restrictions=too much uncertainty as player is not allowed to see own hand and thus cannot simulate another player looking at the player’s hands, not much value in simulating round where one hand is absent, generalizing monte </w:t>
-      </w:r>
-      <w:proofErr w:type="spellStart"/>
-      <w:r>
-        <w:t>carlo</w:t>
-      </w:r>
-      <w:proofErr w:type="spellEnd"/>
-      <w:r>
-        <w:t xml:space="preserve"> breaks it</w:t>
+        <w:t>Monte Carlo impractical for current implementation, cannot simulate other players hands as current players hand cannot be seen by itself due to restrictions=too much uncertainty as player is not allowed to see own hand and thus cannot simulate another player looking at the player’s hands, not much value in simulating round where one hand is absent, generalizing monte carlo breaks it</w:t>
       </w:r>
     </w:p>
     <w:p>
@@ -2577,7 +2597,6 @@
         <w:pStyle w:val="Heading2"/>
       </w:pPr>
       <w:r>
-        <w:lastRenderedPageBreak/>
         <w:t>Validation</w:t>
       </w:r>
     </w:p>
@@ -2604,7 +2623,9 @@
       <w:r>
         <w:rPr>
           <w:noProof/>
+          <w:lang w:eastAsia="en-AU"/>
         </w:rPr>
+        <w:lastRenderedPageBreak/>
         <w:drawing>
           <wp:inline distT="0" distB="0" distL="0" distR="0" wp14:anchorId="135B01DA" wp14:editId="62BB1D1A">
             <wp:extent cx="5664200" cy="2914650"/>
@@ -2700,108 +2721,98 @@
       <w:r>
         <w:t>- Advanced Agent additional rules were “fringe cases”? Conservative Agent depends on a good starting game?</w:t>
       </w:r>
-      <w:bookmarkStart w:id="0" w:name="_GoBack"/>
-      <w:bookmarkEnd w:id="0"/>
-    </w:p>
-    <w:p>
-      <w:pPr>
-        <w:spacing w:line="240" w:lineRule="auto"/>
-        <w:contextualSpacing/>
-      </w:pPr>
-    </w:p>
-    <w:p>
-      <w:pPr>
-        <w:spacing w:line="240" w:lineRule="auto"/>
-        <w:contextualSpacing/>
-      </w:pPr>
-    </w:p>
-    <w:p>
-      <w:pPr>
-        <w:spacing w:line="240" w:lineRule="auto"/>
-        <w:contextualSpacing/>
-      </w:pPr>
-    </w:p>
-    <w:p>
-      <w:pPr>
-        <w:spacing w:line="240" w:lineRule="auto"/>
-        <w:contextualSpacing/>
-      </w:pPr>
-    </w:p>
-    <w:p>
-      <w:pPr>
-        <w:spacing w:line="240" w:lineRule="auto"/>
-        <w:contextualSpacing/>
-      </w:pPr>
-    </w:p>
-    <w:p>
-      <w:pPr>
-        <w:spacing w:line="240" w:lineRule="auto"/>
-        <w:contextualSpacing/>
-      </w:pPr>
-    </w:p>
-    <w:p>
-      <w:pPr>
-        <w:spacing w:line="240" w:lineRule="auto"/>
-        <w:contextualSpacing/>
-      </w:pPr>
-    </w:p>
-    <w:p>
-      <w:pPr>
-        <w:spacing w:line="240" w:lineRule="auto"/>
-        <w:contextualSpacing/>
-      </w:pPr>
-    </w:p>
-    <w:p>
-      <w:pPr>
-        <w:spacing w:line="240" w:lineRule="auto"/>
-        <w:contextualSpacing/>
-      </w:pPr>
-    </w:p>
-    <w:p>
-      <w:pPr>
-        <w:spacing w:line="240" w:lineRule="auto"/>
-        <w:contextualSpacing/>
-      </w:pPr>
-    </w:p>
-    <w:p>
-      <w:pPr>
-        <w:spacing w:line="240" w:lineRule="auto"/>
-        <w:contextualSpacing/>
-      </w:pPr>
-    </w:p>
-    <w:p>
-      <w:pPr>
-        <w:spacing w:line="240" w:lineRule="auto"/>
-        <w:contextualSpacing/>
-      </w:pPr>
-    </w:p>
-    <w:p>
-      <w:pPr>
-        <w:spacing w:line="240" w:lineRule="auto"/>
-        <w:contextualSpacing/>
-      </w:pPr>
-    </w:p>
-    <w:p>
-      <w:pPr>
-        <w:spacing w:line="240" w:lineRule="auto"/>
-        <w:contextualSpacing/>
-      </w:pPr>
-    </w:p>
-    <w:p>
-      <w:pPr>
-        <w:spacing w:line="240" w:lineRule="auto"/>
-        <w:contextualSpacing/>
-      </w:pPr>
-      <w:r>
-        <w:t xml:space="preserve">Solving Hanabi: Estimating Hands </w:t>
-      </w:r>
-      <w:proofErr w:type="gramStart"/>
-      <w:r>
-        <w:t>By</w:t>
-      </w:r>
-      <w:proofErr w:type="gramEnd"/>
-      <w:r>
-        <w:t xml:space="preserve"> Opponent’s Actions In Cooperative Game With Incomplete Information</w:t>
+    </w:p>
+    <w:p>
+      <w:pPr>
+        <w:spacing w:line="240" w:lineRule="auto"/>
+        <w:contextualSpacing/>
+      </w:pPr>
+    </w:p>
+    <w:p>
+      <w:pPr>
+        <w:spacing w:line="240" w:lineRule="auto"/>
+        <w:contextualSpacing/>
+      </w:pPr>
+    </w:p>
+    <w:p>
+      <w:pPr>
+        <w:spacing w:line="240" w:lineRule="auto"/>
+        <w:contextualSpacing/>
+      </w:pPr>
+    </w:p>
+    <w:p>
+      <w:pPr>
+        <w:spacing w:line="240" w:lineRule="auto"/>
+        <w:contextualSpacing/>
+      </w:pPr>
+    </w:p>
+    <w:p>
+      <w:pPr>
+        <w:spacing w:line="240" w:lineRule="auto"/>
+        <w:contextualSpacing/>
+      </w:pPr>
+    </w:p>
+    <w:p>
+      <w:pPr>
+        <w:spacing w:line="240" w:lineRule="auto"/>
+        <w:contextualSpacing/>
+      </w:pPr>
+    </w:p>
+    <w:p>
+      <w:pPr>
+        <w:spacing w:line="240" w:lineRule="auto"/>
+        <w:contextualSpacing/>
+      </w:pPr>
+    </w:p>
+    <w:p>
+      <w:pPr>
+        <w:spacing w:line="240" w:lineRule="auto"/>
+        <w:contextualSpacing/>
+      </w:pPr>
+    </w:p>
+    <w:p>
+      <w:pPr>
+        <w:spacing w:line="240" w:lineRule="auto"/>
+        <w:contextualSpacing/>
+      </w:pPr>
+    </w:p>
+    <w:p>
+      <w:pPr>
+        <w:spacing w:line="240" w:lineRule="auto"/>
+        <w:contextualSpacing/>
+      </w:pPr>
+    </w:p>
+    <w:p>
+      <w:pPr>
+        <w:spacing w:line="240" w:lineRule="auto"/>
+        <w:contextualSpacing/>
+      </w:pPr>
+    </w:p>
+    <w:p>
+      <w:pPr>
+        <w:spacing w:line="240" w:lineRule="auto"/>
+        <w:contextualSpacing/>
+      </w:pPr>
+    </w:p>
+    <w:p>
+      <w:pPr>
+        <w:spacing w:line="240" w:lineRule="auto"/>
+        <w:contextualSpacing/>
+      </w:pPr>
+    </w:p>
+    <w:p>
+      <w:pPr>
+        <w:spacing w:line="240" w:lineRule="auto"/>
+        <w:contextualSpacing/>
+      </w:pPr>
+    </w:p>
+    <w:p>
+      <w:pPr>
+        <w:spacing w:line="240" w:lineRule="auto"/>
+        <w:contextualSpacing/>
+      </w:pPr>
+      <w:r>
+        <w:t>Solving Hanabi: Estimating Hands By Opponent’s Actions In Cooperative Game With Incomplete Information</w:t>
       </w:r>
     </w:p>
     <w:p>
@@ -2825,15 +2836,7 @@
         <w:contextualSpacing/>
       </w:pPr>
       <w:r>
-        <w:t xml:space="preserve">An Intentional AI </w:t>
-      </w:r>
-      <w:proofErr w:type="gramStart"/>
-      <w:r>
-        <w:t>For</w:t>
-      </w:r>
-      <w:proofErr w:type="gramEnd"/>
-      <w:r>
-        <w:t xml:space="preserve"> Hanabi</w:t>
+        <w:t>An Intentional AI For Hanabi</w:t>
       </w:r>
     </w:p>
     <w:p>
@@ -2857,7 +2860,6 @@
         <w:contextualSpacing/>
       </w:pPr>
       <w:r>
-        <w:lastRenderedPageBreak/>
         <w:t>Monte Carlo Tree Search</w:t>
       </w:r>
     </w:p>
@@ -2887,13 +2889,9 @@
         <w:contextualSpacing/>
       </w:pPr>
       <w:r>
-        <w:t xml:space="preserve">What Is The Monte Carlo Tree </w:t>
-      </w:r>
-      <w:proofErr w:type="gramStart"/>
-      <w:r>
-        <w:t>Search</w:t>
-      </w:r>
-      <w:proofErr w:type="gramEnd"/>
+        <w:lastRenderedPageBreak/>
+        <w:t>What Is The Monte Carlo Tree Search</w:t>
+      </w:r>
     </w:p>
     <w:p>
       <w:pPr>
@@ -2926,7 +2924,7 @@
 </file>
 
 <file path=word/numbering.xml><?xml version="1.0" encoding="utf-8"?>
-<w:numbering xmlns:wpc="http://schemas.microsoft.com/office/word/2010/wordprocessingCanvas" xmlns:cx="http://schemas.microsoft.com/office/drawing/2014/chartex" xmlns:cx1="http://schemas.microsoft.com/office/drawing/2015/9/8/chartex" xmlns:cx2="http://schemas.microsoft.com/office/drawing/2015/10/21/chartex" xmlns:cx3="http://schemas.microsoft.com/office/drawing/2016/5/9/chartex" xmlns:cx4="http://schemas.microsoft.com/office/drawing/2016/5/10/chartex" xmlns:cx5="http://schemas.microsoft.com/office/drawing/2016/5/11/chartex" xmlns:cx6="http://schemas.microsoft.com/office/drawing/2016/5/12/chartex" xmlns:cx7="http://schemas.microsoft.com/office/drawing/2016/5/13/chartex" xmlns:cx8="http://schemas.microsoft.com/office/drawing/2016/5/14/chartex" xmlns:mc="http://schemas.openxmlformats.org/markup-compatibility/2006" xmlns:aink="http://schemas.microsoft.com/office/drawing/2016/ink" xmlns:am3d="http://schemas.microsoft.com/office/drawing/2017/model3d" xmlns:o="urn:schemas-microsoft-com:office:office" xmlns:r="http://schemas.openxmlformats.org/officeDocument/2006/relationships" xmlns:m="http://schemas.openxmlformats.org/officeDocument/2006/math" xmlns:v="urn:schemas-microsoft-com:vml" xmlns:wp14="http://schemas.microsoft.com/office/word/2010/wordprocessingDrawing" xmlns:wp="http://schemas.openxmlformats.org/drawingml/2006/wordprocessingDrawing" xmlns:w10="urn:schemas-microsoft-com:office:word" xmlns:w="http://schemas.openxmlformats.org/wordprocessingml/2006/main" xmlns:w14="http://schemas.microsoft.com/office/word/2010/wordml" xmlns:w15="http://schemas.microsoft.com/office/word/2012/wordml" xmlns:w16cid="http://schemas.microsoft.com/office/word/2016/wordml/cid" xmlns:w16se="http://schemas.microsoft.com/office/word/2015/wordml/symex" xmlns:wpg="http://schemas.microsoft.com/office/word/2010/wordprocessingGroup" xmlns:wpi="http://schemas.microsoft.com/office/word/2010/wordprocessingInk" xmlns:wne="http://schemas.microsoft.com/office/word/2006/wordml" xmlns:wps="http://schemas.microsoft.com/office/word/2010/wordprocessingShape" mc:Ignorable="w14 w15 w16se w16cid wp14">
+<w:numbering xmlns:wpc="http://schemas.microsoft.com/office/word/2010/wordprocessingCanvas" xmlns:cx="http://schemas.microsoft.com/office/drawing/2014/chartex" xmlns:cx1="http://schemas.microsoft.com/office/drawing/2015/9/8/chartex" xmlns:mc="http://schemas.openxmlformats.org/markup-compatibility/2006" xmlns:o="urn:schemas-microsoft-com:office:office" xmlns:r="http://schemas.openxmlformats.org/officeDocument/2006/relationships" xmlns:m="http://schemas.openxmlformats.org/officeDocument/2006/math" xmlns:v="urn:schemas-microsoft-com:vml" xmlns:wp14="http://schemas.microsoft.com/office/word/2010/wordprocessingDrawing" xmlns:wp="http://schemas.openxmlformats.org/drawingml/2006/wordprocessingDrawing" xmlns:w10="urn:schemas-microsoft-com:office:word" xmlns:w="http://schemas.openxmlformats.org/wordprocessingml/2006/main" xmlns:w14="http://schemas.microsoft.com/office/word/2010/wordml" xmlns:w15="http://schemas.microsoft.com/office/word/2012/wordml" xmlns:w16se="http://schemas.microsoft.com/office/word/2015/wordml/symex" xmlns:wpg="http://schemas.microsoft.com/office/word/2010/wordprocessingGroup" xmlns:wpi="http://schemas.microsoft.com/office/word/2010/wordprocessingInk" xmlns:wne="http://schemas.microsoft.com/office/word/2006/wordml" xmlns:wps="http://schemas.microsoft.com/office/word/2010/wordprocessingShape" mc:Ignorable="w14 w15 w16se wp14">
   <w:abstractNum w:abstractNumId="0" w15:restartNumberingAfterBreak="0">
     <w:nsid w:val="553A582C"/>
     <w:multiLevelType w:val="hybridMultilevel"/>
@@ -3162,7 +3160,7 @@
 </file>
 
 <file path=word/styles.xml><?xml version="1.0" encoding="utf-8"?>
-<w:styles xmlns:mc="http://schemas.openxmlformats.org/markup-compatibility/2006" xmlns:r="http://schemas.openxmlformats.org/officeDocument/2006/relationships" xmlns:w="http://schemas.openxmlformats.org/wordprocessingml/2006/main" xmlns:w14="http://schemas.microsoft.com/office/word/2010/wordml" xmlns:w15="http://schemas.microsoft.com/office/word/2012/wordml" xmlns:w16cid="http://schemas.microsoft.com/office/word/2016/wordml/cid" xmlns:w16se="http://schemas.microsoft.com/office/word/2015/wordml/symex" mc:Ignorable="w14 w15 w16se w16cid">
+<w:styles xmlns:mc="http://schemas.openxmlformats.org/markup-compatibility/2006" xmlns:r="http://schemas.openxmlformats.org/officeDocument/2006/relationships" xmlns:w="http://schemas.openxmlformats.org/wordprocessingml/2006/main" xmlns:w14="http://schemas.microsoft.com/office/word/2010/wordml" xmlns:w15="http://schemas.microsoft.com/office/word/2012/wordml" xmlns:w16se="http://schemas.microsoft.com/office/word/2015/wordml/symex" mc:Ignorable="w14 w15 w16se">
   <w:docDefaults>
     <w:rPrDefault>
       <w:rPr>
@@ -3178,7 +3176,7 @@
       </w:pPr>
     </w:pPrDefault>
   </w:docDefaults>
-  <w:latentStyles w:defLockedState="0" w:defUIPriority="99" w:defSemiHidden="0" w:defUnhideWhenUsed="0" w:defQFormat="0" w:count="375">
+  <w:latentStyles w:defLockedState="0" w:defUIPriority="99" w:defSemiHidden="0" w:defUnhideWhenUsed="0" w:defQFormat="0" w:count="371">
     <w:lsdException w:name="Normal" w:uiPriority="0" w:qFormat="1"/>
     <w:lsdException w:name="heading 1" w:uiPriority="9" w:qFormat="1"/>
     <w:lsdException w:name="heading 2" w:semiHidden="1" w:uiPriority="9" w:unhideWhenUsed="1" w:qFormat="1"/>
@@ -3550,10 +3548,6 @@
     <w:lsdException w:name="List Table 5 Dark Accent 6" w:uiPriority="50"/>
     <w:lsdException w:name="List Table 6 Colorful Accent 6" w:uiPriority="51"/>
     <w:lsdException w:name="List Table 7 Colorful Accent 6" w:uiPriority="52"/>
-    <w:lsdException w:name="Mention" w:semiHidden="1" w:unhideWhenUsed="1"/>
-    <w:lsdException w:name="Smart Hyperlink" w:semiHidden="1" w:unhideWhenUsed="1"/>
-    <w:lsdException w:name="Hashtag" w:semiHidden="1" w:unhideWhenUsed="1"/>
-    <w:lsdException w:name="Unresolved Mention" w:semiHidden="1" w:unhideWhenUsed="1"/>
   </w:latentStyles>
   <w:style w:type="paragraph" w:default="1" w:styleId="Normal">
     <w:name w:val="Normal"/>
@@ -3747,7 +3741,7 @@
       <w:u w:val="single"/>
     </w:rPr>
   </w:style>
-  <w:style w:type="character" w:styleId="UnresolvedMention">
+  <w:style w:type="character" w:customStyle="1" w:styleId="UnresolvedMention">
     <w:name w:val="Unresolved Mention"/>
     <w:basedOn w:val="DefaultParagraphFont"/>
     <w:uiPriority w:val="99"/>
@@ -3899,6 +3893,7 @@
           </a:p>
         </c:rich>
       </c:tx>
+      <c:layout/>
       <c:overlay val="0"/>
       <c:spPr>
         <a:noFill/>
@@ -4271,6 +4266,7 @@
               </a:p>
             </c:rich>
           </c:tx>
+          <c:layout/>
           <c:overlay val="0"/>
           <c:spPr>
             <a:noFill/>
@@ -4345,6 +4341,7 @@
     </c:plotArea>
     <c:legend>
       <c:legendPos val="b"/>
+      <c:layout/>
       <c:overlay val="0"/>
       <c:spPr>
         <a:noFill/>

</xml_diff>

<commit_message>
did report implementation description
</commit_message>
<xml_diff>
--- a/CITS3001Report.docx
+++ b/CITS3001Report.docx
@@ -1,10 +1,11 @@
 
 <file path=word/document.xml><?xml version="1.0" encoding="utf-8"?>
-<w:document xmlns:wpc="http://schemas.microsoft.com/office/word/2010/wordprocessingCanvas" xmlns:cx="http://schemas.microsoft.com/office/drawing/2014/chartex" xmlns:cx1="http://schemas.microsoft.com/office/drawing/2015/9/8/chartex" xmlns:mc="http://schemas.openxmlformats.org/markup-compatibility/2006" xmlns:o="urn:schemas-microsoft-com:office:office" xmlns:r="http://schemas.openxmlformats.org/officeDocument/2006/relationships" xmlns:m="http://schemas.openxmlformats.org/officeDocument/2006/math" xmlns:v="urn:schemas-microsoft-com:vml" xmlns:wp14="http://schemas.microsoft.com/office/word/2010/wordprocessingDrawing" xmlns:wp="http://schemas.openxmlformats.org/drawingml/2006/wordprocessingDrawing" xmlns:w10="urn:schemas-microsoft-com:office:word" xmlns:w="http://schemas.openxmlformats.org/wordprocessingml/2006/main" xmlns:w14="http://schemas.microsoft.com/office/word/2010/wordml" xmlns:w15="http://schemas.microsoft.com/office/word/2012/wordml" xmlns:w16se="http://schemas.microsoft.com/office/word/2015/wordml/symex" xmlns:wpg="http://schemas.microsoft.com/office/word/2010/wordprocessingGroup" xmlns:wpi="http://schemas.microsoft.com/office/word/2010/wordprocessingInk" xmlns:wne="http://schemas.microsoft.com/office/word/2006/wordml" xmlns:wps="http://schemas.microsoft.com/office/word/2010/wordprocessingShape" mc:Ignorable="w14 w15 w16se wp14">
+<w:document xmlns:ve="http://schemas.openxmlformats.org/markup-compatibility/2006" xmlns:o="urn:schemas-microsoft-com:office:office" xmlns:r="http://schemas.openxmlformats.org/officeDocument/2006/relationships" xmlns:m="http://schemas.openxmlformats.org/officeDocument/2006/math" xmlns:v="urn:schemas-microsoft-com:vml" xmlns:wp="http://schemas.openxmlformats.org/drawingml/2006/wordprocessingDrawing" xmlns:w10="urn:schemas-microsoft-com:office:word" xmlns:w="http://schemas.openxmlformats.org/wordprocessingml/2006/main" xmlns:wne="http://schemas.microsoft.com/office/word/2006/wordml">
   <w:body>
     <w:p>
       <w:pPr>
         <w:pStyle w:val="Heading2"/>
+        <w:spacing w:line="360" w:lineRule="auto"/>
       </w:pPr>
       <w:r>
         <w:t>1.</w:t>
@@ -18,18 +19,23 @@
     </w:p>
     <w:p>
       <w:pPr>
-        <w:spacing w:line="240" w:lineRule="auto"/>
-        <w:contextualSpacing/>
-      </w:pPr>
-    </w:p>
-    <w:p>
-      <w:pPr>
-        <w:spacing w:line="240" w:lineRule="auto"/>
-        <w:ind w:left="720"/>
-        <w:contextualSpacing/>
-      </w:pPr>
-      <w:r>
-        <w:t xml:space="preserve">Hanabi is a cooperative card game with incomplete information. Each player is able to view every other player’s hand, but not their own. </w:t>
+        <w:spacing w:after="0" w:line="360" w:lineRule="auto"/>
+        <w:contextualSpacing/>
+      </w:pPr>
+    </w:p>
+    <w:p>
+      <w:pPr>
+        <w:spacing w:after="0" w:line="360" w:lineRule="auto"/>
+        <w:ind w:left="720"/>
+        <w:contextualSpacing/>
+      </w:pPr>
+      <w:proofErr w:type="spellStart"/>
+      <w:r>
+        <w:t>Hanabi</w:t>
+      </w:r>
+      <w:proofErr w:type="spellEnd"/>
+      <w:r>
+        <w:t xml:space="preserve"> is a cooperative card game with incomplete information. Each player is able to view every other player’s hand, but not their own. </w:t>
       </w:r>
       <w:r>
         <w:t>The goal of the game is to complete five separate stacks representing</w:t>
@@ -49,14 +55,14 @@
     </w:p>
     <w:p>
       <w:pPr>
-        <w:spacing w:line="240" w:lineRule="auto"/>
-        <w:ind w:left="720"/>
-        <w:contextualSpacing/>
-      </w:pPr>
-    </w:p>
-    <w:p>
-      <w:pPr>
-        <w:spacing w:line="240" w:lineRule="auto"/>
+        <w:spacing w:after="0" w:line="360" w:lineRule="auto"/>
+        <w:ind w:left="720"/>
+        <w:contextualSpacing/>
+      </w:pPr>
+    </w:p>
+    <w:p>
+      <w:pPr>
+        <w:spacing w:after="0" w:line="360" w:lineRule="auto"/>
         <w:ind w:left="720"/>
         <w:contextualSpacing/>
       </w:pPr>
@@ -75,16 +81,14 @@
     </w:p>
     <w:p>
       <w:pPr>
-        <w:spacing w:line="240" w:lineRule="auto"/>
-        <w:contextualSpacing/>
-      </w:pPr>
-      <w:r>
-        <w:t xml:space="preserve"> </w:t>
-      </w:r>
+        <w:spacing w:after="0" w:line="360" w:lineRule="auto"/>
+        <w:contextualSpacing/>
+      </w:pPr>
     </w:p>
     <w:p>
       <w:pPr>
         <w:pStyle w:val="Heading2"/>
+        <w:spacing w:line="360" w:lineRule="auto"/>
       </w:pPr>
       <w:r>
         <w:t>2.</w:t>
@@ -98,13 +102,14 @@
     </w:p>
     <w:p>
       <w:pPr>
-        <w:spacing w:line="240" w:lineRule="auto"/>
+        <w:spacing w:after="0" w:line="360" w:lineRule="auto"/>
         <w:contextualSpacing/>
       </w:pPr>
     </w:p>
     <w:p>
       <w:pPr>
         <w:pStyle w:val="Heading3"/>
+        <w:spacing w:line="360" w:lineRule="auto"/>
       </w:pPr>
       <w:r>
         <w:t>2.</w:t>
@@ -130,18 +135,26 @@
     </w:p>
     <w:p>
       <w:pPr>
-        <w:spacing w:line="240" w:lineRule="auto"/>
-        <w:contextualSpacing/>
-      </w:pPr>
-    </w:p>
-    <w:p>
-      <w:pPr>
-        <w:spacing w:line="240" w:lineRule="auto"/>
-        <w:ind w:left="720"/>
-        <w:contextualSpacing/>
-      </w:pPr>
-      <w:r>
-        <w:t xml:space="preserve">When participating in a game of Hanabi an agent is able to access every other player’s hands, but not its own. </w:t>
+        <w:spacing w:after="0" w:line="360" w:lineRule="auto"/>
+        <w:contextualSpacing/>
+      </w:pPr>
+    </w:p>
+    <w:p>
+      <w:pPr>
+        <w:spacing w:after="0" w:line="360" w:lineRule="auto"/>
+        <w:ind w:left="720"/>
+        <w:contextualSpacing/>
+      </w:pPr>
+      <w:r>
+        <w:t xml:space="preserve">When participating in a game of </w:t>
+      </w:r>
+      <w:proofErr w:type="spellStart"/>
+      <w:r>
+        <w:t>Hanabi</w:t>
+      </w:r>
+      <w:proofErr w:type="spellEnd"/>
+      <w:r>
+        <w:t xml:space="preserve"> an agent is able to access every other player’s hands, but not its own. </w:t>
       </w:r>
       <w:r>
         <w:t xml:space="preserve">The agent has </w:t>
@@ -159,14 +172,14 @@
     </w:p>
     <w:p>
       <w:pPr>
-        <w:spacing w:line="240" w:lineRule="auto"/>
-        <w:ind w:left="720"/>
-        <w:contextualSpacing/>
-      </w:pPr>
-    </w:p>
-    <w:p>
-      <w:pPr>
-        <w:spacing w:line="240" w:lineRule="auto"/>
+        <w:spacing w:after="0" w:line="360" w:lineRule="auto"/>
+        <w:ind w:left="720"/>
+        <w:contextualSpacing/>
+      </w:pPr>
+    </w:p>
+    <w:p>
+      <w:pPr>
+        <w:spacing w:after="0" w:line="360" w:lineRule="auto"/>
         <w:ind w:left="720"/>
         <w:contextualSpacing/>
       </w:pPr>
@@ -189,7 +202,15 @@
         <w:t xml:space="preserve">worthless or of value </w:t>
       </w:r>
       <w:r>
-        <w:t xml:space="preserve">based on the behaviour of others [Solving Hanabi]. </w:t>
+        <w:t xml:space="preserve">based on the behaviour of others [Solving </w:t>
+      </w:r>
+      <w:proofErr w:type="spellStart"/>
+      <w:r>
+        <w:t>Hanabi</w:t>
+      </w:r>
+      <w:proofErr w:type="spellEnd"/>
+      <w:r>
+        <w:t xml:space="preserve">]. </w:t>
       </w:r>
       <w:r>
         <w:t xml:space="preserve">An agent </w:t>
@@ -203,14 +224,14 @@
     </w:p>
     <w:p>
       <w:pPr>
-        <w:spacing w:line="240" w:lineRule="auto"/>
-        <w:ind w:left="720"/>
-        <w:contextualSpacing/>
-      </w:pPr>
-    </w:p>
-    <w:p>
-      <w:pPr>
-        <w:spacing w:line="240" w:lineRule="auto"/>
+        <w:spacing w:after="0" w:line="360" w:lineRule="auto"/>
+        <w:ind w:left="720"/>
+        <w:contextualSpacing/>
+      </w:pPr>
+    </w:p>
+    <w:p>
+      <w:pPr>
+        <w:spacing w:after="0" w:line="360" w:lineRule="auto"/>
         <w:ind w:left="720"/>
         <w:contextualSpacing/>
       </w:pPr>
@@ -220,25 +241,30 @@
     </w:p>
     <w:p>
       <w:pPr>
-        <w:spacing w:line="240" w:lineRule="auto"/>
-        <w:ind w:left="720"/>
-        <w:contextualSpacing/>
-      </w:pPr>
-    </w:p>
-    <w:p>
-      <w:pPr>
-        <w:spacing w:line="240" w:lineRule="auto"/>
-        <w:ind w:left="720"/>
-        <w:contextualSpacing/>
-      </w:pPr>
-      <w:r>
-        <w:t>When a player gives a hint, it is important to recognise that this encounters a cost of one hint token.</w:t>
-      </w:r>
+        <w:spacing w:after="0" w:line="360" w:lineRule="auto"/>
+        <w:ind w:left="720"/>
+        <w:contextualSpacing/>
+      </w:pPr>
+    </w:p>
+    <w:p>
+      <w:pPr>
+        <w:spacing w:after="0" w:line="360" w:lineRule="auto"/>
+        <w:ind w:left="720"/>
+        <w:contextualSpacing/>
+      </w:pPr>
+      <w:r>
+        <w:t xml:space="preserve">When a player gives a hint, it is important to recognise that this encounters a cost of one hint </w:t>
+      </w:r>
+      <w:proofErr w:type="spellStart"/>
+      <w:r>
+        <w:t>token.</w:t>
+      </w:r>
+      <w:r>
+        <w:t>The</w:t>
+      </w:r>
+      <w:proofErr w:type="spellEnd"/>
       <w:r>
         <w:t xml:space="preserve"> </w:t>
-      </w:r>
-      <w:r>
-        <w:t xml:space="preserve">The </w:t>
       </w:r>
       <w:r>
         <w:t xml:space="preserve">information gained should be considered carefully. </w:t>
@@ -264,20 +290,17 @@
       <w:r>
         <w:t xml:space="preserve">. </w:t>
       </w:r>
-      <w:r>
-        <w:t xml:space="preserve"> </w:t>
-      </w:r>
-    </w:p>
-    <w:p>
-      <w:pPr>
-        <w:spacing w:line="240" w:lineRule="auto"/>
-        <w:ind w:left="720"/>
-        <w:contextualSpacing/>
-      </w:pPr>
-    </w:p>
-    <w:p>
-      <w:pPr>
-        <w:spacing w:line="240" w:lineRule="auto"/>
+    </w:p>
+    <w:p>
+      <w:pPr>
+        <w:spacing w:after="0" w:line="360" w:lineRule="auto"/>
+        <w:ind w:left="720"/>
+        <w:contextualSpacing/>
+      </w:pPr>
+    </w:p>
+    <w:p>
+      <w:pPr>
+        <w:spacing w:after="0" w:line="360" w:lineRule="auto"/>
         <w:ind w:left="720"/>
         <w:contextualSpacing/>
       </w:pPr>
@@ -287,21 +310,27 @@
     </w:p>
     <w:p>
       <w:pPr>
-        <w:spacing w:line="240" w:lineRule="auto"/>
-        <w:contextualSpacing/>
-      </w:pPr>
-      <w:r>
-        <w:t xml:space="preserve"> </w:t>
-      </w:r>
-    </w:p>
-    <w:p>
-      <w:pPr>
-        <w:spacing w:line="240" w:lineRule="auto"/>
-        <w:ind w:left="720"/>
-        <w:contextualSpacing/>
-      </w:pPr>
-      <w:r>
-        <w:t xml:space="preserve">Various articles offer different approaches to handle this restriction. [Solving Hanabi] </w:t>
+        <w:spacing w:after="0" w:line="360" w:lineRule="auto"/>
+        <w:contextualSpacing/>
+      </w:pPr>
+    </w:p>
+    <w:p>
+      <w:pPr>
+        <w:spacing w:after="0" w:line="360" w:lineRule="auto"/>
+        <w:ind w:left="720"/>
+        <w:contextualSpacing/>
+      </w:pPr>
+      <w:r>
+        <w:lastRenderedPageBreak/>
+        <w:t xml:space="preserve">Various articles offer different approaches to handle this restriction. [Solving </w:t>
+      </w:r>
+      <w:proofErr w:type="spellStart"/>
+      <w:r>
+        <w:t>Hanabi</w:t>
+      </w:r>
+      <w:proofErr w:type="spellEnd"/>
+      <w:r>
+        <w:t xml:space="preserve">] </w:t>
       </w:r>
       <w:r>
         <w:t>offers an outline for a “self-recognition” strategy.</w:t>
@@ -313,6 +342,7 @@
     <w:p>
       <w:pPr>
         <w:pStyle w:val="Heading3"/>
+        <w:spacing w:line="360" w:lineRule="auto"/>
       </w:pPr>
       <w:r>
         <w:t>2</w:t>
@@ -324,28 +354,30 @@
         <w:tab/>
         <w:t>Rule Based Approach</w:t>
       </w:r>
+    </w:p>
+    <w:p>
+      <w:pPr>
+        <w:spacing w:after="0" w:line="360" w:lineRule="auto"/>
+        <w:contextualSpacing/>
+      </w:pPr>
+    </w:p>
+    <w:p>
+      <w:pPr>
+        <w:spacing w:after="0" w:line="360" w:lineRule="auto"/>
+        <w:ind w:left="720"/>
+        <w:contextualSpacing/>
+      </w:pPr>
+      <w:r>
+        <w:t>When playing</w:t>
+      </w:r>
       <w:r>
         <w:t xml:space="preserve"> </w:t>
       </w:r>
-    </w:p>
-    <w:p>
-      <w:pPr>
-        <w:spacing w:line="240" w:lineRule="auto"/>
-        <w:contextualSpacing/>
-      </w:pPr>
-    </w:p>
-    <w:p>
-      <w:pPr>
-        <w:spacing w:line="240" w:lineRule="auto"/>
-        <w:ind w:left="720"/>
-        <w:contextualSpacing/>
-      </w:pPr>
-      <w:r>
-        <w:t>When playing</w:t>
-      </w:r>
-      <w:r>
-        <w:t xml:space="preserve"> Hanabi</w:t>
-      </w:r>
+      <w:proofErr w:type="spellStart"/>
+      <w:r>
+        <w:t>Hanabi</w:t>
+      </w:r>
+      <w:proofErr w:type="spellEnd"/>
       <w:r>
         <w:t xml:space="preserve">, intuitively a number of rules become apparent when attempting to maximise the </w:t>
       </w:r>
@@ -358,14 +390,14 @@
     </w:p>
     <w:p>
       <w:pPr>
-        <w:spacing w:line="240" w:lineRule="auto"/>
-        <w:ind w:left="720"/>
-        <w:contextualSpacing/>
-      </w:pPr>
-    </w:p>
-    <w:p>
-      <w:pPr>
-        <w:spacing w:line="240" w:lineRule="auto"/>
+        <w:spacing w:after="0" w:line="360" w:lineRule="auto"/>
+        <w:ind w:left="720"/>
+        <w:contextualSpacing/>
+      </w:pPr>
+    </w:p>
+    <w:p>
+      <w:pPr>
+        <w:spacing w:after="0" w:line="360" w:lineRule="auto"/>
         <w:ind w:left="720"/>
         <w:contextualSpacing/>
       </w:pPr>
@@ -394,14 +426,14 @@
     </w:p>
     <w:p>
       <w:pPr>
-        <w:spacing w:line="240" w:lineRule="auto"/>
-        <w:ind w:left="720"/>
-        <w:contextualSpacing/>
-      </w:pPr>
-    </w:p>
-    <w:p>
-      <w:pPr>
-        <w:spacing w:line="240" w:lineRule="auto"/>
+        <w:spacing w:after="0" w:line="360" w:lineRule="auto"/>
+        <w:ind w:left="720"/>
+        <w:contextualSpacing/>
+      </w:pPr>
+    </w:p>
+    <w:p>
+      <w:pPr>
+        <w:spacing w:after="0" w:line="360" w:lineRule="auto"/>
         <w:ind w:left="1440"/>
         <w:contextualSpacing/>
       </w:pPr>
@@ -423,14 +455,14 @@
     </w:p>
     <w:p>
       <w:pPr>
-        <w:spacing w:line="240" w:lineRule="auto"/>
+        <w:spacing w:after="0" w:line="360" w:lineRule="auto"/>
         <w:ind w:left="1440"/>
         <w:contextualSpacing/>
       </w:pPr>
     </w:p>
     <w:p>
       <w:pPr>
-        <w:spacing w:line="240" w:lineRule="auto"/>
+        <w:spacing w:after="0" w:line="360" w:lineRule="auto"/>
         <w:ind w:left="1440"/>
         <w:contextualSpacing/>
       </w:pPr>
@@ -440,25 +472,24 @@
     </w:p>
     <w:p>
       <w:pPr>
-        <w:spacing w:line="240" w:lineRule="auto"/>
+        <w:spacing w:after="0" w:line="360" w:lineRule="auto"/>
         <w:ind w:left="1440"/>
         <w:contextualSpacing/>
       </w:pPr>
     </w:p>
     <w:p>
       <w:pPr>
-        <w:spacing w:line="240" w:lineRule="auto"/>
+        <w:spacing w:after="0" w:line="360" w:lineRule="auto"/>
         <w:ind w:left="1440"/>
         <w:contextualSpacing/>
       </w:pPr>
       <w:r>
-        <w:lastRenderedPageBreak/>
         <w:t>2s, 3s and 4s all have duplicates – however if any one of these is discarded the remaining card must be treated appropriately.</w:t>
       </w:r>
     </w:p>
     <w:p>
       <w:pPr>
-        <w:spacing w:line="240" w:lineRule="auto"/>
+        <w:spacing w:after="0" w:line="360" w:lineRule="auto"/>
         <w:contextualSpacing/>
       </w:pPr>
       <w:r>
@@ -467,7 +498,7 @@
     </w:p>
     <w:p>
       <w:pPr>
-        <w:spacing w:line="240" w:lineRule="auto"/>
+        <w:spacing w:after="0" w:line="360" w:lineRule="auto"/>
         <w:ind w:left="720"/>
         <w:contextualSpacing/>
       </w:pPr>
@@ -492,20 +523,17 @@
       <w:r>
         <w:t>An agent is limited by the number of hint tokens available too.</w:t>
       </w:r>
-      <w:r>
-        <w:t xml:space="preserve"> </w:t>
-      </w:r>
-    </w:p>
-    <w:p>
-      <w:pPr>
-        <w:spacing w:line="240" w:lineRule="auto"/>
-        <w:ind w:left="720"/>
-        <w:contextualSpacing/>
-      </w:pPr>
-    </w:p>
-    <w:p>
-      <w:pPr>
-        <w:spacing w:line="240" w:lineRule="auto"/>
+    </w:p>
+    <w:p>
+      <w:pPr>
+        <w:spacing w:after="0" w:line="360" w:lineRule="auto"/>
+        <w:ind w:left="720"/>
+        <w:contextualSpacing/>
+      </w:pPr>
+    </w:p>
+    <w:p>
+      <w:pPr>
+        <w:spacing w:after="0" w:line="360" w:lineRule="auto"/>
         <w:ind w:left="720"/>
         <w:contextualSpacing/>
       </w:pPr>
@@ -515,14 +543,14 @@
     </w:p>
     <w:p>
       <w:pPr>
-        <w:spacing w:line="240" w:lineRule="auto"/>
-        <w:ind w:left="720"/>
-        <w:contextualSpacing/>
-      </w:pPr>
-    </w:p>
-    <w:p>
-      <w:pPr>
-        <w:spacing w:line="240" w:lineRule="auto"/>
+        <w:spacing w:after="0" w:line="360" w:lineRule="auto"/>
+        <w:ind w:left="720"/>
+        <w:contextualSpacing/>
+      </w:pPr>
+    </w:p>
+    <w:p>
+      <w:pPr>
+        <w:spacing w:after="0" w:line="360" w:lineRule="auto"/>
         <w:ind w:left="720"/>
         <w:contextualSpacing/>
       </w:pPr>
@@ -533,14 +561,14 @@
     </w:p>
     <w:p>
       <w:pPr>
-        <w:spacing w:line="240" w:lineRule="auto"/>
-        <w:ind w:left="720"/>
-        <w:contextualSpacing/>
-      </w:pPr>
-    </w:p>
-    <w:p>
-      <w:pPr>
-        <w:spacing w:line="240" w:lineRule="auto"/>
+        <w:spacing w:after="0" w:line="360" w:lineRule="auto"/>
+        <w:ind w:left="720"/>
+        <w:contextualSpacing/>
+      </w:pPr>
+    </w:p>
+    <w:p>
+      <w:pPr>
+        <w:spacing w:after="0" w:line="360" w:lineRule="auto"/>
         <w:ind w:left="720"/>
         <w:contextualSpacing/>
       </w:pPr>
@@ -559,14 +587,14 @@
     </w:p>
     <w:p>
       <w:pPr>
-        <w:spacing w:line="240" w:lineRule="auto"/>
-        <w:ind w:left="720"/>
-        <w:contextualSpacing/>
-      </w:pPr>
-    </w:p>
-    <w:p>
-      <w:pPr>
-        <w:spacing w:line="240" w:lineRule="auto"/>
+        <w:spacing w:after="0" w:line="360" w:lineRule="auto"/>
+        <w:ind w:left="720"/>
+        <w:contextualSpacing/>
+      </w:pPr>
+    </w:p>
+    <w:p>
+      <w:pPr>
+        <w:spacing w:after="0" w:line="360" w:lineRule="auto"/>
         <w:ind w:left="720"/>
         <w:contextualSpacing/>
       </w:pPr>
@@ -577,18 +605,19 @@
     </w:p>
     <w:p>
       <w:pPr>
-        <w:spacing w:line="240" w:lineRule="auto"/>
-        <w:ind w:left="720"/>
-        <w:contextualSpacing/>
-      </w:pPr>
-    </w:p>
-    <w:p>
-      <w:pPr>
-        <w:spacing w:line="240" w:lineRule="auto"/>
-        <w:ind w:left="720"/>
-        <w:contextualSpacing/>
-      </w:pPr>
-      <w:r>
+        <w:spacing w:after="0" w:line="360" w:lineRule="auto"/>
+        <w:ind w:left="720"/>
+        <w:contextualSpacing/>
+      </w:pPr>
+    </w:p>
+    <w:p>
+      <w:pPr>
+        <w:spacing w:after="0" w:line="360" w:lineRule="auto"/>
+        <w:ind w:left="720"/>
+        <w:contextualSpacing/>
+      </w:pPr>
+      <w:r>
+        <w:lastRenderedPageBreak/>
         <w:t xml:space="preserve">Hints were prioritised </w:t>
       </w:r>
       <w:r>
@@ -615,24 +644,29 @@
     </w:p>
     <w:p>
       <w:pPr>
-        <w:spacing w:line="240" w:lineRule="auto"/>
-        <w:contextualSpacing/>
-      </w:pPr>
-    </w:p>
-    <w:p>
-      <w:pPr>
-        <w:spacing w:line="240" w:lineRule="auto"/>
-        <w:ind w:left="720"/>
-        <w:contextualSpacing/>
-      </w:pPr>
-      <w:r>
-        <w:t>For every state, a utility was assigned to each card based on the information known.</w:t>
-      </w:r>
-      <w:r>
-        <w:t xml:space="preserve"> </w:t>
-      </w:r>
-      <w:r>
-        <w:t xml:space="preserve">Therefore, the current agent was able to identify </w:t>
+        <w:spacing w:after="0" w:line="360" w:lineRule="auto"/>
+        <w:contextualSpacing/>
+      </w:pPr>
+    </w:p>
+    <w:p>
+      <w:pPr>
+        <w:spacing w:after="0" w:line="360" w:lineRule="auto"/>
+        <w:ind w:left="720"/>
+        <w:contextualSpacing/>
+      </w:pPr>
+      <w:r>
+        <w:t xml:space="preserve">For every state, a utility was assigned to each card based on the information </w:t>
+      </w:r>
+      <w:proofErr w:type="spellStart"/>
+      <w:r>
+        <w:t>known.</w:t>
+      </w:r>
+      <w:r>
+        <w:t>Therefore</w:t>
+      </w:r>
+      <w:proofErr w:type="spellEnd"/>
+      <w:r>
+        <w:t xml:space="preserve">, the current agent was able to identify </w:t>
       </w:r>
       <w:r>
         <w:t xml:space="preserve">(based on the above rules) which of their cards and other players cards were important, and which were not. </w:t>
@@ -640,14 +674,14 @@
     </w:p>
     <w:p>
       <w:pPr>
-        <w:spacing w:line="240" w:lineRule="auto"/>
-        <w:ind w:left="720"/>
-        <w:contextualSpacing/>
-      </w:pPr>
-    </w:p>
-    <w:p>
-      <w:pPr>
-        <w:spacing w:line="240" w:lineRule="auto"/>
+        <w:spacing w:after="0" w:line="360" w:lineRule="auto"/>
+        <w:ind w:left="720"/>
+        <w:contextualSpacing/>
+      </w:pPr>
+    </w:p>
+    <w:p>
+      <w:pPr>
+        <w:spacing w:after="0" w:line="360" w:lineRule="auto"/>
         <w:ind w:left="720"/>
         <w:contextualSpacing/>
       </w:pPr>
@@ -675,7 +709,7 @@
     </w:p>
     <w:p>
       <w:pPr>
-        <w:spacing w:line="240" w:lineRule="auto"/>
+        <w:spacing w:after="0" w:line="360" w:lineRule="auto"/>
         <w:contextualSpacing/>
       </w:pPr>
       <w:r>
@@ -685,6 +719,7 @@
     <w:p>
       <w:pPr>
         <w:pStyle w:val="Heading3"/>
+        <w:spacing w:line="360" w:lineRule="auto"/>
       </w:pPr>
       <w:r>
         <w:t>2.3</w:t>
@@ -696,18 +731,26 @@
     </w:p>
     <w:p>
       <w:pPr>
-        <w:spacing w:line="240" w:lineRule="auto"/>
-        <w:contextualSpacing/>
-      </w:pPr>
-    </w:p>
-    <w:p>
-      <w:pPr>
-        <w:spacing w:line="240" w:lineRule="auto"/>
-        <w:ind w:left="720"/>
-        <w:contextualSpacing/>
-      </w:pPr>
-      <w:r>
-        <w:t>Since Hanabi is a cooperative game i</w:t>
+        <w:spacing w:after="0" w:line="360" w:lineRule="auto"/>
+        <w:contextualSpacing/>
+      </w:pPr>
+    </w:p>
+    <w:p>
+      <w:pPr>
+        <w:spacing w:after="0" w:line="360" w:lineRule="auto"/>
+        <w:ind w:left="720"/>
+        <w:contextualSpacing/>
+      </w:pPr>
+      <w:r>
+        <w:t xml:space="preserve">Since </w:t>
+      </w:r>
+      <w:proofErr w:type="spellStart"/>
+      <w:r>
+        <w:t>Hanabi</w:t>
+      </w:r>
+      <w:proofErr w:type="spellEnd"/>
+      <w:r>
+        <w:t xml:space="preserve"> is a cooperative game i</w:t>
       </w:r>
       <w:r>
         <w:t>t is in each player</w:t>
@@ -730,14 +773,14 @@
     </w:p>
     <w:p>
       <w:pPr>
-        <w:spacing w:line="240" w:lineRule="auto"/>
-        <w:ind w:left="720"/>
-        <w:contextualSpacing/>
-      </w:pPr>
-    </w:p>
-    <w:p>
-      <w:pPr>
-        <w:spacing w:line="240" w:lineRule="auto"/>
+        <w:spacing w:after="0" w:line="360" w:lineRule="auto"/>
+        <w:ind w:left="720"/>
+        <w:contextualSpacing/>
+      </w:pPr>
+    </w:p>
+    <w:p>
+      <w:pPr>
+        <w:spacing w:after="0" w:line="360" w:lineRule="auto"/>
         <w:ind w:left="720"/>
         <w:contextualSpacing/>
       </w:pPr>
@@ -768,14 +811,14 @@
     </w:p>
     <w:p>
       <w:pPr>
-        <w:spacing w:line="240" w:lineRule="auto"/>
-        <w:ind w:left="720"/>
-        <w:contextualSpacing/>
-      </w:pPr>
-    </w:p>
-    <w:p>
-      <w:pPr>
-        <w:spacing w:line="240" w:lineRule="auto"/>
+        <w:spacing w:after="0" w:line="360" w:lineRule="auto"/>
+        <w:ind w:left="720"/>
+        <w:contextualSpacing/>
+      </w:pPr>
+    </w:p>
+    <w:p>
+      <w:pPr>
+        <w:spacing w:after="0" w:line="360" w:lineRule="auto"/>
         <w:ind w:left="720"/>
         <w:contextualSpacing/>
       </w:pPr>
@@ -795,13 +838,18 @@
         <w:t>hand is kept in memory, otherwise it is discarded.</w:t>
       </w:r>
       <w:r>
-        <w:t xml:space="preserve"> This continues until all hypothetical hands have been exhausted.</w:t>
-      </w:r>
-      <w:r>
-        <w:t xml:space="preserve"> </w:t>
-      </w:r>
-      <w:r>
-        <w:t xml:space="preserve">The two cards with the greatest chance of occurring within the agent’s hand is stored in the variables </w:t>
+        <w:t xml:space="preserve"> This continues until all hypothetical hands have been </w:t>
+      </w:r>
+      <w:proofErr w:type="spellStart"/>
+      <w:r>
+        <w:t>exhausted.</w:t>
+      </w:r>
+      <w:r>
+        <w:t>The</w:t>
+      </w:r>
+      <w:proofErr w:type="spellEnd"/>
+      <w:r>
+        <w:t xml:space="preserve"> two cards with the greatest chance of occurring within the agent’s hand is stored in the variables </w:t>
       </w:r>
       <m:oMath>
         <m:r>
@@ -856,14 +904,22 @@
           <w:rPr>
             <w:rFonts w:ascii="Cambria Math" w:hAnsi="Cambria Math"/>
           </w:rPr>
-          <m:t xml:space="preserve"> &gt;a</m:t>
+          <m:t>&gt;a</m:t>
         </m:r>
       </m:oMath>
       <w:r>
         <w:t xml:space="preserve">  then we estimate that this card is within the player’s hand.</w:t>
       </w:r>
       <w:r>
-        <w:t xml:space="preserve"> [Solving Hanabi] found that a threshold value (</w:t>
+        <w:t xml:space="preserve"> [Solving </w:t>
+      </w:r>
+      <w:proofErr w:type="spellStart"/>
+      <w:r>
+        <w:t>Hanabi</w:t>
+      </w:r>
+      <w:proofErr w:type="spellEnd"/>
+      <w:r>
+        <w:t>] found that a threshold value (</w:t>
       </w:r>
       <m:oMath>
         <m:r>
@@ -879,13 +935,13 @@
     </w:p>
     <w:p>
       <w:pPr>
-        <w:spacing w:line="240" w:lineRule="auto"/>
-        <w:contextualSpacing/>
-      </w:pPr>
-    </w:p>
-    <w:p>
-      <w:pPr>
-        <w:spacing w:line="240" w:lineRule="auto"/>
+        <w:spacing w:after="0" w:line="360" w:lineRule="auto"/>
+        <w:contextualSpacing/>
+      </w:pPr>
+    </w:p>
+    <w:p>
+      <w:pPr>
+        <w:spacing w:after="0" w:line="360" w:lineRule="auto"/>
         <w:ind w:left="720"/>
         <w:contextualSpacing/>
       </w:pPr>
@@ -895,87 +951,79 @@
       <w:r>
         <w:t xml:space="preserve">appears to act humanly. </w:t>
       </w:r>
-      <w:r>
-        <w:t xml:space="preserve"> </w:t>
-      </w:r>
-    </w:p>
-    <w:p>
-      <w:pPr>
-        <w:spacing w:line="240" w:lineRule="auto"/>
+    </w:p>
+    <w:p>
+      <w:pPr>
+        <w:spacing w:after="0" w:line="360" w:lineRule="auto"/>
         <w:contextualSpacing/>
       </w:pPr>
       <w:r>
         <w:tab/>
       </w:r>
-      <w:r>
-        <w:t xml:space="preserve"> </w:t>
-      </w:r>
-    </w:p>
-    <w:p>
-      <w:pPr>
-        <w:spacing w:line="240" w:lineRule="auto"/>
-        <w:contextualSpacing/>
+    </w:p>
+    <w:p>
+      <w:pPr>
+        <w:spacing w:after="0" w:line="360" w:lineRule="auto"/>
+        <w:contextualSpacing/>
+      </w:pPr>
+      <w:r>
+        <w:tab/>
+      </w:r>
+      <w:r>
+        <w:tab/>
+      </w:r>
+    </w:p>
+    <w:p>
+      <w:pPr>
+        <w:pStyle w:val="Heading3"/>
+        <w:spacing w:line="360" w:lineRule="auto"/>
       </w:pPr>
       <w:r>
         <w:lastRenderedPageBreak/>
+        <w:t>2.4</w:t>
+      </w:r>
+      <w:r>
         <w:tab/>
       </w:r>
       <w:r>
+        <w:t>Monte Carlo Tree Search</w:t>
+      </w:r>
+    </w:p>
+    <w:p>
+      <w:pPr>
+        <w:spacing w:after="0" w:line="360" w:lineRule="auto"/>
+      </w:pPr>
+      <w:r>
         <w:tab/>
       </w:r>
     </w:p>
     <w:p>
       <w:pPr>
-        <w:pStyle w:val="Heading3"/>
-      </w:pPr>
-      <w:r>
-        <w:t>2.4</w:t>
-      </w:r>
+        <w:spacing w:after="0" w:line="360" w:lineRule="auto"/>
+        <w:contextualSpacing/>
+      </w:pPr>
       <w:r>
         <w:tab/>
       </w:r>
       <w:r>
-        <w:t>Monte Carlo Tree Search</w:t>
-      </w:r>
-    </w:p>
-    <w:p>
-      <w:pPr>
-        <w:spacing w:line="240" w:lineRule="auto"/>
-      </w:pPr>
-      <w:r>
-        <w:tab/>
-      </w:r>
-    </w:p>
-    <w:p>
-      <w:pPr>
-        <w:spacing w:line="240" w:lineRule="auto"/>
-        <w:contextualSpacing/>
-      </w:pPr>
-      <w:r>
-        <w:tab/>
-      </w:r>
-      <w:r>
         <w:t>The Monte Carlo Tree Search</w:t>
       </w:r>
       <w:r>
         <w:t xml:space="preserve"> (MCTS)</w:t>
       </w:r>
       <w:r>
-        <w:t xml:space="preserve"> </w:t>
-      </w:r>
-      <w:r>
         <w:t>has four major components.</w:t>
       </w:r>
     </w:p>
     <w:p>
       <w:pPr>
-        <w:spacing w:line="240" w:lineRule="auto"/>
-        <w:contextualSpacing/>
-      </w:pPr>
-    </w:p>
-    <w:p>
-      <w:pPr>
-        <w:spacing w:line="240" w:lineRule="auto"/>
+        <w:spacing w:after="0" w:line="360" w:lineRule="auto"/>
+        <w:contextualSpacing/>
+      </w:pPr>
+    </w:p>
+    <w:p>
+      <w:pPr>
+        <w:spacing w:after="0" w:line="360" w:lineRule="auto"/>
         <w:ind w:left="720"/>
         <w:contextualSpacing/>
       </w:pPr>
@@ -1020,10 +1068,11 @@
         <w:t xml:space="preserve"> balance between</w:t>
       </w:r>
       <w:r>
-        <w:t xml:space="preserve"> the</w:t>
-      </w:r>
-      <w:r>
         <w:t xml:space="preserve"> </w:t>
+      </w:r>
+      <w:proofErr w:type="spellStart"/>
+      <w:r>
+        <w:t>the</w:t>
       </w:r>
       <w:r>
         <w:rPr>
@@ -1032,10 +1081,11 @@
         <w:t>exploration</w:t>
       </w:r>
       <w:r>
-        <w:t xml:space="preserve"> </w:t>
-      </w:r>
-      <w:r>
-        <w:t xml:space="preserve">of nodes with minimal visits </w:t>
+        <w:t>of</w:t>
+      </w:r>
+      <w:proofErr w:type="spellEnd"/>
+      <w:r>
+        <w:t xml:space="preserve"> nodes with minimal visits </w:t>
       </w:r>
       <w:r>
         <w:t xml:space="preserve">and </w:t>
@@ -1052,14 +1102,14 @@
     </w:p>
     <w:p>
       <w:pPr>
-        <w:spacing w:line="240" w:lineRule="auto"/>
+        <w:spacing w:after="0" w:line="360" w:lineRule="auto"/>
         <w:contextualSpacing/>
         <w:jc w:val="center"/>
       </w:pPr>
     </w:p>
     <w:p>
       <w:pPr>
-        <w:spacing w:line="240" w:lineRule="auto"/>
+        <w:spacing w:after="0" w:line="360" w:lineRule="auto"/>
         <w:contextualSpacing/>
         <w:jc w:val="center"/>
         <w:rPr>
@@ -1165,7 +1215,7 @@
           </m:r>
           <m:rad>
             <m:radPr>
-              <m:degHide m:val="1"/>
+              <m:degHide m:val="on"/>
               <m:ctrlPr>
                 <w:rPr>
                   <w:rFonts w:ascii="Cambria Math" w:hAnsi="Cambria Math"/>
@@ -1228,7 +1278,7 @@
     </w:p>
     <w:p>
       <w:pPr>
-        <w:spacing w:line="240" w:lineRule="auto"/>
+        <w:spacing w:after="0" w:line="360" w:lineRule="auto"/>
         <w:ind w:left="720"/>
         <w:contextualSpacing/>
         <w:rPr>
@@ -1287,7 +1337,7 @@
     </w:p>
     <w:p>
       <w:pPr>
-        <w:spacing w:line="240" w:lineRule="auto"/>
+        <w:spacing w:after="0" w:line="360" w:lineRule="auto"/>
         <w:ind w:left="720"/>
         <w:contextualSpacing/>
         <w:rPr>
@@ -1307,7 +1357,7 @@
     </w:p>
     <w:p>
       <w:pPr>
-        <w:spacing w:line="240" w:lineRule="auto"/>
+        <w:spacing w:after="0" w:line="360" w:lineRule="auto"/>
         <w:ind w:left="720"/>
         <w:contextualSpacing/>
         <w:rPr>
@@ -1327,7 +1377,7 @@
     </w:p>
     <w:p>
       <w:pPr>
-        <w:spacing w:line="240" w:lineRule="auto"/>
+        <w:spacing w:after="0" w:line="360" w:lineRule="auto"/>
         <w:ind w:left="720"/>
         <w:contextualSpacing/>
         <w:rPr>
@@ -1347,7 +1397,7 @@
     </w:p>
     <w:p>
       <w:pPr>
-        <w:spacing w:line="240" w:lineRule="auto"/>
+        <w:spacing w:after="0" w:line="360" w:lineRule="auto"/>
         <w:ind w:left="720"/>
         <w:contextualSpacing/>
         <w:rPr>
@@ -1357,14 +1407,14 @@
     </w:p>
     <w:p>
       <w:pPr>
-        <w:spacing w:line="240" w:lineRule="auto"/>
-        <w:ind w:left="720"/>
-        <w:contextualSpacing/>
-      </w:pPr>
-    </w:p>
-    <w:p>
-      <w:pPr>
-        <w:spacing w:line="240" w:lineRule="auto"/>
+        <w:spacing w:after="0" w:line="360" w:lineRule="auto"/>
+        <w:ind w:left="720"/>
+        <w:contextualSpacing/>
+      </w:pPr>
+    </w:p>
+    <w:p>
+      <w:pPr>
+        <w:spacing w:after="0" w:line="360" w:lineRule="auto"/>
         <w:ind w:left="720"/>
         <w:contextualSpacing/>
       </w:pPr>
@@ -1394,6 +1444,7 @@
       <w:r>
         <w:t xml:space="preserve"> involves randomly playing out one round of the game. The result of this is used to update information along all nodes from the respective node to the root. This process is known as </w:t>
       </w:r>
+      <w:proofErr w:type="spellStart"/>
       <w:r>
         <w:rPr>
           <w:b/>
@@ -1401,19 +1452,20 @@
         </w:rPr>
         <w:t>backpropagation</w:t>
       </w:r>
+      <w:proofErr w:type="spellEnd"/>
       <w:r>
         <w:t xml:space="preserve">. </w:t>
       </w:r>
     </w:p>
     <w:p>
       <w:pPr>
-        <w:spacing w:line="240" w:lineRule="auto"/>
-        <w:contextualSpacing/>
-      </w:pPr>
-    </w:p>
-    <w:p>
-      <w:pPr>
-        <w:spacing w:line="240" w:lineRule="auto"/>
+        <w:spacing w:after="0" w:line="360" w:lineRule="auto"/>
+        <w:contextualSpacing/>
+      </w:pPr>
+    </w:p>
+    <w:p>
+      <w:pPr>
+        <w:spacing w:after="0" w:line="360" w:lineRule="auto"/>
         <w:contextualSpacing/>
       </w:pPr>
       <w:r>
@@ -1426,21 +1478,26 @@
         <w:t xml:space="preserve">MCTS </w:t>
       </w:r>
       <w:r>
-        <w:t>seems attractive and viable for Hanabi for several reasons.</w:t>
-      </w:r>
-      <w:r>
-        <w:t xml:space="preserve"> </w:t>
-      </w:r>
-    </w:p>
-    <w:p>
-      <w:pPr>
-        <w:spacing w:line="240" w:lineRule="auto"/>
-        <w:contextualSpacing/>
-      </w:pPr>
-    </w:p>
-    <w:p>
-      <w:pPr>
-        <w:spacing w:line="240" w:lineRule="auto"/>
+        <w:t xml:space="preserve">seems attractive and viable for </w:t>
+      </w:r>
+      <w:proofErr w:type="spellStart"/>
+      <w:r>
+        <w:t>Hanabi</w:t>
+      </w:r>
+      <w:proofErr w:type="spellEnd"/>
+      <w:r>
+        <w:t xml:space="preserve"> for several reasons.</w:t>
+      </w:r>
+    </w:p>
+    <w:p>
+      <w:pPr>
+        <w:spacing w:after="0" w:line="360" w:lineRule="auto"/>
+        <w:contextualSpacing/>
+      </w:pPr>
+    </w:p>
+    <w:p>
+      <w:pPr>
+        <w:spacing w:after="0" w:line="360" w:lineRule="auto"/>
         <w:ind w:left="720"/>
         <w:contextualSpacing/>
       </w:pPr>
@@ -1465,27 +1522,29 @@
     </w:p>
     <w:p>
       <w:pPr>
-        <w:spacing w:line="240" w:lineRule="auto"/>
-        <w:contextualSpacing/>
-      </w:pPr>
-    </w:p>
-    <w:p>
-      <w:pPr>
-        <w:spacing w:line="240" w:lineRule="auto"/>
+        <w:spacing w:after="0" w:line="360" w:lineRule="auto"/>
+        <w:contextualSpacing/>
+      </w:pPr>
+    </w:p>
+    <w:p>
+      <w:pPr>
+        <w:spacing w:after="0" w:line="360" w:lineRule="auto"/>
         <w:ind w:left="720"/>
         <w:contextualSpacing/>
       </w:pPr>
       <w:r>
         <w:t xml:space="preserve">A greater runtime will expand the size of the tree the MCTS is traversing and improve </w:t>
       </w:r>
+      <w:proofErr w:type="spellStart"/>
       <w:r>
         <w:t>the</w:t>
       </w:r>
       <w:r>
-        <w:t xml:space="preserve"> </w:t>
-      </w:r>
-      <w:r>
-        <w:t xml:space="preserve">reliability of the average value of each node. </w:t>
+        <w:t>reliability</w:t>
+      </w:r>
+      <w:proofErr w:type="spellEnd"/>
+      <w:r>
+        <w:t xml:space="preserve"> of the average value of each node. </w:t>
       </w:r>
       <w:r>
         <w:t xml:space="preserve">However, the MCTS can be stopped at </w:t>
@@ -1499,14 +1558,14 @@
     </w:p>
     <w:p>
       <w:pPr>
-        <w:spacing w:line="240" w:lineRule="auto"/>
-        <w:ind w:left="720"/>
-        <w:contextualSpacing/>
-      </w:pPr>
-    </w:p>
-    <w:p>
-      <w:pPr>
-        <w:spacing w:line="240" w:lineRule="auto"/>
+        <w:spacing w:after="0" w:line="360" w:lineRule="auto"/>
+        <w:ind w:left="720"/>
+        <w:contextualSpacing/>
+      </w:pPr>
+    </w:p>
+    <w:p>
+      <w:pPr>
+        <w:spacing w:after="0" w:line="360" w:lineRule="auto"/>
         <w:ind w:left="720"/>
         <w:contextualSpacing/>
       </w:pPr>
@@ -1516,14 +1575,14 @@
     </w:p>
     <w:p>
       <w:pPr>
-        <w:spacing w:line="240" w:lineRule="auto"/>
-        <w:ind w:left="720"/>
-        <w:contextualSpacing/>
-      </w:pPr>
-    </w:p>
-    <w:p>
-      <w:pPr>
-        <w:spacing w:line="240" w:lineRule="auto"/>
+        <w:spacing w:after="0" w:line="360" w:lineRule="auto"/>
+        <w:ind w:left="720"/>
+        <w:contextualSpacing/>
+      </w:pPr>
+    </w:p>
+    <w:p>
+      <w:pPr>
+        <w:spacing w:after="0" w:line="360" w:lineRule="auto"/>
         <w:ind w:left="720"/>
         <w:contextualSpacing/>
       </w:pPr>
@@ -1533,19 +1592,27 @@
     </w:p>
     <w:p>
       <w:pPr>
-        <w:spacing w:line="240" w:lineRule="auto"/>
-        <w:ind w:left="720"/>
-        <w:contextualSpacing/>
-      </w:pPr>
-    </w:p>
-    <w:p>
-      <w:pPr>
-        <w:spacing w:line="240" w:lineRule="auto"/>
-        <w:ind w:left="720"/>
-        <w:contextualSpacing/>
-      </w:pPr>
-      <w:r>
-        <w:t xml:space="preserve">[An Intentional AI For Hanabi] outlines </w:t>
+        <w:spacing w:after="0" w:line="360" w:lineRule="auto"/>
+        <w:ind w:left="720"/>
+        <w:contextualSpacing/>
+      </w:pPr>
+    </w:p>
+    <w:p>
+      <w:pPr>
+        <w:spacing w:after="0" w:line="360" w:lineRule="auto"/>
+        <w:ind w:left="720"/>
+        <w:contextualSpacing/>
+      </w:pPr>
+      <w:r>
+        <w:t xml:space="preserve">[An Intentional AI For </w:t>
+      </w:r>
+      <w:proofErr w:type="spellStart"/>
+      <w:r>
+        <w:t>Hanabi</w:t>
+      </w:r>
+      <w:proofErr w:type="spellEnd"/>
+      <w:r>
+        <w:t xml:space="preserve">] outlines </w:t>
       </w:r>
       <w:r>
         <w:t xml:space="preserve">what is called the </w:t>
@@ -1554,19 +1621,21 @@
         <w:t>“Mental State Representation”</w:t>
       </w:r>
       <w:r>
-        <w:t xml:space="preserve"> for keeping track of possible identities for each of their cards</w:t>
+        <w:t xml:space="preserve"> for keeping track of possible identities for each of their </w:t>
+      </w:r>
+      <w:proofErr w:type="spellStart"/>
+      <w:r>
+        <w:t>cards</w:t>
       </w:r>
       <w:r>
         <w:t>.</w:t>
       </w:r>
       <w:r>
-        <w:t xml:space="preserve"> </w:t>
-      </w:r>
-      <w:r>
-        <w:t xml:space="preserve"> </w:t>
-      </w:r>
-      <w:r>
-        <w:t xml:space="preserve">Every time a hint is given the information is translated </w:t>
+        <w:t>Every</w:t>
+      </w:r>
+      <w:proofErr w:type="spellEnd"/>
+      <w:r>
+        <w:t xml:space="preserve"> time a hint is given the information is translated </w:t>
       </w:r>
       <w:r>
         <w:t>to</w:t>
@@ -1583,14 +1652,14 @@
     </w:p>
     <w:p>
       <w:pPr>
-        <w:spacing w:line="240" w:lineRule="auto"/>
-        <w:ind w:left="720"/>
-        <w:contextualSpacing/>
-      </w:pPr>
-    </w:p>
-    <w:p>
-      <w:pPr>
-        <w:spacing w:line="240" w:lineRule="auto"/>
+        <w:spacing w:after="0" w:line="360" w:lineRule="auto"/>
+        <w:ind w:left="720"/>
+        <w:contextualSpacing/>
+      </w:pPr>
+    </w:p>
+    <w:p>
+      <w:pPr>
+        <w:spacing w:after="0" w:line="360" w:lineRule="auto"/>
         <w:ind w:left="720"/>
         <w:contextualSpacing/>
       </w:pPr>
@@ -1609,7 +1678,7 @@
     </w:p>
     <w:p>
       <w:pPr>
-        <w:spacing w:line="240" w:lineRule="auto"/>
+        <w:spacing w:after="0" w:line="360" w:lineRule="auto"/>
         <w:contextualSpacing/>
       </w:pPr>
     </w:p>
@@ -1617,7 +1686,7 @@
       <w:tblPr>
         <w:tblStyle w:val="PlainTable1"/>
         <w:tblW w:w="0" w:type="auto"/>
-        <w:tblLook w:val="04A0" w:firstRow="1" w:lastRow="0" w:firstColumn="1" w:lastColumn="0" w:noHBand="0" w:noVBand="1"/>
+        <w:tblLook w:val="04A0"/>
       </w:tblPr>
       <w:tblGrid>
         <w:gridCol w:w="1502"/>
@@ -1629,20 +1698,20 @@
       </w:tblGrid>
       <w:tr>
         <w:trPr>
-          <w:cnfStyle w:val="100000000000" w:firstRow="1" w:lastRow="0" w:firstColumn="0" w:lastColumn="0" w:oddVBand="0" w:evenVBand="0" w:oddHBand="0" w:evenHBand="0" w:firstRowFirstColumn="0" w:firstRowLastColumn="0" w:lastRowFirstColumn="0" w:lastRowLastColumn="0"/>
+          <w:cnfStyle w:val="100000000000"/>
         </w:trPr>
         <w:tc>
           <w:tcPr>
-            <w:cnfStyle w:val="001000000000" w:firstRow="0" w:lastRow="0" w:firstColumn="1" w:lastColumn="0" w:oddVBand="0" w:evenVBand="0" w:oddHBand="0" w:evenHBand="0" w:firstRowFirstColumn="0" w:firstRowLastColumn="0" w:lastRowFirstColumn="0" w:lastRowLastColumn="0"/>
+            <w:cnfStyle w:val="001000000000"/>
             <w:tcW w:w="1502" w:type="dxa"/>
           </w:tcPr>
           <w:p>
             <w:pPr>
+              <w:spacing w:line="360" w:lineRule="auto"/>
               <w:contextualSpacing/>
               <w:jc w:val="center"/>
             </w:pPr>
             <w:r>
-              <w:lastRenderedPageBreak/>
               <w:t>Rank</w:t>
             </w:r>
           </w:p>
@@ -1653,9 +1722,10 @@
           </w:tcPr>
           <w:p>
             <w:pPr>
+              <w:spacing w:line="360" w:lineRule="auto"/>
               <w:contextualSpacing/>
               <w:jc w:val="center"/>
-              <w:cnfStyle w:val="100000000000" w:firstRow="1" w:lastRow="0" w:firstColumn="0" w:lastColumn="0" w:oddVBand="0" w:evenVBand="0" w:oddHBand="0" w:evenHBand="0" w:firstRowFirstColumn="0" w:firstRowLastColumn="0" w:lastRowFirstColumn="0" w:lastRowLastColumn="0"/>
+              <w:cnfStyle w:val="100000000000"/>
             </w:pPr>
             <w:r>
               <w:t>R</w:t>
@@ -1671,9 +1741,10 @@
           </w:tcPr>
           <w:p>
             <w:pPr>
+              <w:spacing w:line="360" w:lineRule="auto"/>
               <w:contextualSpacing/>
               <w:jc w:val="center"/>
-              <w:cnfStyle w:val="100000000000" w:firstRow="1" w:lastRow="0" w:firstColumn="0" w:lastColumn="0" w:oddVBand="0" w:evenVBand="0" w:oddHBand="0" w:evenHBand="0" w:firstRowFirstColumn="0" w:firstRowLastColumn="0" w:lastRowFirstColumn="0" w:lastRowLastColumn="0"/>
+              <w:cnfStyle w:val="100000000000"/>
             </w:pPr>
             <w:r>
               <w:t>G</w:t>
@@ -1689,9 +1760,10 @@
           </w:tcPr>
           <w:p>
             <w:pPr>
+              <w:spacing w:line="360" w:lineRule="auto"/>
               <w:contextualSpacing/>
               <w:jc w:val="center"/>
-              <w:cnfStyle w:val="100000000000" w:firstRow="1" w:lastRow="0" w:firstColumn="0" w:lastColumn="0" w:oddVBand="0" w:evenVBand="0" w:oddHBand="0" w:evenHBand="0" w:firstRowFirstColumn="0" w:firstRowLastColumn="0" w:lastRowFirstColumn="0" w:lastRowLastColumn="0"/>
+              <w:cnfStyle w:val="100000000000"/>
             </w:pPr>
             <w:r>
               <w:t>B</w:t>
@@ -1707,9 +1779,10 @@
           </w:tcPr>
           <w:p>
             <w:pPr>
+              <w:spacing w:line="360" w:lineRule="auto"/>
               <w:contextualSpacing/>
               <w:jc w:val="center"/>
-              <w:cnfStyle w:val="100000000000" w:firstRow="1" w:lastRow="0" w:firstColumn="0" w:lastColumn="0" w:oddVBand="0" w:evenVBand="0" w:oddHBand="0" w:evenHBand="0" w:firstRowFirstColumn="0" w:firstRowLastColumn="0" w:lastRowFirstColumn="0" w:lastRowLastColumn="0"/>
+              <w:cnfStyle w:val="100000000000"/>
             </w:pPr>
             <w:r>
               <w:t>W</w:t>
@@ -1725,9 +1798,10 @@
           </w:tcPr>
           <w:p>
             <w:pPr>
+              <w:spacing w:line="360" w:lineRule="auto"/>
               <w:contextualSpacing/>
               <w:jc w:val="center"/>
-              <w:cnfStyle w:val="100000000000" w:firstRow="1" w:lastRow="0" w:firstColumn="0" w:lastColumn="0" w:oddVBand="0" w:evenVBand="0" w:oddHBand="0" w:evenHBand="0" w:firstRowFirstColumn="0" w:firstRowLastColumn="0" w:lastRowFirstColumn="0" w:lastRowLastColumn="0"/>
+              <w:cnfStyle w:val="100000000000"/>
             </w:pPr>
             <w:r>
               <w:t>Y</w:t>
@@ -1740,15 +1814,16 @@
       </w:tr>
       <w:tr>
         <w:trPr>
-          <w:cnfStyle w:val="000000100000" w:firstRow="0" w:lastRow="0" w:firstColumn="0" w:lastColumn="0" w:oddVBand="0" w:evenVBand="0" w:oddHBand="1" w:evenHBand="0" w:firstRowFirstColumn="0" w:firstRowLastColumn="0" w:lastRowFirstColumn="0" w:lastRowLastColumn="0"/>
+          <w:cnfStyle w:val="000000100000"/>
         </w:trPr>
         <w:tc>
           <w:tcPr>
-            <w:cnfStyle w:val="001000000000" w:firstRow="0" w:lastRow="0" w:firstColumn="1" w:lastColumn="0" w:oddVBand="0" w:evenVBand="0" w:oddHBand="0" w:evenHBand="0" w:firstRowFirstColumn="0" w:firstRowLastColumn="0" w:lastRowFirstColumn="0" w:lastRowLastColumn="0"/>
+            <w:cnfStyle w:val="001000000000"/>
             <w:tcW w:w="1502" w:type="dxa"/>
           </w:tcPr>
           <w:p>
             <w:pPr>
+              <w:spacing w:line="360" w:lineRule="auto"/>
               <w:contextualSpacing/>
               <w:jc w:val="center"/>
             </w:pPr>
@@ -1763,9 +1838,10 @@
           </w:tcPr>
           <w:p>
             <w:pPr>
+              <w:spacing w:line="360" w:lineRule="auto"/>
               <w:contextualSpacing/>
               <w:jc w:val="center"/>
-              <w:cnfStyle w:val="000000100000" w:firstRow="0" w:lastRow="0" w:firstColumn="0" w:lastColumn="0" w:oddVBand="0" w:evenVBand="0" w:oddHBand="1" w:evenHBand="0" w:firstRowFirstColumn="0" w:firstRowLastColumn="0" w:lastRowFirstColumn="0" w:lastRowLastColumn="0"/>
+              <w:cnfStyle w:val="000000100000"/>
             </w:pPr>
             <w:r>
               <w:t>3</w:t>
@@ -1778,9 +1854,10 @@
           </w:tcPr>
           <w:p>
             <w:pPr>
+              <w:spacing w:line="360" w:lineRule="auto"/>
               <w:contextualSpacing/>
               <w:jc w:val="center"/>
-              <w:cnfStyle w:val="000000100000" w:firstRow="0" w:lastRow="0" w:firstColumn="0" w:lastColumn="0" w:oddVBand="0" w:evenVBand="0" w:oddHBand="1" w:evenHBand="0" w:firstRowFirstColumn="0" w:firstRowLastColumn="0" w:lastRowFirstColumn="0" w:lastRowLastColumn="0"/>
+              <w:cnfStyle w:val="000000100000"/>
             </w:pPr>
             <w:r>
               <w:t>3</w:t>
@@ -1793,9 +1870,10 @@
           </w:tcPr>
           <w:p>
             <w:pPr>
+              <w:spacing w:line="360" w:lineRule="auto"/>
               <w:contextualSpacing/>
               <w:jc w:val="center"/>
-              <w:cnfStyle w:val="000000100000" w:firstRow="0" w:lastRow="0" w:firstColumn="0" w:lastColumn="0" w:oddVBand="0" w:evenVBand="0" w:oddHBand="1" w:evenHBand="0" w:firstRowFirstColumn="0" w:firstRowLastColumn="0" w:lastRowFirstColumn="0" w:lastRowLastColumn="0"/>
+              <w:cnfStyle w:val="000000100000"/>
             </w:pPr>
             <w:r>
               <w:t>3</w:t>
@@ -1808,9 +1886,10 @@
           </w:tcPr>
           <w:p>
             <w:pPr>
+              <w:spacing w:line="360" w:lineRule="auto"/>
               <w:contextualSpacing/>
               <w:jc w:val="center"/>
-              <w:cnfStyle w:val="000000100000" w:firstRow="0" w:lastRow="0" w:firstColumn="0" w:lastColumn="0" w:oddVBand="0" w:evenVBand="0" w:oddHBand="1" w:evenHBand="0" w:firstRowFirstColumn="0" w:firstRowLastColumn="0" w:lastRowFirstColumn="0" w:lastRowLastColumn="0"/>
+              <w:cnfStyle w:val="000000100000"/>
             </w:pPr>
             <w:r>
               <w:t>3</w:t>
@@ -1823,9 +1902,10 @@
           </w:tcPr>
           <w:p>
             <w:pPr>
+              <w:spacing w:line="360" w:lineRule="auto"/>
               <w:contextualSpacing/>
               <w:jc w:val="center"/>
-              <w:cnfStyle w:val="000000100000" w:firstRow="0" w:lastRow="0" w:firstColumn="0" w:lastColumn="0" w:oddVBand="0" w:evenVBand="0" w:oddHBand="1" w:evenHBand="0" w:firstRowFirstColumn="0" w:firstRowLastColumn="0" w:lastRowFirstColumn="0" w:lastRowLastColumn="0"/>
+              <w:cnfStyle w:val="000000100000"/>
             </w:pPr>
             <w:r>
               <w:t>3</w:t>
@@ -1836,11 +1916,12 @@
       <w:tr>
         <w:tc>
           <w:tcPr>
-            <w:cnfStyle w:val="001000000000" w:firstRow="0" w:lastRow="0" w:firstColumn="1" w:lastColumn="0" w:oddVBand="0" w:evenVBand="0" w:oddHBand="0" w:evenHBand="0" w:firstRowFirstColumn="0" w:firstRowLastColumn="0" w:lastRowFirstColumn="0" w:lastRowLastColumn="0"/>
+            <w:cnfStyle w:val="001000000000"/>
             <w:tcW w:w="1502" w:type="dxa"/>
           </w:tcPr>
           <w:p>
             <w:pPr>
+              <w:spacing w:line="360" w:lineRule="auto"/>
               <w:contextualSpacing/>
               <w:jc w:val="center"/>
             </w:pPr>
@@ -1855,9 +1936,10 @@
           </w:tcPr>
           <w:p>
             <w:pPr>
+              <w:spacing w:line="360" w:lineRule="auto"/>
               <w:contextualSpacing/>
               <w:jc w:val="center"/>
-              <w:cnfStyle w:val="000000000000" w:firstRow="0" w:lastRow="0" w:firstColumn="0" w:lastColumn="0" w:oddVBand="0" w:evenVBand="0" w:oddHBand="0" w:evenHBand="0" w:firstRowFirstColumn="0" w:firstRowLastColumn="0" w:lastRowFirstColumn="0" w:lastRowLastColumn="0"/>
+              <w:cnfStyle w:val="000000000000"/>
             </w:pPr>
             <w:r>
               <w:t>2</w:t>
@@ -1870,9 +1952,10 @@
           </w:tcPr>
           <w:p>
             <w:pPr>
+              <w:spacing w:line="360" w:lineRule="auto"/>
               <w:contextualSpacing/>
               <w:jc w:val="center"/>
-              <w:cnfStyle w:val="000000000000" w:firstRow="0" w:lastRow="0" w:firstColumn="0" w:lastColumn="0" w:oddVBand="0" w:evenVBand="0" w:oddHBand="0" w:evenHBand="0" w:firstRowFirstColumn="0" w:firstRowLastColumn="0" w:lastRowFirstColumn="0" w:lastRowLastColumn="0"/>
+              <w:cnfStyle w:val="000000000000"/>
             </w:pPr>
             <w:r>
               <w:t>2</w:t>
@@ -1885,9 +1968,10 @@
           </w:tcPr>
           <w:p>
             <w:pPr>
+              <w:spacing w:line="360" w:lineRule="auto"/>
               <w:contextualSpacing/>
               <w:jc w:val="center"/>
-              <w:cnfStyle w:val="000000000000" w:firstRow="0" w:lastRow="0" w:firstColumn="0" w:lastColumn="0" w:oddVBand="0" w:evenVBand="0" w:oddHBand="0" w:evenHBand="0" w:firstRowFirstColumn="0" w:firstRowLastColumn="0" w:lastRowFirstColumn="0" w:lastRowLastColumn="0"/>
+              <w:cnfStyle w:val="000000000000"/>
             </w:pPr>
             <w:r>
               <w:t>2</w:t>
@@ -1900,9 +1984,10 @@
           </w:tcPr>
           <w:p>
             <w:pPr>
+              <w:spacing w:line="360" w:lineRule="auto"/>
               <w:contextualSpacing/>
               <w:jc w:val="center"/>
-              <w:cnfStyle w:val="000000000000" w:firstRow="0" w:lastRow="0" w:firstColumn="0" w:lastColumn="0" w:oddVBand="0" w:evenVBand="0" w:oddHBand="0" w:evenHBand="0" w:firstRowFirstColumn="0" w:firstRowLastColumn="0" w:lastRowFirstColumn="0" w:lastRowLastColumn="0"/>
+              <w:cnfStyle w:val="000000000000"/>
             </w:pPr>
             <w:r>
               <w:t>2</w:t>
@@ -1915,9 +2000,10 @@
           </w:tcPr>
           <w:p>
             <w:pPr>
+              <w:spacing w:line="360" w:lineRule="auto"/>
               <w:contextualSpacing/>
               <w:jc w:val="center"/>
-              <w:cnfStyle w:val="000000000000" w:firstRow="0" w:lastRow="0" w:firstColumn="0" w:lastColumn="0" w:oddVBand="0" w:evenVBand="0" w:oddHBand="0" w:evenHBand="0" w:firstRowFirstColumn="0" w:firstRowLastColumn="0" w:lastRowFirstColumn="0" w:lastRowLastColumn="0"/>
+              <w:cnfStyle w:val="000000000000"/>
             </w:pPr>
             <w:r>
               <w:t>2</w:t>
@@ -1927,15 +2013,16 @@
       </w:tr>
       <w:tr>
         <w:trPr>
-          <w:cnfStyle w:val="000000100000" w:firstRow="0" w:lastRow="0" w:firstColumn="0" w:lastColumn="0" w:oddVBand="0" w:evenVBand="0" w:oddHBand="1" w:evenHBand="0" w:firstRowFirstColumn="0" w:firstRowLastColumn="0" w:lastRowFirstColumn="0" w:lastRowLastColumn="0"/>
+          <w:cnfStyle w:val="000000100000"/>
         </w:trPr>
         <w:tc>
           <w:tcPr>
-            <w:cnfStyle w:val="001000000000" w:firstRow="0" w:lastRow="0" w:firstColumn="1" w:lastColumn="0" w:oddVBand="0" w:evenVBand="0" w:oddHBand="0" w:evenHBand="0" w:firstRowFirstColumn="0" w:firstRowLastColumn="0" w:lastRowFirstColumn="0" w:lastRowLastColumn="0"/>
+            <w:cnfStyle w:val="001000000000"/>
             <w:tcW w:w="1502" w:type="dxa"/>
           </w:tcPr>
           <w:p>
             <w:pPr>
+              <w:spacing w:line="360" w:lineRule="auto"/>
               <w:contextualSpacing/>
               <w:jc w:val="center"/>
             </w:pPr>
@@ -1950,9 +2037,10 @@
           </w:tcPr>
           <w:p>
             <w:pPr>
+              <w:spacing w:line="360" w:lineRule="auto"/>
               <w:contextualSpacing/>
               <w:jc w:val="center"/>
-              <w:cnfStyle w:val="000000100000" w:firstRow="0" w:lastRow="0" w:firstColumn="0" w:lastColumn="0" w:oddVBand="0" w:evenVBand="0" w:oddHBand="1" w:evenHBand="0" w:firstRowFirstColumn="0" w:firstRowLastColumn="0" w:lastRowFirstColumn="0" w:lastRowLastColumn="0"/>
+              <w:cnfStyle w:val="000000100000"/>
             </w:pPr>
             <w:r>
               <w:t>2</w:t>
@@ -1965,9 +2053,10 @@
           </w:tcPr>
           <w:p>
             <w:pPr>
+              <w:spacing w:line="360" w:lineRule="auto"/>
               <w:contextualSpacing/>
               <w:jc w:val="center"/>
-              <w:cnfStyle w:val="000000100000" w:firstRow="0" w:lastRow="0" w:firstColumn="0" w:lastColumn="0" w:oddVBand="0" w:evenVBand="0" w:oddHBand="1" w:evenHBand="0" w:firstRowFirstColumn="0" w:firstRowLastColumn="0" w:lastRowFirstColumn="0" w:lastRowLastColumn="0"/>
+              <w:cnfStyle w:val="000000100000"/>
             </w:pPr>
             <w:r>
               <w:t>2</w:t>
@@ -1980,9 +2069,10 @@
           </w:tcPr>
           <w:p>
             <w:pPr>
+              <w:spacing w:line="360" w:lineRule="auto"/>
               <w:contextualSpacing/>
               <w:jc w:val="center"/>
-              <w:cnfStyle w:val="000000100000" w:firstRow="0" w:lastRow="0" w:firstColumn="0" w:lastColumn="0" w:oddVBand="0" w:evenVBand="0" w:oddHBand="1" w:evenHBand="0" w:firstRowFirstColumn="0" w:firstRowLastColumn="0" w:lastRowFirstColumn="0" w:lastRowLastColumn="0"/>
+              <w:cnfStyle w:val="000000100000"/>
             </w:pPr>
             <w:r>
               <w:t>2</w:t>
@@ -1995,9 +2085,10 @@
           </w:tcPr>
           <w:p>
             <w:pPr>
+              <w:spacing w:line="360" w:lineRule="auto"/>
               <w:contextualSpacing/>
               <w:jc w:val="center"/>
-              <w:cnfStyle w:val="000000100000" w:firstRow="0" w:lastRow="0" w:firstColumn="0" w:lastColumn="0" w:oddVBand="0" w:evenVBand="0" w:oddHBand="1" w:evenHBand="0" w:firstRowFirstColumn="0" w:firstRowLastColumn="0" w:lastRowFirstColumn="0" w:lastRowLastColumn="0"/>
+              <w:cnfStyle w:val="000000100000"/>
             </w:pPr>
             <w:r>
               <w:t>2</w:t>
@@ -2010,9 +2101,10 @@
           </w:tcPr>
           <w:p>
             <w:pPr>
+              <w:spacing w:line="360" w:lineRule="auto"/>
               <w:contextualSpacing/>
               <w:jc w:val="center"/>
-              <w:cnfStyle w:val="000000100000" w:firstRow="0" w:lastRow="0" w:firstColumn="0" w:lastColumn="0" w:oddVBand="0" w:evenVBand="0" w:oddHBand="1" w:evenHBand="0" w:firstRowFirstColumn="0" w:firstRowLastColumn="0" w:lastRowFirstColumn="0" w:lastRowLastColumn="0"/>
+              <w:cnfStyle w:val="000000100000"/>
             </w:pPr>
             <w:r>
               <w:t>2</w:t>
@@ -2023,11 +2115,12 @@
       <w:tr>
         <w:tc>
           <w:tcPr>
-            <w:cnfStyle w:val="001000000000" w:firstRow="0" w:lastRow="0" w:firstColumn="1" w:lastColumn="0" w:oddVBand="0" w:evenVBand="0" w:oddHBand="0" w:evenHBand="0" w:firstRowFirstColumn="0" w:firstRowLastColumn="0" w:lastRowFirstColumn="0" w:lastRowLastColumn="0"/>
+            <w:cnfStyle w:val="001000000000"/>
             <w:tcW w:w="1502" w:type="dxa"/>
           </w:tcPr>
           <w:p>
             <w:pPr>
+              <w:spacing w:line="360" w:lineRule="auto"/>
               <w:contextualSpacing/>
               <w:jc w:val="center"/>
             </w:pPr>
@@ -2042,9 +2135,10 @@
           </w:tcPr>
           <w:p>
             <w:pPr>
+              <w:spacing w:line="360" w:lineRule="auto"/>
               <w:contextualSpacing/>
               <w:jc w:val="center"/>
-              <w:cnfStyle w:val="000000000000" w:firstRow="0" w:lastRow="0" w:firstColumn="0" w:lastColumn="0" w:oddVBand="0" w:evenVBand="0" w:oddHBand="0" w:evenHBand="0" w:firstRowFirstColumn="0" w:firstRowLastColumn="0" w:lastRowFirstColumn="0" w:lastRowLastColumn="0"/>
+              <w:cnfStyle w:val="000000000000"/>
             </w:pPr>
             <w:r>
               <w:t>2</w:t>
@@ -2057,9 +2151,10 @@
           </w:tcPr>
           <w:p>
             <w:pPr>
+              <w:spacing w:line="360" w:lineRule="auto"/>
               <w:contextualSpacing/>
               <w:jc w:val="center"/>
-              <w:cnfStyle w:val="000000000000" w:firstRow="0" w:lastRow="0" w:firstColumn="0" w:lastColumn="0" w:oddVBand="0" w:evenVBand="0" w:oddHBand="0" w:evenHBand="0" w:firstRowFirstColumn="0" w:firstRowLastColumn="0" w:lastRowFirstColumn="0" w:lastRowLastColumn="0"/>
+              <w:cnfStyle w:val="000000000000"/>
             </w:pPr>
             <w:r>
               <w:t>2</w:t>
@@ -2072,9 +2167,10 @@
           </w:tcPr>
           <w:p>
             <w:pPr>
+              <w:spacing w:line="360" w:lineRule="auto"/>
               <w:contextualSpacing/>
               <w:jc w:val="center"/>
-              <w:cnfStyle w:val="000000000000" w:firstRow="0" w:lastRow="0" w:firstColumn="0" w:lastColumn="0" w:oddVBand="0" w:evenVBand="0" w:oddHBand="0" w:evenHBand="0" w:firstRowFirstColumn="0" w:firstRowLastColumn="0" w:lastRowFirstColumn="0" w:lastRowLastColumn="0"/>
+              <w:cnfStyle w:val="000000000000"/>
             </w:pPr>
             <w:r>
               <w:t>2</w:t>
@@ -2087,9 +2183,10 @@
           </w:tcPr>
           <w:p>
             <w:pPr>
+              <w:spacing w:line="360" w:lineRule="auto"/>
               <w:contextualSpacing/>
               <w:jc w:val="center"/>
-              <w:cnfStyle w:val="000000000000" w:firstRow="0" w:lastRow="0" w:firstColumn="0" w:lastColumn="0" w:oddVBand="0" w:evenVBand="0" w:oddHBand="0" w:evenHBand="0" w:firstRowFirstColumn="0" w:firstRowLastColumn="0" w:lastRowFirstColumn="0" w:lastRowLastColumn="0"/>
+              <w:cnfStyle w:val="000000000000"/>
             </w:pPr>
             <w:r>
               <w:t>2</w:t>
@@ -2102,9 +2199,10 @@
           </w:tcPr>
           <w:p>
             <w:pPr>
+              <w:spacing w:line="360" w:lineRule="auto"/>
               <w:contextualSpacing/>
               <w:jc w:val="center"/>
-              <w:cnfStyle w:val="000000000000" w:firstRow="0" w:lastRow="0" w:firstColumn="0" w:lastColumn="0" w:oddVBand="0" w:evenVBand="0" w:oddHBand="0" w:evenHBand="0" w:firstRowFirstColumn="0" w:firstRowLastColumn="0" w:lastRowFirstColumn="0" w:lastRowLastColumn="0"/>
+              <w:cnfStyle w:val="000000000000"/>
             </w:pPr>
             <w:r>
               <w:t>2</w:t>
@@ -2114,15 +2212,16 @@
       </w:tr>
       <w:tr>
         <w:trPr>
-          <w:cnfStyle w:val="000000100000" w:firstRow="0" w:lastRow="0" w:firstColumn="0" w:lastColumn="0" w:oddVBand="0" w:evenVBand="0" w:oddHBand="1" w:evenHBand="0" w:firstRowFirstColumn="0" w:firstRowLastColumn="0" w:lastRowFirstColumn="0" w:lastRowLastColumn="0"/>
+          <w:cnfStyle w:val="000000100000"/>
         </w:trPr>
         <w:tc>
           <w:tcPr>
-            <w:cnfStyle w:val="001000000000" w:firstRow="0" w:lastRow="0" w:firstColumn="1" w:lastColumn="0" w:oddVBand="0" w:evenVBand="0" w:oddHBand="0" w:evenHBand="0" w:firstRowFirstColumn="0" w:firstRowLastColumn="0" w:lastRowFirstColumn="0" w:lastRowLastColumn="0"/>
+            <w:cnfStyle w:val="001000000000"/>
             <w:tcW w:w="1502" w:type="dxa"/>
           </w:tcPr>
           <w:p>
             <w:pPr>
+              <w:spacing w:line="360" w:lineRule="auto"/>
               <w:contextualSpacing/>
               <w:jc w:val="center"/>
             </w:pPr>
@@ -2137,9 +2236,10 @@
           </w:tcPr>
           <w:p>
             <w:pPr>
+              <w:spacing w:line="360" w:lineRule="auto"/>
               <w:contextualSpacing/>
               <w:jc w:val="center"/>
-              <w:cnfStyle w:val="000000100000" w:firstRow="0" w:lastRow="0" w:firstColumn="0" w:lastColumn="0" w:oddVBand="0" w:evenVBand="0" w:oddHBand="1" w:evenHBand="0" w:firstRowFirstColumn="0" w:firstRowLastColumn="0" w:lastRowFirstColumn="0" w:lastRowLastColumn="0"/>
+              <w:cnfStyle w:val="000000100000"/>
             </w:pPr>
             <w:r>
               <w:t>1</w:t>
@@ -2152,9 +2252,10 @@
           </w:tcPr>
           <w:p>
             <w:pPr>
+              <w:spacing w:line="360" w:lineRule="auto"/>
               <w:contextualSpacing/>
               <w:jc w:val="center"/>
-              <w:cnfStyle w:val="000000100000" w:firstRow="0" w:lastRow="0" w:firstColumn="0" w:lastColumn="0" w:oddVBand="0" w:evenVBand="0" w:oddHBand="1" w:evenHBand="0" w:firstRowFirstColumn="0" w:firstRowLastColumn="0" w:lastRowFirstColumn="0" w:lastRowLastColumn="0"/>
+              <w:cnfStyle w:val="000000100000"/>
             </w:pPr>
             <w:r>
               <w:t>1</w:t>
@@ -2167,9 +2268,10 @@
           </w:tcPr>
           <w:p>
             <w:pPr>
+              <w:spacing w:line="360" w:lineRule="auto"/>
               <w:contextualSpacing/>
               <w:jc w:val="center"/>
-              <w:cnfStyle w:val="000000100000" w:firstRow="0" w:lastRow="0" w:firstColumn="0" w:lastColumn="0" w:oddVBand="0" w:evenVBand="0" w:oddHBand="1" w:evenHBand="0" w:firstRowFirstColumn="0" w:firstRowLastColumn="0" w:lastRowFirstColumn="0" w:lastRowLastColumn="0"/>
+              <w:cnfStyle w:val="000000100000"/>
             </w:pPr>
             <w:r>
               <w:t>1</w:t>
@@ -2182,9 +2284,10 @@
           </w:tcPr>
           <w:p>
             <w:pPr>
+              <w:spacing w:line="360" w:lineRule="auto"/>
               <w:contextualSpacing/>
               <w:jc w:val="center"/>
-              <w:cnfStyle w:val="000000100000" w:firstRow="0" w:lastRow="0" w:firstColumn="0" w:lastColumn="0" w:oddVBand="0" w:evenVBand="0" w:oddHBand="1" w:evenHBand="0" w:firstRowFirstColumn="0" w:firstRowLastColumn="0" w:lastRowFirstColumn="0" w:lastRowLastColumn="0"/>
+              <w:cnfStyle w:val="000000100000"/>
             </w:pPr>
             <w:r>
               <w:t>1</w:t>
@@ -2197,9 +2300,10 @@
           </w:tcPr>
           <w:p>
             <w:pPr>
+              <w:spacing w:line="360" w:lineRule="auto"/>
               <w:contextualSpacing/>
               <w:jc w:val="center"/>
-              <w:cnfStyle w:val="000000100000" w:firstRow="0" w:lastRow="0" w:firstColumn="0" w:lastColumn="0" w:oddVBand="0" w:evenVBand="0" w:oddHBand="1" w:evenHBand="0" w:firstRowFirstColumn="0" w:firstRowLastColumn="0" w:lastRowFirstColumn="0" w:lastRowLastColumn="0"/>
+              <w:cnfStyle w:val="000000100000"/>
             </w:pPr>
             <w:r>
               <w:t>1</w:t>
@@ -2210,14 +2314,14 @@
     </w:tbl>
     <w:p>
       <w:pPr>
-        <w:spacing w:line="240" w:lineRule="auto"/>
-        <w:ind w:left="720"/>
-        <w:contextualSpacing/>
-      </w:pPr>
-    </w:p>
-    <w:p>
-      <w:pPr>
-        <w:spacing w:line="240" w:lineRule="auto"/>
+        <w:spacing w:after="0" w:line="360" w:lineRule="auto"/>
+        <w:ind w:left="720"/>
+        <w:contextualSpacing/>
+      </w:pPr>
+    </w:p>
+    <w:p>
+      <w:pPr>
+        <w:spacing w:after="0" w:line="360" w:lineRule="auto"/>
         <w:contextualSpacing/>
       </w:pPr>
       <w:r>
@@ -2226,7 +2330,7 @@
     </w:p>
     <w:p>
       <w:pPr>
-        <w:spacing w:line="240" w:lineRule="auto"/>
+        <w:spacing w:after="0" w:line="360" w:lineRule="auto"/>
         <w:ind w:left="720"/>
         <w:contextualSpacing/>
       </w:pPr>
@@ -2298,15 +2402,12 @@
         <w:t>).</w:t>
       </w:r>
       <w:r>
-        <w:t xml:space="preserve"> </w:t>
-      </w:r>
-      <w:r>
         <w:t xml:space="preserve">This does require multiple rounds to be have been played however, so enough information can be accumulated. </w:t>
       </w:r>
     </w:p>
     <w:p>
       <w:pPr>
-        <w:spacing w:line="240" w:lineRule="auto"/>
+        <w:spacing w:after="0" w:line="360" w:lineRule="auto"/>
         <w:ind w:left="720"/>
         <w:contextualSpacing/>
       </w:pPr>
@@ -2314,6 +2415,7 @@
     <w:p>
       <w:pPr>
         <w:pStyle w:val="Heading2"/>
+        <w:spacing w:line="360" w:lineRule="auto"/>
       </w:pPr>
       <w:r>
         <w:t>Rationale Of Selected Technique</w:t>
@@ -2321,13 +2423,13 @@
     </w:p>
     <w:p>
       <w:pPr>
-        <w:spacing w:line="240" w:lineRule="auto"/>
-        <w:contextualSpacing/>
-      </w:pPr>
-    </w:p>
-    <w:p>
-      <w:pPr>
-        <w:spacing w:line="240" w:lineRule="auto"/>
+        <w:spacing w:after="0" w:line="360" w:lineRule="auto"/>
+        <w:contextualSpacing/>
+      </w:pPr>
+    </w:p>
+    <w:p>
+      <w:pPr>
+        <w:spacing w:after="0" w:line="360" w:lineRule="auto"/>
         <w:ind w:left="360"/>
         <w:contextualSpacing/>
       </w:pPr>
@@ -2341,7 +2443,11 @@
         <w:t xml:space="preserve"> we settled on two agents. The primary agent implements a simple version of the outer-state strategy.</w:t>
       </w:r>
       <w:r>
-        <w:t xml:space="preserve"> Like the internal-state strategy, the agent memorizes the hints it receives and will play a card it knows is playable. It will also prioritize cards it knows are safe to discard when it chooses to discard. When it comes to giving hints, the agent will recognize cards that are currently playable in another player’s hand and give hints towards that card. Additionally, the agent will remember all hints that have been given in the game and will not give duplicate hints. It is thus able to identify priority cards in another player’s hand and give complimentary hints if that player has partial knowledge on the card. However, the agent will </w:t>
+        <w:t xml:space="preserve"> Like the internal-state strategy, the agent memorizes the hints it receives and will play a card it knows is playable. It will also prioritize cards it knows are safe to discard when it chooses to discard. When it comes to giving hints, the agent will recognize cards that are currently playable in another player’s hand and give hints towards that card. Additionally, the agent will remember all hints that have been given in the game and will not give duplicate hints. </w:t>
+      </w:r>
+      <w:r>
+        <w:lastRenderedPageBreak/>
+        <w:t xml:space="preserve">It is thus able to identify priority cards in another player’s hand and give complimentary hints if that player has partial knowledge on the card. However, the agent will </w:t>
       </w:r>
       <w:r>
         <w:rPr>
@@ -2350,12 +2456,20 @@
         <w:t>only</w:t>
       </w:r>
       <w:r>
-        <w:t xml:space="preserve"> play cards it knows the colour/value of and knows it is playable. Since it will never make a risky or uncertain play, we have called the agent “ConservativeAgent”.</w:t>
-      </w:r>
-    </w:p>
-    <w:p>
-      <w:pPr>
-        <w:spacing w:line="240" w:lineRule="auto"/>
+        <w:t xml:space="preserve"> play cards it knows the colour/value of and knows it is playable. Since it will never make a risky or uncertain play, we have called the agent “</w:t>
+      </w:r>
+      <w:proofErr w:type="spellStart"/>
+      <w:r>
+        <w:t>ConservativeAgent</w:t>
+      </w:r>
+      <w:proofErr w:type="spellEnd"/>
+      <w:r>
+        <w:t>”.</w:t>
+      </w:r>
+    </w:p>
+    <w:p>
+      <w:pPr>
+        <w:spacing w:after="0" w:line="360" w:lineRule="auto"/>
         <w:ind w:left="360"/>
         <w:contextualSpacing/>
       </w:pPr>
@@ -2363,12 +2477,20 @@
         <w:t xml:space="preserve">The other completed agent </w:t>
       </w:r>
       <w:r>
-        <w:t>is based on the ConservativeAgent but with limited capacity to make risky moves. If the agent has a card with partial knowledge, it will look at all viewable cards (discard pile, fireworks pile, other player hands and known cards in own hand) and attempt to guess the unknown attribute of the card. If it fails to find a single answer, but finds that there is a 50% chance that the card is playable, it will play the card anyway if there are fuse tokens to spare.</w:t>
-      </w:r>
-    </w:p>
-    <w:p>
-      <w:pPr>
-        <w:spacing w:line="240" w:lineRule="auto"/>
+        <w:t xml:space="preserve">is based on the </w:t>
+      </w:r>
+      <w:proofErr w:type="spellStart"/>
+      <w:r>
+        <w:t>ConservativeAgent</w:t>
+      </w:r>
+      <w:proofErr w:type="spellEnd"/>
+      <w:r>
+        <w:t xml:space="preserve"> but with limited capacity to make risky moves. If the agent has a card with partial knowledge, it will look at all viewable cards (discard pile, fireworks pile, other player hands and known cards in own hand) and attempt to guess the unknown attribute of the card. If it fails to find a single answer, but finds that there is a 50% chance that the card is playable, it will play the card anyway if there are fuse tokens to spare.</w:t>
+      </w:r>
+    </w:p>
+    <w:p>
+      <w:pPr>
+        <w:spacing w:after="0" w:line="360" w:lineRule="auto"/>
         <w:ind w:left="360"/>
         <w:contextualSpacing/>
       </w:pPr>
@@ -2378,7 +2500,7 @@
     </w:p>
     <w:p>
       <w:pPr>
-        <w:spacing w:line="240" w:lineRule="auto"/>
+        <w:spacing w:after="0" w:line="360" w:lineRule="auto"/>
         <w:ind w:left="360"/>
         <w:contextualSpacing/>
       </w:pPr>
@@ -2400,14 +2522,14 @@
     </w:p>
     <w:p>
       <w:pPr>
-        <w:spacing w:line="240" w:lineRule="auto"/>
+        <w:spacing w:after="0" w:line="360" w:lineRule="auto"/>
         <w:ind w:left="360"/>
         <w:contextualSpacing/>
       </w:pPr>
     </w:p>
     <w:p>
       <w:pPr>
-        <w:spacing w:line="240" w:lineRule="auto"/>
+        <w:spacing w:after="0" w:line="360" w:lineRule="auto"/>
         <w:ind w:left="360"/>
         <w:contextualSpacing/>
       </w:pPr>
@@ -2424,10 +2546,9 @@
           <w:ilvl w:val="0"/>
           <w:numId w:val="2"/>
         </w:numPr>
-        <w:spacing w:line="240" w:lineRule="auto"/>
-      </w:pPr>
-      <w:r>
-        <w:lastRenderedPageBreak/>
+        <w:spacing w:after="0" w:line="360" w:lineRule="auto"/>
+      </w:pPr>
+      <w:r>
         <w:t>Uses utility to prioritize playable cards and important other player cards to hint</w:t>
       </w:r>
     </w:p>
@@ -2438,7 +2559,7 @@
           <w:ilvl w:val="1"/>
           <w:numId w:val="2"/>
         </w:numPr>
-        <w:spacing w:line="240" w:lineRule="auto"/>
+        <w:spacing w:after="0" w:line="360" w:lineRule="auto"/>
       </w:pPr>
       <w:r>
         <w:t>Will prioritize playable cards in other players hands, if it finds none and has excess hint tokens it may give a hint that reveals the most information to a player</w:t>
@@ -2451,7 +2572,7 @@
           <w:ilvl w:val="1"/>
           <w:numId w:val="2"/>
         </w:numPr>
-        <w:spacing w:line="240" w:lineRule="auto"/>
+        <w:spacing w:after="0" w:line="360" w:lineRule="auto"/>
       </w:pPr>
       <w:r>
         <w:t>Else hint at random if too many hint tokens</w:t>
@@ -2464,9 +2585,10 @@
           <w:ilvl w:val="1"/>
           <w:numId w:val="2"/>
         </w:numPr>
-        <w:spacing w:line="240" w:lineRule="auto"/>
-      </w:pPr>
-      <w:r>
+        <w:spacing w:after="0" w:line="360" w:lineRule="auto"/>
+      </w:pPr>
+      <w:r>
+        <w:lastRenderedPageBreak/>
         <w:t>Keeps memory of hints other players has received, able to give complimentary hints for other players needing information, will not give duplicate hints, only plays cards with certainty</w:t>
       </w:r>
     </w:p>
@@ -2477,7 +2599,7 @@
           <w:ilvl w:val="0"/>
           <w:numId w:val="2"/>
         </w:numPr>
-        <w:spacing w:line="240" w:lineRule="auto"/>
+        <w:spacing w:after="0" w:line="360" w:lineRule="auto"/>
       </w:pPr>
       <w:r>
         <w:t>Self-recognition requires generating superset of hands and selecting subset of possible hands recursively, too much overhead</w:t>
@@ -2490,10 +2612,26 @@
           <w:ilvl w:val="0"/>
           <w:numId w:val="2"/>
         </w:numPr>
-        <w:spacing w:line="240" w:lineRule="auto"/>
-      </w:pPr>
-      <w:r>
-        <w:t>Monte Carlo impractical for current implementation, cannot simulate other players hands as current players hand cannot be seen by itself due to restrictions=too much uncertainty as player is not allowed to see own hand and thus cannot simulate another player looking at the player’s hands, not much value in simulating round where one hand is absent, generalizing monte carlo breaks it</w:t>
+        <w:spacing w:after="0" w:line="360" w:lineRule="auto"/>
+      </w:pPr>
+      <w:r>
+        <w:t xml:space="preserve">Monte Carlo impractical for current implementation, cannot simulate other players hands as current players hand cannot be seen by itself due to restrictions=too much uncertainty as player is not allowed to see own hand and thus cannot simulate another player looking at the player’s hands, not much value in simulating round where one hand is absent, generalizing </w:t>
+      </w:r>
+      <w:proofErr w:type="spellStart"/>
+      <w:r>
+        <w:t>monte</w:t>
+      </w:r>
+      <w:proofErr w:type="spellEnd"/>
+      <w:r>
+        <w:t xml:space="preserve"> </w:t>
+      </w:r>
+      <w:proofErr w:type="spellStart"/>
+      <w:r>
+        <w:t>carlo</w:t>
+      </w:r>
+      <w:proofErr w:type="spellEnd"/>
+      <w:r>
+        <w:t xml:space="preserve"> breaks it</w:t>
       </w:r>
     </w:p>
     <w:p>
@@ -2503,7 +2641,7 @@
           <w:ilvl w:val="0"/>
           <w:numId w:val="2"/>
         </w:numPr>
-        <w:spacing w:line="240" w:lineRule="auto"/>
+        <w:spacing w:after="0" w:line="360" w:lineRule="auto"/>
       </w:pPr>
       <w:r>
         <w:t>When allowing risky moves with probability, you can only make as many mistakes as you have extra lives, which in this case is 2, so you’re not really gaining much from it, possible gain in score is limited by the shared limit of 2 mistakes per game across 3-5 players</w:t>
@@ -2511,19 +2649,20 @@
     </w:p>
     <w:p>
       <w:pPr>
-        <w:spacing w:line="240" w:lineRule="auto"/>
-        <w:contextualSpacing/>
-      </w:pPr>
-    </w:p>
-    <w:p>
-      <w:pPr>
-        <w:spacing w:line="240" w:lineRule="auto"/>
+        <w:spacing w:after="0" w:line="360" w:lineRule="auto"/>
+        <w:contextualSpacing/>
+      </w:pPr>
+    </w:p>
+    <w:p>
+      <w:pPr>
+        <w:spacing w:after="0" w:line="360" w:lineRule="auto"/>
         <w:contextualSpacing/>
       </w:pPr>
     </w:p>
     <w:p>
       <w:pPr>
         <w:pStyle w:val="Heading2"/>
+        <w:spacing w:line="360" w:lineRule="auto"/>
       </w:pPr>
       <w:r>
         <w:t>Implementation Description</w:t>
@@ -2531,13 +2670,217 @@
     </w:p>
     <w:p>
       <w:pPr>
-        <w:spacing w:line="240" w:lineRule="auto"/>
-        <w:contextualSpacing/>
-      </w:pPr>
-    </w:p>
-    <w:p>
-      <w:pPr>
-        <w:spacing w:line="240" w:lineRule="auto"/>
+        <w:spacing w:after="0" w:line="360" w:lineRule="auto"/>
+        <w:contextualSpacing/>
+      </w:pPr>
+      <w:r>
+        <w:t xml:space="preserve">The </w:t>
+      </w:r>
+      <w:proofErr w:type="spellStart"/>
+      <w:r>
+        <w:t>ConservativeAgent</w:t>
+      </w:r>
+      <w:proofErr w:type="spellEnd"/>
+      <w:r>
+        <w:t xml:space="preserve"> prioritises actions in the following order: playing a playable card, giving a useful hint or discarding a card.</w:t>
+      </w:r>
+    </w:p>
+    <w:p>
+      <w:pPr>
+        <w:spacing w:after="0" w:line="360" w:lineRule="auto"/>
+        <w:contextualSpacing/>
+      </w:pPr>
+      <w:r>
+        <w:t xml:space="preserve">The </w:t>
+      </w:r>
+      <w:proofErr w:type="spellStart"/>
+      <w:r>
+        <w:t>ConservativeAgent</w:t>
+      </w:r>
+      <w:proofErr w:type="spellEnd"/>
+      <w:r>
+        <w:t xml:space="preserve"> will only play cards it knows both the value and colour of, and only if they are currently playable. To that end it uses two complimentary functions: </w:t>
+      </w:r>
+      <w:proofErr w:type="spellStart"/>
+      <w:r>
+        <w:t>stacksInfo</w:t>
+      </w:r>
+      <w:proofErr w:type="spellEnd"/>
+      <w:r>
+        <w:t xml:space="preserve"> and </w:t>
+      </w:r>
+      <w:proofErr w:type="spellStart"/>
+      <w:r>
+        <w:t>currentHandUtility</w:t>
+      </w:r>
+      <w:proofErr w:type="spellEnd"/>
+      <w:r>
+        <w:t>. The former function creates</w:t>
+      </w:r>
+      <w:r>
+        <w:t xml:space="preserve"> a </w:t>
+      </w:r>
+      <w:proofErr w:type="spellStart"/>
+      <w:r>
+        <w:t>HashMap</w:t>
+      </w:r>
+      <w:proofErr w:type="spellEnd"/>
+      <w:r>
+        <w:t xml:space="preserve"> that essentially records the current value for each firework stack, how many empty stacks there are and the "minimum" value that is currently placed on any firework stack. This information is passed to </w:t>
+      </w:r>
+      <w:proofErr w:type="spellStart"/>
+      <w:r>
+        <w:t>currentHandUtility</w:t>
+      </w:r>
+      <w:proofErr w:type="spellEnd"/>
+      <w:r>
+        <w:t xml:space="preserve"> which thus assigns priority to each card in the player's hand based on current hints. Playable cards have the highest priority, but also any unplayable cards (cards with value below the minimum threshold) are de-prioritized to be discarded first.</w:t>
+      </w:r>
+    </w:p>
+    <w:p>
+      <w:pPr>
+        <w:spacing w:after="0" w:line="360" w:lineRule="auto"/>
+        <w:contextualSpacing/>
+      </w:pPr>
+      <w:r>
+        <w:t xml:space="preserve">If no card in the agent's hand is confirmed playable, the agent looks at each other player's hands. The function </w:t>
+      </w:r>
+      <w:proofErr w:type="spellStart"/>
+      <w:r>
+        <w:t>otherHandUtility</w:t>
+      </w:r>
+      <w:proofErr w:type="spellEnd"/>
+      <w:r>
+        <w:t xml:space="preserve"> applies a similar priority-assignment to each other player's hand with playable cards having the highest priority, and secondarily considering hints that will reveal the most information about a hand (hint applied to the most cards).</w:t>
+      </w:r>
+      <w:r>
+        <w:t xml:space="preserve"> If there are hint tokens available, the agent will then prioritise giving hints to other players towards these cards.</w:t>
+      </w:r>
+    </w:p>
+    <w:p>
+      <w:pPr>
+        <w:spacing w:after="0" w:line="360" w:lineRule="auto"/>
+        <w:contextualSpacing/>
+      </w:pPr>
+      <w:r>
+        <w:t xml:space="preserve">The agent also keeps a "memory" of every hint that has been given in the game. This is saved as a </w:t>
+      </w:r>
+      <w:proofErr w:type="spellStart"/>
+      <w:r>
+        <w:t>HashSet</w:t>
+      </w:r>
+      <w:proofErr w:type="spellEnd"/>
+      <w:r>
+        <w:t xml:space="preserve"> of String values. Every hint in the game is converted to a string of the format: "[hint receiver index][0 or 1 denoting whether it is a hint about the colour or value][the colour or value of the </w:t>
+      </w:r>
+      <w:r>
+        <w:lastRenderedPageBreak/>
+        <w:t xml:space="preserve">card][a </w:t>
+      </w:r>
+      <w:proofErr w:type="spellStart"/>
+      <w:r>
+        <w:t>boolean</w:t>
+      </w:r>
+      <w:proofErr w:type="spellEnd"/>
+      <w:r>
+        <w:t xml:space="preserve"> array of hinted cards]". These are stored in the </w:t>
+      </w:r>
+      <w:proofErr w:type="spellStart"/>
+      <w:r>
+        <w:t>HashSet</w:t>
+      </w:r>
+      <w:proofErr w:type="spellEnd"/>
+      <w:r>
+        <w:t xml:space="preserve"> and before any hint is given, the memory is checked to ensure it does not give duplicate hints.</w:t>
+      </w:r>
+    </w:p>
+    <w:p>
+      <w:pPr>
+        <w:spacing w:after="0" w:line="360" w:lineRule="auto"/>
+        <w:contextualSpacing/>
+      </w:pPr>
+      <w:r>
+        <w:t>If no valuable hints can be given, the player discards a card, prioritising those "safe" to discard first.</w:t>
+      </w:r>
+    </w:p>
+    <w:p>
+      <w:pPr>
+        <w:spacing w:after="0" w:line="360" w:lineRule="auto"/>
+        <w:contextualSpacing/>
+      </w:pPr>
+    </w:p>
+    <w:p>
+      <w:pPr>
+        <w:spacing w:after="0" w:line="360" w:lineRule="auto"/>
+        <w:contextualSpacing/>
+      </w:pPr>
+    </w:p>
+    <w:p>
+      <w:pPr>
+        <w:spacing w:after="0" w:line="360" w:lineRule="auto"/>
+        <w:contextualSpacing/>
+      </w:pPr>
+    </w:p>
+    <w:p>
+      <w:pPr>
+        <w:spacing w:after="0" w:line="360" w:lineRule="auto"/>
+        <w:contextualSpacing/>
+      </w:pPr>
+    </w:p>
+    <w:p>
+      <w:pPr>
+        <w:spacing w:after="0" w:line="360" w:lineRule="auto"/>
+        <w:contextualSpacing/>
+      </w:pPr>
+    </w:p>
+    <w:p>
+      <w:pPr>
+        <w:spacing w:after="0" w:line="360" w:lineRule="auto"/>
+        <w:contextualSpacing/>
+      </w:pPr>
+    </w:p>
+    <w:p>
+      <w:pPr>
+        <w:spacing w:after="0" w:line="360" w:lineRule="auto"/>
+        <w:contextualSpacing/>
+      </w:pPr>
+    </w:p>
+    <w:p>
+      <w:pPr>
+        <w:spacing w:after="0" w:line="360" w:lineRule="auto"/>
+        <w:contextualSpacing/>
+      </w:pPr>
+    </w:p>
+    <w:p>
+      <w:pPr>
+        <w:spacing w:after="0" w:line="360" w:lineRule="auto"/>
+        <w:contextualSpacing/>
+      </w:pPr>
+    </w:p>
+    <w:p>
+      <w:pPr>
+        <w:spacing w:after="0" w:line="360" w:lineRule="auto"/>
+        <w:contextualSpacing/>
+      </w:pPr>
+    </w:p>
+    <w:p>
+      <w:pPr>
+        <w:pStyle w:val="Heading2"/>
+        <w:spacing w:line="360" w:lineRule="auto"/>
+      </w:pPr>
+      <w:r>
+        <w:t>Validation</w:t>
+      </w:r>
+    </w:p>
+    <w:p>
+      <w:pPr>
+        <w:spacing w:after="0" w:line="360" w:lineRule="auto"/>
+        <w:contextualSpacing/>
+      </w:pPr>
+    </w:p>
+    <w:p>
+      <w:pPr>
+        <w:spacing w:after="0" w:line="360" w:lineRule="auto"/>
         <w:contextualSpacing/>
       </w:pPr>
       <w:r>
@@ -2546,78 +2889,7 @@
     </w:p>
     <w:p>
       <w:pPr>
-        <w:spacing w:line="240" w:lineRule="auto"/>
-        <w:contextualSpacing/>
-      </w:pPr>
-    </w:p>
-    <w:p>
-      <w:pPr>
-        <w:spacing w:line="240" w:lineRule="auto"/>
-        <w:contextualSpacing/>
-      </w:pPr>
-    </w:p>
-    <w:p>
-      <w:pPr>
-        <w:spacing w:line="240" w:lineRule="auto"/>
-        <w:contextualSpacing/>
-      </w:pPr>
-    </w:p>
-    <w:p>
-      <w:pPr>
-        <w:spacing w:line="240" w:lineRule="auto"/>
-        <w:contextualSpacing/>
-      </w:pPr>
-    </w:p>
-    <w:p>
-      <w:pPr>
-        <w:spacing w:line="240" w:lineRule="auto"/>
-        <w:contextualSpacing/>
-      </w:pPr>
-    </w:p>
-    <w:p>
-      <w:pPr>
-        <w:spacing w:line="240" w:lineRule="auto"/>
-        <w:contextualSpacing/>
-      </w:pPr>
-    </w:p>
-    <w:p>
-      <w:pPr>
-        <w:spacing w:line="240" w:lineRule="auto"/>
-        <w:contextualSpacing/>
-      </w:pPr>
-    </w:p>
-    <w:p>
-      <w:pPr>
-        <w:spacing w:line="240" w:lineRule="auto"/>
-        <w:contextualSpacing/>
-      </w:pPr>
-    </w:p>
-    <w:p>
-      <w:pPr>
-        <w:pStyle w:val="Heading2"/>
-      </w:pPr>
-      <w:r>
-        <w:t>Validation</w:t>
-      </w:r>
-    </w:p>
-    <w:p>
-      <w:pPr>
-        <w:spacing w:line="240" w:lineRule="auto"/>
-        <w:contextualSpacing/>
-      </w:pPr>
-    </w:p>
-    <w:p>
-      <w:pPr>
-        <w:spacing w:line="240" w:lineRule="auto"/>
-        <w:contextualSpacing/>
-      </w:pPr>
-      <w:r>
-        <w:tab/>
-      </w:r>
-    </w:p>
-    <w:p>
-      <w:pPr>
-        <w:spacing w:line="240" w:lineRule="auto"/>
+        <w:spacing w:after="0" w:line="360" w:lineRule="auto"/>
         <w:contextualSpacing/>
       </w:pPr>
       <w:r>
@@ -2625,15 +2897,14 @@
           <w:noProof/>
           <w:lang w:eastAsia="en-AU"/>
         </w:rPr>
-        <w:lastRenderedPageBreak/>
         <w:drawing>
-          <wp:inline distT="0" distB="0" distL="0" distR="0" wp14:anchorId="135B01DA" wp14:editId="62BB1D1A">
+          <wp:inline distT="0" distB="0" distL="0" distR="0">
             <wp:extent cx="5664200" cy="2914650"/>
             <wp:effectExtent l="0" t="0" r="12700" b="0"/>
             <wp:docPr id="1" name="Chart 1">
               <a:extLst xmlns:a="http://schemas.openxmlformats.org/drawingml/2006/main">
                 <a:ext uri="{FF2B5EF4-FFF2-40B4-BE49-F238E27FC236}">
-                  <a16:creationId xmlns:a16="http://schemas.microsoft.com/office/drawing/2014/main" id="{8A763E82-422F-4AE5-BA38-5D677C5A43F8}"/>
+                  <a16:creationId xmlns:a16="http://schemas.microsoft.com/office/drawing/2014/main" xmlns:wps="http://schemas.microsoft.com/office/word/2010/wordprocessingShape" xmlns:wpi="http://schemas.microsoft.com/office/word/2010/wordprocessingInk" xmlns:wpg="http://schemas.microsoft.com/office/word/2010/wordprocessingGroup" xmlns:w16se="http://schemas.microsoft.com/office/word/2015/wordml/symex" xmlns:w15="http://schemas.microsoft.com/office/word/2012/wordml" xmlns:w14="http://schemas.microsoft.com/office/word/2010/wordml" xmlns:w="http://schemas.openxmlformats.org/wordprocessingml/2006/main" xmlns:w10="urn:schemas-microsoft-com:office:word" xmlns:wp14="http://schemas.microsoft.com/office/word/2010/wordprocessingDrawing" xmlns:v="urn:schemas-microsoft-com:vml" xmlns:o="urn:schemas-microsoft-com:office:office" xmlns:mc="http://schemas.openxmlformats.org/markup-compatibility/2006" xmlns:cx1="http://schemas.microsoft.com/office/drawing/2015/9/8/chartex" xmlns:cx="http://schemas.microsoft.com/office/drawing/2014/chartex" xmlns:wpc="http://schemas.microsoft.com/office/word/2010/wordprocessingCanvas" xmlns="" id="{8A763E82-422F-4AE5-BA38-5D677C5A43F8}"/>
                 </a:ext>
               </a:extLst>
             </wp:docPr>
@@ -2649,19 +2920,19 @@
     </w:p>
     <w:p>
       <w:pPr>
-        <w:spacing w:line="240" w:lineRule="auto"/>
-        <w:contextualSpacing/>
-      </w:pPr>
-    </w:p>
-    <w:p>
-      <w:pPr>
-        <w:spacing w:line="240" w:lineRule="auto"/>
-        <w:contextualSpacing/>
-      </w:pPr>
-    </w:p>
-    <w:p>
-      <w:pPr>
-        <w:spacing w:line="240" w:lineRule="auto"/>
+        <w:spacing w:after="0" w:line="360" w:lineRule="auto"/>
+        <w:contextualSpacing/>
+      </w:pPr>
+    </w:p>
+    <w:p>
+      <w:pPr>
+        <w:spacing w:after="0" w:line="360" w:lineRule="auto"/>
+        <w:contextualSpacing/>
+      </w:pPr>
+    </w:p>
+    <w:p>
+      <w:pPr>
+        <w:spacing w:after="0" w:line="360" w:lineRule="auto"/>
         <w:contextualSpacing/>
         <w:rPr>
           <w:noProof/>
@@ -2676,7 +2947,7 @@
     </w:p>
     <w:p>
       <w:pPr>
-        <w:spacing w:line="240" w:lineRule="auto"/>
+        <w:spacing w:after="0" w:line="360" w:lineRule="auto"/>
         <w:contextualSpacing/>
       </w:pPr>
       <w:r>
@@ -2685,7 +2956,7 @@
     </w:p>
     <w:p>
       <w:pPr>
-        <w:spacing w:line="240" w:lineRule="auto"/>
+        <w:spacing w:after="0" w:line="360" w:lineRule="auto"/>
         <w:contextualSpacing/>
       </w:pPr>
       <w:r>
@@ -2697,16 +2968,17 @@
     </w:p>
     <w:p>
       <w:pPr>
-        <w:spacing w:line="240" w:lineRule="auto"/>
-        <w:contextualSpacing/>
-      </w:pPr>
-      <w:r>
+        <w:spacing w:after="0" w:line="360" w:lineRule="auto"/>
+        <w:contextualSpacing/>
+      </w:pPr>
+      <w:r>
+        <w:lastRenderedPageBreak/>
         <w:t xml:space="preserve">- Improvement in performance is down to the core basic rules </w:t>
       </w:r>
     </w:p>
     <w:p>
       <w:pPr>
-        <w:spacing w:line="240" w:lineRule="auto"/>
+        <w:spacing w:after="0" w:line="360" w:lineRule="auto"/>
         <w:contextualSpacing/>
       </w:pPr>
       <w:r>
@@ -2715,7 +2987,7 @@
     </w:p>
     <w:p>
       <w:pPr>
-        <w:spacing w:line="240" w:lineRule="auto"/>
+        <w:spacing w:after="0" w:line="360" w:lineRule="auto"/>
         <w:contextualSpacing/>
       </w:pPr>
       <w:r>
@@ -2724,100 +2996,108 @@
     </w:p>
     <w:p>
       <w:pPr>
-        <w:spacing w:line="240" w:lineRule="auto"/>
-        <w:contextualSpacing/>
-      </w:pPr>
-    </w:p>
-    <w:p>
-      <w:pPr>
-        <w:spacing w:line="240" w:lineRule="auto"/>
-        <w:contextualSpacing/>
-      </w:pPr>
-    </w:p>
-    <w:p>
-      <w:pPr>
-        <w:spacing w:line="240" w:lineRule="auto"/>
-        <w:contextualSpacing/>
-      </w:pPr>
-    </w:p>
-    <w:p>
-      <w:pPr>
-        <w:spacing w:line="240" w:lineRule="auto"/>
-        <w:contextualSpacing/>
-      </w:pPr>
-    </w:p>
-    <w:p>
-      <w:pPr>
-        <w:spacing w:line="240" w:lineRule="auto"/>
-        <w:contextualSpacing/>
-      </w:pPr>
-    </w:p>
-    <w:p>
-      <w:pPr>
-        <w:spacing w:line="240" w:lineRule="auto"/>
-        <w:contextualSpacing/>
-      </w:pPr>
-    </w:p>
-    <w:p>
-      <w:pPr>
-        <w:spacing w:line="240" w:lineRule="auto"/>
-        <w:contextualSpacing/>
-      </w:pPr>
-    </w:p>
-    <w:p>
-      <w:pPr>
-        <w:spacing w:line="240" w:lineRule="auto"/>
-        <w:contextualSpacing/>
-      </w:pPr>
-    </w:p>
-    <w:p>
-      <w:pPr>
-        <w:spacing w:line="240" w:lineRule="auto"/>
-        <w:contextualSpacing/>
-      </w:pPr>
-    </w:p>
-    <w:p>
-      <w:pPr>
-        <w:spacing w:line="240" w:lineRule="auto"/>
-        <w:contextualSpacing/>
-      </w:pPr>
-    </w:p>
-    <w:p>
-      <w:pPr>
-        <w:spacing w:line="240" w:lineRule="auto"/>
-        <w:contextualSpacing/>
-      </w:pPr>
-    </w:p>
-    <w:p>
-      <w:pPr>
-        <w:spacing w:line="240" w:lineRule="auto"/>
-        <w:contextualSpacing/>
-      </w:pPr>
-    </w:p>
-    <w:p>
-      <w:pPr>
-        <w:spacing w:line="240" w:lineRule="auto"/>
-        <w:contextualSpacing/>
-      </w:pPr>
-    </w:p>
-    <w:p>
-      <w:pPr>
-        <w:spacing w:line="240" w:lineRule="auto"/>
-        <w:contextualSpacing/>
-      </w:pPr>
-    </w:p>
-    <w:p>
-      <w:pPr>
-        <w:spacing w:line="240" w:lineRule="auto"/>
-        <w:contextualSpacing/>
-      </w:pPr>
-      <w:r>
-        <w:t>Solving Hanabi: Estimating Hands By Opponent’s Actions In Cooperative Game With Incomplete Information</w:t>
-      </w:r>
-    </w:p>
-    <w:p>
-      <w:pPr>
-        <w:spacing w:line="240" w:lineRule="auto"/>
+        <w:spacing w:after="0" w:line="360" w:lineRule="auto"/>
+        <w:contextualSpacing/>
+      </w:pPr>
+    </w:p>
+    <w:p>
+      <w:pPr>
+        <w:spacing w:after="0" w:line="360" w:lineRule="auto"/>
+        <w:contextualSpacing/>
+      </w:pPr>
+    </w:p>
+    <w:p>
+      <w:pPr>
+        <w:spacing w:after="0" w:line="360" w:lineRule="auto"/>
+        <w:contextualSpacing/>
+      </w:pPr>
+    </w:p>
+    <w:p>
+      <w:pPr>
+        <w:spacing w:after="0" w:line="360" w:lineRule="auto"/>
+        <w:contextualSpacing/>
+      </w:pPr>
+    </w:p>
+    <w:p>
+      <w:pPr>
+        <w:spacing w:after="0" w:line="360" w:lineRule="auto"/>
+        <w:contextualSpacing/>
+      </w:pPr>
+    </w:p>
+    <w:p>
+      <w:pPr>
+        <w:spacing w:after="0" w:line="360" w:lineRule="auto"/>
+        <w:contextualSpacing/>
+      </w:pPr>
+    </w:p>
+    <w:p>
+      <w:pPr>
+        <w:spacing w:after="0" w:line="360" w:lineRule="auto"/>
+        <w:contextualSpacing/>
+      </w:pPr>
+    </w:p>
+    <w:p>
+      <w:pPr>
+        <w:spacing w:after="0" w:line="360" w:lineRule="auto"/>
+        <w:contextualSpacing/>
+      </w:pPr>
+    </w:p>
+    <w:p>
+      <w:pPr>
+        <w:spacing w:after="0" w:line="360" w:lineRule="auto"/>
+        <w:contextualSpacing/>
+      </w:pPr>
+    </w:p>
+    <w:p>
+      <w:pPr>
+        <w:spacing w:after="0" w:line="360" w:lineRule="auto"/>
+        <w:contextualSpacing/>
+      </w:pPr>
+    </w:p>
+    <w:p>
+      <w:pPr>
+        <w:spacing w:after="0" w:line="360" w:lineRule="auto"/>
+        <w:contextualSpacing/>
+      </w:pPr>
+    </w:p>
+    <w:p>
+      <w:pPr>
+        <w:spacing w:after="0" w:line="360" w:lineRule="auto"/>
+        <w:contextualSpacing/>
+      </w:pPr>
+    </w:p>
+    <w:p>
+      <w:pPr>
+        <w:spacing w:after="0" w:line="360" w:lineRule="auto"/>
+        <w:contextualSpacing/>
+      </w:pPr>
+    </w:p>
+    <w:p>
+      <w:pPr>
+        <w:spacing w:after="0" w:line="360" w:lineRule="auto"/>
+        <w:contextualSpacing/>
+      </w:pPr>
+    </w:p>
+    <w:p>
+      <w:pPr>
+        <w:spacing w:after="0" w:line="360" w:lineRule="auto"/>
+        <w:contextualSpacing/>
+      </w:pPr>
+      <w:r>
+        <w:t xml:space="preserve">Solving </w:t>
+      </w:r>
+      <w:proofErr w:type="spellStart"/>
+      <w:r>
+        <w:t>Hanabi</w:t>
+      </w:r>
+      <w:proofErr w:type="spellEnd"/>
+      <w:r>
+        <w:t>: Estimating Hands By Opponent’s Actions In Cooperative Game With Incomplete Information</w:t>
+      </w:r>
+    </w:p>
+    <w:p>
+      <w:pPr>
+        <w:spacing w:after="0" w:line="360" w:lineRule="auto"/>
         <w:contextualSpacing/>
       </w:pPr>
       <w:r>
@@ -2826,22 +3106,27 @@
     </w:p>
     <w:p>
       <w:pPr>
-        <w:spacing w:line="240" w:lineRule="auto"/>
-        <w:contextualSpacing/>
-      </w:pPr>
-    </w:p>
-    <w:p>
-      <w:pPr>
-        <w:spacing w:line="240" w:lineRule="auto"/>
-        <w:contextualSpacing/>
-      </w:pPr>
-      <w:r>
-        <w:t>An Intentional AI For Hanabi</w:t>
-      </w:r>
-    </w:p>
-    <w:p>
-      <w:pPr>
-        <w:spacing w:line="240" w:lineRule="auto"/>
+        <w:spacing w:after="0" w:line="360" w:lineRule="auto"/>
+        <w:contextualSpacing/>
+      </w:pPr>
+    </w:p>
+    <w:p>
+      <w:pPr>
+        <w:spacing w:after="0" w:line="360" w:lineRule="auto"/>
+        <w:contextualSpacing/>
+      </w:pPr>
+      <w:r>
+        <w:t xml:space="preserve">An Intentional AI For </w:t>
+      </w:r>
+      <w:proofErr w:type="spellStart"/>
+      <w:r>
+        <w:t>Hanabi</w:t>
+      </w:r>
+      <w:proofErr w:type="spellEnd"/>
+    </w:p>
+    <w:p>
+      <w:pPr>
+        <w:spacing w:after="0" w:line="360" w:lineRule="auto"/>
         <w:contextualSpacing/>
       </w:pPr>
       <w:r>
@@ -2850,13 +3135,13 @@
     </w:p>
     <w:p>
       <w:pPr>
-        <w:spacing w:line="240" w:lineRule="auto"/>
-        <w:contextualSpacing/>
-      </w:pPr>
-    </w:p>
-    <w:p>
-      <w:pPr>
-        <w:spacing w:line="240" w:lineRule="auto"/>
+        <w:spacing w:after="0" w:line="360" w:lineRule="auto"/>
+        <w:contextualSpacing/>
+      </w:pPr>
+    </w:p>
+    <w:p>
+      <w:pPr>
+        <w:spacing w:after="0" w:line="360" w:lineRule="auto"/>
         <w:contextualSpacing/>
       </w:pPr>
       <w:r>
@@ -2865,7 +3150,7 @@
     </w:p>
     <w:p>
       <w:pPr>
-        <w:spacing w:line="240" w:lineRule="auto"/>
+        <w:spacing w:after="0" w:line="360" w:lineRule="auto"/>
         <w:contextualSpacing/>
       </w:pPr>
       <w:hyperlink r:id="rId6" w:history="1">
@@ -2879,23 +3164,22 @@
     </w:p>
     <w:p>
       <w:pPr>
-        <w:spacing w:line="240" w:lineRule="auto"/>
-        <w:contextualSpacing/>
-      </w:pPr>
-    </w:p>
-    <w:p>
-      <w:pPr>
-        <w:spacing w:line="240" w:lineRule="auto"/>
-        <w:contextualSpacing/>
-      </w:pPr>
-      <w:r>
-        <w:lastRenderedPageBreak/>
+        <w:spacing w:after="0" w:line="360" w:lineRule="auto"/>
+        <w:contextualSpacing/>
+      </w:pPr>
+    </w:p>
+    <w:p>
+      <w:pPr>
+        <w:spacing w:after="0" w:line="360" w:lineRule="auto"/>
+        <w:contextualSpacing/>
+      </w:pPr>
+      <w:r>
         <w:t>What Is The Monte Carlo Tree Search</w:t>
       </w:r>
     </w:p>
     <w:p>
       <w:pPr>
-        <w:spacing w:line="240" w:lineRule="auto"/>
+        <w:spacing w:after="0" w:line="360" w:lineRule="auto"/>
         <w:contextualSpacing/>
       </w:pPr>
       <w:hyperlink r:id="rId7" w:history="1">
@@ -2909,7 +3193,7 @@
     </w:p>
     <w:p>
       <w:pPr>
-        <w:spacing w:line="240" w:lineRule="auto"/>
+        <w:spacing w:after="0" w:line="360" w:lineRule="auto"/>
         <w:contextualSpacing/>
       </w:pPr>
     </w:p>
@@ -2924,8 +3208,8 @@
 </file>
 
 <file path=word/numbering.xml><?xml version="1.0" encoding="utf-8"?>
-<w:numbering xmlns:wpc="http://schemas.microsoft.com/office/word/2010/wordprocessingCanvas" xmlns:cx="http://schemas.microsoft.com/office/drawing/2014/chartex" xmlns:cx1="http://schemas.microsoft.com/office/drawing/2015/9/8/chartex" xmlns:mc="http://schemas.openxmlformats.org/markup-compatibility/2006" xmlns:o="urn:schemas-microsoft-com:office:office" xmlns:r="http://schemas.openxmlformats.org/officeDocument/2006/relationships" xmlns:m="http://schemas.openxmlformats.org/officeDocument/2006/math" xmlns:v="urn:schemas-microsoft-com:vml" xmlns:wp14="http://schemas.microsoft.com/office/word/2010/wordprocessingDrawing" xmlns:wp="http://schemas.openxmlformats.org/drawingml/2006/wordprocessingDrawing" xmlns:w10="urn:schemas-microsoft-com:office:word" xmlns:w="http://schemas.openxmlformats.org/wordprocessingml/2006/main" xmlns:w14="http://schemas.microsoft.com/office/word/2010/wordml" xmlns:w15="http://schemas.microsoft.com/office/word/2012/wordml" xmlns:w16se="http://schemas.microsoft.com/office/word/2015/wordml/symex" xmlns:wpg="http://schemas.microsoft.com/office/word/2010/wordprocessingGroup" xmlns:wpi="http://schemas.microsoft.com/office/word/2010/wordprocessingInk" xmlns:wne="http://schemas.microsoft.com/office/word/2006/wordml" xmlns:wps="http://schemas.microsoft.com/office/word/2010/wordprocessingShape" mc:Ignorable="w14 w15 w16se wp14">
-  <w:abstractNum w:abstractNumId="0" w15:restartNumberingAfterBreak="0">
+<w:numbering xmlns:ve="http://schemas.openxmlformats.org/markup-compatibility/2006" xmlns:o="urn:schemas-microsoft-com:office:office" xmlns:r="http://schemas.openxmlformats.org/officeDocument/2006/relationships" xmlns:m="http://schemas.openxmlformats.org/officeDocument/2006/math" xmlns:v="urn:schemas-microsoft-com:vml" xmlns:wp="http://schemas.openxmlformats.org/drawingml/2006/wordprocessingDrawing" xmlns:w10="urn:schemas-microsoft-com:office:word" xmlns:w="http://schemas.openxmlformats.org/wordprocessingml/2006/main" xmlns:wne="http://schemas.microsoft.com/office/word/2006/wordml">
+  <w:abstractNum w:abstractNumId="0">
     <w:nsid w:val="553A582C"/>
     <w:multiLevelType w:val="hybridMultilevel"/>
     <w:tmpl w:val="B3C87D82"/>
@@ -3038,7 +3322,7 @@
       </w:rPr>
     </w:lvl>
   </w:abstractNum>
-  <w:abstractNum w:abstractNumId="1" w15:restartNumberingAfterBreak="0">
+  <w:abstractNum w:abstractNumId="1">
     <w:nsid w:val="5986332B"/>
     <w:multiLevelType w:val="hybridMultilevel"/>
     <w:tmpl w:val="E8E64288"/>
@@ -3160,7 +3444,7 @@
 </file>
 
 <file path=word/styles.xml><?xml version="1.0" encoding="utf-8"?>
-<w:styles xmlns:mc="http://schemas.openxmlformats.org/markup-compatibility/2006" xmlns:r="http://schemas.openxmlformats.org/officeDocument/2006/relationships" xmlns:w="http://schemas.openxmlformats.org/wordprocessingml/2006/main" xmlns:w14="http://schemas.microsoft.com/office/word/2010/wordml" xmlns:w15="http://schemas.microsoft.com/office/word/2012/wordml" xmlns:w16se="http://schemas.microsoft.com/office/word/2015/wordml/symex" mc:Ignorable="w14 w15 w16se">
+<w:styles xmlns:r="http://schemas.openxmlformats.org/officeDocument/2006/relationships" xmlns:w="http://schemas.openxmlformats.org/wordprocessingml/2006/main">
   <w:docDefaults>
     <w:rPrDefault>
       <w:rPr>
@@ -3176,382 +3460,149 @@
       </w:pPr>
     </w:pPrDefault>
   </w:docDefaults>
-  <w:latentStyles w:defLockedState="0" w:defUIPriority="99" w:defSemiHidden="0" w:defUnhideWhenUsed="0" w:defQFormat="0" w:count="371">
-    <w:lsdException w:name="Normal" w:uiPriority="0" w:qFormat="1"/>
-    <w:lsdException w:name="heading 1" w:uiPriority="9" w:qFormat="1"/>
-    <w:lsdException w:name="heading 2" w:semiHidden="1" w:uiPriority="9" w:unhideWhenUsed="1" w:qFormat="1"/>
-    <w:lsdException w:name="heading 3" w:semiHidden="1" w:uiPriority="9" w:unhideWhenUsed="1" w:qFormat="1"/>
-    <w:lsdException w:name="heading 4" w:semiHidden="1" w:uiPriority="9" w:unhideWhenUsed="1" w:qFormat="1"/>
-    <w:lsdException w:name="heading 5" w:semiHidden="1" w:uiPriority="9" w:unhideWhenUsed="1" w:qFormat="1"/>
-    <w:lsdException w:name="heading 6" w:semiHidden="1" w:uiPriority="9" w:unhideWhenUsed="1" w:qFormat="1"/>
-    <w:lsdException w:name="heading 7" w:semiHidden="1" w:uiPriority="9" w:unhideWhenUsed="1" w:qFormat="1"/>
-    <w:lsdException w:name="heading 8" w:semiHidden="1" w:uiPriority="9" w:unhideWhenUsed="1" w:qFormat="1"/>
-    <w:lsdException w:name="heading 9" w:semiHidden="1" w:uiPriority="9" w:unhideWhenUsed="1" w:qFormat="1"/>
-    <w:lsdException w:name="index 1" w:semiHidden="1" w:unhideWhenUsed="1"/>
-    <w:lsdException w:name="index 2" w:semiHidden="1" w:unhideWhenUsed="1"/>
-    <w:lsdException w:name="index 3" w:semiHidden="1" w:unhideWhenUsed="1"/>
-    <w:lsdException w:name="index 4" w:semiHidden="1" w:unhideWhenUsed="1"/>
-    <w:lsdException w:name="index 5" w:semiHidden="1" w:unhideWhenUsed="1"/>
-    <w:lsdException w:name="index 6" w:semiHidden="1" w:unhideWhenUsed="1"/>
-    <w:lsdException w:name="index 7" w:semiHidden="1" w:unhideWhenUsed="1"/>
-    <w:lsdException w:name="index 8" w:semiHidden="1" w:unhideWhenUsed="1"/>
-    <w:lsdException w:name="index 9" w:semiHidden="1" w:unhideWhenUsed="1"/>
-    <w:lsdException w:name="toc 1" w:semiHidden="1" w:uiPriority="39" w:unhideWhenUsed="1"/>
-    <w:lsdException w:name="toc 2" w:semiHidden="1" w:uiPriority="39" w:unhideWhenUsed="1"/>
-    <w:lsdException w:name="toc 3" w:semiHidden="1" w:uiPriority="39" w:unhideWhenUsed="1"/>
-    <w:lsdException w:name="toc 4" w:semiHidden="1" w:uiPriority="39" w:unhideWhenUsed="1"/>
-    <w:lsdException w:name="toc 5" w:semiHidden="1" w:uiPriority="39" w:unhideWhenUsed="1"/>
-    <w:lsdException w:name="toc 6" w:semiHidden="1" w:uiPriority="39" w:unhideWhenUsed="1"/>
-    <w:lsdException w:name="toc 7" w:semiHidden="1" w:uiPriority="39" w:unhideWhenUsed="1"/>
-    <w:lsdException w:name="toc 8" w:semiHidden="1" w:uiPriority="39" w:unhideWhenUsed="1"/>
-    <w:lsdException w:name="toc 9" w:semiHidden="1" w:uiPriority="39" w:unhideWhenUsed="1"/>
-    <w:lsdException w:name="Normal Indent" w:semiHidden="1" w:unhideWhenUsed="1"/>
-    <w:lsdException w:name="footnote text" w:semiHidden="1" w:unhideWhenUsed="1"/>
-    <w:lsdException w:name="annotation text" w:semiHidden="1" w:unhideWhenUsed="1"/>
-    <w:lsdException w:name="header" w:semiHidden="1" w:unhideWhenUsed="1"/>
-    <w:lsdException w:name="footer" w:semiHidden="1" w:unhideWhenUsed="1"/>
-    <w:lsdException w:name="index heading" w:semiHidden="1" w:unhideWhenUsed="1"/>
-    <w:lsdException w:name="caption" w:semiHidden="1" w:uiPriority="35" w:unhideWhenUsed="1" w:qFormat="1"/>
-    <w:lsdException w:name="table of figures" w:semiHidden="1" w:unhideWhenUsed="1"/>
-    <w:lsdException w:name="envelope address" w:semiHidden="1" w:unhideWhenUsed="1"/>
-    <w:lsdException w:name="envelope return" w:semiHidden="1" w:unhideWhenUsed="1"/>
-    <w:lsdException w:name="footnote reference" w:semiHidden="1" w:unhideWhenUsed="1"/>
-    <w:lsdException w:name="annotation reference" w:semiHidden="1" w:unhideWhenUsed="1"/>
-    <w:lsdException w:name="line number" w:semiHidden="1" w:unhideWhenUsed="1"/>
-    <w:lsdException w:name="page number" w:semiHidden="1" w:unhideWhenUsed="1"/>
-    <w:lsdException w:name="endnote reference" w:semiHidden="1" w:unhideWhenUsed="1"/>
-    <w:lsdException w:name="endnote text" w:semiHidden="1" w:unhideWhenUsed="1"/>
-    <w:lsdException w:name="table of authorities" w:semiHidden="1" w:unhideWhenUsed="1"/>
-    <w:lsdException w:name="macro" w:semiHidden="1" w:unhideWhenUsed="1"/>
-    <w:lsdException w:name="toa heading" w:semiHidden="1" w:unhideWhenUsed="1"/>
-    <w:lsdException w:name="List" w:semiHidden="1" w:unhideWhenUsed="1"/>
-    <w:lsdException w:name="List Bullet" w:semiHidden="1" w:unhideWhenUsed="1"/>
-    <w:lsdException w:name="List Number" w:semiHidden="1" w:unhideWhenUsed="1"/>
-    <w:lsdException w:name="List 2" w:semiHidden="1" w:unhideWhenUsed="1"/>
-    <w:lsdException w:name="List 3" w:semiHidden="1" w:unhideWhenUsed="1"/>
-    <w:lsdException w:name="List 4" w:semiHidden="1" w:unhideWhenUsed="1"/>
-    <w:lsdException w:name="List 5" w:semiHidden="1" w:unhideWhenUsed="1"/>
-    <w:lsdException w:name="List Bullet 2" w:semiHidden="1" w:unhideWhenUsed="1"/>
-    <w:lsdException w:name="List Bullet 3" w:semiHidden="1" w:unhideWhenUsed="1"/>
-    <w:lsdException w:name="List Bullet 4" w:semiHidden="1" w:unhideWhenUsed="1"/>
-    <w:lsdException w:name="List Bullet 5" w:semiHidden="1" w:unhideWhenUsed="1"/>
-    <w:lsdException w:name="List Number 2" w:semiHidden="1" w:unhideWhenUsed="1"/>
-    <w:lsdException w:name="List Number 3" w:semiHidden="1" w:unhideWhenUsed="1"/>
-    <w:lsdException w:name="List Number 4" w:semiHidden="1" w:unhideWhenUsed="1"/>
-    <w:lsdException w:name="List Number 5" w:semiHidden="1" w:unhideWhenUsed="1"/>
-    <w:lsdException w:name="Title" w:uiPriority="10" w:qFormat="1"/>
-    <w:lsdException w:name="Closing" w:semiHidden="1" w:unhideWhenUsed="1"/>
-    <w:lsdException w:name="Signature" w:semiHidden="1" w:unhideWhenUsed="1"/>
-    <w:lsdException w:name="Default Paragraph Font" w:semiHidden="1" w:uiPriority="1" w:unhideWhenUsed="1"/>
-    <w:lsdException w:name="Body Text" w:semiHidden="1" w:unhideWhenUsed="1"/>
-    <w:lsdException w:name="Body Text Indent" w:semiHidden="1" w:unhideWhenUsed="1"/>
-    <w:lsdException w:name="List Continue" w:semiHidden="1" w:unhideWhenUsed="1"/>
-    <w:lsdException w:name="List Continue 2" w:semiHidden="1" w:unhideWhenUsed="1"/>
-    <w:lsdException w:name="List Continue 3" w:semiHidden="1" w:unhideWhenUsed="1"/>
-    <w:lsdException w:name="List Continue 4" w:semiHidden="1" w:unhideWhenUsed="1"/>
-    <w:lsdException w:name="List Continue 5" w:semiHidden="1" w:unhideWhenUsed="1"/>
-    <w:lsdException w:name="Message Header" w:semiHidden="1" w:unhideWhenUsed="1"/>
-    <w:lsdException w:name="Subtitle" w:uiPriority="11" w:qFormat="1"/>
-    <w:lsdException w:name="Salutation" w:semiHidden="1" w:unhideWhenUsed="1"/>
-    <w:lsdException w:name="Date" w:semiHidden="1" w:unhideWhenUsed="1"/>
-    <w:lsdException w:name="Body Text First Indent" w:semiHidden="1" w:unhideWhenUsed="1"/>
-    <w:lsdException w:name="Body Text First Indent 2" w:semiHidden="1" w:unhideWhenUsed="1"/>
-    <w:lsdException w:name="Note Heading" w:semiHidden="1" w:unhideWhenUsed="1"/>
-    <w:lsdException w:name="Body Text 2" w:semiHidden="1" w:unhideWhenUsed="1"/>
-    <w:lsdException w:name="Body Text 3" w:semiHidden="1" w:unhideWhenUsed="1"/>
-    <w:lsdException w:name="Body Text Indent 2" w:semiHidden="1" w:unhideWhenUsed="1"/>
-    <w:lsdException w:name="Body Text Indent 3" w:semiHidden="1" w:unhideWhenUsed="1"/>
-    <w:lsdException w:name="Block Text" w:semiHidden="1" w:unhideWhenUsed="1"/>
-    <w:lsdException w:name="Hyperlink" w:semiHidden="1" w:unhideWhenUsed="1"/>
-    <w:lsdException w:name="FollowedHyperlink" w:semiHidden="1" w:unhideWhenUsed="1"/>
-    <w:lsdException w:name="Strong" w:uiPriority="22" w:qFormat="1"/>
-    <w:lsdException w:name="Emphasis" w:uiPriority="20" w:qFormat="1"/>
-    <w:lsdException w:name="Document Map" w:semiHidden="1" w:unhideWhenUsed="1"/>
-    <w:lsdException w:name="Plain Text" w:semiHidden="1" w:unhideWhenUsed="1"/>
-    <w:lsdException w:name="E-mail Signature" w:semiHidden="1" w:unhideWhenUsed="1"/>
-    <w:lsdException w:name="HTML Top of Form" w:semiHidden="1" w:unhideWhenUsed="1"/>
-    <w:lsdException w:name="HTML Bottom of Form" w:semiHidden="1" w:unhideWhenUsed="1"/>
-    <w:lsdException w:name="Normal (Web)" w:semiHidden="1" w:unhideWhenUsed="1"/>
-    <w:lsdException w:name="HTML Acronym" w:semiHidden="1" w:unhideWhenUsed="1"/>
-    <w:lsdException w:name="HTML Address" w:semiHidden="1" w:unhideWhenUsed="1"/>
-    <w:lsdException w:name="HTML Cite" w:semiHidden="1" w:unhideWhenUsed="1"/>
-    <w:lsdException w:name="HTML Code" w:semiHidden="1" w:unhideWhenUsed="1"/>
-    <w:lsdException w:name="HTML Definition" w:semiHidden="1" w:unhideWhenUsed="1"/>
-    <w:lsdException w:name="HTML Keyboard" w:semiHidden="1" w:unhideWhenUsed="1"/>
-    <w:lsdException w:name="HTML Preformatted" w:semiHidden="1" w:unhideWhenUsed="1"/>
-    <w:lsdException w:name="HTML Sample" w:semiHidden="1" w:unhideWhenUsed="1"/>
-    <w:lsdException w:name="HTML Typewriter" w:semiHidden="1" w:unhideWhenUsed="1"/>
-    <w:lsdException w:name="HTML Variable" w:semiHidden="1" w:unhideWhenUsed="1"/>
-    <w:lsdException w:name="Normal Table" w:semiHidden="1" w:unhideWhenUsed="1"/>
-    <w:lsdException w:name="annotation subject" w:semiHidden="1" w:unhideWhenUsed="1"/>
-    <w:lsdException w:name="No List" w:semiHidden="1" w:unhideWhenUsed="1"/>
-    <w:lsdException w:name="Outline List 1" w:semiHidden="1" w:unhideWhenUsed="1"/>
-    <w:lsdException w:name="Outline List 2" w:semiHidden="1" w:unhideWhenUsed="1"/>
-    <w:lsdException w:name="Outline List 3" w:semiHidden="1" w:unhideWhenUsed="1"/>
-    <w:lsdException w:name="Table Simple 1" w:semiHidden="1" w:unhideWhenUsed="1"/>
-    <w:lsdException w:name="Table Simple 2" w:semiHidden="1" w:unhideWhenUsed="1"/>
-    <w:lsdException w:name="Table Simple 3" w:semiHidden="1" w:unhideWhenUsed="1"/>
-    <w:lsdException w:name="Table Classic 1" w:semiHidden="1" w:unhideWhenUsed="1"/>
-    <w:lsdException w:name="Table Classic 2" w:semiHidden="1" w:unhideWhenUsed="1"/>
-    <w:lsdException w:name="Table Classic 3" w:semiHidden="1" w:unhideWhenUsed="1"/>
-    <w:lsdException w:name="Table Classic 4" w:semiHidden="1" w:unhideWhenUsed="1"/>
-    <w:lsdException w:name="Table Colorful 1" w:semiHidden="1" w:unhideWhenUsed="1"/>
-    <w:lsdException w:name="Table Colorful 2" w:semiHidden="1" w:unhideWhenUsed="1"/>
-    <w:lsdException w:name="Table Colorful 3" w:semiHidden="1" w:unhideWhenUsed="1"/>
-    <w:lsdException w:name="Table Columns 1" w:semiHidden="1" w:unhideWhenUsed="1"/>
-    <w:lsdException w:name="Table Columns 2" w:semiHidden="1" w:unhideWhenUsed="1"/>
-    <w:lsdException w:name="Table Columns 3" w:semiHidden="1" w:unhideWhenUsed="1"/>
-    <w:lsdException w:name="Table Columns 4" w:semiHidden="1" w:unhideWhenUsed="1"/>
-    <w:lsdException w:name="Table Columns 5" w:semiHidden="1" w:unhideWhenUsed="1"/>
-    <w:lsdException w:name="Table Grid 1" w:semiHidden="1" w:unhideWhenUsed="1"/>
-    <w:lsdException w:name="Table Grid 2" w:semiHidden="1" w:unhideWhenUsed="1"/>
-    <w:lsdException w:name="Table Grid 3" w:semiHidden="1" w:unhideWhenUsed="1"/>
-    <w:lsdException w:name="Table Grid 4" w:semiHidden="1" w:unhideWhenUsed="1"/>
-    <w:lsdException w:name="Table Grid 5" w:semiHidden="1" w:unhideWhenUsed="1"/>
-    <w:lsdException w:name="Table Grid 6" w:semiHidden="1" w:unhideWhenUsed="1"/>
-    <w:lsdException w:name="Table Grid 7" w:semiHidden="1" w:unhideWhenUsed="1"/>
-    <w:lsdException w:name="Table Grid 8" w:semiHidden="1" w:unhideWhenUsed="1"/>
-    <w:lsdException w:name="Table List 1" w:semiHidden="1" w:unhideWhenUsed="1"/>
-    <w:lsdException w:name="Table List 2" w:semiHidden="1" w:unhideWhenUsed="1"/>
-    <w:lsdException w:name="Table List 3" w:semiHidden="1" w:unhideWhenUsed="1"/>
-    <w:lsdException w:name="Table List 4" w:semiHidden="1" w:unhideWhenUsed="1"/>
-    <w:lsdException w:name="Table List 5" w:semiHidden="1" w:unhideWhenUsed="1"/>
-    <w:lsdException w:name="Table List 6" w:semiHidden="1" w:unhideWhenUsed="1"/>
-    <w:lsdException w:name="Table List 7" w:semiHidden="1" w:unhideWhenUsed="1"/>
-    <w:lsdException w:name="Table List 8" w:semiHidden="1" w:unhideWhenUsed="1"/>
-    <w:lsdException w:name="Table 3D effects 1" w:semiHidden="1" w:unhideWhenUsed="1"/>
-    <w:lsdException w:name="Table 3D effects 2" w:semiHidden="1" w:unhideWhenUsed="1"/>
-    <w:lsdException w:name="Table 3D effects 3" w:semiHidden="1" w:unhideWhenUsed="1"/>
-    <w:lsdException w:name="Table Contemporary" w:semiHidden="1" w:unhideWhenUsed="1"/>
-    <w:lsdException w:name="Table Elegant" w:semiHidden="1" w:unhideWhenUsed="1"/>
-    <w:lsdException w:name="Table Professional" w:semiHidden="1" w:unhideWhenUsed="1"/>
-    <w:lsdException w:name="Table Subtle 1" w:semiHidden="1" w:unhideWhenUsed="1"/>
-    <w:lsdException w:name="Table Subtle 2" w:semiHidden="1" w:unhideWhenUsed="1"/>
-    <w:lsdException w:name="Table Web 1" w:semiHidden="1" w:unhideWhenUsed="1"/>
-    <w:lsdException w:name="Table Web 2" w:semiHidden="1" w:unhideWhenUsed="1"/>
-    <w:lsdException w:name="Table Web 3" w:semiHidden="1" w:unhideWhenUsed="1"/>
-    <w:lsdException w:name="Balloon Text" w:semiHidden="1" w:unhideWhenUsed="1"/>
-    <w:lsdException w:name="Table Grid" w:uiPriority="39"/>
-    <w:lsdException w:name="Table Theme" w:semiHidden="1" w:unhideWhenUsed="1"/>
-    <w:lsdException w:name="Placeholder Text" w:semiHidden="1"/>
-    <w:lsdException w:name="No Spacing" w:uiPriority="1" w:qFormat="1"/>
-    <w:lsdException w:name="Light Shading" w:uiPriority="60"/>
-    <w:lsdException w:name="Light List" w:uiPriority="61"/>
-    <w:lsdException w:name="Light Grid" w:uiPriority="62"/>
-    <w:lsdException w:name="Medium Shading 1" w:uiPriority="63"/>
-    <w:lsdException w:name="Medium Shading 2" w:uiPriority="64"/>
-    <w:lsdException w:name="Medium List 1" w:uiPriority="65"/>
-    <w:lsdException w:name="Medium List 2" w:uiPriority="66"/>
-    <w:lsdException w:name="Medium Grid 1" w:uiPriority="67"/>
-    <w:lsdException w:name="Medium Grid 2" w:uiPriority="68"/>
-    <w:lsdException w:name="Medium Grid 3" w:uiPriority="69"/>
-    <w:lsdException w:name="Dark List" w:uiPriority="70"/>
-    <w:lsdException w:name="Colorful Shading" w:uiPriority="71"/>
-    <w:lsdException w:name="Colorful List" w:uiPriority="72"/>
-    <w:lsdException w:name="Colorful Grid" w:uiPriority="73"/>
-    <w:lsdException w:name="Light Shading Accent 1" w:uiPriority="60"/>
-    <w:lsdException w:name="Light List Accent 1" w:uiPriority="61"/>
-    <w:lsdException w:name="Light Grid Accent 1" w:uiPriority="62"/>
-    <w:lsdException w:name="Medium Shading 1 Accent 1" w:uiPriority="63"/>
-    <w:lsdException w:name="Medium Shading 2 Accent 1" w:uiPriority="64"/>
-    <w:lsdException w:name="Medium List 1 Accent 1" w:uiPriority="65"/>
-    <w:lsdException w:name="Revision" w:semiHidden="1"/>
-    <w:lsdException w:name="List Paragraph" w:uiPriority="34" w:qFormat="1"/>
-    <w:lsdException w:name="Quote" w:uiPriority="29" w:qFormat="1"/>
-    <w:lsdException w:name="Intense Quote" w:uiPriority="30" w:qFormat="1"/>
-    <w:lsdException w:name="Medium List 2 Accent 1" w:uiPriority="66"/>
-    <w:lsdException w:name="Medium Grid 1 Accent 1" w:uiPriority="67"/>
-    <w:lsdException w:name="Medium Grid 2 Accent 1" w:uiPriority="68"/>
-    <w:lsdException w:name="Medium Grid 3 Accent 1" w:uiPriority="69"/>
-    <w:lsdException w:name="Dark List Accent 1" w:uiPriority="70"/>
-    <w:lsdException w:name="Colorful Shading Accent 1" w:uiPriority="71"/>
-    <w:lsdException w:name="Colorful List Accent 1" w:uiPriority="72"/>
-    <w:lsdException w:name="Colorful Grid Accent 1" w:uiPriority="73"/>
-    <w:lsdException w:name="Light Shading Accent 2" w:uiPriority="60"/>
-    <w:lsdException w:name="Light List Accent 2" w:uiPriority="61"/>
-    <w:lsdException w:name="Light Grid Accent 2" w:uiPriority="62"/>
-    <w:lsdException w:name="Medium Shading 1 Accent 2" w:uiPriority="63"/>
-    <w:lsdException w:name="Medium Shading 2 Accent 2" w:uiPriority="64"/>
-    <w:lsdException w:name="Medium List 1 Accent 2" w:uiPriority="65"/>
-    <w:lsdException w:name="Medium List 2 Accent 2" w:uiPriority="66"/>
-    <w:lsdException w:name="Medium Grid 1 Accent 2" w:uiPriority="67"/>
-    <w:lsdException w:name="Medium Grid 2 Accent 2" w:uiPriority="68"/>
-    <w:lsdException w:name="Medium Grid 3 Accent 2" w:uiPriority="69"/>
-    <w:lsdException w:name="Dark List Accent 2" w:uiPriority="70"/>
-    <w:lsdException w:name="Colorful Shading Accent 2" w:uiPriority="71"/>
-    <w:lsdException w:name="Colorful List Accent 2" w:uiPriority="72"/>
-    <w:lsdException w:name="Colorful Grid Accent 2" w:uiPriority="73"/>
-    <w:lsdException w:name="Light Shading Accent 3" w:uiPriority="60"/>
-    <w:lsdException w:name="Light List Accent 3" w:uiPriority="61"/>
-    <w:lsdException w:name="Light Grid Accent 3" w:uiPriority="62"/>
-    <w:lsdException w:name="Medium Shading 1 Accent 3" w:uiPriority="63"/>
-    <w:lsdException w:name="Medium Shading 2 Accent 3" w:uiPriority="64"/>
-    <w:lsdException w:name="Medium List 1 Accent 3" w:uiPriority="65"/>
-    <w:lsdException w:name="Medium List 2 Accent 3" w:uiPriority="66"/>
-    <w:lsdException w:name="Medium Grid 1 Accent 3" w:uiPriority="67"/>
-    <w:lsdException w:name="Medium Grid 2 Accent 3" w:uiPriority="68"/>
-    <w:lsdException w:name="Medium Grid 3 Accent 3" w:uiPriority="69"/>
-    <w:lsdException w:name="Dark List Accent 3" w:uiPriority="70"/>
-    <w:lsdException w:name="Colorful Shading Accent 3" w:uiPriority="71"/>
-    <w:lsdException w:name="Colorful List Accent 3" w:uiPriority="72"/>
-    <w:lsdException w:name="Colorful Grid Accent 3" w:uiPriority="73"/>
-    <w:lsdException w:name="Light Shading Accent 4" w:uiPriority="60"/>
-    <w:lsdException w:name="Light List Accent 4" w:uiPriority="61"/>
-    <w:lsdException w:name="Light Grid Accent 4" w:uiPriority="62"/>
-    <w:lsdException w:name="Medium Shading 1 Accent 4" w:uiPriority="63"/>
-    <w:lsdException w:name="Medium Shading 2 Accent 4" w:uiPriority="64"/>
-    <w:lsdException w:name="Medium List 1 Accent 4" w:uiPriority="65"/>
-    <w:lsdException w:name="Medium List 2 Accent 4" w:uiPriority="66"/>
-    <w:lsdException w:name="Medium Grid 1 Accent 4" w:uiPriority="67"/>
-    <w:lsdException w:name="Medium Grid 2 Accent 4" w:uiPriority="68"/>
-    <w:lsdException w:name="Medium Grid 3 Accent 4" w:uiPriority="69"/>
-    <w:lsdException w:name="Dark List Accent 4" w:uiPriority="70"/>
-    <w:lsdException w:name="Colorful Shading Accent 4" w:uiPriority="71"/>
-    <w:lsdException w:name="Colorful List Accent 4" w:uiPriority="72"/>
-    <w:lsdException w:name="Colorful Grid Accent 4" w:uiPriority="73"/>
-    <w:lsdException w:name="Light Shading Accent 5" w:uiPriority="60"/>
-    <w:lsdException w:name="Light List Accent 5" w:uiPriority="61"/>
-    <w:lsdException w:name="Light Grid Accent 5" w:uiPriority="62"/>
-    <w:lsdException w:name="Medium Shading 1 Accent 5" w:uiPriority="63"/>
-    <w:lsdException w:name="Medium Shading 2 Accent 5" w:uiPriority="64"/>
-    <w:lsdException w:name="Medium List 1 Accent 5" w:uiPriority="65"/>
-    <w:lsdException w:name="Medium List 2 Accent 5" w:uiPriority="66"/>
-    <w:lsdException w:name="Medium Grid 1 Accent 5" w:uiPriority="67"/>
-    <w:lsdException w:name="Medium Grid 2 Accent 5" w:uiPriority="68"/>
-    <w:lsdException w:name="Medium Grid 3 Accent 5" w:uiPriority="69"/>
-    <w:lsdException w:name="Dark List Accent 5" w:uiPriority="70"/>
-    <w:lsdException w:name="Colorful Shading Accent 5" w:uiPriority="71"/>
-    <w:lsdException w:name="Colorful List Accent 5" w:uiPriority="72"/>
-    <w:lsdException w:name="Colorful Grid Accent 5" w:uiPriority="73"/>
-    <w:lsdException w:name="Light Shading Accent 6" w:uiPriority="60"/>
-    <w:lsdException w:name="Light List Accent 6" w:uiPriority="61"/>
-    <w:lsdException w:name="Light Grid Accent 6" w:uiPriority="62"/>
-    <w:lsdException w:name="Medium Shading 1 Accent 6" w:uiPriority="63"/>
-    <w:lsdException w:name="Medium Shading 2 Accent 6" w:uiPriority="64"/>
-    <w:lsdException w:name="Medium List 1 Accent 6" w:uiPriority="65"/>
-    <w:lsdException w:name="Medium List 2 Accent 6" w:uiPriority="66"/>
-    <w:lsdException w:name="Medium Grid 1 Accent 6" w:uiPriority="67"/>
-    <w:lsdException w:name="Medium Grid 2 Accent 6" w:uiPriority="68"/>
-    <w:lsdException w:name="Medium Grid 3 Accent 6" w:uiPriority="69"/>
-    <w:lsdException w:name="Dark List Accent 6" w:uiPriority="70"/>
-    <w:lsdException w:name="Colorful Shading Accent 6" w:uiPriority="71"/>
-    <w:lsdException w:name="Colorful List Accent 6" w:uiPriority="72"/>
-    <w:lsdException w:name="Colorful Grid Accent 6" w:uiPriority="73"/>
-    <w:lsdException w:name="Subtle Emphasis" w:uiPriority="19" w:qFormat="1"/>
-    <w:lsdException w:name="Intense Emphasis" w:uiPriority="21" w:qFormat="1"/>
-    <w:lsdException w:name="Subtle Reference" w:uiPriority="31" w:qFormat="1"/>
-    <w:lsdException w:name="Intense Reference" w:uiPriority="32" w:qFormat="1"/>
-    <w:lsdException w:name="Book Title" w:uiPriority="33" w:qFormat="1"/>
-    <w:lsdException w:name="Bibliography" w:semiHidden="1" w:uiPriority="37" w:unhideWhenUsed="1"/>
-    <w:lsdException w:name="TOC Heading" w:semiHidden="1" w:uiPriority="39" w:unhideWhenUsed="1" w:qFormat="1"/>
-    <w:lsdException w:name="Plain Table 1" w:uiPriority="41"/>
-    <w:lsdException w:name="Plain Table 2" w:uiPriority="42"/>
-    <w:lsdException w:name="Plain Table 3" w:uiPriority="43"/>
-    <w:lsdException w:name="Plain Table 4" w:uiPriority="44"/>
-    <w:lsdException w:name="Plain Table 5" w:uiPriority="45"/>
-    <w:lsdException w:name="Grid Table Light" w:uiPriority="40"/>
-    <w:lsdException w:name="Grid Table 1 Light" w:uiPriority="46"/>
-    <w:lsdException w:name="Grid Table 2" w:uiPriority="47"/>
-    <w:lsdException w:name="Grid Table 3" w:uiPriority="48"/>
-    <w:lsdException w:name="Grid Table 4" w:uiPriority="49"/>
-    <w:lsdException w:name="Grid Table 5 Dark" w:uiPriority="50"/>
-    <w:lsdException w:name="Grid Table 6 Colorful" w:uiPriority="51"/>
-    <w:lsdException w:name="Grid Table 7 Colorful" w:uiPriority="52"/>
-    <w:lsdException w:name="Grid Table 1 Light Accent 1" w:uiPriority="46"/>
-    <w:lsdException w:name="Grid Table 2 Accent 1" w:uiPriority="47"/>
-    <w:lsdException w:name="Grid Table 3 Accent 1" w:uiPriority="48"/>
-    <w:lsdException w:name="Grid Table 4 Accent 1" w:uiPriority="49"/>
-    <w:lsdException w:name="Grid Table 5 Dark Accent 1" w:uiPriority="50"/>
-    <w:lsdException w:name="Grid Table 6 Colorful Accent 1" w:uiPriority="51"/>
-    <w:lsdException w:name="Grid Table 7 Colorful Accent 1" w:uiPriority="52"/>
-    <w:lsdException w:name="Grid Table 1 Light Accent 2" w:uiPriority="46"/>
-    <w:lsdException w:name="Grid Table 2 Accent 2" w:uiPriority="47"/>
-    <w:lsdException w:name="Grid Table 3 Accent 2" w:uiPriority="48"/>
-    <w:lsdException w:name="Grid Table 4 Accent 2" w:uiPriority="49"/>
-    <w:lsdException w:name="Grid Table 5 Dark Accent 2" w:uiPriority="50"/>
-    <w:lsdException w:name="Grid Table 6 Colorful Accent 2" w:uiPriority="51"/>
-    <w:lsdException w:name="Grid Table 7 Colorful Accent 2" w:uiPriority="52"/>
-    <w:lsdException w:name="Grid Table 1 Light Accent 3" w:uiPriority="46"/>
-    <w:lsdException w:name="Grid Table 2 Accent 3" w:uiPriority="47"/>
-    <w:lsdException w:name="Grid Table 3 Accent 3" w:uiPriority="48"/>
-    <w:lsdException w:name="Grid Table 4 Accent 3" w:uiPriority="49"/>
-    <w:lsdException w:name="Grid Table 5 Dark Accent 3" w:uiPriority="50"/>
-    <w:lsdException w:name="Grid Table 6 Colorful Accent 3" w:uiPriority="51"/>
-    <w:lsdException w:name="Grid Table 7 Colorful Accent 3" w:uiPriority="52"/>
-    <w:lsdException w:name="Grid Table 1 Light Accent 4" w:uiPriority="46"/>
-    <w:lsdException w:name="Grid Table 2 Accent 4" w:uiPriority="47"/>
-    <w:lsdException w:name="Grid Table 3 Accent 4" w:uiPriority="48"/>
-    <w:lsdException w:name="Grid Table 4 Accent 4" w:uiPriority="49"/>
-    <w:lsdException w:name="Grid Table 5 Dark Accent 4" w:uiPriority="50"/>
-    <w:lsdException w:name="Grid Table 6 Colorful Accent 4" w:uiPriority="51"/>
-    <w:lsdException w:name="Grid Table 7 Colorful Accent 4" w:uiPriority="52"/>
-    <w:lsdException w:name="Grid Table 1 Light Accent 5" w:uiPriority="46"/>
-    <w:lsdException w:name="Grid Table 2 Accent 5" w:uiPriority="47"/>
-    <w:lsdException w:name="Grid Table 3 Accent 5" w:uiPriority="48"/>
-    <w:lsdException w:name="Grid Table 4 Accent 5" w:uiPriority="49"/>
-    <w:lsdException w:name="Grid Table 5 Dark Accent 5" w:uiPriority="50"/>
-    <w:lsdException w:name="Grid Table 6 Colorful Accent 5" w:uiPriority="51"/>
-    <w:lsdException w:name="Grid Table 7 Colorful Accent 5" w:uiPriority="52"/>
-    <w:lsdException w:name="Grid Table 1 Light Accent 6" w:uiPriority="46"/>
-    <w:lsdException w:name="Grid Table 2 Accent 6" w:uiPriority="47"/>
-    <w:lsdException w:name="Grid Table 3 Accent 6" w:uiPriority="48"/>
-    <w:lsdException w:name="Grid Table 4 Accent 6" w:uiPriority="49"/>
-    <w:lsdException w:name="Grid Table 5 Dark Accent 6" w:uiPriority="50"/>
-    <w:lsdException w:name="Grid Table 6 Colorful Accent 6" w:uiPriority="51"/>
-    <w:lsdException w:name="Grid Table 7 Colorful Accent 6" w:uiPriority="52"/>
-    <w:lsdException w:name="List Table 1 Light" w:uiPriority="46"/>
-    <w:lsdException w:name="List Table 2" w:uiPriority="47"/>
-    <w:lsdException w:name="List Table 3" w:uiPriority="48"/>
-    <w:lsdException w:name="List Table 4" w:uiPriority="49"/>
-    <w:lsdException w:name="List Table 5 Dark" w:uiPriority="50"/>
-    <w:lsdException w:name="List Table 6 Colorful" w:uiPriority="51"/>
-    <w:lsdException w:name="List Table 7 Colorful" w:uiPriority="52"/>
-    <w:lsdException w:name="List Table 1 Light Accent 1" w:uiPriority="46"/>
-    <w:lsdException w:name="List Table 2 Accent 1" w:uiPriority="47"/>
-    <w:lsdException w:name="List Table 3 Accent 1" w:uiPriority="48"/>
-    <w:lsdException w:name="List Table 4 Accent 1" w:uiPriority="49"/>
-    <w:lsdException w:name="List Table 5 Dark Accent 1" w:uiPriority="50"/>
-    <w:lsdException w:name="List Table 6 Colorful Accent 1" w:uiPriority="51"/>
-    <w:lsdException w:name="List Table 7 Colorful Accent 1" w:uiPriority="52"/>
-    <w:lsdException w:name="List Table 1 Light Accent 2" w:uiPriority="46"/>
-    <w:lsdException w:name="List Table 2 Accent 2" w:uiPriority="47"/>
-    <w:lsdException w:name="List Table 3 Accent 2" w:uiPriority="48"/>
-    <w:lsdException w:name="List Table 4 Accent 2" w:uiPriority="49"/>
-    <w:lsdException w:name="List Table 5 Dark Accent 2" w:uiPriority="50"/>
-    <w:lsdException w:name="List Table 6 Colorful Accent 2" w:uiPriority="51"/>
-    <w:lsdException w:name="List Table 7 Colorful Accent 2" w:uiPriority="52"/>
-    <w:lsdException w:name="List Table 1 Light Accent 3" w:uiPriority="46"/>
-    <w:lsdException w:name="List Table 2 Accent 3" w:uiPriority="47"/>
-    <w:lsdException w:name="List Table 3 Accent 3" w:uiPriority="48"/>
-    <w:lsdException w:name="List Table 4 Accent 3" w:uiPriority="49"/>
-    <w:lsdException w:name="List Table 5 Dark Accent 3" w:uiPriority="50"/>
-    <w:lsdException w:name="List Table 6 Colorful Accent 3" w:uiPriority="51"/>
-    <w:lsdException w:name="List Table 7 Colorful Accent 3" w:uiPriority="52"/>
-    <w:lsdException w:name="List Table 1 Light Accent 4" w:uiPriority="46"/>
-    <w:lsdException w:name="List Table 2 Accent 4" w:uiPriority="47"/>
-    <w:lsdException w:name="List Table 3 Accent 4" w:uiPriority="48"/>
-    <w:lsdException w:name="List Table 4 Accent 4" w:uiPriority="49"/>
-    <w:lsdException w:name="List Table 5 Dark Accent 4" w:uiPriority="50"/>
-    <w:lsdException w:name="List Table 6 Colorful Accent 4" w:uiPriority="51"/>
-    <w:lsdException w:name="List Table 7 Colorful Accent 4" w:uiPriority="52"/>
-    <w:lsdException w:name="List Table 1 Light Accent 5" w:uiPriority="46"/>
-    <w:lsdException w:name="List Table 2 Accent 5" w:uiPriority="47"/>
-    <w:lsdException w:name="List Table 3 Accent 5" w:uiPriority="48"/>
-    <w:lsdException w:name="List Table 4 Accent 5" w:uiPriority="49"/>
-    <w:lsdException w:name="List Table 5 Dark Accent 5" w:uiPriority="50"/>
-    <w:lsdException w:name="List Table 6 Colorful Accent 5" w:uiPriority="51"/>
-    <w:lsdException w:name="List Table 7 Colorful Accent 5" w:uiPriority="52"/>
-    <w:lsdException w:name="List Table 1 Light Accent 6" w:uiPriority="46"/>
-    <w:lsdException w:name="List Table 2 Accent 6" w:uiPriority="47"/>
-    <w:lsdException w:name="List Table 3 Accent 6" w:uiPriority="48"/>
-    <w:lsdException w:name="List Table 4 Accent 6" w:uiPriority="49"/>
-    <w:lsdException w:name="List Table 5 Dark Accent 6" w:uiPriority="50"/>
-    <w:lsdException w:name="List Table 6 Colorful Accent 6" w:uiPriority="51"/>
-    <w:lsdException w:name="List Table 7 Colorful Accent 6" w:uiPriority="52"/>
+  <w:latentStyles w:defLockedState="0" w:defUIPriority="99" w:defSemiHidden="1" w:defUnhideWhenUsed="1" w:defQFormat="0" w:count="267">
+    <w:lsdException w:name="Normal" w:semiHidden="0" w:uiPriority="0" w:unhideWhenUsed="0" w:qFormat="1"/>
+    <w:lsdException w:name="heading 1" w:semiHidden="0" w:uiPriority="9" w:unhideWhenUsed="0" w:qFormat="1"/>
+    <w:lsdException w:name="heading 2" w:uiPriority="9" w:qFormat="1"/>
+    <w:lsdException w:name="heading 3" w:uiPriority="9" w:qFormat="1"/>
+    <w:lsdException w:name="heading 4" w:uiPriority="9" w:qFormat="1"/>
+    <w:lsdException w:name="heading 5" w:uiPriority="9" w:qFormat="1"/>
+    <w:lsdException w:name="heading 6" w:uiPriority="9" w:qFormat="1"/>
+    <w:lsdException w:name="heading 7" w:uiPriority="9" w:qFormat="1"/>
+    <w:lsdException w:name="heading 8" w:uiPriority="9" w:qFormat="1"/>
+    <w:lsdException w:name="heading 9" w:uiPriority="9" w:qFormat="1"/>
+    <w:lsdException w:name="toc 1" w:uiPriority="39"/>
+    <w:lsdException w:name="toc 2" w:uiPriority="39"/>
+    <w:lsdException w:name="toc 3" w:uiPriority="39"/>
+    <w:lsdException w:name="toc 4" w:uiPriority="39"/>
+    <w:lsdException w:name="toc 5" w:uiPriority="39"/>
+    <w:lsdException w:name="toc 6" w:uiPriority="39"/>
+    <w:lsdException w:name="toc 7" w:uiPriority="39"/>
+    <w:lsdException w:name="toc 8" w:uiPriority="39"/>
+    <w:lsdException w:name="toc 9" w:uiPriority="39"/>
+    <w:lsdException w:name="caption" w:uiPriority="35" w:qFormat="1"/>
+    <w:lsdException w:name="Title" w:semiHidden="0" w:uiPriority="10" w:unhideWhenUsed="0" w:qFormat="1"/>
+    <w:lsdException w:name="Default Paragraph Font" w:uiPriority="1"/>
+    <w:lsdException w:name="Subtitle" w:semiHidden="0" w:uiPriority="11" w:unhideWhenUsed="0" w:qFormat="1"/>
+    <w:lsdException w:name="Strong" w:semiHidden="0" w:uiPriority="22" w:unhideWhenUsed="0" w:qFormat="1"/>
+    <w:lsdException w:name="Emphasis" w:semiHidden="0" w:uiPriority="20" w:unhideWhenUsed="0" w:qFormat="1"/>
+    <w:lsdException w:name="Table Grid" w:semiHidden="0" w:uiPriority="39" w:unhideWhenUsed="0"/>
+    <w:lsdException w:name="Placeholder Text" w:unhideWhenUsed="0"/>
+    <w:lsdException w:name="No Spacing" w:semiHidden="0" w:uiPriority="1" w:unhideWhenUsed="0" w:qFormat="1"/>
+    <w:lsdException w:name="Light Shading" w:semiHidden="0" w:uiPriority="60" w:unhideWhenUsed="0"/>
+    <w:lsdException w:name="Light List" w:semiHidden="0" w:uiPriority="61" w:unhideWhenUsed="0"/>
+    <w:lsdException w:name="Light Grid" w:semiHidden="0" w:uiPriority="62" w:unhideWhenUsed="0"/>
+    <w:lsdException w:name="Medium Shading 1" w:semiHidden="0" w:uiPriority="63" w:unhideWhenUsed="0"/>
+    <w:lsdException w:name="Medium Shading 2" w:semiHidden="0" w:uiPriority="64" w:unhideWhenUsed="0"/>
+    <w:lsdException w:name="Medium List 1" w:semiHidden="0" w:uiPriority="65" w:unhideWhenUsed="0"/>
+    <w:lsdException w:name="Medium List 2" w:semiHidden="0" w:uiPriority="66" w:unhideWhenUsed="0"/>
+    <w:lsdException w:name="Medium Grid 1" w:semiHidden="0" w:uiPriority="67" w:unhideWhenUsed="0"/>
+    <w:lsdException w:name="Medium Grid 2" w:semiHidden="0" w:uiPriority="68" w:unhideWhenUsed="0"/>
+    <w:lsdException w:name="Medium Grid 3" w:semiHidden="0" w:uiPriority="69" w:unhideWhenUsed="0"/>
+    <w:lsdException w:name="Dark List" w:semiHidden="0" w:uiPriority="70" w:unhideWhenUsed="0"/>
+    <w:lsdException w:name="Colorful Shading" w:semiHidden="0" w:uiPriority="71" w:unhideWhenUsed="0"/>
+    <w:lsdException w:name="Colorful List" w:semiHidden="0" w:uiPriority="72" w:unhideWhenUsed="0"/>
+    <w:lsdException w:name="Colorful Grid" w:semiHidden="0" w:uiPriority="73" w:unhideWhenUsed="0"/>
+    <w:lsdException w:name="Light Shading Accent 1" w:semiHidden="0" w:uiPriority="60" w:unhideWhenUsed="0"/>
+    <w:lsdException w:name="Light List Accent 1" w:semiHidden="0" w:uiPriority="61" w:unhideWhenUsed="0"/>
+    <w:lsdException w:name="Light Grid Accent 1" w:semiHidden="0" w:uiPriority="62" w:unhideWhenUsed="0"/>
+    <w:lsdException w:name="Medium Shading 1 Accent 1" w:semiHidden="0" w:uiPriority="63" w:unhideWhenUsed="0"/>
+    <w:lsdException w:name="Medium Shading 2 Accent 1" w:semiHidden="0" w:uiPriority="64" w:unhideWhenUsed="0"/>
+    <w:lsdException w:name="Medium List 1 Accent 1" w:semiHidden="0" w:uiPriority="65" w:unhideWhenUsed="0"/>
+    <w:lsdException w:name="Revision" w:unhideWhenUsed="0"/>
+    <w:lsdException w:name="List Paragraph" w:semiHidden="0" w:uiPriority="34" w:unhideWhenUsed="0" w:qFormat="1"/>
+    <w:lsdException w:name="Quote" w:semiHidden="0" w:uiPriority="29" w:unhideWhenUsed="0" w:qFormat="1"/>
+    <w:lsdException w:name="Intense Quote" w:semiHidden="0" w:uiPriority="30" w:unhideWhenUsed="0" w:qFormat="1"/>
+    <w:lsdException w:name="Medium List 2 Accent 1" w:semiHidden="0" w:uiPriority="66" w:unhideWhenUsed="0"/>
+    <w:lsdException w:name="Medium Grid 1 Accent 1" w:semiHidden="0" w:uiPriority="67" w:unhideWhenUsed="0"/>
+    <w:lsdException w:name="Medium Grid 2 Accent 1" w:semiHidden="0" w:uiPriority="68" w:unhideWhenUsed="0"/>
+    <w:lsdException w:name="Medium Grid 3 Accent 1" w:semiHidden="0" w:uiPriority="69" w:unhideWhenUsed="0"/>
+    <w:lsdException w:name="Dark List Accent 1" w:semiHidden="0" w:uiPriority="70" w:unhideWhenUsed="0"/>
+    <w:lsdException w:name="Colorful Shading Accent 1" w:semiHidden="0" w:uiPriority="71" w:unhideWhenUsed="0"/>
+    <w:lsdException w:name="Colorful List Accent 1" w:semiHidden="0" w:uiPriority="72" w:unhideWhenUsed="0"/>
+    <w:lsdException w:name="Colorful Grid Accent 1" w:semiHidden="0" w:uiPriority="73" w:unhideWhenUsed="0"/>
+    <w:lsdException w:name="Light Shading Accent 2" w:semiHidden="0" w:uiPriority="60" w:unhideWhenUsed="0"/>
+    <w:lsdException w:name="Light List Accent 2" w:semiHidden="0" w:uiPriority="61" w:unhideWhenUsed="0"/>
+    <w:lsdException w:name="Light Grid Accent 2" w:semiHidden="0" w:uiPriority="62" w:unhideWhenUsed="0"/>
+    <w:lsdException w:name="Medium Shading 1 Accent 2" w:semiHidden="0" w:uiPriority="63" w:unhideWhenUsed="0"/>
+    <w:lsdException w:name="Medium Shading 2 Accent 2" w:semiHidden="0" w:uiPriority="64" w:unhideWhenUsed="0"/>
+    <w:lsdException w:name="Medium List 1 Accent 2" w:semiHidden="0" w:uiPriority="65" w:unhideWhenUsed="0"/>
+    <w:lsdException w:name="Medium List 2 Accent 2" w:semiHidden="0" w:uiPriority="66" w:unhideWhenUsed="0"/>
+    <w:lsdException w:name="Medium Grid 1 Accent 2" w:semiHidden="0" w:uiPriority="67" w:unhideWhenUsed="0"/>
+    <w:lsdException w:name="Medium Grid 2 Accent 2" w:semiHidden="0" w:uiPriority="68" w:unhideWhenUsed="0"/>
+    <w:lsdException w:name="Medium Grid 3 Accent 2" w:semiHidden="0" w:uiPriority="69" w:unhideWhenUsed="0"/>
+    <w:lsdException w:name="Dark List Accent 2" w:semiHidden="0" w:uiPriority="70" w:unhideWhenUsed="0"/>
+    <w:lsdException w:name="Colorful Shading Accent 2" w:semiHidden="0" w:uiPriority="71" w:unhideWhenUsed="0"/>
+    <w:lsdException w:name="Colorful List Accent 2" w:semiHidden="0" w:uiPriority="72" w:unhideWhenUsed="0"/>
+    <w:lsdException w:name="Colorful Grid Accent 2" w:semiHidden="0" w:uiPriority="73" w:unhideWhenUsed="0"/>
+    <w:lsdException w:name="Light Shading Accent 3" w:semiHidden="0" w:uiPriority="60" w:unhideWhenUsed="0"/>
+    <w:lsdException w:name="Light List Accent 3" w:semiHidden="0" w:uiPriority="61" w:unhideWhenUsed="0"/>
+    <w:lsdException w:name="Light Grid Accent 3" w:semiHidden="0" w:uiPriority="62" w:unhideWhenUsed="0"/>
+    <w:lsdException w:name="Medium Shading 1 Accent 3" w:semiHidden="0" w:uiPriority="63" w:unhideWhenUsed="0"/>
+    <w:lsdException w:name="Medium Shading 2 Accent 3" w:semiHidden="0" w:uiPriority="64" w:unhideWhenUsed="0"/>
+    <w:lsdException w:name="Medium List 1 Accent 3" w:semiHidden="0" w:uiPriority="65" w:unhideWhenUsed="0"/>
+    <w:lsdException w:name="Medium List 2 Accent 3" w:semiHidden="0" w:uiPriority="66" w:unhideWhenUsed="0"/>
+    <w:lsdException w:name="Medium Grid 1 Accent 3" w:semiHidden="0" w:uiPriority="67" w:unhideWhenUsed="0"/>
+    <w:lsdException w:name="Medium Grid 2 Accent 3" w:semiHidden="0" w:uiPriority="68" w:unhideWhenUsed="0"/>
+    <w:lsdException w:name="Medium Grid 3 Accent 3" w:semiHidden="0" w:uiPriority="69" w:unhideWhenUsed="0"/>
+    <w:lsdException w:name="Dark List Accent 3" w:semiHidden="0" w:uiPriority="70" w:unhideWhenUsed="0"/>
+    <w:lsdException w:name="Colorful Shading Accent 3" w:semiHidden="0" w:uiPriority="71" w:unhideWhenUsed="0"/>
+    <w:lsdException w:name="Colorful List Accent 3" w:semiHidden="0" w:uiPriority="72" w:unhideWhenUsed="0"/>
+    <w:lsdException w:name="Colorful Grid Accent 3" w:semiHidden="0" w:uiPriority="73" w:unhideWhenUsed="0"/>
+    <w:lsdException w:name="Light Shading Accent 4" w:semiHidden="0" w:uiPriority="60" w:unhideWhenUsed="0"/>
+    <w:lsdException w:name="Light List Accent 4" w:semiHidden="0" w:uiPriority="61" w:unhideWhenUsed="0"/>
+    <w:lsdException w:name="Light Grid Accent 4" w:semiHidden="0" w:uiPriority="62" w:unhideWhenUsed="0"/>
+    <w:lsdException w:name="Medium Shading 1 Accent 4" w:semiHidden="0" w:uiPriority="63" w:unhideWhenUsed="0"/>
+    <w:lsdException w:name="Medium Shading 2 Accent 4" w:semiHidden="0" w:uiPriority="64" w:unhideWhenUsed="0"/>
+    <w:lsdException w:name="Medium List 1 Accent 4" w:semiHidden="0" w:uiPriority="65" w:unhideWhenUsed="0"/>
+    <w:lsdException w:name="Medium List 2 Accent 4" w:semiHidden="0" w:uiPriority="66" w:unhideWhenUsed="0"/>
+    <w:lsdException w:name="Medium Grid 1 Accent 4" w:semiHidden="0" w:uiPriority="67" w:unhideWhenUsed="0"/>
+    <w:lsdException w:name="Medium Grid 2 Accent 4" w:semiHidden="0" w:uiPriority="68" w:unhideWhenUsed="0"/>
+    <w:lsdException w:name="Medium Grid 3 Accent 4" w:semiHidden="0" w:uiPriority="69" w:unhideWhenUsed="0"/>
+    <w:lsdException w:name="Dark List Accent 4" w:semiHidden="0" w:uiPriority="70" w:unhideWhenUsed="0"/>
+    <w:lsdException w:name="Colorful Shading Accent 4" w:semiHidden="0" w:uiPriority="71" w:unhideWhenUsed="0"/>
+    <w:lsdException w:name="Colorful List Accent 4" w:semiHidden="0" w:uiPriority="72" w:unhideWhenUsed="0"/>
+    <w:lsdException w:name="Colorful Grid Accent 4" w:semiHidden="0" w:uiPriority="73" w:unhideWhenUsed="0"/>
+    <w:lsdException w:name="Light Shading Accent 5" w:semiHidden="0" w:uiPriority="60" w:unhideWhenUsed="0"/>
+    <w:lsdException w:name="Light List Accent 5" w:semiHidden="0" w:uiPriority="61" w:unhideWhenUsed="0"/>
+    <w:lsdException w:name="Light Grid Accent 5" w:semiHidden="0" w:uiPriority="62" w:unhideWhenUsed="0"/>
+    <w:lsdException w:name="Medium Shading 1 Accent 5" w:semiHidden="0" w:uiPriority="63" w:unhideWhenUsed="0"/>
+    <w:lsdException w:name="Medium Shading 2 Accent 5" w:semiHidden="0" w:uiPriority="64" w:unhideWhenUsed="0"/>
+    <w:lsdException w:name="Medium List 1 Accent 5" w:semiHidden="0" w:uiPriority="65" w:unhideWhenUsed="0"/>
+    <w:lsdException w:name="Medium List 2 Accent 5" w:semiHidden="0" w:uiPriority="66" w:unhideWhenUsed="0"/>
+    <w:lsdException w:name="Medium Grid 1 Accent 5" w:semiHidden="0" w:uiPriority="67" w:unhideWhenUsed="0"/>
+    <w:lsdException w:name="Medium Grid 2 Accent 5" w:semiHidden="0" w:uiPriority="68" w:unhideWhenUsed="0"/>
+    <w:lsdException w:name="Medium Grid 3 Accent 5" w:semiHidden="0" w:uiPriority="69" w:unhideWhenUsed="0"/>
+    <w:lsdException w:name="Dark List Accent 5" w:semiHidden="0" w:uiPriority="70" w:unhideWhenUsed="0"/>
+    <w:lsdException w:name="Colorful Shading Accent 5" w:semiHidden="0" w:uiPriority="71" w:unhideWhenUsed="0"/>
+    <w:lsdException w:name="Colorful List Accent 5" w:semiHidden="0" w:uiPriority="72" w:unhideWhenUsed="0"/>
+    <w:lsdException w:name="Colorful Grid Accent 5" w:semiHidden="0" w:uiPriority="73" w:unhideWhenUsed="0"/>
+    <w:lsdException w:name="Light Shading Accent 6" w:semiHidden="0" w:uiPriority="60" w:unhideWhenUsed="0"/>
+    <w:lsdException w:name="Light List Accent 6" w:semiHidden="0" w:uiPriority="61" w:unhideWhenUsed="0"/>
+    <w:lsdException w:name="Light Grid Accent 6" w:semiHidden="0" w:uiPriority="62" w:unhideWhenUsed="0"/>
+    <w:lsdException w:name="Medium Shading 1 Accent 6" w:semiHidden="0" w:uiPriority="63" w:unhideWhenUsed="0"/>
+    <w:lsdException w:name="Medium Shading 2 Accent 6" w:semiHidden="0" w:uiPriority="64" w:unhideWhenUsed="0"/>
+    <w:lsdException w:name="Medium List 1 Accent 6" w:semiHidden="0" w:uiPriority="65" w:unhideWhenUsed="0"/>
+    <w:lsdException w:name="Medium List 2 Accent 6" w:semiHidden="0" w:uiPriority="66" w:unhideWhenUsed="0"/>
+    <w:lsdException w:name="Medium Grid 1 Accent 6" w:semiHidden="0" w:uiPriority="67" w:unhideWhenUsed="0"/>
+    <w:lsdException w:name="Medium Grid 2 Accent 6" w:semiHidden="0" w:uiPriority="68" w:unhideWhenUsed="0"/>
+    <w:lsdException w:name="Medium Grid 3 Accent 6" w:semiHidden="0" w:uiPriority="69" w:unhideWhenUsed="0"/>
+    <w:lsdException w:name="Dark List Accent 6" w:semiHidden="0" w:uiPriority="70" w:unhideWhenUsed="0"/>
+    <w:lsdException w:name="Colorful Shading Accent 6" w:semiHidden="0" w:uiPriority="71" w:unhideWhenUsed="0"/>
+    <w:lsdException w:name="Colorful List Accent 6" w:semiHidden="0" w:uiPriority="72" w:unhideWhenUsed="0"/>
+    <w:lsdException w:name="Colorful Grid Accent 6" w:semiHidden="0" w:uiPriority="73" w:unhideWhenUsed="0"/>
+    <w:lsdException w:name="Subtle Emphasis" w:semiHidden="0" w:uiPriority="19" w:unhideWhenUsed="0" w:qFormat="1"/>
+    <w:lsdException w:name="Intense Emphasis" w:semiHidden="0" w:uiPriority="21" w:unhideWhenUsed="0" w:qFormat="1"/>
+    <w:lsdException w:name="Subtle Reference" w:semiHidden="0" w:uiPriority="31" w:unhideWhenUsed="0" w:qFormat="1"/>
+    <w:lsdException w:name="Intense Reference" w:semiHidden="0" w:uiPriority="32" w:unhideWhenUsed="0" w:qFormat="1"/>
+    <w:lsdException w:name="Book Title" w:semiHidden="0" w:uiPriority="33" w:unhideWhenUsed="0" w:qFormat="1"/>
+    <w:lsdException w:name="Bibliography" w:uiPriority="37"/>
+    <w:lsdException w:name="TOC Heading" w:uiPriority="39" w:qFormat="1"/>
   </w:latentStyles>
   <w:style w:type="paragraph" w:default="1" w:styleId="Normal">
     <w:name w:val="Normal"/>
     <w:qFormat/>
+    <w:rsid w:val="00144FA6"/>
   </w:style>
   <w:style w:type="paragraph" w:styleId="Heading1">
     <w:name w:val="heading 1"/>
@@ -3651,6 +3702,7 @@
     <w:uiPriority w:val="99"/>
     <w:semiHidden/>
     <w:unhideWhenUsed/>
+    <w:qFormat/>
     <w:tblPr>
       <w:tblInd w:w="0" w:type="dxa"/>
       <w:tblCellMar>
@@ -3772,6 +3824,7 @@
       <w:spacing w:after="0" w:line="240" w:lineRule="auto"/>
     </w:pPr>
     <w:tblPr>
+      <w:tblInd w:w="0" w:type="dxa"/>
       <w:tblBorders>
         <w:top w:val="single" w:sz="4" w:space="0" w:color="auto"/>
         <w:left w:val="single" w:sz="4" w:space="0" w:color="auto"/>
@@ -3780,9 +3833,15 @@
         <w:insideH w:val="single" w:sz="4" w:space="0" w:color="auto"/>
         <w:insideV w:val="single" w:sz="4" w:space="0" w:color="auto"/>
       </w:tblBorders>
+      <w:tblCellMar>
+        <w:top w:w="0" w:type="dxa"/>
+        <w:left w:w="108" w:type="dxa"/>
+        <w:bottom w:w="0" w:type="dxa"/>
+        <w:right w:w="108" w:type="dxa"/>
+      </w:tblCellMar>
     </w:tblPr>
   </w:style>
-  <w:style w:type="table" w:styleId="PlainTable1">
+  <w:style w:type="table" w:customStyle="1" w:styleId="PlainTable1">
     <w:name w:val="Plain Table 1"/>
     <w:basedOn w:val="TableNormal"/>
     <w:uiPriority w:val="41"/>
@@ -3793,6 +3852,7 @@
     <w:tblPr>
       <w:tblStyleRowBandSize w:val="1"/>
       <w:tblStyleColBandSize w:val="1"/>
+      <w:tblInd w:w="0" w:type="dxa"/>
       <w:tblBorders>
         <w:top w:val="single" w:sz="4" w:space="0" w:color="BFBFBF" w:themeColor="background1" w:themeShade="BF"/>
         <w:left w:val="single" w:sz="4" w:space="0" w:color="BFBFBF" w:themeColor="background1" w:themeShade="BF"/>
@@ -3801,6 +3861,12 @@
         <w:insideH w:val="single" w:sz="4" w:space="0" w:color="BFBFBF" w:themeColor="background1" w:themeShade="BF"/>
         <w:insideV w:val="single" w:sz="4" w:space="0" w:color="BFBFBF" w:themeColor="background1" w:themeShade="BF"/>
       </w:tblBorders>
+      <w:tblCellMar>
+        <w:top w:w="0" w:type="dxa"/>
+        <w:left w:w="108" w:type="dxa"/>
+        <w:bottom w:w="0" w:type="dxa"/>
+        <w:right w:w="108" w:type="dxa"/>
+      </w:tblCellMar>
     </w:tblPr>
     <w:tblStylePr w:type="firstRow">
       <w:rPr>
@@ -3845,22 +3911,43 @@
       </w:tcPr>
     </w:tblStylePr>
   </w:style>
+  <w:style w:type="paragraph" w:styleId="BalloonText">
+    <w:name w:val="Balloon Text"/>
+    <w:basedOn w:val="Normal"/>
+    <w:link w:val="BalloonTextChar"/>
+    <w:uiPriority w:val="99"/>
+    <w:semiHidden/>
+    <w:unhideWhenUsed/>
+    <w:rsid w:val="00016E55"/>
+    <w:pPr>
+      <w:spacing w:after="0" w:line="240" w:lineRule="auto"/>
+    </w:pPr>
+    <w:rPr>
+      <w:rFonts w:ascii="Tahoma" w:hAnsi="Tahoma" w:cs="Tahoma"/>
+      <w:sz w:val="16"/>
+      <w:szCs w:val="16"/>
+    </w:rPr>
+  </w:style>
+  <w:style w:type="character" w:customStyle="1" w:styleId="BalloonTextChar">
+    <w:name w:val="Balloon Text Char"/>
+    <w:basedOn w:val="DefaultParagraphFont"/>
+    <w:link w:val="BalloonText"/>
+    <w:uiPriority w:val="99"/>
+    <w:semiHidden/>
+    <w:rsid w:val="00016E55"/>
+    <w:rPr>
+      <w:rFonts w:ascii="Tahoma" w:hAnsi="Tahoma" w:cs="Tahoma"/>
+      <w:sz w:val="16"/>
+      <w:szCs w:val="16"/>
+    </w:rPr>
+  </w:style>
 </w:styles>
 </file>
 
 <file path=word/charts/chart1.xml><?xml version="1.0" encoding="utf-8"?>
-<c:chartSpace xmlns:c="http://schemas.openxmlformats.org/drawingml/2006/chart" xmlns:a="http://schemas.openxmlformats.org/drawingml/2006/main" xmlns:r="http://schemas.openxmlformats.org/officeDocument/2006/relationships" xmlns:c16r2="http://schemas.microsoft.com/office/drawing/2015/06/chart">
-  <c:date1904 val="0"/>
-  <c:lang val="en-US"/>
-  <c:roundedCorners val="0"/>
-  <mc:AlternateContent xmlns:mc="http://schemas.openxmlformats.org/markup-compatibility/2006">
-    <mc:Choice xmlns:c14="http://schemas.microsoft.com/office/drawing/2007/8/2/chart" Requires="c14">
-      <c14:style val="102"/>
-    </mc:Choice>
-    <mc:Fallback>
-      <c:style val="2"/>
-    </mc:Fallback>
-  </mc:AlternateContent>
+<c:chartSpace xmlns:c="http://schemas.openxmlformats.org/drawingml/2006/chart" xmlns:a="http://schemas.openxmlformats.org/drawingml/2006/main" xmlns:r="http://schemas.openxmlformats.org/officeDocument/2006/relationships">
+  <c:date1904 val="1"/>
+  <c:lang val="en-AU"/>
   <c:chart>
     <c:title>
       <c:tx>
@@ -3869,7 +3956,7 @@
           <a:lstStyle/>
           <a:p>
             <a:pPr>
-              <a:defRPr sz="1400" b="0" i="0" u="none" strike="noStrike" kern="1200" spc="0" baseline="0">
+              <a:defRPr lang="en-US" sz="1400" b="0" i="0" u="none" strike="noStrike" kern="1200" spc="0" baseline="0">
                 <a:solidFill>
                   <a:schemeClr val="tx1">
                     <a:lumMod val="65000"/>
@@ -3893,8 +3980,6 @@
           </a:p>
         </c:rich>
       </c:tx>
-      <c:layout/>
-      <c:overlay val="0"/>
       <c:spPr>
         <a:noFill/>
         <a:ln>
@@ -3902,34 +3987,12 @@
         </a:ln>
         <a:effectLst/>
       </c:spPr>
-      <c:txPr>
-        <a:bodyPr rot="0" spcFirstLastPara="1" vertOverflow="ellipsis" vert="horz" wrap="square" anchor="ctr" anchorCtr="1"/>
-        <a:lstStyle/>
-        <a:p>
-          <a:pPr>
-            <a:defRPr sz="1400" b="0" i="0" u="none" strike="noStrike" kern="1200" spc="0" baseline="0">
-              <a:solidFill>
-                <a:schemeClr val="tx1">
-                  <a:lumMod val="65000"/>
-                  <a:lumOff val="35000"/>
-                </a:schemeClr>
-              </a:solidFill>
-              <a:latin typeface="+mn-lt"/>
-              <a:ea typeface="+mn-ea"/>
-              <a:cs typeface="+mn-cs"/>
-            </a:defRPr>
-          </a:pPr>
-          <a:endParaRPr lang="en-US"/>
-        </a:p>
-      </c:txPr>
     </c:title>
-    <c:autoTitleDeleted val="0"/>
     <c:plotArea>
       <c:layout/>
       <c:barChart>
         <c:barDir val="col"/>
         <c:grouping val="clustered"/>
-        <c:varyColors val="0"/>
         <c:ser>
           <c:idx val="0"/>
           <c:order val="0"/>
@@ -3945,11 +4008,9 @@
             </a:ln>
             <a:effectLst/>
           </c:spPr>
-          <c:invertIfNegative val="0"/>
           <c:errBars>
             <c:errBarType val="both"/>
             <c:errValType val="stdErr"/>
-            <c:noEndCap val="0"/>
             <c:spPr>
               <a:noFill/>
               <a:ln w="9525" cap="flat" cmpd="sng" algn="ctr">
@@ -3999,7 +4060,7 @@
               </c:numCache>
             </c:numRef>
           </c:val>
-          <c:extLst>
+          <c:extLst xmlns:c16r2="http://schemas.microsoft.com/office/drawing/2015/06/chart">
             <c:ext xmlns:c16="http://schemas.microsoft.com/office/drawing/2014/chart" uri="{C3380CC4-5D6E-409C-BE32-E72D297353CC}">
               <c16:uniqueId val="{00000000-7A62-4CA8-8D86-746273AD242F}"/>
             </c:ext>
@@ -4020,11 +4081,9 @@
             </a:ln>
             <a:effectLst/>
           </c:spPr>
-          <c:invertIfNegative val="0"/>
           <c:errBars>
             <c:errBarType val="both"/>
             <c:errValType val="stdErr"/>
-            <c:noEndCap val="0"/>
             <c:spPr>
               <a:noFill/>
               <a:ln w="9525" cap="flat" cmpd="sng" algn="ctr">
@@ -4074,7 +4133,7 @@
               </c:numCache>
             </c:numRef>
           </c:val>
-          <c:extLst>
+          <c:extLst xmlns:c16r2="http://schemas.microsoft.com/office/drawing/2015/06/chart">
             <c:ext xmlns:c16="http://schemas.microsoft.com/office/drawing/2014/chart" uri="{C3380CC4-5D6E-409C-BE32-E72D297353CC}">
               <c16:uniqueId val="{00000001-7A62-4CA8-8D86-746273AD242F}"/>
             </c:ext>
@@ -4095,11 +4154,9 @@
             </a:ln>
             <a:effectLst/>
           </c:spPr>
-          <c:invertIfNegative val="0"/>
           <c:errBars>
             <c:errBarType val="both"/>
             <c:errValType val="stdErr"/>
-            <c:noEndCap val="0"/>
             <c:spPr>
               <a:noFill/>
               <a:ln w="9525" cap="flat" cmpd="sng" algn="ctr">
@@ -4149,35 +4206,25 @@
               </c:numCache>
             </c:numRef>
           </c:val>
-          <c:extLst>
+          <c:extLst xmlns:c16r2="http://schemas.microsoft.com/office/drawing/2015/06/chart">
             <c:ext xmlns:c16="http://schemas.microsoft.com/office/drawing/2014/chart" uri="{C3380CC4-5D6E-409C-BE32-E72D297353CC}">
               <c16:uniqueId val="{00000002-7A62-4CA8-8D86-746273AD242F}"/>
             </c:ext>
           </c:extLst>
         </c:ser>
-        <c:dLbls>
-          <c:showLegendKey val="0"/>
-          <c:showVal val="0"/>
-          <c:showCatName val="0"/>
-          <c:showSerName val="0"/>
-          <c:showPercent val="0"/>
-          <c:showBubbleSize val="0"/>
-        </c:dLbls>
         <c:gapWidth val="219"/>
         <c:overlap val="-27"/>
-        <c:axId val="892184512"/>
-        <c:axId val="892186808"/>
+        <c:axId val="95224192"/>
+        <c:axId val="95225728"/>
       </c:barChart>
       <c:catAx>
-        <c:axId val="892184512"/>
+        <c:axId val="95224192"/>
         <c:scaling>
           <c:orientation val="minMax"/>
         </c:scaling>
-        <c:delete val="0"/>
         <c:axPos val="b"/>
         <c:numFmt formatCode="General" sourceLinked="1"/>
         <c:majorTickMark val="none"/>
-        <c:minorTickMark val="none"/>
         <c:tickLblPos val="nextTo"/>
         <c:spPr>
           <a:noFill/>
@@ -4197,7 +4244,7 @@
           <a:lstStyle/>
           <a:p>
             <a:pPr>
-              <a:defRPr sz="900" b="0" i="0" u="none" strike="noStrike" kern="1200" baseline="0">
+              <a:defRPr lang="en-US" sz="900" b="0" i="0" u="none" strike="noStrike" kern="1200" baseline="0">
                 <a:solidFill>
                   <a:schemeClr val="tx1">
                     <a:lumMod val="65000"/>
@@ -4212,19 +4259,17 @@
             <a:endParaRPr lang="en-US"/>
           </a:p>
         </c:txPr>
-        <c:crossAx val="892186808"/>
+        <c:crossAx val="95225728"/>
         <c:crosses val="autoZero"/>
         <c:auto val="1"/>
         <c:lblAlgn val="ctr"/>
         <c:lblOffset val="100"/>
-        <c:noMultiLvlLbl val="0"/>
       </c:catAx>
       <c:valAx>
-        <c:axId val="892186808"/>
+        <c:axId val="95225728"/>
         <c:scaling>
           <c:orientation val="minMax"/>
         </c:scaling>
-        <c:delete val="0"/>
         <c:axPos val="l"/>
         <c:majorGridlines>
           <c:spPr>
@@ -4247,7 +4292,7 @@
               <a:lstStyle/>
               <a:p>
                 <a:pPr>
-                  <a:defRPr sz="1000" b="0" i="0" u="none" strike="noStrike" kern="1200" baseline="0">
+                  <a:defRPr lang="en-US" sz="1000" b="0" i="0" u="none" strike="noStrike" kern="1200" baseline="0">
                     <a:solidFill>
                       <a:schemeClr val="tx1">
                         <a:lumMod val="65000"/>
@@ -4266,8 +4311,6 @@
               </a:p>
             </c:rich>
           </c:tx>
-          <c:layout/>
-          <c:overlay val="0"/>
           <c:spPr>
             <a:noFill/>
             <a:ln>
@@ -4275,30 +4318,9 @@
             </a:ln>
             <a:effectLst/>
           </c:spPr>
-          <c:txPr>
-            <a:bodyPr rot="-5400000" spcFirstLastPara="1" vertOverflow="ellipsis" vert="horz" wrap="square" anchor="ctr" anchorCtr="1"/>
-            <a:lstStyle/>
-            <a:p>
-              <a:pPr>
-                <a:defRPr sz="1000" b="0" i="0" u="none" strike="noStrike" kern="1200" baseline="0">
-                  <a:solidFill>
-                    <a:schemeClr val="tx1">
-                      <a:lumMod val="65000"/>
-                      <a:lumOff val="35000"/>
-                    </a:schemeClr>
-                  </a:solidFill>
-                  <a:latin typeface="+mn-lt"/>
-                  <a:ea typeface="+mn-ea"/>
-                  <a:cs typeface="+mn-cs"/>
-                </a:defRPr>
-              </a:pPr>
-              <a:endParaRPr lang="en-US"/>
-            </a:p>
-          </c:txPr>
         </c:title>
         <c:numFmt formatCode="General" sourceLinked="1"/>
         <c:majorTickMark val="none"/>
-        <c:minorTickMark val="none"/>
         <c:tickLblPos val="nextTo"/>
         <c:spPr>
           <a:noFill/>
@@ -4312,7 +4334,7 @@
           <a:lstStyle/>
           <a:p>
             <a:pPr>
-              <a:defRPr sz="900" b="0" i="0" u="none" strike="noStrike" kern="1200" baseline="0">
+              <a:defRPr lang="en-US" sz="900" b="0" i="0" u="none" strike="noStrike" kern="1200" baseline="0">
                 <a:solidFill>
                   <a:schemeClr val="tx1">
                     <a:lumMod val="65000"/>
@@ -4327,7 +4349,7 @@
             <a:endParaRPr lang="en-US"/>
           </a:p>
         </c:txPr>
-        <c:crossAx val="892184512"/>
+        <c:crossAx val="95224192"/>
         <c:crosses val="autoZero"/>
         <c:crossBetween val="between"/>
       </c:valAx>
@@ -4341,8 +4363,6 @@
     </c:plotArea>
     <c:legend>
       <c:legendPos val="b"/>
-      <c:layout/>
-      <c:overlay val="0"/>
       <c:spPr>
         <a:noFill/>
         <a:ln>
@@ -4355,7 +4375,7 @@
         <a:lstStyle/>
         <a:p>
           <a:pPr>
-            <a:defRPr sz="900" b="0" i="0" u="none" strike="noStrike" kern="1200" baseline="0">
+            <a:defRPr lang="en-US" sz="900" b="0" i="0" u="none" strike="noStrike" kern="1200" baseline="0">
               <a:solidFill>
                 <a:schemeClr val="tx1">
                   <a:lumMod val="65000"/>
@@ -4373,7 +4393,6 @@
     </c:legend>
     <c:plotVisOnly val="1"/>
     <c:dispBlanksAs val="gap"/>
-    <c:showDLblsOverMax val="0"/>
   </c:chart>
   <c:spPr>
     <a:solidFill>
@@ -4400,553 +4419,8 @@
       <a:endParaRPr lang="en-US"/>
     </a:p>
   </c:txPr>
-  <c:externalData r:id="rId3">
-    <c:autoUpdate val="0"/>
-  </c:externalData>
+  <c:externalData r:id="rId1"/>
 </c:chartSpace>
-</file>
-
-<file path=word/charts/colors1.xml><?xml version="1.0" encoding="utf-8"?>
-<cs:colorStyle xmlns:cs="http://schemas.microsoft.com/office/drawing/2012/chartStyle" xmlns:a="http://schemas.openxmlformats.org/drawingml/2006/main" meth="cycle" id="10">
-  <a:schemeClr val="accent1"/>
-  <a:schemeClr val="accent2"/>
-  <a:schemeClr val="accent3"/>
-  <a:schemeClr val="accent4"/>
-  <a:schemeClr val="accent5"/>
-  <a:schemeClr val="accent6"/>
-  <cs:variation/>
-  <cs:variation>
-    <a:lumMod val="60000"/>
-  </cs:variation>
-  <cs:variation>
-    <a:lumMod val="80000"/>
-    <a:lumOff val="20000"/>
-  </cs:variation>
-  <cs:variation>
-    <a:lumMod val="80000"/>
-  </cs:variation>
-  <cs:variation>
-    <a:lumMod val="60000"/>
-    <a:lumOff val="40000"/>
-  </cs:variation>
-  <cs:variation>
-    <a:lumMod val="50000"/>
-  </cs:variation>
-  <cs:variation>
-    <a:lumMod val="70000"/>
-    <a:lumOff val="30000"/>
-  </cs:variation>
-  <cs:variation>
-    <a:lumMod val="70000"/>
-  </cs:variation>
-  <cs:variation>
-    <a:lumMod val="50000"/>
-    <a:lumOff val="50000"/>
-  </cs:variation>
-</cs:colorStyle>
-</file>
-
-<file path=word/charts/style1.xml><?xml version="1.0" encoding="utf-8"?>
-<cs:chartStyle xmlns:cs="http://schemas.microsoft.com/office/drawing/2012/chartStyle" xmlns:a="http://schemas.openxmlformats.org/drawingml/2006/main" id="201">
-  <cs:axisTitle>
-    <cs:lnRef idx="0"/>
-    <cs:fillRef idx="0"/>
-    <cs:effectRef idx="0"/>
-    <cs:fontRef idx="minor">
-      <a:schemeClr val="tx1">
-        <a:lumMod val="65000"/>
-        <a:lumOff val="35000"/>
-      </a:schemeClr>
-    </cs:fontRef>
-    <cs:defRPr sz="1000" kern="1200"/>
-  </cs:axisTitle>
-  <cs:categoryAxis>
-    <cs:lnRef idx="0"/>
-    <cs:fillRef idx="0"/>
-    <cs:effectRef idx="0"/>
-    <cs:fontRef idx="minor">
-      <a:schemeClr val="tx1">
-        <a:lumMod val="65000"/>
-        <a:lumOff val="35000"/>
-      </a:schemeClr>
-    </cs:fontRef>
-    <cs:spPr>
-      <a:ln w="9525" cap="flat" cmpd="sng" algn="ctr">
-        <a:solidFill>
-          <a:schemeClr val="tx1">
-            <a:lumMod val="15000"/>
-            <a:lumOff val="85000"/>
-          </a:schemeClr>
-        </a:solidFill>
-        <a:round/>
-      </a:ln>
-    </cs:spPr>
-    <cs:defRPr sz="900" kern="1200"/>
-  </cs:categoryAxis>
-  <cs:chartArea mods="allowNoFillOverride allowNoLineOverride">
-    <cs:lnRef idx="0"/>
-    <cs:fillRef idx="0"/>
-    <cs:effectRef idx="0"/>
-    <cs:fontRef idx="minor">
-      <a:schemeClr val="tx1"/>
-    </cs:fontRef>
-    <cs:spPr>
-      <a:solidFill>
-        <a:schemeClr val="bg1"/>
-      </a:solidFill>
-      <a:ln w="9525" cap="flat" cmpd="sng" algn="ctr">
-        <a:solidFill>
-          <a:schemeClr val="tx1">
-            <a:lumMod val="15000"/>
-            <a:lumOff val="85000"/>
-          </a:schemeClr>
-        </a:solidFill>
-        <a:round/>
-      </a:ln>
-    </cs:spPr>
-    <cs:defRPr sz="1000" kern="1200"/>
-  </cs:chartArea>
-  <cs:dataLabel>
-    <cs:lnRef idx="0"/>
-    <cs:fillRef idx="0"/>
-    <cs:effectRef idx="0"/>
-    <cs:fontRef idx="minor">
-      <a:schemeClr val="tx1">
-        <a:lumMod val="75000"/>
-        <a:lumOff val="25000"/>
-      </a:schemeClr>
-    </cs:fontRef>
-    <cs:defRPr sz="900" kern="1200"/>
-  </cs:dataLabel>
-  <cs:dataLabelCallout>
-    <cs:lnRef idx="0"/>
-    <cs:fillRef idx="0"/>
-    <cs:effectRef idx="0"/>
-    <cs:fontRef idx="minor">
-      <a:schemeClr val="dk1">
-        <a:lumMod val="65000"/>
-        <a:lumOff val="35000"/>
-      </a:schemeClr>
-    </cs:fontRef>
-    <cs:spPr>
-      <a:solidFill>
-        <a:schemeClr val="lt1"/>
-      </a:solidFill>
-      <a:ln>
-        <a:solidFill>
-          <a:schemeClr val="dk1">
-            <a:lumMod val="25000"/>
-            <a:lumOff val="75000"/>
-          </a:schemeClr>
-        </a:solidFill>
-      </a:ln>
-    </cs:spPr>
-    <cs:defRPr sz="900" kern="1200"/>
-    <cs:bodyPr rot="0" spcFirstLastPara="1" vertOverflow="clip" horzOverflow="clip" vert="horz" wrap="square" lIns="36576" tIns="18288" rIns="36576" bIns="18288" anchor="ctr" anchorCtr="1">
-      <a:spAutoFit/>
-    </cs:bodyPr>
-  </cs:dataLabelCallout>
-  <cs:dataPoint>
-    <cs:lnRef idx="0"/>
-    <cs:fillRef idx="1">
-      <cs:styleClr val="auto"/>
-    </cs:fillRef>
-    <cs:effectRef idx="0"/>
-    <cs:fontRef idx="minor">
-      <a:schemeClr val="tx1"/>
-    </cs:fontRef>
-  </cs:dataPoint>
-  <cs:dataPoint3D>
-    <cs:lnRef idx="0"/>
-    <cs:fillRef idx="1">
-      <cs:styleClr val="auto"/>
-    </cs:fillRef>
-    <cs:effectRef idx="0"/>
-    <cs:fontRef idx="minor">
-      <a:schemeClr val="tx1"/>
-    </cs:fontRef>
-  </cs:dataPoint3D>
-  <cs:dataPointLine>
-    <cs:lnRef idx="0">
-      <cs:styleClr val="auto"/>
-    </cs:lnRef>
-    <cs:fillRef idx="1"/>
-    <cs:effectRef idx="0"/>
-    <cs:fontRef idx="minor">
-      <a:schemeClr val="tx1"/>
-    </cs:fontRef>
-    <cs:spPr>
-      <a:ln w="28575" cap="rnd">
-        <a:solidFill>
-          <a:schemeClr val="phClr"/>
-        </a:solidFill>
-        <a:round/>
-      </a:ln>
-    </cs:spPr>
-  </cs:dataPointLine>
-  <cs:dataPointMarker>
-    <cs:lnRef idx="0">
-      <cs:styleClr val="auto"/>
-    </cs:lnRef>
-    <cs:fillRef idx="1">
-      <cs:styleClr val="auto"/>
-    </cs:fillRef>
-    <cs:effectRef idx="0"/>
-    <cs:fontRef idx="minor">
-      <a:schemeClr val="tx1"/>
-    </cs:fontRef>
-    <cs:spPr>
-      <a:ln w="9525">
-        <a:solidFill>
-          <a:schemeClr val="phClr"/>
-        </a:solidFill>
-      </a:ln>
-    </cs:spPr>
-  </cs:dataPointMarker>
-  <cs:dataPointMarkerLayout symbol="circle" size="5"/>
-  <cs:dataPointWireframe>
-    <cs:lnRef idx="0">
-      <cs:styleClr val="auto"/>
-    </cs:lnRef>
-    <cs:fillRef idx="1"/>
-    <cs:effectRef idx="0"/>
-    <cs:fontRef idx="minor">
-      <a:schemeClr val="tx1"/>
-    </cs:fontRef>
-    <cs:spPr>
-      <a:ln w="9525" cap="rnd">
-        <a:solidFill>
-          <a:schemeClr val="phClr"/>
-        </a:solidFill>
-        <a:round/>
-      </a:ln>
-    </cs:spPr>
-  </cs:dataPointWireframe>
-  <cs:dataTable>
-    <cs:lnRef idx="0"/>
-    <cs:fillRef idx="0"/>
-    <cs:effectRef idx="0"/>
-    <cs:fontRef idx="minor">
-      <a:schemeClr val="tx1">
-        <a:lumMod val="65000"/>
-        <a:lumOff val="35000"/>
-      </a:schemeClr>
-    </cs:fontRef>
-    <cs:spPr>
-      <a:noFill/>
-      <a:ln w="9525" cap="flat" cmpd="sng" algn="ctr">
-        <a:solidFill>
-          <a:schemeClr val="tx1">
-            <a:lumMod val="15000"/>
-            <a:lumOff val="85000"/>
-          </a:schemeClr>
-        </a:solidFill>
-        <a:round/>
-      </a:ln>
-    </cs:spPr>
-    <cs:defRPr sz="900" kern="1200"/>
-  </cs:dataTable>
-  <cs:downBar>
-    <cs:lnRef idx="0"/>
-    <cs:fillRef idx="0"/>
-    <cs:effectRef idx="0"/>
-    <cs:fontRef idx="minor">
-      <a:schemeClr val="dk1"/>
-    </cs:fontRef>
-    <cs:spPr>
-      <a:solidFill>
-        <a:schemeClr val="dk1">
-          <a:lumMod val="65000"/>
-          <a:lumOff val="35000"/>
-        </a:schemeClr>
-      </a:solidFill>
-      <a:ln w="9525">
-        <a:solidFill>
-          <a:schemeClr val="tx1">
-            <a:lumMod val="65000"/>
-            <a:lumOff val="35000"/>
-          </a:schemeClr>
-        </a:solidFill>
-      </a:ln>
-    </cs:spPr>
-  </cs:downBar>
-  <cs:dropLine>
-    <cs:lnRef idx="0"/>
-    <cs:fillRef idx="0"/>
-    <cs:effectRef idx="0"/>
-    <cs:fontRef idx="minor">
-      <a:schemeClr val="tx1"/>
-    </cs:fontRef>
-    <cs:spPr>
-      <a:ln w="9525" cap="flat" cmpd="sng" algn="ctr">
-        <a:solidFill>
-          <a:schemeClr val="tx1">
-            <a:lumMod val="35000"/>
-            <a:lumOff val="65000"/>
-          </a:schemeClr>
-        </a:solidFill>
-        <a:round/>
-      </a:ln>
-    </cs:spPr>
-  </cs:dropLine>
-  <cs:errorBar>
-    <cs:lnRef idx="0"/>
-    <cs:fillRef idx="0"/>
-    <cs:effectRef idx="0"/>
-    <cs:fontRef idx="minor">
-      <a:schemeClr val="tx1"/>
-    </cs:fontRef>
-    <cs:spPr>
-      <a:ln w="9525" cap="flat" cmpd="sng" algn="ctr">
-        <a:solidFill>
-          <a:schemeClr val="tx1">
-            <a:lumMod val="65000"/>
-            <a:lumOff val="35000"/>
-          </a:schemeClr>
-        </a:solidFill>
-        <a:round/>
-      </a:ln>
-    </cs:spPr>
-  </cs:errorBar>
-  <cs:floor>
-    <cs:lnRef idx="0"/>
-    <cs:fillRef idx="0"/>
-    <cs:effectRef idx="0"/>
-    <cs:fontRef idx="minor">
-      <a:schemeClr val="tx1"/>
-    </cs:fontRef>
-    <cs:spPr>
-      <a:noFill/>
-      <a:ln>
-        <a:noFill/>
-      </a:ln>
-    </cs:spPr>
-  </cs:floor>
-  <cs:gridlineMajor>
-    <cs:lnRef idx="0"/>
-    <cs:fillRef idx="0"/>
-    <cs:effectRef idx="0"/>
-    <cs:fontRef idx="minor">
-      <a:schemeClr val="tx1"/>
-    </cs:fontRef>
-    <cs:spPr>
-      <a:ln w="9525" cap="flat" cmpd="sng" algn="ctr">
-        <a:solidFill>
-          <a:schemeClr val="tx1">
-            <a:lumMod val="15000"/>
-            <a:lumOff val="85000"/>
-          </a:schemeClr>
-        </a:solidFill>
-        <a:round/>
-      </a:ln>
-    </cs:spPr>
-  </cs:gridlineMajor>
-  <cs:gridlineMinor>
-    <cs:lnRef idx="0"/>
-    <cs:fillRef idx="0"/>
-    <cs:effectRef idx="0"/>
-    <cs:fontRef idx="minor">
-      <a:schemeClr val="tx1"/>
-    </cs:fontRef>
-    <cs:spPr>
-      <a:ln w="9525" cap="flat" cmpd="sng" algn="ctr">
-        <a:solidFill>
-          <a:schemeClr val="tx1">
-            <a:lumMod val="5000"/>
-            <a:lumOff val="95000"/>
-          </a:schemeClr>
-        </a:solidFill>
-        <a:round/>
-      </a:ln>
-    </cs:spPr>
-  </cs:gridlineMinor>
-  <cs:hiLoLine>
-    <cs:lnRef idx="0"/>
-    <cs:fillRef idx="0"/>
-    <cs:effectRef idx="0"/>
-    <cs:fontRef idx="minor">
-      <a:schemeClr val="tx1"/>
-    </cs:fontRef>
-    <cs:spPr>
-      <a:ln w="9525" cap="flat" cmpd="sng" algn="ctr">
-        <a:solidFill>
-          <a:schemeClr val="tx1">
-            <a:lumMod val="75000"/>
-            <a:lumOff val="25000"/>
-          </a:schemeClr>
-        </a:solidFill>
-        <a:round/>
-      </a:ln>
-    </cs:spPr>
-  </cs:hiLoLine>
-  <cs:leaderLine>
-    <cs:lnRef idx="0"/>
-    <cs:fillRef idx="0"/>
-    <cs:effectRef idx="0"/>
-    <cs:fontRef idx="minor">
-      <a:schemeClr val="tx1"/>
-    </cs:fontRef>
-    <cs:spPr>
-      <a:ln w="9525" cap="flat" cmpd="sng" algn="ctr">
-        <a:solidFill>
-          <a:schemeClr val="tx1">
-            <a:lumMod val="35000"/>
-            <a:lumOff val="65000"/>
-          </a:schemeClr>
-        </a:solidFill>
-        <a:round/>
-      </a:ln>
-    </cs:spPr>
-  </cs:leaderLine>
-  <cs:legend>
-    <cs:lnRef idx="0"/>
-    <cs:fillRef idx="0"/>
-    <cs:effectRef idx="0"/>
-    <cs:fontRef idx="minor">
-      <a:schemeClr val="tx1">
-        <a:lumMod val="65000"/>
-        <a:lumOff val="35000"/>
-      </a:schemeClr>
-    </cs:fontRef>
-    <cs:defRPr sz="900" kern="1200"/>
-  </cs:legend>
-  <cs:plotArea mods="allowNoFillOverride allowNoLineOverride">
-    <cs:lnRef idx="0"/>
-    <cs:fillRef idx="0"/>
-    <cs:effectRef idx="0"/>
-    <cs:fontRef idx="minor">
-      <a:schemeClr val="tx1"/>
-    </cs:fontRef>
-  </cs:plotArea>
-  <cs:plotArea3D mods="allowNoFillOverride allowNoLineOverride">
-    <cs:lnRef idx="0"/>
-    <cs:fillRef idx="0"/>
-    <cs:effectRef idx="0"/>
-    <cs:fontRef idx="minor">
-      <a:schemeClr val="tx1"/>
-    </cs:fontRef>
-  </cs:plotArea3D>
-  <cs:seriesAxis>
-    <cs:lnRef idx="0"/>
-    <cs:fillRef idx="0"/>
-    <cs:effectRef idx="0"/>
-    <cs:fontRef idx="minor">
-      <a:schemeClr val="tx1">
-        <a:lumMod val="65000"/>
-        <a:lumOff val="35000"/>
-      </a:schemeClr>
-    </cs:fontRef>
-    <cs:defRPr sz="900" kern="1200"/>
-  </cs:seriesAxis>
-  <cs:seriesLine>
-    <cs:lnRef idx="0"/>
-    <cs:fillRef idx="0"/>
-    <cs:effectRef idx="0"/>
-    <cs:fontRef idx="minor">
-      <a:schemeClr val="tx1"/>
-    </cs:fontRef>
-    <cs:spPr>
-      <a:ln w="9525" cap="flat" cmpd="sng" algn="ctr">
-        <a:solidFill>
-          <a:schemeClr val="tx1">
-            <a:lumMod val="35000"/>
-            <a:lumOff val="65000"/>
-          </a:schemeClr>
-        </a:solidFill>
-        <a:round/>
-      </a:ln>
-    </cs:spPr>
-  </cs:seriesLine>
-  <cs:title>
-    <cs:lnRef idx="0"/>
-    <cs:fillRef idx="0"/>
-    <cs:effectRef idx="0"/>
-    <cs:fontRef idx="minor">
-      <a:schemeClr val="tx1">
-        <a:lumMod val="65000"/>
-        <a:lumOff val="35000"/>
-      </a:schemeClr>
-    </cs:fontRef>
-    <cs:defRPr sz="1400" b="0" kern="1200" spc="0" baseline="0"/>
-  </cs:title>
-  <cs:trendline>
-    <cs:lnRef idx="0">
-      <cs:styleClr val="auto"/>
-    </cs:lnRef>
-    <cs:fillRef idx="0"/>
-    <cs:effectRef idx="0"/>
-    <cs:fontRef idx="minor">
-      <a:schemeClr val="tx1"/>
-    </cs:fontRef>
-    <cs:spPr>
-      <a:ln w="19050" cap="rnd">
-        <a:solidFill>
-          <a:schemeClr val="phClr"/>
-        </a:solidFill>
-        <a:prstDash val="sysDot"/>
-      </a:ln>
-    </cs:spPr>
-  </cs:trendline>
-  <cs:trendlineLabel>
-    <cs:lnRef idx="0"/>
-    <cs:fillRef idx="0"/>
-    <cs:effectRef idx="0"/>
-    <cs:fontRef idx="minor">
-      <a:schemeClr val="tx1">
-        <a:lumMod val="65000"/>
-        <a:lumOff val="35000"/>
-      </a:schemeClr>
-    </cs:fontRef>
-    <cs:defRPr sz="900" kern="1200"/>
-  </cs:trendlineLabel>
-  <cs:upBar>
-    <cs:lnRef idx="0"/>
-    <cs:fillRef idx="0"/>
-    <cs:effectRef idx="0"/>
-    <cs:fontRef idx="minor">
-      <a:schemeClr val="dk1"/>
-    </cs:fontRef>
-    <cs:spPr>
-      <a:solidFill>
-        <a:schemeClr val="lt1"/>
-      </a:solidFill>
-      <a:ln w="9525">
-        <a:solidFill>
-          <a:schemeClr val="tx1">
-            <a:lumMod val="15000"/>
-            <a:lumOff val="85000"/>
-          </a:schemeClr>
-        </a:solidFill>
-      </a:ln>
-    </cs:spPr>
-  </cs:upBar>
-  <cs:valueAxis>
-    <cs:lnRef idx="0"/>
-    <cs:fillRef idx="0"/>
-    <cs:effectRef idx="0"/>
-    <cs:fontRef idx="minor">
-      <a:schemeClr val="tx1">
-        <a:lumMod val="65000"/>
-        <a:lumOff val="35000"/>
-      </a:schemeClr>
-    </cs:fontRef>
-    <cs:defRPr sz="900" kern="1200"/>
-  </cs:valueAxis>
-  <cs:wall>
-    <cs:lnRef idx="0"/>
-    <cs:fillRef idx="0"/>
-    <cs:effectRef idx="0"/>
-    <cs:fontRef idx="minor">
-      <a:schemeClr val="tx1"/>
-    </cs:fontRef>
-    <cs:spPr>
-      <a:noFill/>
-      <a:ln>
-        <a:noFill/>
-      </a:ln>
-    </cs:spPr>
-  </cs:wall>
-</cs:chartStyle>
 </file>
 
 <file path=word/theme/theme1.xml><?xml version="1.0" encoding="utf-8"?>
@@ -4992,7 +4466,7 @@
     </a:clrScheme>
     <a:fontScheme name="Office">
       <a:majorFont>
-        <a:latin typeface="Calibri Light" panose="020F0302020204030204"/>
+        <a:latin typeface="Calibri Light"/>
         <a:ea typeface=""/>
         <a:cs typeface=""/>
         <a:font script="Jpan" typeface="游ゴシック Light"/>
@@ -5044,7 +4518,7 @@
         <a:font script="Tfng" typeface="Ebrima"/>
       </a:majorFont>
       <a:minorFont>
-        <a:latin typeface="Calibri" panose="020F0502020204030204"/>
+        <a:latin typeface="Calibri"/>
         <a:ea typeface=""/>
         <a:cs typeface=""/>
         <a:font script="Jpan" typeface="游明朝"/>
@@ -5238,7 +4712,7 @@
   <a:extraClrSchemeLst/>
   <a:extLst>
     <a:ext uri="{05A4C25C-085E-4340-85A3-A5531E510DB2}">
-      <thm15:themeFamily xmlns:thm15="http://schemas.microsoft.com/office/thememl/2012/main" name="Office Theme" id="{62F939B6-93AF-4DB8-9C6B-D6C7DFDC589F}" vid="{4A3C46E8-61CC-4603-A589-7422A47A8E4A}"/>
+      <thm15:themeFamily xmlns:thm15="http://schemas.microsoft.com/office/thememl/2012/main" xmlns="" name="Office Theme" id="{62F939B6-93AF-4DB8-9C6B-D6C7DFDC589F}" vid="{4A3C46E8-61CC-4603-A589-7422A47A8E4A}"/>
     </a:ext>
   </a:extLst>
 </a:theme>

</xml_diff>

<commit_message>
updated it again a little bit
</commit_message>
<xml_diff>
--- a/CITS3001Report.docx
+++ b/CITS3001Report.docx
@@ -29,13 +29,8 @@
         <w:ind w:left="720"/>
         <w:contextualSpacing/>
       </w:pPr>
-      <w:proofErr w:type="spellStart"/>
-      <w:r>
-        <w:t>Hanabi</w:t>
-      </w:r>
-      <w:proofErr w:type="spellEnd"/>
-      <w:r>
-        <w:t xml:space="preserve"> is a cooperative card game with incomplete information. Each player is able to view every other player’s hand, but not their own. </w:t>
+      <w:r>
+        <w:t xml:space="preserve">Hanabi is a cooperative card game with incomplete information. Each player is able to view every other player’s hand, but not their own. </w:t>
       </w:r>
       <w:r>
         <w:t>The goal of the game is to complete five separate stacks representing</w:t>
@@ -146,15 +141,7 @@
         <w:contextualSpacing/>
       </w:pPr>
       <w:r>
-        <w:t xml:space="preserve">When participating in a game of </w:t>
-      </w:r>
-      <w:proofErr w:type="spellStart"/>
-      <w:r>
-        <w:t>Hanabi</w:t>
-      </w:r>
-      <w:proofErr w:type="spellEnd"/>
-      <w:r>
-        <w:t xml:space="preserve"> an agent is able to access every other player’s hands, but not its own. </w:t>
+        <w:t xml:space="preserve">When participating in a game of Hanabi an agent is able to access every other player’s hands, but not its own. </w:t>
       </w:r>
       <w:r>
         <w:t xml:space="preserve">The agent has </w:t>
@@ -202,15 +189,7 @@
         <w:t xml:space="preserve">worthless or of value </w:t>
       </w:r>
       <w:r>
-        <w:t xml:space="preserve">based on the behaviour of others [Solving </w:t>
-      </w:r>
-      <w:proofErr w:type="spellStart"/>
-      <w:r>
-        <w:t>Hanabi</w:t>
-      </w:r>
-      <w:proofErr w:type="spellEnd"/>
-      <w:r>
-        <w:t xml:space="preserve">]. </w:t>
+        <w:t xml:space="preserve">based on the behaviour of others [Solving Hanabi]. </w:t>
       </w:r>
       <w:r>
         <w:t xml:space="preserve">An agent </w:t>
@@ -253,18 +232,10 @@
         <w:contextualSpacing/>
       </w:pPr>
       <w:r>
-        <w:t xml:space="preserve">When a player gives a hint, it is important to recognise that this encounters a cost of one hint </w:t>
-      </w:r>
-      <w:proofErr w:type="spellStart"/>
-      <w:r>
-        <w:t>token.</w:t>
-      </w:r>
-      <w:r>
-        <w:t>The</w:t>
-      </w:r>
-      <w:proofErr w:type="spellEnd"/>
-      <w:r>
-        <w:t xml:space="preserve"> </w:t>
+        <w:t>When a player gives a hint, it is important to recognise that this encounters a cost of one hint token.</w:t>
+      </w:r>
+      <w:r>
+        <w:t xml:space="preserve">The </w:t>
       </w:r>
       <w:r>
         <w:t xml:space="preserve">information gained should be considered carefully. </w:t>
@@ -322,15 +293,7 @@
       </w:pPr>
       <w:r>
         <w:lastRenderedPageBreak/>
-        <w:t xml:space="preserve">Various articles offer different approaches to handle this restriction. [Solving </w:t>
-      </w:r>
-      <w:proofErr w:type="spellStart"/>
-      <w:r>
-        <w:t>Hanabi</w:t>
-      </w:r>
-      <w:proofErr w:type="spellEnd"/>
-      <w:r>
-        <w:t xml:space="preserve">] </w:t>
+        <w:t xml:space="preserve">Various articles offer different approaches to handle this restriction. [Solving Hanabi] </w:t>
       </w:r>
       <w:r>
         <w:t>offers an outline for a “self-recognition” strategy.</w:t>
@@ -371,13 +334,8 @@
         <w:t>When playing</w:t>
       </w:r>
       <w:r>
-        <w:t xml:space="preserve"> </w:t>
-      </w:r>
-      <w:proofErr w:type="spellStart"/>
-      <w:r>
-        <w:t>Hanabi</w:t>
-      </w:r>
-      <w:proofErr w:type="spellEnd"/>
+        <w:t xml:space="preserve"> Hanabi</w:t>
+      </w:r>
       <w:r>
         <w:t xml:space="preserve">, intuitively a number of rules become apparent when attempting to maximise the </w:t>
       </w:r>
@@ -655,18 +613,10 @@
         <w:contextualSpacing/>
       </w:pPr>
       <w:r>
-        <w:t xml:space="preserve">For every state, a utility was assigned to each card based on the information </w:t>
-      </w:r>
-      <w:proofErr w:type="spellStart"/>
-      <w:r>
-        <w:t>known.</w:t>
-      </w:r>
-      <w:r>
-        <w:t>Therefore</w:t>
-      </w:r>
-      <w:proofErr w:type="spellEnd"/>
-      <w:r>
-        <w:t xml:space="preserve">, the current agent was able to identify </w:t>
+        <w:t>For every state, a utility was assigned to each card based on the information known.</w:t>
+      </w:r>
+      <w:r>
+        <w:t xml:space="preserve">Therefore, the current agent was able to identify </w:t>
       </w:r>
       <w:r>
         <w:t xml:space="preserve">(based on the above rules) which of their cards and other players cards were important, and which were not. </w:t>
@@ -742,15 +692,7 @@
         <w:contextualSpacing/>
       </w:pPr>
       <w:r>
-        <w:t xml:space="preserve">Since </w:t>
-      </w:r>
-      <w:proofErr w:type="spellStart"/>
-      <w:r>
-        <w:t>Hanabi</w:t>
-      </w:r>
-      <w:proofErr w:type="spellEnd"/>
-      <w:r>
-        <w:t xml:space="preserve"> is a cooperative game i</w:t>
+        <w:t>Since Hanabi is a cooperative game i</w:t>
       </w:r>
       <w:r>
         <w:t>t is in each player</w:t>
@@ -838,18 +780,10 @@
         <w:t>hand is kept in memory, otherwise it is discarded.</w:t>
       </w:r>
       <w:r>
-        <w:t xml:space="preserve"> This continues until all hypothetical hands have been </w:t>
-      </w:r>
-      <w:proofErr w:type="spellStart"/>
-      <w:r>
-        <w:t>exhausted.</w:t>
-      </w:r>
-      <w:r>
-        <w:t>The</w:t>
-      </w:r>
-      <w:proofErr w:type="spellEnd"/>
-      <w:r>
-        <w:t xml:space="preserve"> two cards with the greatest chance of occurring within the agent’s hand is stored in the variables </w:t>
+        <w:t xml:space="preserve"> This continues until all hypothetical hands have been exhausted.</w:t>
+      </w:r>
+      <w:r>
+        <w:t xml:space="preserve">The two cards with the greatest chance of occurring within the agent’s hand is stored in the variables </w:t>
       </w:r>
       <m:oMath>
         <m:r>
@@ -911,15 +845,7 @@
         <w:t xml:space="preserve">  then we estimate that this card is within the player’s hand.</w:t>
       </w:r>
       <w:r>
-        <w:t xml:space="preserve"> [Solving </w:t>
-      </w:r>
-      <w:proofErr w:type="spellStart"/>
-      <w:r>
-        <w:t>Hanabi</w:t>
-      </w:r>
-      <w:proofErr w:type="spellEnd"/>
-      <w:r>
-        <w:t>] found that a threshold value (</w:t>
+        <w:t xml:space="preserve"> [Solving Hanabi] found that a threshold value (</w:t>
       </w:r>
       <m:oMath>
         <m:r>
@@ -1068,11 +994,7 @@
         <w:t xml:space="preserve"> balance between</w:t>
       </w:r>
       <w:r>
-        <w:t xml:space="preserve"> </w:t>
-      </w:r>
-      <w:proofErr w:type="spellStart"/>
-      <w:r>
-        <w:t>the</w:t>
+        <w:t xml:space="preserve"> the</w:t>
       </w:r>
       <w:r>
         <w:rPr>
@@ -1081,11 +1003,7 @@
         <w:t>exploration</w:t>
       </w:r>
       <w:r>
-        <w:t>of</w:t>
-      </w:r>
-      <w:proofErr w:type="spellEnd"/>
-      <w:r>
-        <w:t xml:space="preserve"> nodes with minimal visits </w:t>
+        <w:t xml:space="preserve">of nodes with minimal visits </w:t>
       </w:r>
       <w:r>
         <w:t xml:space="preserve">and </w:t>
@@ -1444,7 +1362,6 @@
       <w:r>
         <w:t xml:space="preserve"> involves randomly playing out one round of the game. The result of this is used to update information along all nodes from the respective node to the root. This process is known as </w:t>
       </w:r>
-      <w:proofErr w:type="spellStart"/>
       <w:r>
         <w:rPr>
           <w:b/>
@@ -1452,7 +1369,6 @@
         </w:rPr>
         <w:t>backpropagation</w:t>
       </w:r>
-      <w:proofErr w:type="spellEnd"/>
       <w:r>
         <w:t xml:space="preserve">. </w:t>
       </w:r>
@@ -1478,15 +1394,7 @@
         <w:t xml:space="preserve">MCTS </w:t>
       </w:r>
       <w:r>
-        <w:t xml:space="preserve">seems attractive and viable for </w:t>
-      </w:r>
-      <w:proofErr w:type="spellStart"/>
-      <w:r>
-        <w:t>Hanabi</w:t>
-      </w:r>
-      <w:proofErr w:type="spellEnd"/>
-      <w:r>
-        <w:t xml:space="preserve"> for several reasons.</w:t>
+        <w:t>seems attractive and viable for Hanabi for several reasons.</w:t>
       </w:r>
     </w:p>
     <w:p>
@@ -1535,16 +1443,11 @@
       <w:r>
         <w:t xml:space="preserve">A greater runtime will expand the size of the tree the MCTS is traversing and improve </w:t>
       </w:r>
-      <w:proofErr w:type="spellStart"/>
       <w:r>
         <w:t>the</w:t>
       </w:r>
       <w:r>
-        <w:t>reliability</w:t>
-      </w:r>
-      <w:proofErr w:type="spellEnd"/>
-      <w:r>
-        <w:t xml:space="preserve"> of the average value of each node. </w:t>
+        <w:t xml:space="preserve">reliability of the average value of each node. </w:t>
       </w:r>
       <w:r>
         <w:t xml:space="preserve">However, the MCTS can be stopped at </w:t>
@@ -1604,15 +1507,7 @@
         <w:contextualSpacing/>
       </w:pPr>
       <w:r>
-        <w:t xml:space="preserve">[An Intentional AI For </w:t>
-      </w:r>
-      <w:proofErr w:type="spellStart"/>
-      <w:r>
-        <w:t>Hanabi</w:t>
-      </w:r>
-      <w:proofErr w:type="spellEnd"/>
-      <w:r>
-        <w:t xml:space="preserve">] outlines </w:t>
+        <w:t xml:space="preserve">[An Intentional AI For Hanabi] outlines </w:t>
       </w:r>
       <w:r>
         <w:t xml:space="preserve">what is called the </w:t>
@@ -1621,21 +1516,13 @@
         <w:t>“Mental State Representation”</w:t>
       </w:r>
       <w:r>
-        <w:t xml:space="preserve"> for keeping track of possible identities for each of their </w:t>
-      </w:r>
-      <w:proofErr w:type="spellStart"/>
-      <w:r>
-        <w:t>cards</w:t>
+        <w:t xml:space="preserve"> for keeping track of possible identities for each of their cards</w:t>
       </w:r>
       <w:r>
         <w:t>.</w:t>
       </w:r>
       <w:r>
-        <w:t>Every</w:t>
-      </w:r>
-      <w:proofErr w:type="spellEnd"/>
-      <w:r>
-        <w:t xml:space="preserve"> time a hint is given the information is translated </w:t>
+        <w:t xml:space="preserve">Every time a hint is given the information is translated </w:t>
       </w:r>
       <w:r>
         <w:t>to</w:t>
@@ -2456,15 +2343,7 @@
         <w:t>only</w:t>
       </w:r>
       <w:r>
-        <w:t xml:space="preserve"> play cards it knows the colour/value of and knows it is playable. Since it will never make a risky or uncertain play, we have called the agent “</w:t>
-      </w:r>
-      <w:proofErr w:type="spellStart"/>
-      <w:r>
-        <w:t>ConservativeAgent</w:t>
-      </w:r>
-      <w:proofErr w:type="spellEnd"/>
-      <w:r>
-        <w:t>”.</w:t>
+        <w:t xml:space="preserve"> play cards it knows the colour/value of and knows it is playable. Since it will never make a risky or uncertain play, we have called the agent “ConservativeAgent”.</w:t>
       </w:r>
     </w:p>
     <w:p>
@@ -2474,18 +2353,16 @@
         <w:contextualSpacing/>
       </w:pPr>
       <w:r>
-        <w:t xml:space="preserve">The other completed agent </w:t>
-      </w:r>
-      <w:r>
-        <w:t xml:space="preserve">is based on the </w:t>
-      </w:r>
-      <w:proofErr w:type="spellStart"/>
-      <w:r>
-        <w:t>ConservativeAgent</w:t>
-      </w:r>
-      <w:proofErr w:type="spellEnd"/>
-      <w:r>
-        <w:t xml:space="preserve"> but with limited capacity to make risky moves. If the agent has a card with partial knowledge, it will look at all viewable cards (discard pile, fireworks pile, other player hands and known cards in own hand) and attempt to guess the unknown attribute of the card. If it fails to find a single answer, but finds that there is a 50% chance that the card is playable, it will play the card anyway if there are fuse tokens to spare.</w:t>
+        <w:t>The other completed agent</w:t>
+      </w:r>
+      <w:r>
+        <w:t xml:space="preserve"> "AdvancedAgent"</w:t>
+      </w:r>
+      <w:r>
+        <w:t xml:space="preserve"> </w:t>
+      </w:r>
+      <w:r>
+        <w:t>is based on the ConservativeAgent but with limited capacity to make risky moves. If the agent has a card with partial knowledge, it will look at all viewable cards (discard pile, fireworks pile, other player hands and known cards in own hand) and attempt to guess the unknown attribute of the card. If it fails to find a single answer, but finds that there is a 50% chance that the card is playable, it will play the card anyway if there are fuse tokens to spare.</w:t>
       </w:r>
     </w:p>
     <w:p>
@@ -2615,23 +2492,7 @@
         <w:spacing w:after="0" w:line="360" w:lineRule="auto"/>
       </w:pPr>
       <w:r>
-        <w:t xml:space="preserve">Monte Carlo impractical for current implementation, cannot simulate other players hands as current players hand cannot be seen by itself due to restrictions=too much uncertainty as player is not allowed to see own hand and thus cannot simulate another player looking at the player’s hands, not much value in simulating round where one hand is absent, generalizing </w:t>
-      </w:r>
-      <w:proofErr w:type="spellStart"/>
-      <w:r>
-        <w:t>monte</w:t>
-      </w:r>
-      <w:proofErr w:type="spellEnd"/>
-      <w:r>
-        <w:t xml:space="preserve"> </w:t>
-      </w:r>
-      <w:proofErr w:type="spellStart"/>
-      <w:r>
-        <w:t>carlo</w:t>
-      </w:r>
-      <w:proofErr w:type="spellEnd"/>
-      <w:r>
-        <w:t xml:space="preserve"> breaks it</w:t>
+        <w:t>Monte Carlo impractical for current implementation, cannot simulate other players hands as current players hand cannot be seen by itself due to restrictions=too much uncertainty as player is not allowed to see own hand and thus cannot simulate another player looking at the player’s hands, not much value in simulating round where one hand is absent, generalizing monte carlo breaks it</w:t>
       </w:r>
     </w:p>
     <w:p>
@@ -2674,84 +2535,28 @@
         <w:contextualSpacing/>
       </w:pPr>
       <w:r>
-        <w:t xml:space="preserve">The </w:t>
-      </w:r>
-      <w:proofErr w:type="spellStart"/>
-      <w:r>
-        <w:t>ConservativeAgent</w:t>
-      </w:r>
-      <w:proofErr w:type="spellEnd"/>
-      <w:r>
-        <w:t xml:space="preserve"> prioritises actions in the following order: playing a playable card, giving a useful hint or discarding a card.</w:t>
-      </w:r>
-    </w:p>
-    <w:p>
-      <w:pPr>
-        <w:spacing w:after="0" w:line="360" w:lineRule="auto"/>
-        <w:contextualSpacing/>
-      </w:pPr>
-      <w:r>
-        <w:t xml:space="preserve">The </w:t>
-      </w:r>
-      <w:proofErr w:type="spellStart"/>
-      <w:r>
-        <w:t>ConservativeAgent</w:t>
-      </w:r>
-      <w:proofErr w:type="spellEnd"/>
-      <w:r>
-        <w:t xml:space="preserve"> will only play cards it knows both the value and colour of, and only if they are currently playable. To that end it uses two complimentary functions: </w:t>
-      </w:r>
-      <w:proofErr w:type="spellStart"/>
-      <w:r>
-        <w:t>stacksInfo</w:t>
-      </w:r>
-      <w:proofErr w:type="spellEnd"/>
-      <w:r>
-        <w:t xml:space="preserve"> and </w:t>
-      </w:r>
-      <w:proofErr w:type="spellStart"/>
-      <w:r>
-        <w:t>currentHandUtility</w:t>
-      </w:r>
-      <w:proofErr w:type="spellEnd"/>
-      <w:r>
-        <w:t>. The former function creates</w:t>
-      </w:r>
-      <w:r>
-        <w:t xml:space="preserve"> a </w:t>
-      </w:r>
-      <w:proofErr w:type="spellStart"/>
-      <w:r>
-        <w:t>HashMap</w:t>
-      </w:r>
-      <w:proofErr w:type="spellEnd"/>
-      <w:r>
-        <w:t xml:space="preserve"> that essentially records the current value for each firework stack, how many empty stacks there are and the "minimum" value that is currently placed on any firework stack. This information is passed to </w:t>
-      </w:r>
-      <w:proofErr w:type="spellStart"/>
-      <w:r>
-        <w:t>currentHandUtility</w:t>
-      </w:r>
-      <w:proofErr w:type="spellEnd"/>
-      <w:r>
-        <w:t xml:space="preserve"> which thus assigns priority to each card in the player's hand based on current hints. Playable cards have the highest priority, but also any unplayable cards (cards with value below the minimum threshold) are de-prioritized to be discarded first.</w:t>
-      </w:r>
-    </w:p>
-    <w:p>
-      <w:pPr>
-        <w:spacing w:after="0" w:line="360" w:lineRule="auto"/>
-        <w:contextualSpacing/>
-      </w:pPr>
-      <w:r>
-        <w:t xml:space="preserve">If no card in the agent's hand is confirmed playable, the agent looks at each other player's hands. The function </w:t>
-      </w:r>
-      <w:proofErr w:type="spellStart"/>
-      <w:r>
-        <w:t>otherHandUtility</w:t>
-      </w:r>
-      <w:proofErr w:type="spellEnd"/>
-      <w:r>
-        <w:t xml:space="preserve"> applies a similar priority-assignment to each other player's hand with playable cards having the highest priority, and secondarily considering hints that will reveal the most information about a hand (hint applied to the most cards).</w:t>
+        <w:t>The ConservativeAgent prioritises actions in the following order: playing a playable card, giving a useful hint or discarding a card.</w:t>
+      </w:r>
+    </w:p>
+    <w:p>
+      <w:pPr>
+        <w:spacing w:after="0" w:line="360" w:lineRule="auto"/>
+        <w:contextualSpacing/>
+      </w:pPr>
+      <w:r>
+        <w:t>The ConservativeAgent will only play cards it knows both the value and colour of, and only if they are currently playable. To that end it uses two complimentary functions: stacksInfo and currentHandUtility. The former function creates</w:t>
+      </w:r>
+      <w:r>
+        <w:t xml:space="preserve"> a HashMap that essentially records the current value for each firework stack, how many empty stacks there are and the "minimum" value that is currently placed on any firework stack. This information is passed to currentHandUtility which thus assigns priority to each card in the player's hand based on current hints. Playable cards have the highest priority, but also any unplayable cards (cards with value below the minimum threshold) are de-prioritized to be discarded first.</w:t>
+      </w:r>
+    </w:p>
+    <w:p>
+      <w:pPr>
+        <w:spacing w:after="0" w:line="360" w:lineRule="auto"/>
+        <w:contextualSpacing/>
+      </w:pPr>
+      <w:r>
+        <w:t>If no card in the agent's hand is confirmed playable, the agent looks at each other player's hands. The function otherHandUtility applies a similar priority-assignment to each other player's hand with playable cards having the highest priority, and secondarily considering hints that will reveal the most information about a hand (hint applied to the most cards).</w:t>
       </w:r>
       <w:r>
         <w:t xml:space="preserve"> If there are hint tokens available, the agent will then prioritise giving hints to other players towards these cards.</w:t>
@@ -2763,35 +2568,11 @@
         <w:contextualSpacing/>
       </w:pPr>
       <w:r>
-        <w:t xml:space="preserve">The agent also keeps a "memory" of every hint that has been given in the game. This is saved as a </w:t>
-      </w:r>
-      <w:proofErr w:type="spellStart"/>
-      <w:r>
-        <w:t>HashSet</w:t>
-      </w:r>
-      <w:proofErr w:type="spellEnd"/>
-      <w:r>
-        <w:t xml:space="preserve"> of String values. Every hint in the game is converted to a string of the format: "[hint receiver index][0 or 1 denoting whether it is a hint about the colour or value][the colour or value of the </w:t>
+        <w:t xml:space="preserve">The agent also keeps a "memory" of every hint that has been given in the game. This is saved as a HashSet of String values. Every hint in the game is converted to a string of the format: "[hint receiver index][0 or 1 denoting whether it is a hint about the colour or value][the colour or value of the </w:t>
       </w:r>
       <w:r>
         <w:lastRenderedPageBreak/>
-        <w:t xml:space="preserve">card][a </w:t>
-      </w:r>
-      <w:proofErr w:type="spellStart"/>
-      <w:r>
-        <w:t>boolean</w:t>
-      </w:r>
-      <w:proofErr w:type="spellEnd"/>
-      <w:r>
-        <w:t xml:space="preserve"> array of hinted cards]". These are stored in the </w:t>
-      </w:r>
-      <w:proofErr w:type="spellStart"/>
-      <w:r>
-        <w:t>HashSet</w:t>
-      </w:r>
-      <w:proofErr w:type="spellEnd"/>
-      <w:r>
-        <w:t xml:space="preserve"> and before any hint is given, the memory is checked to ensure it does not give duplicate hints.</w:t>
+        <w:t>card][a boolean array of hinted cards]". These are stored in the HashSet and before any hint is given, the memory is checked to ensure it does not give duplicate hints.</w:t>
       </w:r>
     </w:p>
     <w:p>
@@ -2801,6 +2582,15 @@
       </w:pPr>
       <w:r>
         <w:t>If no valuable hints can be given, the player discards a card, prioritising those "safe" to discard first.</w:t>
+      </w:r>
+    </w:p>
+    <w:p>
+      <w:pPr>
+        <w:spacing w:after="0" w:line="360" w:lineRule="auto"/>
+        <w:contextualSpacing/>
+      </w:pPr>
+      <w:r>
+        <w:t>The AdvancedAgent keeps a memory of the hints every other has at the time in an array, similar to the player's hints. This was used to create another function that can recognize another player needing complimentary hints to recognize their cards. The main feature of this agent however, is the "thinkengine" function. This function is able to count all cards that can be seen (in each player's hands, in the agent's hands if hints allow, discard pile and fireworks stack) in an attempt to discern the complimentary information of a card they only have partial knowledge of  (as there is only 2 of any card/value combination, with the exception of 1 and 5 cards). If there is a 50% chance it knows what the card is and one of those possibilities is playable, it will play the card if there are spare fuse tokens.</w:t>
       </w:r>
     </w:p>
     <w:p>
@@ -2874,9 +2664,42 @@
     </w:p>
     <w:p>
       <w:pPr>
-        <w:spacing w:after="0" w:line="360" w:lineRule="auto"/>
-        <w:contextualSpacing/>
-      </w:pPr>
+        <w:pStyle w:val="ListParagraph"/>
+        <w:numPr>
+          <w:ilvl w:val="0"/>
+          <w:numId w:val="2"/>
+        </w:numPr>
+        <w:spacing w:after="0" w:line="360" w:lineRule="auto"/>
+      </w:pPr>
+      <w:r>
+        <w:t>JK-note: discuss how the AdvancedAgent doesn't do much better for the following reasons</w:t>
+      </w:r>
+    </w:p>
+    <w:p>
+      <w:pPr>
+        <w:pStyle w:val="ListParagraph"/>
+        <w:numPr>
+          <w:ilvl w:val="1"/>
+          <w:numId w:val="2"/>
+        </w:numPr>
+        <w:spacing w:after="0" w:line="360" w:lineRule="auto"/>
+      </w:pPr>
+      <w:r>
+        <w:t>the complimentary hint function is essentially the default behaviour of the hint utility</w:t>
+      </w:r>
+    </w:p>
+    <w:p>
+      <w:pPr>
+        <w:pStyle w:val="ListParagraph"/>
+        <w:numPr>
+          <w:ilvl w:val="1"/>
+          <w:numId w:val="2"/>
+        </w:numPr>
+        <w:spacing w:after="0" w:line="360" w:lineRule="auto"/>
+      </w:pPr>
+      <w:r>
+        <w:t>there are limited opportunities to be able to correctly guess cards with incomplete information, requiring the majority of cards to have already been played, plus the aforementioned issues with few opportunities to make risky moves</w:t>
+      </w:r>
     </w:p>
     <w:p>
       <w:pPr>
@@ -2897,6 +2720,7 @@
           <w:noProof/>
           <w:lang w:eastAsia="en-AU"/>
         </w:rPr>
+        <w:lastRenderedPageBreak/>
         <w:drawing>
           <wp:inline distT="0" distB="0" distL="0" distR="0">
             <wp:extent cx="5664200" cy="2914650"/>
@@ -2904,7 +2728,7 @@
             <wp:docPr id="1" name="Chart 1">
               <a:extLst xmlns:a="http://schemas.openxmlformats.org/drawingml/2006/main">
                 <a:ext uri="{FF2B5EF4-FFF2-40B4-BE49-F238E27FC236}">
-                  <a16:creationId xmlns:a16="http://schemas.microsoft.com/office/drawing/2014/main" xmlns:wps="http://schemas.microsoft.com/office/word/2010/wordprocessingShape" xmlns:wpi="http://schemas.microsoft.com/office/word/2010/wordprocessingInk" xmlns:wpg="http://schemas.microsoft.com/office/word/2010/wordprocessingGroup" xmlns:w16se="http://schemas.microsoft.com/office/word/2015/wordml/symex" xmlns:w15="http://schemas.microsoft.com/office/word/2012/wordml" xmlns:w14="http://schemas.microsoft.com/office/word/2010/wordml" xmlns:w="http://schemas.openxmlformats.org/wordprocessingml/2006/main" xmlns:w10="urn:schemas-microsoft-com:office:word" xmlns:wp14="http://schemas.microsoft.com/office/word/2010/wordprocessingDrawing" xmlns:v="urn:schemas-microsoft-com:vml" xmlns:o="urn:schemas-microsoft-com:office:office" xmlns:mc="http://schemas.openxmlformats.org/markup-compatibility/2006" xmlns:cx1="http://schemas.microsoft.com/office/drawing/2015/9/8/chartex" xmlns:cx="http://schemas.microsoft.com/office/drawing/2014/chartex" xmlns:wpc="http://schemas.microsoft.com/office/word/2010/wordprocessingCanvas" xmlns="" id="{8A763E82-422F-4AE5-BA38-5D677C5A43F8}"/>
+                  <a16:creationId xmlns="" xmlns:wpc="http://schemas.microsoft.com/office/word/2010/wordprocessingCanvas" xmlns:cx="http://schemas.microsoft.com/office/drawing/2014/chartex" xmlns:cx1="http://schemas.microsoft.com/office/drawing/2015/9/8/chartex" xmlns:mc="http://schemas.openxmlformats.org/markup-compatibility/2006" xmlns:o="urn:schemas-microsoft-com:office:office" xmlns:v="urn:schemas-microsoft-com:vml" xmlns:wp14="http://schemas.microsoft.com/office/word/2010/wordprocessingDrawing" xmlns:w10="urn:schemas-microsoft-com:office:word" xmlns:w="http://schemas.openxmlformats.org/wordprocessingml/2006/main" xmlns:w14="http://schemas.microsoft.com/office/word/2010/wordml" xmlns:w15="http://schemas.microsoft.com/office/word/2012/wordml" xmlns:w16se="http://schemas.microsoft.com/office/word/2015/wordml/symex" xmlns:wpg="http://schemas.microsoft.com/office/word/2010/wordprocessingGroup" xmlns:wpi="http://schemas.microsoft.com/office/word/2010/wordprocessingInk" xmlns:wps="http://schemas.microsoft.com/office/word/2010/wordprocessingShape" xmlns:a16="http://schemas.microsoft.com/office/drawing/2014/main" id="{8A763E82-422F-4AE5-BA38-5D677C5A43F8}"/>
                 </a:ext>
               </a:extLst>
             </wp:docPr>
@@ -2972,7 +2796,6 @@
         <w:contextualSpacing/>
       </w:pPr>
       <w:r>
-        <w:lastRenderedPageBreak/>
         <w:t xml:space="preserve">- Improvement in performance is down to the core basic rules </w:t>
       </w:r>
     </w:p>
@@ -3084,15 +2907,7 @@
         <w:contextualSpacing/>
       </w:pPr>
       <w:r>
-        <w:t xml:space="preserve">Solving </w:t>
-      </w:r>
-      <w:proofErr w:type="spellStart"/>
-      <w:r>
-        <w:t>Hanabi</w:t>
-      </w:r>
-      <w:proofErr w:type="spellEnd"/>
-      <w:r>
-        <w:t>: Estimating Hands By Opponent’s Actions In Cooperative Game With Incomplete Information</w:t>
+        <w:t>Solving Hanabi: Estimating Hands By Opponent’s Actions In Cooperative Game With Incomplete Information</w:t>
       </w:r>
     </w:p>
     <w:p>
@@ -3116,13 +2931,8 @@
         <w:contextualSpacing/>
       </w:pPr>
       <w:r>
-        <w:t xml:space="preserve">An Intentional AI For </w:t>
-      </w:r>
-      <w:proofErr w:type="spellStart"/>
-      <w:r>
-        <w:t>Hanabi</w:t>
-      </w:r>
-      <w:proofErr w:type="spellEnd"/>
+        <w:t>An Intentional AI For Hanabi</w:t>
+      </w:r>
     </w:p>
     <w:p>
       <w:pPr>
@@ -4214,11 +4024,11 @@
         </c:ser>
         <c:gapWidth val="219"/>
         <c:overlap val="-27"/>
-        <c:axId val="95224192"/>
-        <c:axId val="95225728"/>
+        <c:axId val="88013824"/>
+        <c:axId val="114065792"/>
       </c:barChart>
       <c:catAx>
-        <c:axId val="95224192"/>
+        <c:axId val="88013824"/>
         <c:scaling>
           <c:orientation val="minMax"/>
         </c:scaling>
@@ -4259,14 +4069,14 @@
             <a:endParaRPr lang="en-US"/>
           </a:p>
         </c:txPr>
-        <c:crossAx val="95225728"/>
+        <c:crossAx val="114065792"/>
         <c:crosses val="autoZero"/>
         <c:auto val="1"/>
         <c:lblAlgn val="ctr"/>
         <c:lblOffset val="100"/>
       </c:catAx>
       <c:valAx>
-        <c:axId val="95225728"/>
+        <c:axId val="114065792"/>
         <c:scaling>
           <c:orientation val="minMax"/>
         </c:scaling>
@@ -4349,7 +4159,7 @@
             <a:endParaRPr lang="en-US"/>
           </a:p>
         </c:txPr>
-        <c:crossAx val="95224192"/>
+        <c:crossAx val="88013824"/>
         <c:crosses val="autoZero"/>
         <c:crossBetween val="between"/>
       </c:valAx>
@@ -4712,7 +4522,7 @@
   <a:extraClrSchemeLst/>
   <a:extLst>
     <a:ext uri="{05A4C25C-085E-4340-85A3-A5531E510DB2}">
-      <thm15:themeFamily xmlns:thm15="http://schemas.microsoft.com/office/thememl/2012/main" xmlns="" name="Office Theme" id="{62F939B6-93AF-4DB8-9C6B-D6C7DFDC589F}" vid="{4A3C46E8-61CC-4603-A589-7422A47A8E4A}"/>
+      <thm15:themeFamily xmlns="" xmlns:thm15="http://schemas.microsoft.com/office/thememl/2012/main" name="Office Theme" id="{62F939B6-93AF-4DB8-9C6B-D6C7DFDC589F}" vid="{4A3C46E8-61CC-4603-A589-7422A47A8E4A}"/>
     </a:ext>
   </a:extLst>
 </a:theme>

</xml_diff>

<commit_message>
Slight Changes Made With References
</commit_message>
<xml_diff>
--- a/CITS3001Report.docx
+++ b/CITS3001Report.docx
@@ -1,6 +1,6 @@
 
 <file path=word/document.xml><?xml version="1.0" encoding="utf-8"?>
-<w:document xmlns:wpc="http://schemas.microsoft.com/office/word/2010/wordprocessingCanvas" xmlns:cx="http://schemas.microsoft.com/office/drawing/2014/chartex" xmlns:cx1="http://schemas.microsoft.com/office/drawing/2015/9/8/chartex" xmlns:mc="http://schemas.openxmlformats.org/markup-compatibility/2006" xmlns:o="urn:schemas-microsoft-com:office:office" xmlns:r="http://schemas.openxmlformats.org/officeDocument/2006/relationships" xmlns:m="http://schemas.openxmlformats.org/officeDocument/2006/math" xmlns:v="urn:schemas-microsoft-com:vml" xmlns:wp14="http://schemas.microsoft.com/office/word/2010/wordprocessingDrawing" xmlns:wp="http://schemas.openxmlformats.org/drawingml/2006/wordprocessingDrawing" xmlns:w10="urn:schemas-microsoft-com:office:word" xmlns:w="http://schemas.openxmlformats.org/wordprocessingml/2006/main" xmlns:w14="http://schemas.microsoft.com/office/word/2010/wordml" xmlns:w15="http://schemas.microsoft.com/office/word/2012/wordml" xmlns:w16se="http://schemas.microsoft.com/office/word/2015/wordml/symex" xmlns:wpg="http://schemas.microsoft.com/office/word/2010/wordprocessingGroup" xmlns:wpi="http://schemas.microsoft.com/office/word/2010/wordprocessingInk" xmlns:wne="http://schemas.microsoft.com/office/word/2006/wordml" xmlns:wps="http://schemas.microsoft.com/office/word/2010/wordprocessingShape" mc:Ignorable="w14 w15 w16se wp14">
+<w:document xmlns:wpc="http://schemas.microsoft.com/office/word/2010/wordprocessingCanvas" xmlns:cx="http://schemas.microsoft.com/office/drawing/2014/chartex" xmlns:cx1="http://schemas.microsoft.com/office/drawing/2015/9/8/chartex" xmlns:cx2="http://schemas.microsoft.com/office/drawing/2015/10/21/chartex" xmlns:cx3="http://schemas.microsoft.com/office/drawing/2016/5/9/chartex" xmlns:cx4="http://schemas.microsoft.com/office/drawing/2016/5/10/chartex" xmlns:cx5="http://schemas.microsoft.com/office/drawing/2016/5/11/chartex" xmlns:cx6="http://schemas.microsoft.com/office/drawing/2016/5/12/chartex" xmlns:cx7="http://schemas.microsoft.com/office/drawing/2016/5/13/chartex" xmlns:cx8="http://schemas.microsoft.com/office/drawing/2016/5/14/chartex" xmlns:mc="http://schemas.openxmlformats.org/markup-compatibility/2006" xmlns:aink="http://schemas.microsoft.com/office/drawing/2016/ink" xmlns:am3d="http://schemas.microsoft.com/office/drawing/2017/model3d" xmlns:o="urn:schemas-microsoft-com:office:office" xmlns:r="http://schemas.openxmlformats.org/officeDocument/2006/relationships" xmlns:m="http://schemas.openxmlformats.org/officeDocument/2006/math" xmlns:v="urn:schemas-microsoft-com:vml" xmlns:wp14="http://schemas.microsoft.com/office/word/2010/wordprocessingDrawing" xmlns:wp="http://schemas.openxmlformats.org/drawingml/2006/wordprocessingDrawing" xmlns:w10="urn:schemas-microsoft-com:office:word" xmlns:w="http://schemas.openxmlformats.org/wordprocessingml/2006/main" xmlns:w14="http://schemas.microsoft.com/office/word/2010/wordml" xmlns:w15="http://schemas.microsoft.com/office/word/2012/wordml" xmlns:w16cid="http://schemas.microsoft.com/office/word/2016/wordml/cid" xmlns:w16se="http://schemas.microsoft.com/office/word/2015/wordml/symex" xmlns:wpg="http://schemas.microsoft.com/office/word/2010/wordprocessingGroup" xmlns:wpi="http://schemas.microsoft.com/office/word/2010/wordprocessingInk" xmlns:wne="http://schemas.microsoft.com/office/word/2006/wordml" xmlns:wps="http://schemas.microsoft.com/office/word/2010/wordprocessingShape" mc:Ignorable="w14 w15 w16se w16cid wp14">
   <w:body>
     <w:p>
       <w:pPr>
@@ -93,7 +93,15 @@
         <w:tab/>
       </w:r>
       <w:r>
-        <w:t>Literature Review Of Suitable Techniques</w:t>
+        <w:t xml:space="preserve">Literature Review </w:t>
+      </w:r>
+      <w:proofErr w:type="gramStart"/>
+      <w:r>
+        <w:t>Of</w:t>
+      </w:r>
+      <w:proofErr w:type="gramEnd"/>
+      <w:r>
+        <w:t xml:space="preserve"> Suitable Techniques</w:t>
       </w:r>
     </w:p>
     <w:p>
@@ -119,7 +127,15 @@
         <w:t>Incomplete</w:t>
       </w:r>
       <w:r>
-        <w:t xml:space="preserve"> Information And </w:t>
+        <w:t xml:space="preserve"> Information </w:t>
+      </w:r>
+      <w:proofErr w:type="gramStart"/>
+      <w:r>
+        <w:t>And</w:t>
+      </w:r>
+      <w:proofErr w:type="gramEnd"/>
+      <w:r>
+        <w:t xml:space="preserve"> </w:t>
       </w:r>
       <w:r>
         <w:t>Its</w:t>
@@ -189,7 +205,16 @@
         <w:t xml:space="preserve">worthless or of value </w:t>
       </w:r>
       <w:r>
-        <w:t xml:space="preserve">based on the behaviour of others [Solving Hanabi]. </w:t>
+        <w:t xml:space="preserve">based on the behaviour of others </w:t>
+      </w:r>
+      <w:r>
+        <w:rPr>
+          <w:highlight w:val="yellow"/>
+        </w:rPr>
+        <w:t>[Solving Hanabi]</w:t>
+      </w:r>
+      <w:r>
+        <w:t xml:space="preserve">. </w:t>
       </w:r>
       <w:r>
         <w:t xml:space="preserve">An agent </w:t>
@@ -301,13 +326,28 @@
         <w:contextualSpacing/>
       </w:pPr>
       <w:r>
-        <w:t xml:space="preserve">Various articles offer different approaches to handle this restriction. [Solving Hanabi] </w:t>
+        <w:t xml:space="preserve">Various articles offer different approaches to handle this restriction. </w:t>
+      </w:r>
+      <w:r>
+        <w:rPr>
+          <w:highlight w:val="yellow"/>
+        </w:rPr>
+        <w:t>[Solving Hanabi]</w:t>
+      </w:r>
+      <w:r>
+        <w:t xml:space="preserve"> </w:t>
       </w:r>
       <w:r>
         <w:t>offers an outline for a “self-recognition” strategy.</w:t>
       </w:r>
       <w:r>
-        <w:t xml:space="preserve"> This is built on top of a rule based agent as described below. </w:t>
+        <w:t xml:space="preserve"> This is built on top of a </w:t>
+      </w:r>
+      <w:r>
+        <w:t>rule-based</w:t>
+      </w:r>
+      <w:r>
+        <w:t xml:space="preserve"> agent as described below. </w:t>
       </w:r>
     </w:p>
     <w:p>
@@ -322,7 +362,13 @@
       </w:r>
       <w:r>
         <w:tab/>
-        <w:t>Rule Based Approach</w:t>
+        <w:t>Rule</w:t>
+      </w:r>
+      <w:r>
+        <w:t>-</w:t>
+      </w:r>
+      <w:r>
+        <w:t>Based Approach</w:t>
       </w:r>
       <w:r>
         <w:t xml:space="preserve"> </w:t>
@@ -863,7 +909,16 @@
         <w:t xml:space="preserve">  then we estimate that this card is within the player’s hand.</w:t>
       </w:r>
       <w:r>
-        <w:t xml:space="preserve"> [Solving Hanabi] found that a threshold value (</w:t>
+        <w:t xml:space="preserve"> </w:t>
+      </w:r>
+      <w:r>
+        <w:rPr>
+          <w:highlight w:val="yellow"/>
+        </w:rPr>
+        <w:t>[Solving Hanabi]</w:t>
+      </w:r>
+      <w:r>
+        <w:t xml:space="preserve"> found that a threshold value (</w:t>
       </w:r>
       <m:oMath>
         <m:r>
@@ -1371,12 +1426,21 @@
       <w:r>
         <w:t xml:space="preserve">When a leaf node is reached the </w:t>
       </w:r>
+      <w:proofErr w:type="gramStart"/>
       <w:r>
         <w:rPr>
           <w:b/>
           <w:u w:val="single"/>
         </w:rPr>
-        <w:t>expansion stage</w:t>
+        <w:t>expansion</w:t>
+      </w:r>
+      <w:proofErr w:type="gramEnd"/>
+      <w:r>
+        <w:rPr>
+          <w:b/>
+          <w:u w:val="single"/>
+        </w:rPr>
+        <w:t xml:space="preserve"> stage</w:t>
       </w:r>
       <w:r>
         <w:t xml:space="preserve"> adds all valid actions as children. </w:t>
@@ -1457,9 +1521,18 @@
         <w:t xml:space="preserve"> no need for an evaluation function and needs only to be able to interpret the outcome of a game</w:t>
       </w:r>
       <w:r>
-        <w:t xml:space="preserve"> (What is the MCTS)</w:t>
-      </w:r>
-      <w:r>
+        <w:t xml:space="preserve"> </w:t>
+      </w:r>
+      <w:r>
+        <w:rPr>
+          <w:highlight w:val="yellow"/>
+        </w:rPr>
+        <w:t>(What is the MCTS)</w:t>
+      </w:r>
+      <w:r>
+        <w:rPr>
+          <w:highlight w:val="yellow"/>
+        </w:rPr>
         <w:t>.</w:t>
       </w:r>
     </w:p>
@@ -1545,7 +1618,30 @@
         <w:contextualSpacing/>
       </w:pPr>
       <w:r>
-        <w:t xml:space="preserve">[An Intentional AI For Hanabi] outlines </w:t>
+        <w:rPr>
+          <w:highlight w:val="yellow"/>
+        </w:rPr>
+        <w:t xml:space="preserve">[An Intentional AI </w:t>
+      </w:r>
+      <w:proofErr w:type="gramStart"/>
+      <w:r>
+        <w:rPr>
+          <w:highlight w:val="yellow"/>
+        </w:rPr>
+        <w:t>For</w:t>
+      </w:r>
+      <w:proofErr w:type="gramEnd"/>
+      <w:r>
+        <w:rPr>
+          <w:highlight w:val="yellow"/>
+        </w:rPr>
+        <w:t xml:space="preserve"> Hanabi]</w:t>
+      </w:r>
+      <w:r>
+        <w:t xml:space="preserve"> </w:t>
+      </w:r>
+      <w:r>
+        <w:t xml:space="preserve">outlines </w:t>
       </w:r>
       <w:r>
         <w:t xml:space="preserve">what is called the </w:t>
@@ -2316,546 +2412,170 @@
         <w:pStyle w:val="Heading2"/>
       </w:pPr>
       <w:r>
-        <w:t>Rationale Of Selected Technique</w:t>
-      </w:r>
-    </w:p>
-    <w:p>
-      <w:pPr>
-        <w:spacing w:line="240" w:lineRule="auto"/>
-        <w:contextualSpacing/>
-      </w:pPr>
-    </w:p>
-    <w:p>
-      <w:pPr>
-        <w:spacing w:line="240" w:lineRule="auto"/>
-        <w:ind w:left="360"/>
-        <w:contextualSpacing/>
-      </w:pPr>
-      <w:r>
-        <w:t>Ultimately</w:t>
-      </w:r>
-      <w:r>
-        <w:t>,</w:t>
-      </w:r>
-      <w:r>
-        <w:t xml:space="preserve"> we settled on two agents. The primary agent implements a simple version of the outer-state strategy.</w:t>
-      </w:r>
-      <w:r>
-        <w:t xml:space="preserve"> Like the internal-state strategy, the agent memorizes the hints it receives and will play a card it knows is playable. It will also prioritize cards it knows are safe to discard when it chooses to discard. When it comes to giving hints, the agent will recognize cards that are currently playable in another player’s hand and give hints towards that card. Additionally, the agent will remember all hints that have been given in the game and will not give duplicate hints. It is thus able to identify priority cards in another player’s hand and give complimentary hints if that player has partial knowledge on the card. However, the agent will </w:t>
-      </w:r>
-      <w:r>
-        <w:rPr>
-          <w:i/>
-        </w:rPr>
-        <w:t>only</w:t>
-      </w:r>
-      <w:r>
-        <w:t xml:space="preserve"> play cards it knows the colour/value of and knows it is playable. Since it will never make a risky or uncertain play, we have called the agent “ConservativeAgent”.</w:t>
-      </w:r>
-    </w:p>
-    <w:p>
-      <w:pPr>
-        <w:spacing w:line="240" w:lineRule="auto"/>
-        <w:ind w:left="360"/>
-        <w:contextualSpacing/>
-      </w:pPr>
-      <w:r>
-        <w:t xml:space="preserve">The other completed agent </w:t>
-      </w:r>
-      <w:r>
-        <w:t>is based on the ConservativeAgent but with limited capacity to make risky moves. If the agent has a card with partial knowledge, it will look at all viewable cards (discard pile, fireworks pile, other player hands and known cards in own hand) and attempt to guess the unknown attribute of the card. If it fails to find a single answer, but finds that there is a 50% chance that the card is playable, it will play the card anyway if there are fuse tokens to spare.</w:t>
-      </w:r>
-    </w:p>
-    <w:p>
-      <w:pPr>
-        <w:spacing w:line="240" w:lineRule="auto"/>
-        <w:ind w:left="360"/>
-        <w:contextualSpacing/>
-      </w:pPr>
-      <w:r>
-        <w:t>Self-Recognition and Monte-Carlo Tree based agents were prototyped and explored, but ultimately dropped. The Monte-Carlo Tree method requires simulating the actions other players will take, but without the knowledge of the player’s hand it cannot accurately simulate another player, as it would be simulating a round where one player’s hand is missing. The value of such an uncertain and incomplete simulation is thus questionable.</w:t>
-      </w:r>
-    </w:p>
-    <w:p>
-      <w:pPr>
-        <w:spacing w:line="240" w:lineRule="auto"/>
-        <w:ind w:left="360"/>
-        <w:contextualSpacing/>
-      </w:pPr>
-      <w:r>
-        <w:t xml:space="preserve">The Self-recognition strategy involves analysing the previous action (when given a hint) and from the superset of all possible hands, narrow it down to the set of all possible hands that fit the hint that was given. This was impractical primarily due to the excessive computation required to generate even a subset of all known hands. Additionally, the flaw of all probability-based agents is the limitation of fuse tokens: the worst possible outcome in a game is to run out of fuse tokens and receive 0 score. As there are only 3 fuse tokens with the game lost at 0, that leaves only 2 chances for mistakes shared across all players. Once any two mistakes have been made, all agents </w:t>
-      </w:r>
-      <w:r>
-        <w:rPr>
-          <w:i/>
-        </w:rPr>
-        <w:t>must</w:t>
-      </w:r>
-      <w:r>
-        <w:t xml:space="preserve"> then default to the conservative outer-state strategy to avoid total failure. Given this limitation it is clear that </w:t>
-      </w:r>
-      <w:r>
-        <w:t>there are diminishing returns to relying too heavily on probability-based strategies as there is a high chance that such strategies would need to be discarded early in the game, or if the acceptable risk probability is low then would result in similar performance to the conservative agent.</w:t>
-      </w:r>
-    </w:p>
-    <w:p>
-      <w:pPr>
-        <w:spacing w:line="240" w:lineRule="auto"/>
-        <w:ind w:left="360"/>
-        <w:contextualSpacing/>
-      </w:pPr>
-    </w:p>
-    <w:p>
-      <w:pPr>
-        <w:spacing w:line="240" w:lineRule="auto"/>
-        <w:ind w:left="360"/>
-        <w:contextualSpacing/>
-      </w:pPr>
-      <w:r>
-        <w:t>[delete the below dot points later]</w:t>
-      </w:r>
+        <w:t xml:space="preserve">Rationale </w:t>
+      </w:r>
+      <w:proofErr w:type="gramStart"/>
+      <w:r>
+        <w:t>Of</w:t>
+      </w:r>
+      <w:proofErr w:type="gramEnd"/>
+      <w:r>
+        <w:t xml:space="preserve"> Selected Technique</w:t>
+      </w:r>
+    </w:p>
+    <w:p>
+      <w:pPr>
+        <w:spacing w:line="240" w:lineRule="auto"/>
+        <w:contextualSpacing/>
+      </w:pPr>
+    </w:p>
+    <w:p>
+      <w:pPr>
+        <w:spacing w:line="240" w:lineRule="auto"/>
+        <w:contextualSpacing/>
+      </w:pPr>
+      <w:r>
+        <w:tab/>
+      </w:r>
+    </w:p>
+    <w:p>
+      <w:pPr>
+        <w:spacing w:line="240" w:lineRule="auto"/>
+        <w:contextualSpacing/>
+      </w:pPr>
+    </w:p>
+    <w:p>
+      <w:pPr>
+        <w:pStyle w:val="Heading2"/>
+      </w:pPr>
+      <w:r>
+        <w:t>Implementation Description</w:t>
+      </w:r>
+    </w:p>
+    <w:p>
+      <w:pPr>
+        <w:spacing w:line="240" w:lineRule="auto"/>
+        <w:contextualSpacing/>
+      </w:pPr>
+    </w:p>
+    <w:p>
+      <w:pPr>
+        <w:spacing w:line="240" w:lineRule="auto"/>
+        <w:contextualSpacing/>
+      </w:pPr>
+      <w:r>
+        <w:tab/>
+      </w:r>
+    </w:p>
+    <w:p>
+      <w:pPr>
+        <w:spacing w:line="240" w:lineRule="auto"/>
+        <w:contextualSpacing/>
+      </w:pPr>
+    </w:p>
+    <w:p>
+      <w:pPr>
+        <w:pStyle w:val="Heading2"/>
+      </w:pPr>
+      <w:r>
+        <w:t>Validation</w:t>
+      </w:r>
+    </w:p>
+    <w:p>
+      <w:pPr>
+        <w:spacing w:line="240" w:lineRule="auto"/>
+        <w:contextualSpacing/>
+      </w:pPr>
+    </w:p>
+    <w:p>
+      <w:pPr>
+        <w:spacing w:line="240" w:lineRule="auto"/>
+        <w:contextualSpacing/>
+      </w:pPr>
+      <w:r>
+        <w:tab/>
+      </w:r>
+    </w:p>
+    <w:p>
+      <w:pPr>
+        <w:spacing w:line="240" w:lineRule="auto"/>
+        <w:contextualSpacing/>
+      </w:pPr>
+    </w:p>
+    <w:p>
+      <w:pPr>
+        <w:spacing w:line="240" w:lineRule="auto"/>
+        <w:contextualSpacing/>
+      </w:pPr>
+    </w:p>
+    <w:p>
+      <w:pPr>
+        <w:spacing w:line="240" w:lineRule="auto"/>
+        <w:contextualSpacing/>
+      </w:pPr>
+      <w:r>
+        <w:t xml:space="preserve">Solving Hanabi: Estimating Hands </w:t>
+      </w:r>
+      <w:proofErr w:type="gramStart"/>
+      <w:r>
+        <w:t>By</w:t>
+      </w:r>
+      <w:proofErr w:type="gramEnd"/>
+      <w:r>
+        <w:t xml:space="preserve"> Opponent’s Actions In Cooperative Game With Incomplete Information</w:t>
+      </w:r>
+    </w:p>
+    <w:p>
+      <w:pPr>
+        <w:spacing w:line="240" w:lineRule="auto"/>
+        <w:contextualSpacing/>
+      </w:pPr>
+      <w:r>
+        <w:t>(ARTICLE)</w:t>
+      </w:r>
+    </w:p>
+    <w:p>
+      <w:pPr>
+        <w:spacing w:line="240" w:lineRule="auto"/>
+        <w:contextualSpacing/>
+      </w:pPr>
+    </w:p>
+    <w:p>
+      <w:pPr>
+        <w:spacing w:line="240" w:lineRule="auto"/>
+        <w:contextualSpacing/>
+      </w:pPr>
+      <w:r>
+        <w:t xml:space="preserve">An Intentional AI </w:t>
+      </w:r>
+      <w:proofErr w:type="gramStart"/>
+      <w:r>
+        <w:t>For</w:t>
+      </w:r>
+      <w:proofErr w:type="gramEnd"/>
+      <w:r>
+        <w:t xml:space="preserve"> Hanabi</w:t>
+      </w:r>
+    </w:p>
+    <w:p>
+      <w:pPr>
+        <w:spacing w:line="240" w:lineRule="auto"/>
+        <w:contextualSpacing/>
+      </w:pPr>
+      <w:r>
+        <w:t>(ARTICLE)</w:t>
+      </w:r>
+    </w:p>
+    <w:p>
+      <w:pPr>
+        <w:spacing w:line="240" w:lineRule="auto"/>
+        <w:contextualSpacing/>
+      </w:pPr>
       <w:bookmarkStart w:id="0" w:name="_GoBack"/>
       <w:bookmarkEnd w:id="0"/>
     </w:p>
     <w:p>
       <w:pPr>
-        <w:pStyle w:val="ListParagraph"/>
-        <w:numPr>
-          <w:ilvl w:val="0"/>
-          <w:numId w:val="2"/>
-        </w:numPr>
-        <w:spacing w:line="240" w:lineRule="auto"/>
-      </w:pPr>
-      <w:r>
-        <w:lastRenderedPageBreak/>
-        <w:t>Uses utility to prioritize playable cards and important other player cards to hint</w:t>
-      </w:r>
-    </w:p>
-    <w:p>
-      <w:pPr>
-        <w:pStyle w:val="ListParagraph"/>
-        <w:numPr>
-          <w:ilvl w:val="1"/>
-          <w:numId w:val="2"/>
-        </w:numPr>
-        <w:spacing w:line="240" w:lineRule="auto"/>
-      </w:pPr>
-      <w:r>
-        <w:t>Will prioritize playable cards in other players hands, if it finds none and has excess hint tokens it may give a hint that reveals the most information to a player</w:t>
-      </w:r>
-    </w:p>
-    <w:p>
-      <w:pPr>
-        <w:pStyle w:val="ListParagraph"/>
-        <w:numPr>
-          <w:ilvl w:val="1"/>
-          <w:numId w:val="2"/>
-        </w:numPr>
-        <w:spacing w:line="240" w:lineRule="auto"/>
-      </w:pPr>
-      <w:r>
-        <w:t>Else hint at random if too many hint tokens</w:t>
-      </w:r>
-    </w:p>
-    <w:p>
-      <w:pPr>
-        <w:pStyle w:val="ListParagraph"/>
-        <w:numPr>
-          <w:ilvl w:val="1"/>
-          <w:numId w:val="2"/>
-        </w:numPr>
-        <w:spacing w:line="240" w:lineRule="auto"/>
-      </w:pPr>
-      <w:r>
-        <w:t>Keeps memory of hints other players has received, able to give complimentary hints for other players needing information, will not give duplicate hints, only plays cards with certainty</w:t>
-      </w:r>
-    </w:p>
-    <w:p>
-      <w:pPr>
-        <w:pStyle w:val="ListParagraph"/>
-        <w:numPr>
-          <w:ilvl w:val="0"/>
-          <w:numId w:val="2"/>
-        </w:numPr>
-        <w:spacing w:line="240" w:lineRule="auto"/>
-      </w:pPr>
-      <w:r>
-        <w:t>Self-recognition requires generating superset of hands and selecting subset of possible hands recursively, too much overhead</w:t>
-      </w:r>
-    </w:p>
-    <w:p>
-      <w:pPr>
-        <w:pStyle w:val="ListParagraph"/>
-        <w:numPr>
-          <w:ilvl w:val="0"/>
-          <w:numId w:val="2"/>
-        </w:numPr>
-        <w:spacing w:line="240" w:lineRule="auto"/>
-      </w:pPr>
-      <w:r>
-        <w:t>Monte Carlo impractical for current implementation, cannot simulate other players hands as current players hand cannot be seen by itself due to restrictions=too much uncertainty as player is not allowed to see own hand and thus cannot simulate another player looking at the player’s hands, not much value in simulating round where one hand is absent, generalizing monte carlo breaks it</w:t>
-      </w:r>
-    </w:p>
-    <w:p>
-      <w:pPr>
-        <w:pStyle w:val="ListParagraph"/>
-        <w:numPr>
-          <w:ilvl w:val="0"/>
-          <w:numId w:val="2"/>
-        </w:numPr>
-        <w:spacing w:line="240" w:lineRule="auto"/>
-      </w:pPr>
-      <w:r>
-        <w:t>When allowing risky moves with probability, you can only make as many mistakes as you have extra lives, which in this case is 2, so you’re not really gaining much from it, possible gain in score is limited by the shared limit of 2 mistakes per game across 3-5 players</w:t>
-      </w:r>
-    </w:p>
-    <w:p>
-      <w:pPr>
-        <w:spacing w:line="240" w:lineRule="auto"/>
-        <w:contextualSpacing/>
-      </w:pPr>
-    </w:p>
-    <w:p>
-      <w:pPr>
-        <w:spacing w:line="240" w:lineRule="auto"/>
-        <w:contextualSpacing/>
-      </w:pPr>
-    </w:p>
-    <w:p>
-      <w:pPr>
-        <w:pStyle w:val="Heading2"/>
-      </w:pPr>
-      <w:r>
-        <w:t>Implementation Description</w:t>
-      </w:r>
-    </w:p>
-    <w:p>
-      <w:pPr>
-        <w:spacing w:line="240" w:lineRule="auto"/>
-        <w:contextualSpacing/>
-      </w:pPr>
-    </w:p>
-    <w:p>
-      <w:pPr>
-        <w:spacing w:line="240" w:lineRule="auto"/>
-        <w:contextualSpacing/>
-      </w:pPr>
-      <w:r>
-        <w:tab/>
-      </w:r>
-    </w:p>
-    <w:p>
-      <w:pPr>
-        <w:spacing w:line="240" w:lineRule="auto"/>
-        <w:contextualSpacing/>
-      </w:pPr>
-    </w:p>
-    <w:p>
-      <w:pPr>
-        <w:spacing w:line="240" w:lineRule="auto"/>
-        <w:contextualSpacing/>
-      </w:pPr>
-    </w:p>
-    <w:p>
-      <w:pPr>
-        <w:spacing w:line="240" w:lineRule="auto"/>
-        <w:contextualSpacing/>
-      </w:pPr>
-    </w:p>
-    <w:p>
-      <w:pPr>
-        <w:spacing w:line="240" w:lineRule="auto"/>
-        <w:contextualSpacing/>
-      </w:pPr>
-    </w:p>
-    <w:p>
-      <w:pPr>
-        <w:spacing w:line="240" w:lineRule="auto"/>
-        <w:contextualSpacing/>
-      </w:pPr>
-    </w:p>
-    <w:p>
-      <w:pPr>
-        <w:spacing w:line="240" w:lineRule="auto"/>
-        <w:contextualSpacing/>
-      </w:pPr>
-    </w:p>
-    <w:p>
-      <w:pPr>
-        <w:spacing w:line="240" w:lineRule="auto"/>
-        <w:contextualSpacing/>
-      </w:pPr>
-    </w:p>
-    <w:p>
-      <w:pPr>
-        <w:spacing w:line="240" w:lineRule="auto"/>
-        <w:contextualSpacing/>
-      </w:pPr>
-    </w:p>
-    <w:p>
-      <w:pPr>
-        <w:pStyle w:val="Heading2"/>
-      </w:pPr>
-      <w:r>
-        <w:t>Validation</w:t>
-      </w:r>
-    </w:p>
-    <w:p>
-      <w:pPr>
-        <w:spacing w:line="240" w:lineRule="auto"/>
-        <w:contextualSpacing/>
-      </w:pPr>
-    </w:p>
-    <w:p>
-      <w:pPr>
-        <w:spacing w:line="240" w:lineRule="auto"/>
-        <w:contextualSpacing/>
-      </w:pPr>
-      <w:r>
-        <w:tab/>
-      </w:r>
-    </w:p>
-    <w:p>
-      <w:pPr>
-        <w:spacing w:line="240" w:lineRule="auto"/>
-        <w:contextualSpacing/>
-      </w:pPr>
-      <w:r>
-        <w:rPr>
-          <w:noProof/>
-          <w:lang w:eastAsia="en-AU"/>
-        </w:rPr>
-        <w:lastRenderedPageBreak/>
-        <w:drawing>
-          <wp:inline distT="0" distB="0" distL="0" distR="0" wp14:anchorId="135B01DA" wp14:editId="62BB1D1A">
-            <wp:extent cx="5664200" cy="2914650"/>
-            <wp:effectExtent l="0" t="0" r="12700" b="0"/>
-            <wp:docPr id="1" name="Chart 1">
-              <a:extLst xmlns:a="http://schemas.openxmlformats.org/drawingml/2006/main">
-                <a:ext uri="{FF2B5EF4-FFF2-40B4-BE49-F238E27FC236}">
-                  <a16:creationId xmlns:a16="http://schemas.microsoft.com/office/drawing/2014/main" id="{8A763E82-422F-4AE5-BA38-5D677C5A43F8}"/>
-                </a:ext>
-              </a:extLst>
-            </wp:docPr>
-            <wp:cNvGraphicFramePr/>
-            <a:graphic xmlns:a="http://schemas.openxmlformats.org/drawingml/2006/main">
-              <a:graphicData uri="http://schemas.openxmlformats.org/drawingml/2006/chart">
-                <c:chart xmlns:c="http://schemas.openxmlformats.org/drawingml/2006/chart" xmlns:r="http://schemas.openxmlformats.org/officeDocument/2006/relationships" r:id="rId5"/>
-              </a:graphicData>
-            </a:graphic>
-          </wp:inline>
-        </w:drawing>
-      </w:r>
-    </w:p>
-    <w:p>
-      <w:pPr>
-        <w:spacing w:line="240" w:lineRule="auto"/>
-        <w:contextualSpacing/>
-      </w:pPr>
-    </w:p>
-    <w:p>
-      <w:pPr>
-        <w:spacing w:line="240" w:lineRule="auto"/>
-        <w:contextualSpacing/>
-      </w:pPr>
-    </w:p>
-    <w:p>
-      <w:pPr>
-        <w:spacing w:line="240" w:lineRule="auto"/>
-        <w:contextualSpacing/>
-        <w:rPr>
-          <w:noProof/>
-        </w:rPr>
-      </w:pPr>
-      <w:r>
-        <w:rPr>
-          <w:noProof/>
-        </w:rPr>
-        <w:t>- Consistency between conservative and advanced agent compared to basic agent</w:t>
-      </w:r>
-    </w:p>
-    <w:p>
-      <w:pPr>
-        <w:spacing w:line="240" w:lineRule="auto"/>
-        <w:contextualSpacing/>
-      </w:pPr>
-      <w:r>
-        <w:t>- Substantial improvement compared to the basic agent</w:t>
-      </w:r>
-    </w:p>
-    <w:p>
-      <w:pPr>
-        <w:spacing w:line="240" w:lineRule="auto"/>
-        <w:contextualSpacing/>
-      </w:pPr>
-      <w:r>
-        <w:t xml:space="preserve">- </w:t>
-      </w:r>
-      <w:r>
-        <w:t>Conservative + Advanced agent scored similar scores – conservative performed slightly better at 4 while advanced performed slightly better at 5 players</w:t>
-      </w:r>
-    </w:p>
-    <w:p>
-      <w:pPr>
-        <w:spacing w:line="240" w:lineRule="auto"/>
-        <w:contextualSpacing/>
-      </w:pPr>
-      <w:r>
-        <w:t xml:space="preserve">- Improvement in performance is down to the core basic rules </w:t>
-      </w:r>
-    </w:p>
-    <w:p>
-      <w:pPr>
-        <w:spacing w:line="240" w:lineRule="auto"/>
-        <w:contextualSpacing/>
-      </w:pPr>
-      <w:r>
-        <w:t>- Non-determinism (randomness) is to account for lack of perfect scores</w:t>
-      </w:r>
-    </w:p>
-    <w:p>
-      <w:pPr>
-        <w:spacing w:line="240" w:lineRule="auto"/>
-        <w:contextualSpacing/>
-      </w:pPr>
-      <w:r>
-        <w:t>- Advanced Agent additional rules were “fringe cases”? Conservative Agent depends on a good starting game?</w:t>
-      </w:r>
-    </w:p>
-    <w:p>
-      <w:pPr>
-        <w:spacing w:line="240" w:lineRule="auto"/>
-        <w:contextualSpacing/>
-      </w:pPr>
-    </w:p>
-    <w:p>
-      <w:pPr>
-        <w:spacing w:line="240" w:lineRule="auto"/>
-        <w:contextualSpacing/>
-      </w:pPr>
-    </w:p>
-    <w:p>
-      <w:pPr>
-        <w:spacing w:line="240" w:lineRule="auto"/>
-        <w:contextualSpacing/>
-      </w:pPr>
-    </w:p>
-    <w:p>
-      <w:pPr>
-        <w:spacing w:line="240" w:lineRule="auto"/>
-        <w:contextualSpacing/>
-      </w:pPr>
-    </w:p>
-    <w:p>
-      <w:pPr>
-        <w:spacing w:line="240" w:lineRule="auto"/>
-        <w:contextualSpacing/>
-      </w:pPr>
-    </w:p>
-    <w:p>
-      <w:pPr>
-        <w:spacing w:line="240" w:lineRule="auto"/>
-        <w:contextualSpacing/>
-      </w:pPr>
-    </w:p>
-    <w:p>
-      <w:pPr>
-        <w:spacing w:line="240" w:lineRule="auto"/>
-        <w:contextualSpacing/>
-      </w:pPr>
-    </w:p>
-    <w:p>
-      <w:pPr>
-        <w:spacing w:line="240" w:lineRule="auto"/>
-        <w:contextualSpacing/>
-      </w:pPr>
-    </w:p>
-    <w:p>
-      <w:pPr>
-        <w:spacing w:line="240" w:lineRule="auto"/>
-        <w:contextualSpacing/>
-      </w:pPr>
-    </w:p>
-    <w:p>
-      <w:pPr>
-        <w:spacing w:line="240" w:lineRule="auto"/>
-        <w:contextualSpacing/>
-      </w:pPr>
-    </w:p>
-    <w:p>
-      <w:pPr>
-        <w:spacing w:line="240" w:lineRule="auto"/>
-        <w:contextualSpacing/>
-      </w:pPr>
-    </w:p>
-    <w:p>
-      <w:pPr>
-        <w:spacing w:line="240" w:lineRule="auto"/>
-        <w:contextualSpacing/>
-      </w:pPr>
-    </w:p>
-    <w:p>
-      <w:pPr>
-        <w:spacing w:line="240" w:lineRule="auto"/>
-        <w:contextualSpacing/>
-      </w:pPr>
-    </w:p>
-    <w:p>
-      <w:pPr>
-        <w:spacing w:line="240" w:lineRule="auto"/>
-        <w:contextualSpacing/>
-      </w:pPr>
-    </w:p>
-    <w:p>
-      <w:pPr>
-        <w:spacing w:line="240" w:lineRule="auto"/>
-        <w:contextualSpacing/>
-      </w:pPr>
-      <w:r>
-        <w:t>Solving Hanabi: Estimating Hands By Opponent’s Actions In Cooperative Game With Incomplete Information</w:t>
-      </w:r>
-    </w:p>
-    <w:p>
-      <w:pPr>
-        <w:spacing w:line="240" w:lineRule="auto"/>
-        <w:contextualSpacing/>
-      </w:pPr>
-      <w:r>
-        <w:t>(ARTICLE)</w:t>
-      </w:r>
-    </w:p>
-    <w:p>
-      <w:pPr>
-        <w:spacing w:line="240" w:lineRule="auto"/>
-        <w:contextualSpacing/>
-      </w:pPr>
-    </w:p>
-    <w:p>
-      <w:pPr>
-        <w:spacing w:line="240" w:lineRule="auto"/>
-        <w:contextualSpacing/>
-      </w:pPr>
-      <w:r>
-        <w:t>An Intentional AI For Hanabi</w:t>
-      </w:r>
-    </w:p>
-    <w:p>
-      <w:pPr>
-        <w:spacing w:line="240" w:lineRule="auto"/>
-        <w:contextualSpacing/>
-      </w:pPr>
-      <w:r>
-        <w:t>(ARTICLE)</w:t>
-      </w:r>
-    </w:p>
-    <w:p>
-      <w:pPr>
-        <w:spacing w:line="240" w:lineRule="auto"/>
-        <w:contextualSpacing/>
-      </w:pPr>
-    </w:p>
-    <w:p>
-      <w:pPr>
         <w:spacing w:line="240" w:lineRule="auto"/>
         <w:contextualSpacing/>
       </w:pPr>
@@ -2868,7 +2588,7 @@
         <w:spacing w:line="240" w:lineRule="auto"/>
         <w:contextualSpacing/>
       </w:pPr>
-      <w:hyperlink r:id="rId6" w:history="1">
+      <w:hyperlink r:id="rId5" w:history="1">
         <w:r>
           <w:rPr>
             <w:rStyle w:val="Hyperlink"/>
@@ -2889,16 +2609,20 @@
         <w:contextualSpacing/>
       </w:pPr>
       <w:r>
-        <w:lastRenderedPageBreak/>
-        <w:t>What Is The Monte Carlo Tree Search</w:t>
-      </w:r>
-    </w:p>
-    <w:p>
-      <w:pPr>
-        <w:spacing w:line="240" w:lineRule="auto"/>
-        <w:contextualSpacing/>
-      </w:pPr>
-      <w:hyperlink r:id="rId7" w:history="1">
+        <w:t xml:space="preserve">What Is The Monte Carlo Tree </w:t>
+      </w:r>
+      <w:proofErr w:type="gramStart"/>
+      <w:r>
+        <w:t>Search</w:t>
+      </w:r>
+      <w:proofErr w:type="gramEnd"/>
+    </w:p>
+    <w:p>
+      <w:pPr>
+        <w:spacing w:line="240" w:lineRule="auto"/>
+        <w:contextualSpacing/>
+      </w:pPr>
+      <w:hyperlink r:id="rId6" w:history="1">
         <w:r>
           <w:rPr>
             <w:rStyle w:val="Hyperlink"/>
@@ -2924,7 +2648,7 @@
 </file>
 
 <file path=word/numbering.xml><?xml version="1.0" encoding="utf-8"?>
-<w:numbering xmlns:wpc="http://schemas.microsoft.com/office/word/2010/wordprocessingCanvas" xmlns:cx="http://schemas.microsoft.com/office/drawing/2014/chartex" xmlns:cx1="http://schemas.microsoft.com/office/drawing/2015/9/8/chartex" xmlns:mc="http://schemas.openxmlformats.org/markup-compatibility/2006" xmlns:o="urn:schemas-microsoft-com:office:office" xmlns:r="http://schemas.openxmlformats.org/officeDocument/2006/relationships" xmlns:m="http://schemas.openxmlformats.org/officeDocument/2006/math" xmlns:v="urn:schemas-microsoft-com:vml" xmlns:wp14="http://schemas.microsoft.com/office/word/2010/wordprocessingDrawing" xmlns:wp="http://schemas.openxmlformats.org/drawingml/2006/wordprocessingDrawing" xmlns:w10="urn:schemas-microsoft-com:office:word" xmlns:w="http://schemas.openxmlformats.org/wordprocessingml/2006/main" xmlns:w14="http://schemas.microsoft.com/office/word/2010/wordml" xmlns:w15="http://schemas.microsoft.com/office/word/2012/wordml" xmlns:w16se="http://schemas.microsoft.com/office/word/2015/wordml/symex" xmlns:wpg="http://schemas.microsoft.com/office/word/2010/wordprocessingGroup" xmlns:wpi="http://schemas.microsoft.com/office/word/2010/wordprocessingInk" xmlns:wne="http://schemas.microsoft.com/office/word/2006/wordml" xmlns:wps="http://schemas.microsoft.com/office/word/2010/wordprocessingShape" mc:Ignorable="w14 w15 w16se wp14">
+<w:numbering xmlns:wpc="http://schemas.microsoft.com/office/word/2010/wordprocessingCanvas" xmlns:cx="http://schemas.microsoft.com/office/drawing/2014/chartex" xmlns:cx1="http://schemas.microsoft.com/office/drawing/2015/9/8/chartex" xmlns:cx2="http://schemas.microsoft.com/office/drawing/2015/10/21/chartex" xmlns:cx3="http://schemas.microsoft.com/office/drawing/2016/5/9/chartex" xmlns:cx4="http://schemas.microsoft.com/office/drawing/2016/5/10/chartex" xmlns:cx5="http://schemas.microsoft.com/office/drawing/2016/5/11/chartex" xmlns:cx6="http://schemas.microsoft.com/office/drawing/2016/5/12/chartex" xmlns:cx7="http://schemas.microsoft.com/office/drawing/2016/5/13/chartex" xmlns:cx8="http://schemas.microsoft.com/office/drawing/2016/5/14/chartex" xmlns:mc="http://schemas.openxmlformats.org/markup-compatibility/2006" xmlns:aink="http://schemas.microsoft.com/office/drawing/2016/ink" xmlns:am3d="http://schemas.microsoft.com/office/drawing/2017/model3d" xmlns:o="urn:schemas-microsoft-com:office:office" xmlns:r="http://schemas.openxmlformats.org/officeDocument/2006/relationships" xmlns:m="http://schemas.openxmlformats.org/officeDocument/2006/math" xmlns:v="urn:schemas-microsoft-com:vml" xmlns:wp14="http://schemas.microsoft.com/office/word/2010/wordprocessingDrawing" xmlns:wp="http://schemas.openxmlformats.org/drawingml/2006/wordprocessingDrawing" xmlns:w10="urn:schemas-microsoft-com:office:word" xmlns:w="http://schemas.openxmlformats.org/wordprocessingml/2006/main" xmlns:w14="http://schemas.microsoft.com/office/word/2010/wordml" xmlns:w15="http://schemas.microsoft.com/office/word/2012/wordml" xmlns:w16cid="http://schemas.microsoft.com/office/word/2016/wordml/cid" xmlns:w16se="http://schemas.microsoft.com/office/word/2015/wordml/symex" xmlns:wpg="http://schemas.microsoft.com/office/word/2010/wordprocessingGroup" xmlns:wpi="http://schemas.microsoft.com/office/word/2010/wordprocessingInk" xmlns:wne="http://schemas.microsoft.com/office/word/2006/wordml" xmlns:wps="http://schemas.microsoft.com/office/word/2010/wordprocessingShape" mc:Ignorable="w14 w15 w16se w16cid wp14">
   <w:abstractNum w:abstractNumId="0" w15:restartNumberingAfterBreak="0">
     <w:nsid w:val="553A582C"/>
     <w:multiLevelType w:val="hybridMultilevel"/>
@@ -3038,129 +2762,14 @@
       </w:rPr>
     </w:lvl>
   </w:abstractNum>
-  <w:abstractNum w:abstractNumId="1" w15:restartNumberingAfterBreak="0">
-    <w:nsid w:val="5986332B"/>
-    <w:multiLevelType w:val="hybridMultilevel"/>
-    <w:tmpl w:val="E8E64288"/>
-    <w:lvl w:ilvl="0" w:tplc="B3929462">
-      <w:numFmt w:val="bullet"/>
-      <w:lvlText w:val="-"/>
-      <w:lvlJc w:val="left"/>
-      <w:pPr>
-        <w:ind w:left="720" w:hanging="360"/>
-      </w:pPr>
-      <w:rPr>
-        <w:rFonts w:ascii="Calibri" w:eastAsiaTheme="minorHAnsi" w:hAnsi="Calibri" w:cstheme="minorBidi" w:hint="default"/>
-      </w:rPr>
-    </w:lvl>
-    <w:lvl w:ilvl="1" w:tplc="08090003">
-      <w:start w:val="1"/>
-      <w:numFmt w:val="bullet"/>
-      <w:lvlText w:val="o"/>
-      <w:lvlJc w:val="left"/>
-      <w:pPr>
-        <w:ind w:left="1440" w:hanging="360"/>
-      </w:pPr>
-      <w:rPr>
-        <w:rFonts w:ascii="Courier New" w:hAnsi="Courier New" w:cs="Courier New" w:hint="default"/>
-      </w:rPr>
-    </w:lvl>
-    <w:lvl w:ilvl="2" w:tplc="08090005" w:tentative="1">
-      <w:start w:val="1"/>
-      <w:numFmt w:val="bullet"/>
-      <w:lvlText w:val=""/>
-      <w:lvlJc w:val="left"/>
-      <w:pPr>
-        <w:ind w:left="2160" w:hanging="360"/>
-      </w:pPr>
-      <w:rPr>
-        <w:rFonts w:ascii="Wingdings" w:hAnsi="Wingdings" w:hint="default"/>
-      </w:rPr>
-    </w:lvl>
-    <w:lvl w:ilvl="3" w:tplc="08090001" w:tentative="1">
-      <w:start w:val="1"/>
-      <w:numFmt w:val="bullet"/>
-      <w:lvlText w:val=""/>
-      <w:lvlJc w:val="left"/>
-      <w:pPr>
-        <w:ind w:left="2880" w:hanging="360"/>
-      </w:pPr>
-      <w:rPr>
-        <w:rFonts w:ascii="Symbol" w:hAnsi="Symbol" w:hint="default"/>
-      </w:rPr>
-    </w:lvl>
-    <w:lvl w:ilvl="4" w:tplc="08090003" w:tentative="1">
-      <w:start w:val="1"/>
-      <w:numFmt w:val="bullet"/>
-      <w:lvlText w:val="o"/>
-      <w:lvlJc w:val="left"/>
-      <w:pPr>
-        <w:ind w:left="3600" w:hanging="360"/>
-      </w:pPr>
-      <w:rPr>
-        <w:rFonts w:ascii="Courier New" w:hAnsi="Courier New" w:cs="Courier New" w:hint="default"/>
-      </w:rPr>
-    </w:lvl>
-    <w:lvl w:ilvl="5" w:tplc="08090005" w:tentative="1">
-      <w:start w:val="1"/>
-      <w:numFmt w:val="bullet"/>
-      <w:lvlText w:val=""/>
-      <w:lvlJc w:val="left"/>
-      <w:pPr>
-        <w:ind w:left="4320" w:hanging="360"/>
-      </w:pPr>
-      <w:rPr>
-        <w:rFonts w:ascii="Wingdings" w:hAnsi="Wingdings" w:hint="default"/>
-      </w:rPr>
-    </w:lvl>
-    <w:lvl w:ilvl="6" w:tplc="08090001" w:tentative="1">
-      <w:start w:val="1"/>
-      <w:numFmt w:val="bullet"/>
-      <w:lvlText w:val=""/>
-      <w:lvlJc w:val="left"/>
-      <w:pPr>
-        <w:ind w:left="5040" w:hanging="360"/>
-      </w:pPr>
-      <w:rPr>
-        <w:rFonts w:ascii="Symbol" w:hAnsi="Symbol" w:hint="default"/>
-      </w:rPr>
-    </w:lvl>
-    <w:lvl w:ilvl="7" w:tplc="08090003" w:tentative="1">
-      <w:start w:val="1"/>
-      <w:numFmt w:val="bullet"/>
-      <w:lvlText w:val="o"/>
-      <w:lvlJc w:val="left"/>
-      <w:pPr>
-        <w:ind w:left="5760" w:hanging="360"/>
-      </w:pPr>
-      <w:rPr>
-        <w:rFonts w:ascii="Courier New" w:hAnsi="Courier New" w:cs="Courier New" w:hint="default"/>
-      </w:rPr>
-    </w:lvl>
-    <w:lvl w:ilvl="8" w:tplc="08090005" w:tentative="1">
-      <w:start w:val="1"/>
-      <w:numFmt w:val="bullet"/>
-      <w:lvlText w:val=""/>
-      <w:lvlJc w:val="left"/>
-      <w:pPr>
-        <w:ind w:left="6480" w:hanging="360"/>
-      </w:pPr>
-      <w:rPr>
-        <w:rFonts w:ascii="Wingdings" w:hAnsi="Wingdings" w:hint="default"/>
-      </w:rPr>
-    </w:lvl>
-  </w:abstractNum>
   <w:num w:numId="1">
     <w:abstractNumId w:val="0"/>
-  </w:num>
-  <w:num w:numId="2">
-    <w:abstractNumId w:val="1"/>
   </w:num>
 </w:numbering>
 </file>
 
 <file path=word/styles.xml><?xml version="1.0" encoding="utf-8"?>
-<w:styles xmlns:mc="http://schemas.openxmlformats.org/markup-compatibility/2006" xmlns:r="http://schemas.openxmlformats.org/officeDocument/2006/relationships" xmlns:w="http://schemas.openxmlformats.org/wordprocessingml/2006/main" xmlns:w14="http://schemas.microsoft.com/office/word/2010/wordml" xmlns:w15="http://schemas.microsoft.com/office/word/2012/wordml" xmlns:w16se="http://schemas.microsoft.com/office/word/2015/wordml/symex" mc:Ignorable="w14 w15 w16se">
+<w:styles xmlns:mc="http://schemas.openxmlformats.org/markup-compatibility/2006" xmlns:r="http://schemas.openxmlformats.org/officeDocument/2006/relationships" xmlns:w="http://schemas.openxmlformats.org/wordprocessingml/2006/main" xmlns:w14="http://schemas.microsoft.com/office/word/2010/wordml" xmlns:w15="http://schemas.microsoft.com/office/word/2012/wordml" xmlns:w16cid="http://schemas.microsoft.com/office/word/2016/wordml/cid" xmlns:w16se="http://schemas.microsoft.com/office/word/2015/wordml/symex" mc:Ignorable="w14 w15 w16se w16cid">
   <w:docDefaults>
     <w:rPrDefault>
       <w:rPr>
@@ -3176,7 +2785,7 @@
       </w:pPr>
     </w:pPrDefault>
   </w:docDefaults>
-  <w:latentStyles w:defLockedState="0" w:defUIPriority="99" w:defSemiHidden="0" w:defUnhideWhenUsed="0" w:defQFormat="0" w:count="371">
+  <w:latentStyles w:defLockedState="0" w:defUIPriority="99" w:defSemiHidden="0" w:defUnhideWhenUsed="0" w:defQFormat="0" w:count="375">
     <w:lsdException w:name="Normal" w:uiPriority="0" w:qFormat="1"/>
     <w:lsdException w:name="heading 1" w:uiPriority="9" w:qFormat="1"/>
     <w:lsdException w:name="heading 2" w:semiHidden="1" w:uiPriority="9" w:unhideWhenUsed="1" w:qFormat="1"/>
@@ -3548,6 +3157,10 @@
     <w:lsdException w:name="List Table 5 Dark Accent 6" w:uiPriority="50"/>
     <w:lsdException w:name="List Table 6 Colorful Accent 6" w:uiPriority="51"/>
     <w:lsdException w:name="List Table 7 Colorful Accent 6" w:uiPriority="52"/>
+    <w:lsdException w:name="Mention" w:semiHidden="1" w:unhideWhenUsed="1"/>
+    <w:lsdException w:name="Smart Hyperlink" w:semiHidden="1" w:unhideWhenUsed="1"/>
+    <w:lsdException w:name="Hashtag" w:semiHidden="1" w:unhideWhenUsed="1"/>
+    <w:lsdException w:name="Unresolved Mention" w:semiHidden="1" w:unhideWhenUsed="1"/>
   </w:latentStyles>
   <w:style w:type="paragraph" w:default="1" w:styleId="Normal">
     <w:name w:val="Normal"/>
@@ -3741,7 +3354,7 @@
       <w:u w:val="single"/>
     </w:rPr>
   </w:style>
-  <w:style w:type="character" w:customStyle="1" w:styleId="UnresolvedMention">
+  <w:style w:type="character" w:styleId="UnresolvedMention">
     <w:name w:val="Unresolved Mention"/>
     <w:basedOn w:val="DefaultParagraphFont"/>
     <w:uiPriority w:val="99"/>
@@ -3846,1107 +3459,6 @@
     </w:tblStylePr>
   </w:style>
 </w:styles>
-</file>
-
-<file path=word/charts/chart1.xml><?xml version="1.0" encoding="utf-8"?>
-<c:chartSpace xmlns:c="http://schemas.openxmlformats.org/drawingml/2006/chart" xmlns:a="http://schemas.openxmlformats.org/drawingml/2006/main" xmlns:r="http://schemas.openxmlformats.org/officeDocument/2006/relationships" xmlns:c16r2="http://schemas.microsoft.com/office/drawing/2015/06/chart">
-  <c:date1904 val="0"/>
-  <c:lang val="en-US"/>
-  <c:roundedCorners val="0"/>
-  <mc:AlternateContent xmlns:mc="http://schemas.openxmlformats.org/markup-compatibility/2006">
-    <mc:Choice xmlns:c14="http://schemas.microsoft.com/office/drawing/2007/8/2/chart" Requires="c14">
-      <c14:style val="102"/>
-    </mc:Choice>
-    <mc:Fallback>
-      <c:style val="2"/>
-    </mc:Fallback>
-  </mc:AlternateContent>
-  <c:chart>
-    <c:title>
-      <c:tx>
-        <c:rich>
-          <a:bodyPr rot="0" spcFirstLastPara="1" vertOverflow="ellipsis" vert="horz" wrap="square" anchor="ctr" anchorCtr="1"/>
-          <a:lstStyle/>
-          <a:p>
-            <a:pPr>
-              <a:defRPr sz="1400" b="0" i="0" u="none" strike="noStrike" kern="1200" spc="0" baseline="0">
-                <a:solidFill>
-                  <a:schemeClr val="tx1">
-                    <a:lumMod val="65000"/>
-                    <a:lumOff val="35000"/>
-                  </a:schemeClr>
-                </a:solidFill>
-                <a:latin typeface="+mn-lt"/>
-                <a:ea typeface="+mn-ea"/>
-                <a:cs typeface="+mn-cs"/>
-              </a:defRPr>
-            </a:pPr>
-            <a:r>
-              <a:rPr lang="en-AU"/>
-              <a:t>Average</a:t>
-            </a:r>
-            <a:r>
-              <a:rPr lang="en-AU" baseline="0"/>
-              <a:t> Scores For Three Different Agents Playing Hanabi</a:t>
-            </a:r>
-            <a:endParaRPr lang="en-AU"/>
-          </a:p>
-        </c:rich>
-      </c:tx>
-      <c:layout/>
-      <c:overlay val="0"/>
-      <c:spPr>
-        <a:noFill/>
-        <a:ln>
-          <a:noFill/>
-        </a:ln>
-        <a:effectLst/>
-      </c:spPr>
-      <c:txPr>
-        <a:bodyPr rot="0" spcFirstLastPara="1" vertOverflow="ellipsis" vert="horz" wrap="square" anchor="ctr" anchorCtr="1"/>
-        <a:lstStyle/>
-        <a:p>
-          <a:pPr>
-            <a:defRPr sz="1400" b="0" i="0" u="none" strike="noStrike" kern="1200" spc="0" baseline="0">
-              <a:solidFill>
-                <a:schemeClr val="tx1">
-                  <a:lumMod val="65000"/>
-                  <a:lumOff val="35000"/>
-                </a:schemeClr>
-              </a:solidFill>
-              <a:latin typeface="+mn-lt"/>
-              <a:ea typeface="+mn-ea"/>
-              <a:cs typeface="+mn-cs"/>
-            </a:defRPr>
-          </a:pPr>
-          <a:endParaRPr lang="en-US"/>
-        </a:p>
-      </c:txPr>
-    </c:title>
-    <c:autoTitleDeleted val="0"/>
-    <c:plotArea>
-      <c:layout/>
-      <c:barChart>
-        <c:barDir val="col"/>
-        <c:grouping val="clustered"/>
-        <c:varyColors val="0"/>
-        <c:ser>
-          <c:idx val="0"/>
-          <c:order val="0"/>
-          <c:tx>
-            <c:v>3 Players</c:v>
-          </c:tx>
-          <c:spPr>
-            <a:solidFill>
-              <a:schemeClr val="accent1"/>
-            </a:solidFill>
-            <a:ln>
-              <a:noFill/>
-            </a:ln>
-            <a:effectLst/>
-          </c:spPr>
-          <c:invertIfNegative val="0"/>
-          <c:errBars>
-            <c:errBarType val="both"/>
-            <c:errValType val="stdErr"/>
-            <c:noEndCap val="0"/>
-            <c:spPr>
-              <a:noFill/>
-              <a:ln w="9525" cap="flat" cmpd="sng" algn="ctr">
-                <a:solidFill>
-                  <a:schemeClr val="tx1">
-                    <a:lumMod val="65000"/>
-                    <a:lumOff val="35000"/>
-                  </a:schemeClr>
-                </a:solidFill>
-                <a:round/>
-              </a:ln>
-              <a:effectLst/>
-            </c:spPr>
-          </c:errBars>
-          <c:cat>
-            <c:strRef>
-              <c:f>'BAR GRAPH'!$A$4:$A$6</c:f>
-              <c:strCache>
-                <c:ptCount val="3"/>
-                <c:pt idx="0">
-                  <c:v>Basic Av Score</c:v>
-                </c:pt>
-                <c:pt idx="1">
-                  <c:v>Conservative Av Score</c:v>
-                </c:pt>
-                <c:pt idx="2">
-                  <c:v>Advanced Av Score</c:v>
-                </c:pt>
-              </c:strCache>
-            </c:strRef>
-          </c:cat>
-          <c:val>
-            <c:numRef>
-              <c:f>'BAR GRAPH'!$B$4:$B$6</c:f>
-              <c:numCache>
-                <c:formatCode>General</c:formatCode>
-                <c:ptCount val="3"/>
-                <c:pt idx="0">
-                  <c:v>8.4</c:v>
-                </c:pt>
-                <c:pt idx="1">
-                  <c:v>12.73</c:v>
-                </c:pt>
-                <c:pt idx="2">
-                  <c:v>12.33</c:v>
-                </c:pt>
-              </c:numCache>
-            </c:numRef>
-          </c:val>
-          <c:extLst>
-            <c:ext xmlns:c16="http://schemas.microsoft.com/office/drawing/2014/chart" uri="{C3380CC4-5D6E-409C-BE32-E72D297353CC}">
-              <c16:uniqueId val="{00000000-7A62-4CA8-8D86-746273AD242F}"/>
-            </c:ext>
-          </c:extLst>
-        </c:ser>
-        <c:ser>
-          <c:idx val="1"/>
-          <c:order val="1"/>
-          <c:tx>
-            <c:v>4 Players</c:v>
-          </c:tx>
-          <c:spPr>
-            <a:solidFill>
-              <a:schemeClr val="accent2"/>
-            </a:solidFill>
-            <a:ln>
-              <a:noFill/>
-            </a:ln>
-            <a:effectLst/>
-          </c:spPr>
-          <c:invertIfNegative val="0"/>
-          <c:errBars>
-            <c:errBarType val="both"/>
-            <c:errValType val="stdErr"/>
-            <c:noEndCap val="0"/>
-            <c:spPr>
-              <a:noFill/>
-              <a:ln w="9525" cap="flat" cmpd="sng" algn="ctr">
-                <a:solidFill>
-                  <a:schemeClr val="tx1">
-                    <a:lumMod val="65000"/>
-                    <a:lumOff val="35000"/>
-                  </a:schemeClr>
-                </a:solidFill>
-                <a:round/>
-              </a:ln>
-              <a:effectLst/>
-            </c:spPr>
-          </c:errBars>
-          <c:cat>
-            <c:strRef>
-              <c:f>'BAR GRAPH'!$A$4:$A$6</c:f>
-              <c:strCache>
-                <c:ptCount val="3"/>
-                <c:pt idx="0">
-                  <c:v>Basic Av Score</c:v>
-                </c:pt>
-                <c:pt idx="1">
-                  <c:v>Conservative Av Score</c:v>
-                </c:pt>
-                <c:pt idx="2">
-                  <c:v>Advanced Av Score</c:v>
-                </c:pt>
-              </c:strCache>
-            </c:strRef>
-          </c:cat>
-          <c:val>
-            <c:numRef>
-              <c:f>'BAR GRAPH'!$C$4:$C$6</c:f>
-              <c:numCache>
-                <c:formatCode>General</c:formatCode>
-                <c:ptCount val="3"/>
-                <c:pt idx="0">
-                  <c:v>7.23</c:v>
-                </c:pt>
-                <c:pt idx="1">
-                  <c:v>13.8</c:v>
-                </c:pt>
-                <c:pt idx="2">
-                  <c:v>13.2</c:v>
-                </c:pt>
-              </c:numCache>
-            </c:numRef>
-          </c:val>
-          <c:extLst>
-            <c:ext xmlns:c16="http://schemas.microsoft.com/office/drawing/2014/chart" uri="{C3380CC4-5D6E-409C-BE32-E72D297353CC}">
-              <c16:uniqueId val="{00000001-7A62-4CA8-8D86-746273AD242F}"/>
-            </c:ext>
-          </c:extLst>
-        </c:ser>
-        <c:ser>
-          <c:idx val="2"/>
-          <c:order val="2"/>
-          <c:tx>
-            <c:v>5 Players</c:v>
-          </c:tx>
-          <c:spPr>
-            <a:solidFill>
-              <a:schemeClr val="accent3"/>
-            </a:solidFill>
-            <a:ln>
-              <a:noFill/>
-            </a:ln>
-            <a:effectLst/>
-          </c:spPr>
-          <c:invertIfNegative val="0"/>
-          <c:errBars>
-            <c:errBarType val="both"/>
-            <c:errValType val="stdErr"/>
-            <c:noEndCap val="0"/>
-            <c:spPr>
-              <a:noFill/>
-              <a:ln w="9525" cap="flat" cmpd="sng" algn="ctr">
-                <a:solidFill>
-                  <a:schemeClr val="tx1">
-                    <a:lumMod val="65000"/>
-                    <a:lumOff val="35000"/>
-                  </a:schemeClr>
-                </a:solidFill>
-                <a:round/>
-              </a:ln>
-              <a:effectLst/>
-            </c:spPr>
-          </c:errBars>
-          <c:cat>
-            <c:strRef>
-              <c:f>'BAR GRAPH'!$A$4:$A$6</c:f>
-              <c:strCache>
-                <c:ptCount val="3"/>
-                <c:pt idx="0">
-                  <c:v>Basic Av Score</c:v>
-                </c:pt>
-                <c:pt idx="1">
-                  <c:v>Conservative Av Score</c:v>
-                </c:pt>
-                <c:pt idx="2">
-                  <c:v>Advanced Av Score</c:v>
-                </c:pt>
-              </c:strCache>
-            </c:strRef>
-          </c:cat>
-          <c:val>
-            <c:numRef>
-              <c:f>'BAR GRAPH'!$D$4:$D$6</c:f>
-              <c:numCache>
-                <c:formatCode>General</c:formatCode>
-                <c:ptCount val="3"/>
-                <c:pt idx="0">
-                  <c:v>8.4</c:v>
-                </c:pt>
-                <c:pt idx="1">
-                  <c:v>12.33</c:v>
-                </c:pt>
-                <c:pt idx="2">
-                  <c:v>13.13</c:v>
-                </c:pt>
-              </c:numCache>
-            </c:numRef>
-          </c:val>
-          <c:extLst>
-            <c:ext xmlns:c16="http://schemas.microsoft.com/office/drawing/2014/chart" uri="{C3380CC4-5D6E-409C-BE32-E72D297353CC}">
-              <c16:uniqueId val="{00000002-7A62-4CA8-8D86-746273AD242F}"/>
-            </c:ext>
-          </c:extLst>
-        </c:ser>
-        <c:dLbls>
-          <c:showLegendKey val="0"/>
-          <c:showVal val="0"/>
-          <c:showCatName val="0"/>
-          <c:showSerName val="0"/>
-          <c:showPercent val="0"/>
-          <c:showBubbleSize val="0"/>
-        </c:dLbls>
-        <c:gapWidth val="219"/>
-        <c:overlap val="-27"/>
-        <c:axId val="892184512"/>
-        <c:axId val="892186808"/>
-      </c:barChart>
-      <c:catAx>
-        <c:axId val="892184512"/>
-        <c:scaling>
-          <c:orientation val="minMax"/>
-        </c:scaling>
-        <c:delete val="0"/>
-        <c:axPos val="b"/>
-        <c:numFmt formatCode="General" sourceLinked="1"/>
-        <c:majorTickMark val="none"/>
-        <c:minorTickMark val="none"/>
-        <c:tickLblPos val="nextTo"/>
-        <c:spPr>
-          <a:noFill/>
-          <a:ln w="9525" cap="flat" cmpd="sng" algn="ctr">
-            <a:solidFill>
-              <a:schemeClr val="tx1">
-                <a:lumMod val="15000"/>
-                <a:lumOff val="85000"/>
-              </a:schemeClr>
-            </a:solidFill>
-            <a:round/>
-          </a:ln>
-          <a:effectLst/>
-        </c:spPr>
-        <c:txPr>
-          <a:bodyPr rot="-60000000" spcFirstLastPara="1" vertOverflow="ellipsis" vert="horz" wrap="square" anchor="ctr" anchorCtr="1"/>
-          <a:lstStyle/>
-          <a:p>
-            <a:pPr>
-              <a:defRPr sz="900" b="0" i="0" u="none" strike="noStrike" kern="1200" baseline="0">
-                <a:solidFill>
-                  <a:schemeClr val="tx1">
-                    <a:lumMod val="65000"/>
-                    <a:lumOff val="35000"/>
-                  </a:schemeClr>
-                </a:solidFill>
-                <a:latin typeface="+mn-lt"/>
-                <a:ea typeface="+mn-ea"/>
-                <a:cs typeface="+mn-cs"/>
-              </a:defRPr>
-            </a:pPr>
-            <a:endParaRPr lang="en-US"/>
-          </a:p>
-        </c:txPr>
-        <c:crossAx val="892186808"/>
-        <c:crosses val="autoZero"/>
-        <c:auto val="1"/>
-        <c:lblAlgn val="ctr"/>
-        <c:lblOffset val="100"/>
-        <c:noMultiLvlLbl val="0"/>
-      </c:catAx>
-      <c:valAx>
-        <c:axId val="892186808"/>
-        <c:scaling>
-          <c:orientation val="minMax"/>
-        </c:scaling>
-        <c:delete val="0"/>
-        <c:axPos val="l"/>
-        <c:majorGridlines>
-          <c:spPr>
-            <a:ln w="9525" cap="flat" cmpd="sng" algn="ctr">
-              <a:solidFill>
-                <a:schemeClr val="tx1">
-                  <a:lumMod val="15000"/>
-                  <a:lumOff val="85000"/>
-                </a:schemeClr>
-              </a:solidFill>
-              <a:round/>
-            </a:ln>
-            <a:effectLst/>
-          </c:spPr>
-        </c:majorGridlines>
-        <c:title>
-          <c:tx>
-            <c:rich>
-              <a:bodyPr rot="-5400000" spcFirstLastPara="1" vertOverflow="ellipsis" vert="horz" wrap="square" anchor="ctr" anchorCtr="1"/>
-              <a:lstStyle/>
-              <a:p>
-                <a:pPr>
-                  <a:defRPr sz="1000" b="0" i="0" u="none" strike="noStrike" kern="1200" baseline="0">
-                    <a:solidFill>
-                      <a:schemeClr val="tx1">
-                        <a:lumMod val="65000"/>
-                        <a:lumOff val="35000"/>
-                      </a:schemeClr>
-                    </a:solidFill>
-                    <a:latin typeface="+mn-lt"/>
-                    <a:ea typeface="+mn-ea"/>
-                    <a:cs typeface="+mn-cs"/>
-                  </a:defRPr>
-                </a:pPr>
-                <a:r>
-                  <a:rPr lang="en-AU"/>
-                  <a:t>AVERAGE SCORE</a:t>
-                </a:r>
-              </a:p>
-            </c:rich>
-          </c:tx>
-          <c:layout/>
-          <c:overlay val="0"/>
-          <c:spPr>
-            <a:noFill/>
-            <a:ln>
-              <a:noFill/>
-            </a:ln>
-            <a:effectLst/>
-          </c:spPr>
-          <c:txPr>
-            <a:bodyPr rot="-5400000" spcFirstLastPara="1" vertOverflow="ellipsis" vert="horz" wrap="square" anchor="ctr" anchorCtr="1"/>
-            <a:lstStyle/>
-            <a:p>
-              <a:pPr>
-                <a:defRPr sz="1000" b="0" i="0" u="none" strike="noStrike" kern="1200" baseline="0">
-                  <a:solidFill>
-                    <a:schemeClr val="tx1">
-                      <a:lumMod val="65000"/>
-                      <a:lumOff val="35000"/>
-                    </a:schemeClr>
-                  </a:solidFill>
-                  <a:latin typeface="+mn-lt"/>
-                  <a:ea typeface="+mn-ea"/>
-                  <a:cs typeface="+mn-cs"/>
-                </a:defRPr>
-              </a:pPr>
-              <a:endParaRPr lang="en-US"/>
-            </a:p>
-          </c:txPr>
-        </c:title>
-        <c:numFmt formatCode="General" sourceLinked="1"/>
-        <c:majorTickMark val="none"/>
-        <c:minorTickMark val="none"/>
-        <c:tickLblPos val="nextTo"/>
-        <c:spPr>
-          <a:noFill/>
-          <a:ln>
-            <a:noFill/>
-          </a:ln>
-          <a:effectLst/>
-        </c:spPr>
-        <c:txPr>
-          <a:bodyPr rot="-60000000" spcFirstLastPara="1" vertOverflow="ellipsis" vert="horz" wrap="square" anchor="ctr" anchorCtr="1"/>
-          <a:lstStyle/>
-          <a:p>
-            <a:pPr>
-              <a:defRPr sz="900" b="0" i="0" u="none" strike="noStrike" kern="1200" baseline="0">
-                <a:solidFill>
-                  <a:schemeClr val="tx1">
-                    <a:lumMod val="65000"/>
-                    <a:lumOff val="35000"/>
-                  </a:schemeClr>
-                </a:solidFill>
-                <a:latin typeface="+mn-lt"/>
-                <a:ea typeface="+mn-ea"/>
-                <a:cs typeface="+mn-cs"/>
-              </a:defRPr>
-            </a:pPr>
-            <a:endParaRPr lang="en-US"/>
-          </a:p>
-        </c:txPr>
-        <c:crossAx val="892184512"/>
-        <c:crosses val="autoZero"/>
-        <c:crossBetween val="between"/>
-      </c:valAx>
-      <c:spPr>
-        <a:noFill/>
-        <a:ln>
-          <a:noFill/>
-        </a:ln>
-        <a:effectLst/>
-      </c:spPr>
-    </c:plotArea>
-    <c:legend>
-      <c:legendPos val="b"/>
-      <c:layout/>
-      <c:overlay val="0"/>
-      <c:spPr>
-        <a:noFill/>
-        <a:ln>
-          <a:noFill/>
-        </a:ln>
-        <a:effectLst/>
-      </c:spPr>
-      <c:txPr>
-        <a:bodyPr rot="0" spcFirstLastPara="1" vertOverflow="ellipsis" vert="horz" wrap="square" anchor="ctr" anchorCtr="1"/>
-        <a:lstStyle/>
-        <a:p>
-          <a:pPr>
-            <a:defRPr sz="900" b="0" i="0" u="none" strike="noStrike" kern="1200" baseline="0">
-              <a:solidFill>
-                <a:schemeClr val="tx1">
-                  <a:lumMod val="65000"/>
-                  <a:lumOff val="35000"/>
-                </a:schemeClr>
-              </a:solidFill>
-              <a:latin typeface="+mn-lt"/>
-              <a:ea typeface="+mn-ea"/>
-              <a:cs typeface="+mn-cs"/>
-            </a:defRPr>
-          </a:pPr>
-          <a:endParaRPr lang="en-US"/>
-        </a:p>
-      </c:txPr>
-    </c:legend>
-    <c:plotVisOnly val="1"/>
-    <c:dispBlanksAs val="gap"/>
-    <c:showDLblsOverMax val="0"/>
-  </c:chart>
-  <c:spPr>
-    <a:solidFill>
-      <a:schemeClr val="bg1"/>
-    </a:solidFill>
-    <a:ln w="9525" cap="flat" cmpd="sng" algn="ctr">
-      <a:solidFill>
-        <a:schemeClr val="tx1">
-          <a:lumMod val="15000"/>
-          <a:lumOff val="85000"/>
-        </a:schemeClr>
-      </a:solidFill>
-      <a:round/>
-    </a:ln>
-    <a:effectLst/>
-  </c:spPr>
-  <c:txPr>
-    <a:bodyPr/>
-    <a:lstStyle/>
-    <a:p>
-      <a:pPr>
-        <a:defRPr/>
-      </a:pPr>
-      <a:endParaRPr lang="en-US"/>
-    </a:p>
-  </c:txPr>
-  <c:externalData r:id="rId3">
-    <c:autoUpdate val="0"/>
-  </c:externalData>
-</c:chartSpace>
-</file>
-
-<file path=word/charts/colors1.xml><?xml version="1.0" encoding="utf-8"?>
-<cs:colorStyle xmlns:cs="http://schemas.microsoft.com/office/drawing/2012/chartStyle" xmlns:a="http://schemas.openxmlformats.org/drawingml/2006/main" meth="cycle" id="10">
-  <a:schemeClr val="accent1"/>
-  <a:schemeClr val="accent2"/>
-  <a:schemeClr val="accent3"/>
-  <a:schemeClr val="accent4"/>
-  <a:schemeClr val="accent5"/>
-  <a:schemeClr val="accent6"/>
-  <cs:variation/>
-  <cs:variation>
-    <a:lumMod val="60000"/>
-  </cs:variation>
-  <cs:variation>
-    <a:lumMod val="80000"/>
-    <a:lumOff val="20000"/>
-  </cs:variation>
-  <cs:variation>
-    <a:lumMod val="80000"/>
-  </cs:variation>
-  <cs:variation>
-    <a:lumMod val="60000"/>
-    <a:lumOff val="40000"/>
-  </cs:variation>
-  <cs:variation>
-    <a:lumMod val="50000"/>
-  </cs:variation>
-  <cs:variation>
-    <a:lumMod val="70000"/>
-    <a:lumOff val="30000"/>
-  </cs:variation>
-  <cs:variation>
-    <a:lumMod val="70000"/>
-  </cs:variation>
-  <cs:variation>
-    <a:lumMod val="50000"/>
-    <a:lumOff val="50000"/>
-  </cs:variation>
-</cs:colorStyle>
-</file>
-
-<file path=word/charts/style1.xml><?xml version="1.0" encoding="utf-8"?>
-<cs:chartStyle xmlns:cs="http://schemas.microsoft.com/office/drawing/2012/chartStyle" xmlns:a="http://schemas.openxmlformats.org/drawingml/2006/main" id="201">
-  <cs:axisTitle>
-    <cs:lnRef idx="0"/>
-    <cs:fillRef idx="0"/>
-    <cs:effectRef idx="0"/>
-    <cs:fontRef idx="minor">
-      <a:schemeClr val="tx1">
-        <a:lumMod val="65000"/>
-        <a:lumOff val="35000"/>
-      </a:schemeClr>
-    </cs:fontRef>
-    <cs:defRPr sz="1000" kern="1200"/>
-  </cs:axisTitle>
-  <cs:categoryAxis>
-    <cs:lnRef idx="0"/>
-    <cs:fillRef idx="0"/>
-    <cs:effectRef idx="0"/>
-    <cs:fontRef idx="minor">
-      <a:schemeClr val="tx1">
-        <a:lumMod val="65000"/>
-        <a:lumOff val="35000"/>
-      </a:schemeClr>
-    </cs:fontRef>
-    <cs:spPr>
-      <a:ln w="9525" cap="flat" cmpd="sng" algn="ctr">
-        <a:solidFill>
-          <a:schemeClr val="tx1">
-            <a:lumMod val="15000"/>
-            <a:lumOff val="85000"/>
-          </a:schemeClr>
-        </a:solidFill>
-        <a:round/>
-      </a:ln>
-    </cs:spPr>
-    <cs:defRPr sz="900" kern="1200"/>
-  </cs:categoryAxis>
-  <cs:chartArea mods="allowNoFillOverride allowNoLineOverride">
-    <cs:lnRef idx="0"/>
-    <cs:fillRef idx="0"/>
-    <cs:effectRef idx="0"/>
-    <cs:fontRef idx="minor">
-      <a:schemeClr val="tx1"/>
-    </cs:fontRef>
-    <cs:spPr>
-      <a:solidFill>
-        <a:schemeClr val="bg1"/>
-      </a:solidFill>
-      <a:ln w="9525" cap="flat" cmpd="sng" algn="ctr">
-        <a:solidFill>
-          <a:schemeClr val="tx1">
-            <a:lumMod val="15000"/>
-            <a:lumOff val="85000"/>
-          </a:schemeClr>
-        </a:solidFill>
-        <a:round/>
-      </a:ln>
-    </cs:spPr>
-    <cs:defRPr sz="1000" kern="1200"/>
-  </cs:chartArea>
-  <cs:dataLabel>
-    <cs:lnRef idx="0"/>
-    <cs:fillRef idx="0"/>
-    <cs:effectRef idx="0"/>
-    <cs:fontRef idx="minor">
-      <a:schemeClr val="tx1">
-        <a:lumMod val="75000"/>
-        <a:lumOff val="25000"/>
-      </a:schemeClr>
-    </cs:fontRef>
-    <cs:defRPr sz="900" kern="1200"/>
-  </cs:dataLabel>
-  <cs:dataLabelCallout>
-    <cs:lnRef idx="0"/>
-    <cs:fillRef idx="0"/>
-    <cs:effectRef idx="0"/>
-    <cs:fontRef idx="minor">
-      <a:schemeClr val="dk1">
-        <a:lumMod val="65000"/>
-        <a:lumOff val="35000"/>
-      </a:schemeClr>
-    </cs:fontRef>
-    <cs:spPr>
-      <a:solidFill>
-        <a:schemeClr val="lt1"/>
-      </a:solidFill>
-      <a:ln>
-        <a:solidFill>
-          <a:schemeClr val="dk1">
-            <a:lumMod val="25000"/>
-            <a:lumOff val="75000"/>
-          </a:schemeClr>
-        </a:solidFill>
-      </a:ln>
-    </cs:spPr>
-    <cs:defRPr sz="900" kern="1200"/>
-    <cs:bodyPr rot="0" spcFirstLastPara="1" vertOverflow="clip" horzOverflow="clip" vert="horz" wrap="square" lIns="36576" tIns="18288" rIns="36576" bIns="18288" anchor="ctr" anchorCtr="1">
-      <a:spAutoFit/>
-    </cs:bodyPr>
-  </cs:dataLabelCallout>
-  <cs:dataPoint>
-    <cs:lnRef idx="0"/>
-    <cs:fillRef idx="1">
-      <cs:styleClr val="auto"/>
-    </cs:fillRef>
-    <cs:effectRef idx="0"/>
-    <cs:fontRef idx="minor">
-      <a:schemeClr val="tx1"/>
-    </cs:fontRef>
-  </cs:dataPoint>
-  <cs:dataPoint3D>
-    <cs:lnRef idx="0"/>
-    <cs:fillRef idx="1">
-      <cs:styleClr val="auto"/>
-    </cs:fillRef>
-    <cs:effectRef idx="0"/>
-    <cs:fontRef idx="minor">
-      <a:schemeClr val="tx1"/>
-    </cs:fontRef>
-  </cs:dataPoint3D>
-  <cs:dataPointLine>
-    <cs:lnRef idx="0">
-      <cs:styleClr val="auto"/>
-    </cs:lnRef>
-    <cs:fillRef idx="1"/>
-    <cs:effectRef idx="0"/>
-    <cs:fontRef idx="minor">
-      <a:schemeClr val="tx1"/>
-    </cs:fontRef>
-    <cs:spPr>
-      <a:ln w="28575" cap="rnd">
-        <a:solidFill>
-          <a:schemeClr val="phClr"/>
-        </a:solidFill>
-        <a:round/>
-      </a:ln>
-    </cs:spPr>
-  </cs:dataPointLine>
-  <cs:dataPointMarker>
-    <cs:lnRef idx="0">
-      <cs:styleClr val="auto"/>
-    </cs:lnRef>
-    <cs:fillRef idx="1">
-      <cs:styleClr val="auto"/>
-    </cs:fillRef>
-    <cs:effectRef idx="0"/>
-    <cs:fontRef idx="minor">
-      <a:schemeClr val="tx1"/>
-    </cs:fontRef>
-    <cs:spPr>
-      <a:ln w="9525">
-        <a:solidFill>
-          <a:schemeClr val="phClr"/>
-        </a:solidFill>
-      </a:ln>
-    </cs:spPr>
-  </cs:dataPointMarker>
-  <cs:dataPointMarkerLayout symbol="circle" size="5"/>
-  <cs:dataPointWireframe>
-    <cs:lnRef idx="0">
-      <cs:styleClr val="auto"/>
-    </cs:lnRef>
-    <cs:fillRef idx="1"/>
-    <cs:effectRef idx="0"/>
-    <cs:fontRef idx="minor">
-      <a:schemeClr val="tx1"/>
-    </cs:fontRef>
-    <cs:spPr>
-      <a:ln w="9525" cap="rnd">
-        <a:solidFill>
-          <a:schemeClr val="phClr"/>
-        </a:solidFill>
-        <a:round/>
-      </a:ln>
-    </cs:spPr>
-  </cs:dataPointWireframe>
-  <cs:dataTable>
-    <cs:lnRef idx="0"/>
-    <cs:fillRef idx="0"/>
-    <cs:effectRef idx="0"/>
-    <cs:fontRef idx="minor">
-      <a:schemeClr val="tx1">
-        <a:lumMod val="65000"/>
-        <a:lumOff val="35000"/>
-      </a:schemeClr>
-    </cs:fontRef>
-    <cs:spPr>
-      <a:noFill/>
-      <a:ln w="9525" cap="flat" cmpd="sng" algn="ctr">
-        <a:solidFill>
-          <a:schemeClr val="tx1">
-            <a:lumMod val="15000"/>
-            <a:lumOff val="85000"/>
-          </a:schemeClr>
-        </a:solidFill>
-        <a:round/>
-      </a:ln>
-    </cs:spPr>
-    <cs:defRPr sz="900" kern="1200"/>
-  </cs:dataTable>
-  <cs:downBar>
-    <cs:lnRef idx="0"/>
-    <cs:fillRef idx="0"/>
-    <cs:effectRef idx="0"/>
-    <cs:fontRef idx="minor">
-      <a:schemeClr val="dk1"/>
-    </cs:fontRef>
-    <cs:spPr>
-      <a:solidFill>
-        <a:schemeClr val="dk1">
-          <a:lumMod val="65000"/>
-          <a:lumOff val="35000"/>
-        </a:schemeClr>
-      </a:solidFill>
-      <a:ln w="9525">
-        <a:solidFill>
-          <a:schemeClr val="tx1">
-            <a:lumMod val="65000"/>
-            <a:lumOff val="35000"/>
-          </a:schemeClr>
-        </a:solidFill>
-      </a:ln>
-    </cs:spPr>
-  </cs:downBar>
-  <cs:dropLine>
-    <cs:lnRef idx="0"/>
-    <cs:fillRef idx="0"/>
-    <cs:effectRef idx="0"/>
-    <cs:fontRef idx="minor">
-      <a:schemeClr val="tx1"/>
-    </cs:fontRef>
-    <cs:spPr>
-      <a:ln w="9525" cap="flat" cmpd="sng" algn="ctr">
-        <a:solidFill>
-          <a:schemeClr val="tx1">
-            <a:lumMod val="35000"/>
-            <a:lumOff val="65000"/>
-          </a:schemeClr>
-        </a:solidFill>
-        <a:round/>
-      </a:ln>
-    </cs:spPr>
-  </cs:dropLine>
-  <cs:errorBar>
-    <cs:lnRef idx="0"/>
-    <cs:fillRef idx="0"/>
-    <cs:effectRef idx="0"/>
-    <cs:fontRef idx="minor">
-      <a:schemeClr val="tx1"/>
-    </cs:fontRef>
-    <cs:spPr>
-      <a:ln w="9525" cap="flat" cmpd="sng" algn="ctr">
-        <a:solidFill>
-          <a:schemeClr val="tx1">
-            <a:lumMod val="65000"/>
-            <a:lumOff val="35000"/>
-          </a:schemeClr>
-        </a:solidFill>
-        <a:round/>
-      </a:ln>
-    </cs:spPr>
-  </cs:errorBar>
-  <cs:floor>
-    <cs:lnRef idx="0"/>
-    <cs:fillRef idx="0"/>
-    <cs:effectRef idx="0"/>
-    <cs:fontRef idx="minor">
-      <a:schemeClr val="tx1"/>
-    </cs:fontRef>
-    <cs:spPr>
-      <a:noFill/>
-      <a:ln>
-        <a:noFill/>
-      </a:ln>
-    </cs:spPr>
-  </cs:floor>
-  <cs:gridlineMajor>
-    <cs:lnRef idx="0"/>
-    <cs:fillRef idx="0"/>
-    <cs:effectRef idx="0"/>
-    <cs:fontRef idx="minor">
-      <a:schemeClr val="tx1"/>
-    </cs:fontRef>
-    <cs:spPr>
-      <a:ln w="9525" cap="flat" cmpd="sng" algn="ctr">
-        <a:solidFill>
-          <a:schemeClr val="tx1">
-            <a:lumMod val="15000"/>
-            <a:lumOff val="85000"/>
-          </a:schemeClr>
-        </a:solidFill>
-        <a:round/>
-      </a:ln>
-    </cs:spPr>
-  </cs:gridlineMajor>
-  <cs:gridlineMinor>
-    <cs:lnRef idx="0"/>
-    <cs:fillRef idx="0"/>
-    <cs:effectRef idx="0"/>
-    <cs:fontRef idx="minor">
-      <a:schemeClr val="tx1"/>
-    </cs:fontRef>
-    <cs:spPr>
-      <a:ln w="9525" cap="flat" cmpd="sng" algn="ctr">
-        <a:solidFill>
-          <a:schemeClr val="tx1">
-            <a:lumMod val="5000"/>
-            <a:lumOff val="95000"/>
-          </a:schemeClr>
-        </a:solidFill>
-        <a:round/>
-      </a:ln>
-    </cs:spPr>
-  </cs:gridlineMinor>
-  <cs:hiLoLine>
-    <cs:lnRef idx="0"/>
-    <cs:fillRef idx="0"/>
-    <cs:effectRef idx="0"/>
-    <cs:fontRef idx="minor">
-      <a:schemeClr val="tx1"/>
-    </cs:fontRef>
-    <cs:spPr>
-      <a:ln w="9525" cap="flat" cmpd="sng" algn="ctr">
-        <a:solidFill>
-          <a:schemeClr val="tx1">
-            <a:lumMod val="75000"/>
-            <a:lumOff val="25000"/>
-          </a:schemeClr>
-        </a:solidFill>
-        <a:round/>
-      </a:ln>
-    </cs:spPr>
-  </cs:hiLoLine>
-  <cs:leaderLine>
-    <cs:lnRef idx="0"/>
-    <cs:fillRef idx="0"/>
-    <cs:effectRef idx="0"/>
-    <cs:fontRef idx="minor">
-      <a:schemeClr val="tx1"/>
-    </cs:fontRef>
-    <cs:spPr>
-      <a:ln w="9525" cap="flat" cmpd="sng" algn="ctr">
-        <a:solidFill>
-          <a:schemeClr val="tx1">
-            <a:lumMod val="35000"/>
-            <a:lumOff val="65000"/>
-          </a:schemeClr>
-        </a:solidFill>
-        <a:round/>
-      </a:ln>
-    </cs:spPr>
-  </cs:leaderLine>
-  <cs:legend>
-    <cs:lnRef idx="0"/>
-    <cs:fillRef idx="0"/>
-    <cs:effectRef idx="0"/>
-    <cs:fontRef idx="minor">
-      <a:schemeClr val="tx1">
-        <a:lumMod val="65000"/>
-        <a:lumOff val="35000"/>
-      </a:schemeClr>
-    </cs:fontRef>
-    <cs:defRPr sz="900" kern="1200"/>
-  </cs:legend>
-  <cs:plotArea mods="allowNoFillOverride allowNoLineOverride">
-    <cs:lnRef idx="0"/>
-    <cs:fillRef idx="0"/>
-    <cs:effectRef idx="0"/>
-    <cs:fontRef idx="minor">
-      <a:schemeClr val="tx1"/>
-    </cs:fontRef>
-  </cs:plotArea>
-  <cs:plotArea3D mods="allowNoFillOverride allowNoLineOverride">
-    <cs:lnRef idx="0"/>
-    <cs:fillRef idx="0"/>
-    <cs:effectRef idx="0"/>
-    <cs:fontRef idx="minor">
-      <a:schemeClr val="tx1"/>
-    </cs:fontRef>
-  </cs:plotArea3D>
-  <cs:seriesAxis>
-    <cs:lnRef idx="0"/>
-    <cs:fillRef idx="0"/>
-    <cs:effectRef idx="0"/>
-    <cs:fontRef idx="minor">
-      <a:schemeClr val="tx1">
-        <a:lumMod val="65000"/>
-        <a:lumOff val="35000"/>
-      </a:schemeClr>
-    </cs:fontRef>
-    <cs:defRPr sz="900" kern="1200"/>
-  </cs:seriesAxis>
-  <cs:seriesLine>
-    <cs:lnRef idx="0"/>
-    <cs:fillRef idx="0"/>
-    <cs:effectRef idx="0"/>
-    <cs:fontRef idx="minor">
-      <a:schemeClr val="tx1"/>
-    </cs:fontRef>
-    <cs:spPr>
-      <a:ln w="9525" cap="flat" cmpd="sng" algn="ctr">
-        <a:solidFill>
-          <a:schemeClr val="tx1">
-            <a:lumMod val="35000"/>
-            <a:lumOff val="65000"/>
-          </a:schemeClr>
-        </a:solidFill>
-        <a:round/>
-      </a:ln>
-    </cs:spPr>
-  </cs:seriesLine>
-  <cs:title>
-    <cs:lnRef idx="0"/>
-    <cs:fillRef idx="0"/>
-    <cs:effectRef idx="0"/>
-    <cs:fontRef idx="minor">
-      <a:schemeClr val="tx1">
-        <a:lumMod val="65000"/>
-        <a:lumOff val="35000"/>
-      </a:schemeClr>
-    </cs:fontRef>
-    <cs:defRPr sz="1400" b="0" kern="1200" spc="0" baseline="0"/>
-  </cs:title>
-  <cs:trendline>
-    <cs:lnRef idx="0">
-      <cs:styleClr val="auto"/>
-    </cs:lnRef>
-    <cs:fillRef idx="0"/>
-    <cs:effectRef idx="0"/>
-    <cs:fontRef idx="minor">
-      <a:schemeClr val="tx1"/>
-    </cs:fontRef>
-    <cs:spPr>
-      <a:ln w="19050" cap="rnd">
-        <a:solidFill>
-          <a:schemeClr val="phClr"/>
-        </a:solidFill>
-        <a:prstDash val="sysDot"/>
-      </a:ln>
-    </cs:spPr>
-  </cs:trendline>
-  <cs:trendlineLabel>
-    <cs:lnRef idx="0"/>
-    <cs:fillRef idx="0"/>
-    <cs:effectRef idx="0"/>
-    <cs:fontRef idx="minor">
-      <a:schemeClr val="tx1">
-        <a:lumMod val="65000"/>
-        <a:lumOff val="35000"/>
-      </a:schemeClr>
-    </cs:fontRef>
-    <cs:defRPr sz="900" kern="1200"/>
-  </cs:trendlineLabel>
-  <cs:upBar>
-    <cs:lnRef idx="0"/>
-    <cs:fillRef idx="0"/>
-    <cs:effectRef idx="0"/>
-    <cs:fontRef idx="minor">
-      <a:schemeClr val="dk1"/>
-    </cs:fontRef>
-    <cs:spPr>
-      <a:solidFill>
-        <a:schemeClr val="lt1"/>
-      </a:solidFill>
-      <a:ln w="9525">
-        <a:solidFill>
-          <a:schemeClr val="tx1">
-            <a:lumMod val="15000"/>
-            <a:lumOff val="85000"/>
-          </a:schemeClr>
-        </a:solidFill>
-      </a:ln>
-    </cs:spPr>
-  </cs:upBar>
-  <cs:valueAxis>
-    <cs:lnRef idx="0"/>
-    <cs:fillRef idx="0"/>
-    <cs:effectRef idx="0"/>
-    <cs:fontRef idx="minor">
-      <a:schemeClr val="tx1">
-        <a:lumMod val="65000"/>
-        <a:lumOff val="35000"/>
-      </a:schemeClr>
-    </cs:fontRef>
-    <cs:defRPr sz="900" kern="1200"/>
-  </cs:valueAxis>
-  <cs:wall>
-    <cs:lnRef idx="0"/>
-    <cs:fillRef idx="0"/>
-    <cs:effectRef idx="0"/>
-    <cs:fontRef idx="minor">
-      <a:schemeClr val="tx1"/>
-    </cs:fontRef>
-    <cs:spPr>
-      <a:noFill/>
-      <a:ln>
-        <a:noFill/>
-      </a:ln>
-    </cs:spPr>
-  </cs:wall>
-</cs:chartStyle>
 </file>
 
 <file path=word/theme/theme1.xml><?xml version="1.0" encoding="utf-8"?>

</xml_diff>

<commit_message>
put ur student number in the title like i did
</commit_message>
<xml_diff>
--- a/CITS3001Report.docx
+++ b/CITS3001Report.docx
@@ -35,13 +35,11 @@
         <w:pStyle w:val="Heading4"/>
       </w:pPr>
       <w:r>
-        <w:t xml:space="preserve">By Ryan Hodgson and Jonathan </w:t>
-      </w:r>
-      <w:proofErr w:type="spellStart"/>
-      <w:r>
-        <w:t>Kok</w:t>
-      </w:r>
-      <w:proofErr w:type="spellEnd"/>
+        <w:t>By Ryan Hodgson and Jonathan Kok</w:t>
+      </w:r>
+      <w:r>
+        <w:t xml:space="preserve"> (20744321)</w:t>
+      </w:r>
     </w:p>
     <w:p/>
     <w:p>
@@ -354,31 +352,7 @@
         <w:t xml:space="preserve">Various articles offer different approaches to handle this restriction. </w:t>
       </w:r>
       <w:r>
-        <w:t xml:space="preserve">In her paper on AI strategies for </w:t>
-      </w:r>
-      <w:proofErr w:type="spellStart"/>
-      <w:r>
-        <w:t>Hanabi</w:t>
-      </w:r>
-      <w:proofErr w:type="spellEnd"/>
-      <w:r>
-        <w:t xml:space="preserve">, </w:t>
-      </w:r>
-      <w:proofErr w:type="spellStart"/>
-      <w:r>
-        <w:t>Hirotaka</w:t>
-      </w:r>
-      <w:proofErr w:type="spellEnd"/>
-      <w:r>
-        <w:t xml:space="preserve"> </w:t>
-      </w:r>
-      <w:proofErr w:type="spellStart"/>
-      <w:r>
-        <w:t>Osawa</w:t>
-      </w:r>
-      <w:proofErr w:type="spellEnd"/>
-      <w:r>
-        <w:t xml:space="preserve"> </w:t>
+        <w:t xml:space="preserve">In her paper on AI strategies for Hanabi, Hirotaka Osawa </w:t>
       </w:r>
       <w:r>
         <w:t>offers an outline for a “self-recognition” strategy</w:t>
@@ -886,21 +860,8 @@
       <w:r>
         <w:t xml:space="preserve">As </w:t>
       </w:r>
-      <w:proofErr w:type="spellStart"/>
-      <w:r>
-        <w:t>Hirotaka</w:t>
-      </w:r>
-      <w:proofErr w:type="spellEnd"/>
-      <w:r>
-        <w:t xml:space="preserve"> </w:t>
-      </w:r>
-      <w:proofErr w:type="spellStart"/>
-      <w:r>
-        <w:t>Osawa's</w:t>
-      </w:r>
-      <w:proofErr w:type="spellEnd"/>
-      <w:r>
-        <w:t xml:space="preserve"> study </w:t>
+      <w:r>
+        <w:t xml:space="preserve">Hirotaka Osawa's study </w:t>
       </w:r>
       <w:r>
         <w:t>outlines, i</w:t>
@@ -1698,15 +1659,7 @@
         <w:t>A pape</w:t>
       </w:r>
       <w:r>
-        <w:t xml:space="preserve">r by Markus </w:t>
-      </w:r>
-      <w:proofErr w:type="spellStart"/>
-      <w:r>
-        <w:t>Egar</w:t>
-      </w:r>
-      <w:proofErr w:type="spellEnd"/>
-      <w:r>
-        <w:t xml:space="preserve"> </w:t>
+        <w:t xml:space="preserve">r by Markus Egar </w:t>
       </w:r>
       <w:r>
         <w:rPr>
@@ -2422,23 +2375,7 @@
           <w:b/>
           <w:i/>
         </w:rPr>
-        <w:t xml:space="preserve">Table 1.1: Initialized </w:t>
-      </w:r>
-      <w:proofErr w:type="spellStart"/>
-      <w:r>
-        <w:rPr>
-          <w:b/>
-          <w:i/>
-        </w:rPr>
-        <w:t>Hanabi</w:t>
-      </w:r>
-      <w:proofErr w:type="spellEnd"/>
-      <w:r>
-        <w:rPr>
-          <w:b/>
-          <w:i/>
-        </w:rPr>
-        <w:t xml:space="preserve"> mental</w:t>
+        <w:t>Table 1.1: Initialized Hanabi mental</w:t>
       </w:r>
       <w:r>
         <w:rPr>
@@ -2585,15 +2522,7 @@
         <w:t xml:space="preserve">Ultimately, </w:t>
       </w:r>
       <w:r>
-        <w:t xml:space="preserve">two </w:t>
-      </w:r>
-      <w:proofErr w:type="spellStart"/>
-      <w:r>
-        <w:t>Hanabi</w:t>
-      </w:r>
-      <w:proofErr w:type="spellEnd"/>
-      <w:r>
-        <w:t xml:space="preserve"> AI agents were finalized and implemented</w:t>
+        <w:t>two Hanabi AI agents were finalized and implemented</w:t>
       </w:r>
       <w:r>
         <w:t xml:space="preserve">. The primary agent implements a simple version of the outer-state strategy. Like the internal-state strategy, the agent memorizes the hints it receives and will play a card it knows is playable. It will also prioritize cards it knows are safe to discard when it chooses to discard. When it comes to giving hints, the agent will recognize cards that are currently playable in another player’s hand and give hints towards that card. Additionally, the agent will remember all hints that have been given in the game and will not give duplicate hints. It is thus able to identify priority cards in another player’s hand and give complimentary hints if that player has partial knowledge on the card. However, the agent will </w:t>
@@ -2997,7 +2926,7 @@
             <wp:docPr id="1" name="Chart 1">
               <a:extLst xmlns:a="http://schemas.openxmlformats.org/drawingml/2006/main">
                 <a:ext uri="{FF2B5EF4-FFF2-40B4-BE49-F238E27FC236}">
-                  <a16:creationId xmlns:a16="http://schemas.microsoft.com/office/drawing/2014/main" xmlns:wps="http://schemas.microsoft.com/office/word/2010/wordprocessingShape" xmlns:wpi="http://schemas.microsoft.com/office/word/2010/wordprocessingInk" xmlns:wpg="http://schemas.microsoft.com/office/word/2010/wordprocessingGroup" xmlns:w16se="http://schemas.microsoft.com/office/word/2015/wordml/symex" xmlns:w16cid="http://schemas.microsoft.com/office/word/2016/wordml/cid" xmlns:w15="http://schemas.microsoft.com/office/word/2012/wordml" xmlns:w14="http://schemas.microsoft.com/office/word/2010/wordml" xmlns:w="http://schemas.openxmlformats.org/wordprocessingml/2006/main" xmlns:w10="urn:schemas-microsoft-com:office:word" xmlns:wp14="http://schemas.microsoft.com/office/word/2010/wordprocessingDrawing" xmlns:v="urn:schemas-microsoft-com:vml" xmlns:o="urn:schemas-microsoft-com:office:office" xmlns:am3d="http://schemas.microsoft.com/office/drawing/2017/model3d" xmlns:aink="http://schemas.microsoft.com/office/drawing/2016/ink" xmlns:mc="http://schemas.openxmlformats.org/markup-compatibility/2006" xmlns:cx8="http://schemas.microsoft.com/office/drawing/2016/5/14/chartex" xmlns:cx7="http://schemas.microsoft.com/office/drawing/2016/5/13/chartex" xmlns:cx6="http://schemas.microsoft.com/office/drawing/2016/5/12/chartex" xmlns:cx5="http://schemas.microsoft.com/office/drawing/2016/5/11/chartex" xmlns:cx4="http://schemas.microsoft.com/office/drawing/2016/5/10/chartex" xmlns:cx3="http://schemas.microsoft.com/office/drawing/2016/5/9/chartex" xmlns:cx2="http://schemas.microsoft.com/office/drawing/2015/10/21/chartex" xmlns:cx1="http://schemas.microsoft.com/office/drawing/2015/9/8/chartex" xmlns:cx="http://schemas.microsoft.com/office/drawing/2014/chartex" xmlns:wpc="http://schemas.microsoft.com/office/word/2010/wordprocessingCanvas" xmlns="" id="{8A763E82-422F-4AE5-BA38-5D677C5A43F8}"/>
+                  <a16:creationId xmlns="" xmlns:wpc="http://schemas.microsoft.com/office/word/2010/wordprocessingCanvas" xmlns:cx="http://schemas.microsoft.com/office/drawing/2014/chartex" xmlns:cx1="http://schemas.microsoft.com/office/drawing/2015/9/8/chartex" xmlns:cx2="http://schemas.microsoft.com/office/drawing/2015/10/21/chartex" xmlns:cx3="http://schemas.microsoft.com/office/drawing/2016/5/9/chartex" xmlns:cx4="http://schemas.microsoft.com/office/drawing/2016/5/10/chartex" xmlns:cx5="http://schemas.microsoft.com/office/drawing/2016/5/11/chartex" xmlns:cx6="http://schemas.microsoft.com/office/drawing/2016/5/12/chartex" xmlns:cx7="http://schemas.microsoft.com/office/drawing/2016/5/13/chartex" xmlns:cx8="http://schemas.microsoft.com/office/drawing/2016/5/14/chartex" xmlns:mc="http://schemas.openxmlformats.org/markup-compatibility/2006" xmlns:aink="http://schemas.microsoft.com/office/drawing/2016/ink" xmlns:am3d="http://schemas.microsoft.com/office/drawing/2017/model3d" xmlns:o="urn:schemas-microsoft-com:office:office" xmlns:v="urn:schemas-microsoft-com:vml" xmlns:wp14="http://schemas.microsoft.com/office/word/2010/wordprocessingDrawing" xmlns:w10="urn:schemas-microsoft-com:office:word" xmlns:w="http://schemas.openxmlformats.org/wordprocessingml/2006/main" xmlns:w14="http://schemas.microsoft.com/office/word/2010/wordml" xmlns:w15="http://schemas.microsoft.com/office/word/2012/wordml" xmlns:w16cid="http://schemas.microsoft.com/office/word/2016/wordml/cid" xmlns:w16se="http://schemas.microsoft.com/office/word/2015/wordml/symex" xmlns:wpg="http://schemas.microsoft.com/office/word/2010/wordprocessingGroup" xmlns:wpi="http://schemas.microsoft.com/office/word/2010/wordprocessingInk" xmlns:wps="http://schemas.microsoft.com/office/word/2010/wordprocessingShape" xmlns:a16="http://schemas.microsoft.com/office/drawing/2014/main" id="{8A763E82-422F-4AE5-BA38-5D677C5A43F8}"/>
                 </a:ext>
               </a:extLst>
             </wp:docPr>
@@ -3118,23 +3047,7 @@
           <w:b/>
           <w:i/>
         </w:rPr>
-        <w:t xml:space="preserve">Figure 1.2: Average scores between three </w:t>
-      </w:r>
-      <w:proofErr w:type="spellStart"/>
-      <w:r>
-        <w:rPr>
-          <w:b/>
-          <w:i/>
-        </w:rPr>
-        <w:t>Hanabi</w:t>
-      </w:r>
-      <w:proofErr w:type="spellEnd"/>
-      <w:r>
-        <w:rPr>
-          <w:b/>
-          <w:i/>
-        </w:rPr>
-        <w:t xml:space="preserve"> agents over 1000 games.</w:t>
+        <w:t>Figure 1.2: Average scores between three Hanabi agents over 1000 games.</w:t>
       </w:r>
       <w:r>
         <w:rPr>
@@ -3677,23 +3590,7 @@
           <w:b/>
           <w:i/>
         </w:rPr>
-        <w:t xml:space="preserve">Table 1.3: Average scores for 3 </w:t>
-      </w:r>
-      <w:proofErr w:type="spellStart"/>
-      <w:r>
-        <w:rPr>
-          <w:b/>
-          <w:i/>
-        </w:rPr>
-        <w:t>Hanabi</w:t>
-      </w:r>
-      <w:proofErr w:type="spellEnd"/>
-      <w:r>
-        <w:rPr>
-          <w:b/>
-          <w:i/>
-        </w:rPr>
-        <w:t xml:space="preserve"> agents over 1000 games</w:t>
+        <w:t>Table 1.3: Average scores for 3 Hanabi agents over 1000 games</w:t>
       </w:r>
       <w:r>
         <w:rPr>
@@ -3735,15 +3632,7 @@
         <w:t>As p</w:t>
       </w:r>
       <w:r>
-        <w:t xml:space="preserve">reviously discussed, probability-based strategies are limited by the combined 2 mistakes per-game for all players limit. Adjusting the </w:t>
-      </w:r>
-      <w:proofErr w:type="spellStart"/>
-      <w:r>
-        <w:t>AdvancedAgent</w:t>
-      </w:r>
-      <w:proofErr w:type="spellEnd"/>
-      <w:r>
-        <w:t xml:space="preserve"> to act on riskier moves tends to lead to the 2 mistake limit being reached early, while lowering the risk tolerance results in few risky moves attempted. The end-result is that even a risk-taking agent will default to the "conservative" strategy for the majority of the game, resulting in scores similar to conservative-rule agents.</w:t>
+        <w:t>reviously discussed, probability-based strategies are limited by the combined 2 mistakes per-game for all players limit. Adjusting the AdvancedAgent to act on riskier moves tends to lead to the 2 mistake limit being reached early, while lowering the risk tolerance results in few risky moves attempted. The end-result is that even a risk-taking agent will default to the "conservative" strategy for the majority of the game, resulting in scores similar to conservative-rule agents.</w:t>
       </w:r>
     </w:p>
     <w:p>
@@ -4354,6 +4243,7 @@
   <w:style w:type="character" w:default="1" w:styleId="DefaultParagraphFont">
     <w:name w:val="Default Paragraph Font"/>
     <w:uiPriority w:val="1"/>
+    <w:semiHidden/>
     <w:unhideWhenUsed/>
   </w:style>
   <w:style w:type="table" w:default="1" w:styleId="TableNormal">
@@ -4957,13 +4847,13 @@
                 <c:formatCode>General</c:formatCode>
                 <c:ptCount val="3"/>
                 <c:pt idx="0">
-                  <c:v>7.8149999999999986</c:v>
+                  <c:v>7.8149999999999968</c:v>
                 </c:pt>
                 <c:pt idx="1">
                   <c:v>12.752000000000002</c:v>
                 </c:pt>
                 <c:pt idx="2">
-                  <c:v>12.386000000000005</c:v>
+                  <c:v>12.386000000000006</c:v>
                 </c:pt>
               </c:numCache>
             </c:numRef>
@@ -5088,7 +4978,7 @@
                   <c:v>13.615</c:v>
                 </c:pt>
                 <c:pt idx="2">
-                  <c:v>13.362000000000004</c:v>
+                  <c:v>13.362000000000007</c:v>
                 </c:pt>
               </c:numCache>
             </c:numRef>
@@ -5216,7 +5106,7 @@
                 <c:formatCode>General</c:formatCode>
                 <c:ptCount val="3"/>
                 <c:pt idx="0">
-                  <c:v>6.328999999999998</c:v>
+                  <c:v>6.3289999999999962</c:v>
                 </c:pt>
                 <c:pt idx="1">
                   <c:v>12.256</c:v>
@@ -5238,11 +5128,11 @@
         </c:dLbls>
         <c:gapWidth val="219"/>
         <c:overlap val="-27"/>
-        <c:axId val="65404928"/>
-        <c:axId val="65406464"/>
+        <c:axId val="100783616"/>
+        <c:axId val="100785152"/>
       </c:barChart>
       <c:catAx>
-        <c:axId val="65404928"/>
+        <c:axId val="100783616"/>
         <c:scaling>
           <c:orientation val="minMax"/>
         </c:scaling>
@@ -5283,14 +5173,14 @@
             <a:endParaRPr lang="en-US"/>
           </a:p>
         </c:txPr>
-        <c:crossAx val="65406464"/>
+        <c:crossAx val="100785152"/>
         <c:crosses val="autoZero"/>
         <c:auto val="1"/>
         <c:lblAlgn val="ctr"/>
         <c:lblOffset val="100"/>
       </c:catAx>
       <c:valAx>
-        <c:axId val="65406464"/>
+        <c:axId val="100785152"/>
         <c:scaling>
           <c:orientation val="minMax"/>
         </c:scaling>
@@ -5373,7 +5263,7 @@
             <a:endParaRPr lang="en-US"/>
           </a:p>
         </c:txPr>
-        <c:crossAx val="65404928"/>
+        <c:crossAx val="100783616"/>
         <c:crosses val="autoZero"/>
         <c:crossBetween val="between"/>
       </c:valAx>
@@ -5736,7 +5626,7 @@
   <a:extraClrSchemeLst/>
   <a:extLst>
     <a:ext uri="{05A4C25C-085E-4340-85A3-A5531E510DB2}">
-      <thm15:themeFamily xmlns:thm15="http://schemas.microsoft.com/office/thememl/2012/main" xmlns="" name="Office Theme" id="{62F939B6-93AF-4DB8-9C6B-D6C7DFDC589F}" vid="{4A3C46E8-61CC-4603-A589-7422A47A8E4A}"/>
+      <thm15:themeFamily xmlns="" xmlns:thm15="http://schemas.microsoft.com/office/thememl/2012/main" name="Office Theme" id="{62F939B6-93AF-4DB8-9C6B-D6C7DFDC589F}" vid="{4A3C46E8-61CC-4603-A589-7422A47A8E4A}"/>
     </a:ext>
   </a:extLst>
 </a:theme>

</xml_diff>